<commit_message>
Einige Passagen in der Bedienungsanleitungn angepasst
</commit_message>
<xml_diff>
--- a/Planung/04_Resultate/Bedienungsanleitung/Bedienungsanleitung_necaREx.docx
+++ b/Planung/04_Resultate/Bedienungsanleitung/Bedienungsanleitung_necaREx.docx
@@ -1,6 +1,6 @@
 
 <file path=word/document.xml><?xml version="1.0" encoding="utf-8"?>
-<w:document xmlns:wpc="http://schemas.microsoft.com/office/word/2010/wordprocessingCanvas" xmlns:mo="http://schemas.microsoft.com/office/mac/office/2008/main" xmlns:mc="http://schemas.openxmlformats.org/markup-compatibility/2006" xmlns:mv="urn:schemas-microsoft-com:mac:vml" xmlns:o="urn:schemas-microsoft-com:office:office" xmlns:r="http://schemas.openxmlformats.org/officeDocument/2006/relationships" xmlns:m="http://schemas.openxmlformats.org/officeDocument/2006/math" xmlns:v="urn:schemas-microsoft-com:vml" xmlns:wp14="http://schemas.microsoft.com/office/word/2010/wordprocessingDrawing" xmlns:wp="http://schemas.openxmlformats.org/drawingml/2006/wordprocessingDrawing" xmlns:w10="urn:schemas-microsoft-com:office:word" xmlns:w="http://schemas.openxmlformats.org/wordprocessingml/2006/main" xmlns:w14="http://schemas.microsoft.com/office/word/2010/wordml" xmlns:wpg="http://schemas.microsoft.com/office/word/2010/wordprocessingGroup" xmlns:wpi="http://schemas.microsoft.com/office/word/2010/wordprocessingInk" xmlns:wne="http://schemas.microsoft.com/office/word/2006/wordml" xmlns:wps="http://schemas.microsoft.com/office/word/2010/wordprocessingShape" mc:Ignorable="w14 wp14">
+<w:document xmlns:wpc="http://schemas.microsoft.com/office/word/2010/wordprocessingCanvas" xmlns:mc="http://schemas.openxmlformats.org/markup-compatibility/2006" xmlns:o="urn:schemas-microsoft-com:office:office" xmlns:r="http://schemas.openxmlformats.org/officeDocument/2006/relationships" xmlns:m="http://schemas.openxmlformats.org/officeDocument/2006/math" xmlns:v="urn:schemas-microsoft-com:vml" xmlns:wp14="http://schemas.microsoft.com/office/word/2010/wordprocessingDrawing" xmlns:wp="http://schemas.openxmlformats.org/drawingml/2006/wordprocessingDrawing" xmlns:w10="urn:schemas-microsoft-com:office:word" xmlns:w="http://schemas.openxmlformats.org/wordprocessingml/2006/main" xmlns:w14="http://schemas.microsoft.com/office/word/2010/wordml" xmlns:w15="http://schemas.microsoft.com/office/word/2012/wordml" xmlns:wpg="http://schemas.microsoft.com/office/word/2010/wordprocessingGroup" xmlns:wpi="http://schemas.microsoft.com/office/word/2010/wordprocessingInk" xmlns:wne="http://schemas.microsoft.com/office/word/2006/wordml" xmlns:wps="http://schemas.microsoft.com/office/word/2010/wordprocessingShape" mc:Ignorable="w14 w15 wp14">
   <w:body>
     <w:sdt>
       <w:sdtPr>
@@ -10,11 +10,13 @@
           <w:docPartUnique/>
         </w:docPartObj>
       </w:sdtPr>
+      <w:sdtEndPr/>
       <w:sdtContent>
         <w:p>
           <w:r>
             <w:rPr>
               <w:noProof/>
+              <w:lang w:val="de-CH" w:eastAsia="de-CH"/>
             </w:rPr>
             <mc:AlternateContent>
               <mc:Choice Requires="wps">
@@ -60,7 +62,7 @@
                             <a:effectLst/>
                             <a:extLst>
                               <a:ext uri="{91240B29-F687-4f45-9708-019B960494DF}">
-                                <a14:hiddenLine xmlns:a14="http://schemas.microsoft.com/office/drawing/2010/main" w="19050">
+                                <a14:hiddenLine xmlns:a14="http://schemas.microsoft.com/office/drawing/2010/main" xmlns:w="http://schemas.openxmlformats.org/wordprocessingml/2006/main" xmlns:w10="urn:schemas-microsoft-com:office:word" xmlns:v="urn:schemas-microsoft-com:vml" xmlns:o="urn:schemas-microsoft-com:office:office" xmlns:mv="urn:schemas-microsoft-com:mac:vml" xmlns:mo="http://schemas.microsoft.com/office/mac/office/2008/main" xmlns="" w="19050">
                                   <a:solidFill>
                                     <a:srgbClr val="4A7EBB"/>
                                   </a:solidFill>
@@ -70,7 +72,7 @@
                                 </a14:hiddenLine>
                               </a:ext>
                               <a:ext uri="{AF507438-7753-43e0-B8FC-AC1667EBCBE1}">
-                                <a14:hiddenEffects xmlns:a14="http://schemas.microsoft.com/office/drawing/2010/main">
+                                <a14:hiddenEffects xmlns:a14="http://schemas.microsoft.com/office/drawing/2010/main" xmlns:w="http://schemas.openxmlformats.org/wordprocessingml/2006/main" xmlns:w10="urn:schemas-microsoft-com:office:word" xmlns:v="urn:schemas-microsoft-com:vml" xmlns:o="urn:schemas-microsoft-com:office:office" xmlns:mv="urn:schemas-microsoft-com:mac:vml" xmlns:mo="http://schemas.microsoft.com/office/mac/office/2008/main" xmlns="">
                                   <a:effectLst>
                                     <a:outerShdw blurRad="63500" dist="26940" dir="5400000" algn="ctr" rotWithShape="0">
                                       <a:srgbClr val="000000">
@@ -97,7 +99,7 @@
                   </wp:anchor>
                 </w:drawing>
               </mc:Choice>
-              <mc:Fallback>
+              <mc:Fallback xmlns:mv="urn:schemas-microsoft-com:mac:vml" xmlns:mo="http://schemas.microsoft.com/office/mac/office/2008/main">
                 <w:pict>
                   <v:rect id="Rectangle 4" o:spid="_x0000_s1026" style="position:absolute;margin-left:21.75pt;margin-top:36pt;width:552.25pt;height:17.3pt;z-index:251662336;visibility:visible;mso-wrap-style:square;mso-width-percent:0;mso-height-percent:0;mso-wrap-distance-left:9pt;mso-wrap-distance-top:0;mso-wrap-distance-right:9pt;mso-wrap-distance-bottom:0;mso-position-horizontal:absolute;mso-position-horizontal-relative:page;mso-position-vertical:absolute;mso-position-vertical-relative:page;mso-width-percent:0;mso-height-percent:0;mso-width-relative:page;mso-height-relative:page;v-text-anchor:top" o:gfxdata="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" o:allowincell="f" fillcolor="#8db3e2 [1311]" stroked="f" strokecolor="#4a7ebb" strokeweight="1.5pt">
                     <v:shadow opacity="22938f" offset="0"/>
@@ -112,6 +114,7 @@
           <w:r>
             <w:rPr>
               <w:noProof/>
+              <w:lang w:val="de-CH" w:eastAsia="de-CH"/>
             </w:rPr>
             <mc:AlternateContent>
               <mc:Choice Requires="wps">
@@ -151,14 +154,14 @@
                             </a:ln>
                             <a:extLst>
                               <a:ext uri="{909E8E84-426E-40dd-AFC4-6F175D3DCCD1}">
-                                <a14:hiddenFill xmlns:a14="http://schemas.microsoft.com/office/drawing/2010/main">
+                                <a14:hiddenFill xmlns:a14="http://schemas.microsoft.com/office/drawing/2010/main" xmlns:w="http://schemas.openxmlformats.org/wordprocessingml/2006/main" xmlns:w10="urn:schemas-microsoft-com:office:word" xmlns:v="urn:schemas-microsoft-com:vml" xmlns:o="urn:schemas-microsoft-com:office:office" xmlns:mv="urn:schemas-microsoft-com:mac:vml" xmlns:mo="http://schemas.microsoft.com/office/mac/office/2008/main" xmlns="">
                                   <a:solidFill>
                                     <a:srgbClr val="FFFFFF"/>
                                   </a:solidFill>
                                 </a14:hiddenFill>
                               </a:ext>
                               <a:ext uri="{91240B29-F687-4f45-9708-019B960494DF}">
-                                <a14:hiddenLine xmlns:a14="http://schemas.microsoft.com/office/drawing/2010/main" w="9525">
+                                <a14:hiddenLine xmlns:a14="http://schemas.microsoft.com/office/drawing/2010/main" xmlns:w="http://schemas.openxmlformats.org/wordprocessingml/2006/main" xmlns:w10="urn:schemas-microsoft-com:office:word" xmlns:v="urn:schemas-microsoft-com:vml" xmlns:o="urn:schemas-microsoft-com:office:office" xmlns:mv="urn:schemas-microsoft-com:mac:vml" xmlns:mo="http://schemas.microsoft.com/office/mac/office/2008/main" xmlns="" w="9525">
                                   <a:solidFill>
                                     <a:srgbClr val="000000"/>
                                   </a:solidFill>
@@ -185,6 +188,7 @@
                                   <w:dataBinding w:prefixMappings="xmlns:ns0='http://purl.org/dc/elements/1.1/' xmlns:ns1='http://schemas.openxmlformats.org/package/2006/metadata/core-properties' " w:xpath="/ns1:coreProperties[1]/ns0:title[1]" w:storeItemID="{6C3C8BC8-F283-45AE-878A-BAB7291924A1}"/>
                                   <w:text/>
                                 </w:sdtPr>
+                                <w:sdtEndPr/>
                                 <w:sdtContent>
                                   <w:p>
                                     <w:pPr>
@@ -222,6 +226,7 @@
                                   <w:dataBinding w:prefixMappings="xmlns:ns0='http://purl.org/dc/elements/1.1/' xmlns:ns1='http://schemas.openxmlformats.org/package/2006/metadata/core-properties' " w:xpath="/ns1:coreProperties[1]/ns0:creator[1]" w:storeItemID="{6C3C8BC8-F283-45AE-878A-BAB7291924A1}"/>
                                   <w:text/>
                                 </w:sdtPr>
+                                <w:sdtEndPr/>
                                 <w:sdtContent>
                                   <w:p>
                                     <w:pPr>
@@ -240,6 +245,7 @@
                                         <w:color w:val="808080" w:themeColor="background1" w:themeShade="80"/>
                                         <w:sz w:val="32"/>
                                         <w:szCs w:val="32"/>
+                                        <w:lang w:val="de-CH"/>
                                       </w:rPr>
                                       <w:t>Nadri</w:t>
                                     </w:r>
@@ -250,6 +256,7 @@
                                         <w:color w:val="808080" w:themeColor="background1" w:themeShade="80"/>
                                         <w:sz w:val="32"/>
                                         <w:szCs w:val="32"/>
+                                        <w:lang w:val="de-CH"/>
                                       </w:rPr>
                                       <w:t xml:space="preserve"> </w:t>
                                     </w:r>
@@ -260,6 +267,7 @@
                                         <w:color w:val="808080" w:themeColor="background1" w:themeShade="80"/>
                                         <w:sz w:val="32"/>
                                         <w:szCs w:val="32"/>
+                                        <w:lang w:val="de-CH"/>
                                       </w:rPr>
                                       <w:t>Mamuti</w:t>
                                     </w:r>
@@ -270,6 +278,7 @@
                                         <w:color w:val="808080" w:themeColor="background1" w:themeShade="80"/>
                                         <w:sz w:val="32"/>
                                         <w:szCs w:val="32"/>
+                                        <w:lang w:val="de-CH"/>
                                       </w:rPr>
                                       <w:t xml:space="preserve">, Florian </w:t>
                                     </w:r>
@@ -280,6 +289,7 @@
                                         <w:color w:val="808080" w:themeColor="background1" w:themeShade="80"/>
                                         <w:sz w:val="32"/>
                                         <w:szCs w:val="32"/>
+                                        <w:lang w:val="de-CH"/>
                                       </w:rPr>
                                       <w:t>Bosshard</w:t>
                                     </w:r>
@@ -290,18 +300,31 @@
                                         <w:color w:val="808080" w:themeColor="background1" w:themeShade="80"/>
                                         <w:sz w:val="32"/>
                                         <w:szCs w:val="32"/>
+                                        <w:lang w:val="de-CH"/>
                                       </w:rPr>
-                                      <w:t>, Sebastian Sprenger, Benjamin Hohl</w:t>
+                                      <w:t xml:space="preserve">, Sebastian Sprenger, Benjamin </w:t>
                                     </w:r>
+                                    <w:proofErr w:type="spellStart"/>
                                     <w:r>
                                       <w:rPr>
                                         <w:rFonts w:asciiTheme="majorHAnsi" w:hAnsiTheme="majorHAnsi"/>
                                         <w:color w:val="808080" w:themeColor="background1" w:themeShade="80"/>
                                         <w:sz w:val="32"/>
                                         <w:szCs w:val="32"/>
+                                        <w:lang w:val="de-CH"/>
                                       </w:rPr>
-                                      <w:br/>
-                                      <w:t>Gruppe 2</w:t>
+                                      <w:t>HohlGruppe</w:t>
+                                    </w:r>
+                                    <w:proofErr w:type="spellEnd"/>
+                                    <w:r>
+                                      <w:rPr>
+                                        <w:rFonts w:asciiTheme="majorHAnsi" w:hAnsiTheme="majorHAnsi"/>
+                                        <w:color w:val="808080" w:themeColor="background1" w:themeShade="80"/>
+                                        <w:sz w:val="32"/>
+                                        <w:szCs w:val="32"/>
+                                        <w:lang w:val="de-CH"/>
+                                      </w:rPr>
+                                      <w:t xml:space="preserve"> 2</w:t>
                                     </w:r>
                                   </w:p>
                                 </w:sdtContent>
@@ -318,6 +341,7 @@
                                   <w:dataBinding w:prefixMappings="xmlns:ns0='http://schemas.microsoft.com/office/2006/coverPageProps' " w:xpath="/ns0:CoverPageProperties[1]/ns0:Abstract[1]" w:storeItemID="{55AF091B-3C7A-41E3-B477-F2FDAA23CFDA}"/>
                                   <w:text/>
                                 </w:sdtPr>
+                                <w:sdtEndPr/>
                                 <w:sdtContent>
                                   <w:p>
                                     <w:pPr>
@@ -356,7 +380,7 @@
               </mc:Choice>
               <mc:Fallback>
                 <w:pict>
-                  <v:rect id="Rectangle 3" o:spid="_x0000_s1026" style="position:absolute;margin-left:33.75pt;margin-top:115.85pt;width:487.1pt;height:2in;z-index:251661312;visibility:visible;mso-wrap-style:square;mso-width-percent:0;mso-height-percent:0;mso-wrap-distance-left:9pt;mso-wrap-distance-top:0;mso-wrap-distance-right:9pt;mso-wrap-distance-bottom:0;mso-position-horizontal:absolute;mso-position-horizontal-relative:page;mso-position-vertical:absolute;mso-position-vertical-relative:page;mso-width-percent:0;mso-height-percent:0;mso-width-relative:page;mso-height-relative:page;v-text-anchor:top" o:gfxdata="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" o:allowincell="f" filled="f" stroked="f">
+                  <v:rect w14:anchorId="532DF89D" id="Rectangle 3" o:spid="_x0000_s1026" style="position:absolute;margin-left:33.75pt;margin-top:115.85pt;width:487.1pt;height:2in;z-index:251661312;visibility:visible;mso-wrap-style:square;mso-width-percent:0;mso-height-percent:0;mso-wrap-distance-left:9pt;mso-wrap-distance-top:0;mso-wrap-distance-right:9pt;mso-wrap-distance-bottom:0;mso-position-horizontal:absolute;mso-position-horizontal-relative:page;mso-position-vertical:absolute;mso-position-vertical-relative:page;mso-width-percent:0;mso-height-percent:0;mso-width-relative:page;mso-height-relative:page;v-text-anchor:top" o:gfxdata="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" o:allowincell="f" filled="f" stroked="f">
                     <v:textbox>
                       <w:txbxContent>
                         <w:sdt>
@@ -373,6 +397,7 @@
                             <w:dataBinding w:prefixMappings="xmlns:ns0='http://purl.org/dc/elements/1.1/' xmlns:ns1='http://schemas.openxmlformats.org/package/2006/metadata/core-properties' " w:xpath="/ns1:coreProperties[1]/ns0:title[1]" w:storeItemID="{6C3C8BC8-F283-45AE-878A-BAB7291924A1}"/>
                             <w:text/>
                           </w:sdtPr>
+                          <w:sdtEndPr/>
                           <w:sdtContent>
                             <w:p>
                               <w:pPr>
@@ -410,6 +435,7 @@
                             <w:dataBinding w:prefixMappings="xmlns:ns0='http://purl.org/dc/elements/1.1/' xmlns:ns1='http://schemas.openxmlformats.org/package/2006/metadata/core-properties' " w:xpath="/ns1:coreProperties[1]/ns0:creator[1]" w:storeItemID="{6C3C8BC8-F283-45AE-878A-BAB7291924A1}"/>
                             <w:text/>
                           </w:sdtPr>
+                          <w:sdtEndPr/>
                           <w:sdtContent>
                             <w:p>
                               <w:pPr>
@@ -428,6 +454,7 @@
                                   <w:color w:val="808080" w:themeColor="background1" w:themeShade="80"/>
                                   <w:sz w:val="32"/>
                                   <w:szCs w:val="32"/>
+                                  <w:lang w:val="de-CH"/>
                                 </w:rPr>
                                 <w:t>Nadri</w:t>
                               </w:r>
@@ -438,6 +465,7 @@
                                   <w:color w:val="808080" w:themeColor="background1" w:themeShade="80"/>
                                   <w:sz w:val="32"/>
                                   <w:szCs w:val="32"/>
+                                  <w:lang w:val="de-CH"/>
                                 </w:rPr>
                                 <w:t xml:space="preserve"> </w:t>
                               </w:r>
@@ -448,6 +476,7 @@
                                   <w:color w:val="808080" w:themeColor="background1" w:themeShade="80"/>
                                   <w:sz w:val="32"/>
                                   <w:szCs w:val="32"/>
+                                  <w:lang w:val="de-CH"/>
                                 </w:rPr>
                                 <w:t>Mamuti</w:t>
                               </w:r>
@@ -458,6 +487,7 @@
                                   <w:color w:val="808080" w:themeColor="background1" w:themeShade="80"/>
                                   <w:sz w:val="32"/>
                                   <w:szCs w:val="32"/>
+                                  <w:lang w:val="de-CH"/>
                                 </w:rPr>
                                 <w:t xml:space="preserve">, Florian </w:t>
                               </w:r>
@@ -468,6 +498,7 @@
                                   <w:color w:val="808080" w:themeColor="background1" w:themeShade="80"/>
                                   <w:sz w:val="32"/>
                                   <w:szCs w:val="32"/>
+                                  <w:lang w:val="de-CH"/>
                                 </w:rPr>
                                 <w:t>Bosshard</w:t>
                               </w:r>
@@ -478,18 +509,31 @@
                                   <w:color w:val="808080" w:themeColor="background1" w:themeShade="80"/>
                                   <w:sz w:val="32"/>
                                   <w:szCs w:val="32"/>
+                                  <w:lang w:val="de-CH"/>
                                 </w:rPr>
-                                <w:t>, Sebastian Sprenger, Benjamin Hohl</w:t>
+                                <w:t xml:space="preserve">, Sebastian Sprenger, Benjamin </w:t>
                               </w:r>
+                              <w:proofErr w:type="spellStart"/>
                               <w:r>
                                 <w:rPr>
                                   <w:rFonts w:asciiTheme="majorHAnsi" w:hAnsiTheme="majorHAnsi"/>
                                   <w:color w:val="808080" w:themeColor="background1" w:themeShade="80"/>
                                   <w:sz w:val="32"/>
                                   <w:szCs w:val="32"/>
+                                  <w:lang w:val="de-CH"/>
                                 </w:rPr>
-                                <w:br/>
-                                <w:t>Gruppe 2</w:t>
+                                <w:t>HohlGruppe</w:t>
+                              </w:r>
+                              <w:proofErr w:type="spellEnd"/>
+                              <w:r>
+                                <w:rPr>
+                                  <w:rFonts w:asciiTheme="majorHAnsi" w:hAnsiTheme="majorHAnsi"/>
+                                  <w:color w:val="808080" w:themeColor="background1" w:themeShade="80"/>
+                                  <w:sz w:val="32"/>
+                                  <w:szCs w:val="32"/>
+                                  <w:lang w:val="de-CH"/>
+                                </w:rPr>
+                                <w:t xml:space="preserve"> 2</w:t>
                               </w:r>
                             </w:p>
                           </w:sdtContent>
@@ -506,6 +550,7 @@
                             <w:dataBinding w:prefixMappings="xmlns:ns0='http://schemas.microsoft.com/office/2006/coverPageProps' " w:xpath="/ns0:CoverPageProperties[1]/ns0:Abstract[1]" w:storeItemID="{55AF091B-3C7A-41E3-B477-F2FDAA23CFDA}"/>
                             <w:text/>
                           </w:sdtPr>
+                          <w:sdtEndPr/>
                           <w:sdtContent>
                             <w:p>
                               <w:pPr>
@@ -537,6 +582,7 @@
           <w:r>
             <w:rPr>
               <w:noProof/>
+              <w:lang w:val="de-CH" w:eastAsia="de-CH"/>
             </w:rPr>
             <mc:AlternateContent>
               <mc:Choice Requires="wps">
@@ -576,14 +622,14 @@
                             </a:ln>
                             <a:extLst>
                               <a:ext uri="{909E8E84-426E-40dd-AFC4-6F175D3DCCD1}">
-                                <a14:hiddenFill xmlns:a14="http://schemas.microsoft.com/office/drawing/2010/main">
+                                <a14:hiddenFill xmlns:a14="http://schemas.microsoft.com/office/drawing/2010/main" xmlns:w="http://schemas.openxmlformats.org/wordprocessingml/2006/main" xmlns:w10="urn:schemas-microsoft-com:office:word" xmlns:v="urn:schemas-microsoft-com:vml" xmlns:o="urn:schemas-microsoft-com:office:office" xmlns:mv="urn:schemas-microsoft-com:mac:vml" xmlns:mo="http://schemas.microsoft.com/office/mac/office/2008/main" xmlns="">
                                   <a:solidFill>
                                     <a:srgbClr val="FFFFFF"/>
                                   </a:solidFill>
                                 </a14:hiddenFill>
                               </a:ext>
                               <a:ext uri="{91240B29-F687-4f45-9708-019B960494DF}">
-                                <a14:hiddenLine xmlns:a14="http://schemas.microsoft.com/office/drawing/2010/main" w="9525">
+                                <a14:hiddenLine xmlns:a14="http://schemas.microsoft.com/office/drawing/2010/main" xmlns:w="http://schemas.openxmlformats.org/wordprocessingml/2006/main" xmlns:w10="urn:schemas-microsoft-com:office:word" xmlns:v="urn:schemas-microsoft-com:vml" xmlns:o="urn:schemas-microsoft-com:office:office" xmlns:mv="urn:schemas-microsoft-com:mac:vml" xmlns:mo="http://schemas.microsoft.com/office/mac/office/2008/main" xmlns="" w="9525">
                                   <a:solidFill>
                                     <a:srgbClr val="000000"/>
                                   </a:solidFill>
@@ -607,6 +653,7 @@
                                     <w:spacing w:val="60"/>
                                     <w:sz w:val="20"/>
                                     <w:szCs w:val="20"/>
+                                    <w:lang w:val="en-US"/>
                                   </w:rPr>
                                 </w:pPr>
                                 <w:sdt>
@@ -619,12 +666,14 @@
                                       <w:spacing w:val="60"/>
                                       <w:sz w:val="20"/>
                                       <w:szCs w:val="20"/>
+                                      <w:lang w:val="en-US"/>
                                     </w:rPr>
                                     <w:alias w:val="Firmenadresse"/>
                                     <w:id w:val="15318911"/>
                                     <w:dataBinding w:prefixMappings="xmlns:ns0='http://schemas.microsoft.com/office/2006/coverPageProps' " w:xpath="/ns0:CoverPageProperties[1]/ns0:CompanyAddress[1]" w:storeItemID="{55AF091B-3C7A-41E3-B477-F2FDAA23CFDA}"/>
                                     <w:text/>
                                   </w:sdtPr>
+                                  <w:sdtEndPr/>
                                   <w:sdtContent>
                                     <w:r>
                                       <w:rPr>
@@ -635,6 +684,7 @@
                                         <w:spacing w:val="60"/>
                                         <w:sz w:val="20"/>
                                         <w:szCs w:val="20"/>
+                                        <w:lang w:val="en-US"/>
                                       </w:rPr>
                                       <w:t>ZHAW- SEPS 12</w:t>
                                     </w:r>
@@ -649,6 +699,7 @@
                                     <w:spacing w:val="60"/>
                                     <w:sz w:val="20"/>
                                     <w:szCs w:val="20"/>
+                                    <w:lang w:val="en-US"/>
                                   </w:rPr>
                                   <w:t xml:space="preserve">                             Dozierende:  </w:t>
                                 </w:r>
@@ -661,6 +712,7 @@
                                     <w:spacing w:val="60"/>
                                     <w:sz w:val="20"/>
                                     <w:szCs w:val="20"/>
+                                    <w:lang w:val="en-US"/>
                                   </w:rPr>
                                   <w:tab/>
                                   <w:t>Bettina Furrer</w:t>
@@ -677,6 +729,7 @@
                                     <w:spacing w:val="60"/>
                                     <w:sz w:val="20"/>
                                     <w:szCs w:val="20"/>
+                                    <w:lang w:val="en-US"/>
                                   </w:rPr>
                                 </w:pPr>
                                 <w:r>
@@ -688,6 +741,7 @@
                                     <w:spacing w:val="60"/>
                                     <w:sz w:val="20"/>
                                     <w:szCs w:val="20"/>
+                                    <w:lang w:val="en-US"/>
                                   </w:rPr>
                                   <w:t xml:space="preserve">                                                                  </w:t>
                                 </w:r>
@@ -700,24 +754,11 @@
                                     <w:spacing w:val="60"/>
                                     <w:sz w:val="20"/>
                                     <w:szCs w:val="20"/>
+                                    <w:lang w:val="en-US"/>
                                   </w:rPr>
                                   <w:tab/>
-                                  <w:t xml:space="preserve">Reto </w:t>
+                                  <w:t>Reto Ferri</w:t>
                                 </w:r>
-                                <w:proofErr w:type="spellStart"/>
-                                <w:r>
-                                  <w:rPr>
-                                    <w:rFonts w:asciiTheme="majorHAnsi" w:hAnsiTheme="majorHAnsi"/>
-                                    <w:b/>
-                                    <w:bCs/>
-                                    <w:color w:val="548DD4" w:themeColor="text2" w:themeTint="99"/>
-                                    <w:spacing w:val="60"/>
-                                    <w:sz w:val="20"/>
-                                    <w:szCs w:val="20"/>
-                                  </w:rPr>
-                                  <w:t>Ferri</w:t>
-                                </w:r>
-                                <w:proofErr w:type="spellEnd"/>
                               </w:p>
                             </w:txbxContent>
                           </wps:txbx>
@@ -738,7 +779,7 @@
               </mc:Choice>
               <mc:Fallback>
                 <w:pict>
-                  <v:rect id="Rectangle 2" o:spid="_x0000_s1027" style="position:absolute;margin-left:33.75pt;margin-top:766.5pt;width:525.6pt;height:30.95pt;z-index:251660288;visibility:visible;mso-wrap-style:square;mso-width-percent:0;mso-height-percent:0;mso-wrap-distance-left:9pt;mso-wrap-distance-top:0;mso-wrap-distance-right:9pt;mso-wrap-distance-bottom:0;mso-position-horizontal:absolute;mso-position-horizontal-relative:page;mso-position-vertical:absolute;mso-position-vertical-relative:page;mso-width-percent:0;mso-height-percent:0;mso-width-relative:page;mso-height-relative:page;v-text-anchor:top" o:gfxdata="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" o:allowincell="f" filled="f" stroked="f">
+                  <v:rect w14:anchorId="233CCD6A" id="Rectangle 2" o:spid="_x0000_s1027" style="position:absolute;margin-left:33.75pt;margin-top:766.5pt;width:525.6pt;height:30.95pt;z-index:251660288;visibility:visible;mso-wrap-style:square;mso-width-percent:0;mso-height-percent:0;mso-wrap-distance-left:9pt;mso-wrap-distance-top:0;mso-wrap-distance-right:9pt;mso-wrap-distance-bottom:0;mso-position-horizontal:absolute;mso-position-horizontal-relative:page;mso-position-vertical:absolute;mso-position-vertical-relative:page;mso-width-percent:0;mso-height-percent:0;mso-width-relative:page;mso-height-relative:page;v-text-anchor:top" o:gfxdata="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" o:allowincell="f" filled="f" stroked="f">
                     <v:textbox>
                       <w:txbxContent>
                         <w:p>
@@ -752,6 +793,7 @@
                               <w:spacing w:val="60"/>
                               <w:sz w:val="20"/>
                               <w:szCs w:val="20"/>
+                              <w:lang w:val="en-US"/>
                             </w:rPr>
                           </w:pPr>
                           <w:sdt>
@@ -764,12 +806,14 @@
                                 <w:spacing w:val="60"/>
                                 <w:sz w:val="20"/>
                                 <w:szCs w:val="20"/>
+                                <w:lang w:val="en-US"/>
                               </w:rPr>
                               <w:alias w:val="Firmenadresse"/>
                               <w:id w:val="15318911"/>
                               <w:dataBinding w:prefixMappings="xmlns:ns0='http://schemas.microsoft.com/office/2006/coverPageProps' " w:xpath="/ns0:CoverPageProperties[1]/ns0:CompanyAddress[1]" w:storeItemID="{55AF091B-3C7A-41E3-B477-F2FDAA23CFDA}"/>
                               <w:text/>
                             </w:sdtPr>
+                            <w:sdtEndPr/>
                             <w:sdtContent>
                               <w:r>
                                 <w:rPr>
@@ -780,6 +824,7 @@
                                   <w:spacing w:val="60"/>
                                   <w:sz w:val="20"/>
                                   <w:szCs w:val="20"/>
+                                  <w:lang w:val="en-US"/>
                                 </w:rPr>
                                 <w:t>ZHAW- SEPS 12</w:t>
                               </w:r>
@@ -794,6 +839,7 @@
                               <w:spacing w:val="60"/>
                               <w:sz w:val="20"/>
                               <w:szCs w:val="20"/>
+                              <w:lang w:val="en-US"/>
                             </w:rPr>
                             <w:t xml:space="preserve">                             Dozierende:  </w:t>
                           </w:r>
@@ -806,6 +852,7 @@
                               <w:spacing w:val="60"/>
                               <w:sz w:val="20"/>
                               <w:szCs w:val="20"/>
+                              <w:lang w:val="en-US"/>
                             </w:rPr>
                             <w:tab/>
                             <w:t>Bettina Furrer</w:t>
@@ -822,6 +869,7 @@
                               <w:spacing w:val="60"/>
                               <w:sz w:val="20"/>
                               <w:szCs w:val="20"/>
+                              <w:lang w:val="en-US"/>
                             </w:rPr>
                           </w:pPr>
                           <w:r>
@@ -833,6 +881,7 @@
                               <w:spacing w:val="60"/>
                               <w:sz w:val="20"/>
                               <w:szCs w:val="20"/>
+                              <w:lang w:val="en-US"/>
                             </w:rPr>
                             <w:t xml:space="preserve">                                                                  </w:t>
                           </w:r>
@@ -845,24 +894,11 @@
                               <w:spacing w:val="60"/>
                               <w:sz w:val="20"/>
                               <w:szCs w:val="20"/>
+                              <w:lang w:val="en-US"/>
                             </w:rPr>
                             <w:tab/>
-                            <w:t xml:space="preserve">Reto </w:t>
+                            <w:t>Reto Ferri</w:t>
                           </w:r>
-                          <w:proofErr w:type="spellStart"/>
-                          <w:r>
-                            <w:rPr>
-                              <w:rFonts w:asciiTheme="majorHAnsi" w:hAnsiTheme="majorHAnsi"/>
-                              <w:b/>
-                              <w:bCs/>
-                              <w:color w:val="548DD4" w:themeColor="text2" w:themeTint="99"/>
-                              <w:spacing w:val="60"/>
-                              <w:sz w:val="20"/>
-                              <w:szCs w:val="20"/>
-                            </w:rPr>
-                            <w:t>Ferri</w:t>
-                          </w:r>
-                          <w:proofErr w:type="spellEnd"/>
                         </w:p>
                       </w:txbxContent>
                     </v:textbox>
@@ -876,6 +912,7 @@
           <w:r>
             <w:rPr>
               <w:noProof/>
+              <w:lang w:val="de-CH" w:eastAsia="de-CH"/>
             </w:rPr>
             <mc:AlternateContent>
               <mc:Choice Requires="wpg">
@@ -933,7 +970,7 @@
                               </a:ln>
                               <a:extLst>
                                 <a:ext uri="{909E8E84-426E-40dd-AFC4-6F175D3DCCD1}">
-                                  <a14:hiddenFill xmlns:a14="http://schemas.microsoft.com/office/drawing/2010/main">
+                                  <a14:hiddenFill xmlns:a14="http://schemas.microsoft.com/office/drawing/2010/main" xmlns:w="http://schemas.openxmlformats.org/wordprocessingml/2006/main" xmlns:w10="urn:schemas-microsoft-com:office:word" xmlns:v="urn:schemas-microsoft-com:vml" xmlns:o="urn:schemas-microsoft-com:office:office" xmlns:mv="urn:schemas-microsoft-com:mac:vml" xmlns:mo="http://schemas.microsoft.com/office/mac/office/2008/main" xmlns="">
                                     <a:noFill/>
                                   </a14:hiddenFill>
                                 </a:ext>
@@ -965,7 +1002,7 @@
                               </a:ln>
                               <a:extLst>
                                 <a:ext uri="{909E8E84-426E-40dd-AFC4-6F175D3DCCD1}">
-                                  <a14:hiddenFill xmlns:a14="http://schemas.microsoft.com/office/drawing/2010/main">
+                                  <a14:hiddenFill xmlns:a14="http://schemas.microsoft.com/office/drawing/2010/main" xmlns:w="http://schemas.openxmlformats.org/wordprocessingml/2006/main" xmlns:w10="urn:schemas-microsoft-com:office:word" xmlns:v="urn:schemas-microsoft-com:vml" xmlns:o="urn:schemas-microsoft-com:office:office" xmlns:mv="urn:schemas-microsoft-com:mac:vml" xmlns:mo="http://schemas.microsoft.com/office/mac/office/2008/main" xmlns="">
                                     <a:noFill/>
                                   </a14:hiddenFill>
                                 </a:ext>
@@ -985,7 +1022,7 @@
                   </wp:anchor>
                 </w:drawing>
               </mc:Choice>
-              <mc:Fallback>
+              <mc:Fallback xmlns:mv="urn:schemas-microsoft-com:mac:vml" xmlns:mo="http://schemas.microsoft.com/office/mac/office/2008/main">
                 <w:pict>
                   <v:group id="Group 9" o:spid="_x0000_s1026" style="position:absolute;margin-left:21.75pt;margin-top:751.5pt;width:552.25pt;height:54pt;z-index:-251657216;mso-position-horizontal-relative:page;mso-position-vertical-relative:page" coordorigin="432,13608" coordsize="11376,1081" o:gfxdata="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" o:allowincell="f">
                     <v:shapetype id="_x0000_t32" coordsize="21600,21600" o:spt="32" o:oned="t" path="m0,0l21600,21600e" filled="f">
@@ -1006,6 +1043,7 @@
           <w:r>
             <w:rPr>
               <w:noProof/>
+              <w:lang w:val="de-CH" w:eastAsia="de-CH"/>
             </w:rPr>
             <w:drawing>
               <wp:anchor distT="0" distB="0" distL="114300" distR="114300" simplePos="0" relativeHeight="251663360" behindDoc="1" locked="0" layoutInCell="1" allowOverlap="1" wp14:anchorId="5F3FCD13" wp14:editId="0F2ECDC5">
@@ -1033,7 +1071,7 @@
                         </pic:cNvPicPr>
                       </pic:nvPicPr>
                       <pic:blipFill>
-                        <a:blip r:embed="rId10">
+                        <a:blip r:embed="rId9">
                           <a:extLst>
                             <a:ext uri="{28A0092B-C50C-407E-A947-70E740481C1C}">
                               <a14:useLocalDpi xmlns:a14="http://schemas.microsoft.com/office/drawing/2010/main" val="0"/>
@@ -1059,7 +1097,7 @@
                         </a:ln>
                         <a:extLst>
                           <a:ext uri="{FAA26D3D-D897-4be2-8F04-BA451C77F1D7}">
-                            <ma14:placeholderFlag xmlns:ma14="http://schemas.microsoft.com/office/mac/drawingml/2011/main"/>
+                            <ma14:placeholderFlag xmlns:ma14="http://schemas.microsoft.com/office/mac/drawingml/2011/main" xmlns:w="http://schemas.openxmlformats.org/wordprocessingml/2006/main" xmlns:w10="urn:schemas-microsoft-com:office:word" xmlns:v="urn:schemas-microsoft-com:vml" xmlns:o="urn:schemas-microsoft-com:office:office" xmlns:mv="urn:schemas-microsoft-com:mac:vml" xmlns:mo="http://schemas.microsoft.com/office/mac/office/2008/main" xmlns=""/>
                           </a:ext>
                         </a:extLst>
                       </pic:spPr>
@@ -1083,7 +1121,7 @@
     </w:sdt>
     <w:p>
       <w:pPr>
-        <w:pStyle w:val="berschrift1"/>
+        <w:pStyle w:val="Heading1"/>
       </w:pPr>
       <w:r>
         <w:lastRenderedPageBreak/>
@@ -1092,7 +1130,7 @@
     </w:p>
     <w:p>
       <w:pPr>
-        <w:pStyle w:val="berschrift4"/>
+        <w:pStyle w:val="Heading4"/>
       </w:pPr>
       <w:r>
         <w:t xml:space="preserve">Installation </w:t>
@@ -1126,7 +1164,19 @@
         <w:rPr>
           <w:b/>
         </w:rPr>
-        <w:t xml:space="preserve"> Environment (JRE)</w:t>
+        <w:t xml:space="preserve"> Environment</w:t>
+      </w:r>
+      <w:r>
+        <w:rPr>
+          <w:b/>
+        </w:rPr>
+        <w:t xml:space="preserve"> 1.6</w:t>
+      </w:r>
+      <w:r>
+        <w:rPr>
+          <w:b/>
+        </w:rPr>
+        <w:t xml:space="preserve"> (JRE)</w:t>
       </w:r>
       <w:r>
         <w:t>.</w:t>
@@ -1137,10 +1187,10 @@
       <w:r>
         <w:t xml:space="preserve">Die Installationsdateien können Sie unter folgendem Link herunterladen: </w:t>
       </w:r>
-      <w:hyperlink r:id="rId11" w:history="1">
+      <w:hyperlink r:id="rId10" w:history="1">
         <w:r>
           <w:rPr>
-            <w:rStyle w:val="Link"/>
+            <w:rStyle w:val="Hyperlink"/>
           </w:rPr>
           <w:t>http://java.com/de/download/index.jsp</w:t>
         </w:r>
@@ -1158,13 +1208,13 @@
     <w:p>
       <w:pPr>
         <w:rPr>
-          <w:rStyle w:val="Link"/>
+          <w:rStyle w:val="Hyperlink"/>
         </w:rPr>
       </w:pPr>
-      <w:hyperlink r:id="rId12" w:history="1">
+      <w:hyperlink r:id="rId11" w:history="1">
         <w:r>
           <w:rPr>
-            <w:rStyle w:val="Link"/>
+            <w:rStyle w:val="Hyperlink"/>
           </w:rPr>
           <w:t>http://java.com/de/download/help/index_installing.xml</w:t>
         </w:r>
@@ -1173,13 +1223,13 @@
     <w:p>
       <w:pPr>
         <w:rPr>
-          <w:rStyle w:val="Link"/>
+          <w:rStyle w:val="Hyperlink"/>
         </w:rPr>
       </w:pPr>
     </w:p>
     <w:p>
       <w:pPr>
-        <w:pStyle w:val="berschrift4"/>
+        <w:pStyle w:val="Heading4"/>
       </w:pPr>
       <w:r>
         <w:t>Installation der „necaREx“ Anwendung</w:t>
@@ -1204,72 +1254,70 @@
     </w:p>
     <w:p>
       <w:pPr>
-        <w:pStyle w:val="berschrift1"/>
+        <w:pStyle w:val="Heading1"/>
       </w:pPr>
       <w:r>
         <w:t>Spielregeln</w:t>
+      </w:r>
+    </w:p>
+    <w:p>
+      <w:r>
+        <w:t xml:space="preserve">Die Spielregeln von necaREx </w:t>
+      </w:r>
+      <w:r>
+        <w:t>sind die des herkömmlichen Scha</w:t>
+      </w:r>
+      <w:r>
+        <w:t>chspiels</w:t>
+      </w:r>
+      <w:r>
+        <w:t>.</w:t>
+      </w:r>
+    </w:p>
+    <w:p>
+      <w:pPr>
+        <w:pStyle w:val="Heading1"/>
+      </w:pPr>
+      <w:r>
+        <w:t>Beschreibung</w:t>
+      </w:r>
+    </w:p>
+    <w:p>
+      <w:r>
+        <w:t>„</w:t>
+      </w:r>
+      <w:r>
+        <w:t>necaREx</w:t>
+      </w:r>
+      <w:r>
+        <w:t>“</w:t>
+      </w:r>
+      <w:r>
+        <w:t xml:space="preserve"> ist ein Schachspiel </w:t>
+      </w:r>
+      <w:r>
+        <w:t>welches in Schachvereinen und Schachkursen als effiziente Lernsoftware eingesetzt werden kann</w:t>
+      </w:r>
+      <w:r>
+        <w:t>. Durch das schlichte und intuitive Design ist „necaREx“ einfach und schnell zu erlernen. Dank der übersichtlichen Benutzeroberfläche kann der Spieler zu jeder Zeit wichtige Informationen dem Spiel entnehmen.</w:t>
       </w:r>
     </w:p>
     <w:p/>
     <w:p>
       <w:r>
-        <w:t xml:space="preserve">Die Spielregeln von necaREx </w:t>
-      </w:r>
-      <w:r>
-        <w:t>sind die des herkömmlichen Scha</w:t>
-      </w:r>
-      <w:r>
-        <w:t>chspiels</w:t>
-      </w:r>
-      <w:r>
-        <w:t>.</w:t>
-      </w:r>
-    </w:p>
-    <w:p>
-      <w:pPr>
-        <w:pStyle w:val="berschrift1"/>
-      </w:pPr>
-      <w:r>
-        <w:t>Beschreibung</w:t>
+        <w:t>Das Schachspiel„necaREx“ ist weitgehend selbst erklärbar und funktioniert auf den herkömmlichen Regeln des Schachs, weshalb sich diese Bedienungsanleitung nur auf die „necaREx“ spezifischen Eigenschaften bezieht und deshalb kurz ausgefallen ist um in einfacher und intuitiver Weise die Bedienung zu erleichtern.</w:t>
       </w:r>
     </w:p>
     <w:p/>
     <w:p>
       <w:r>
-        <w:t>„</w:t>
-      </w:r>
-      <w:r>
-        <w:t>necaREx</w:t>
-      </w:r>
-      <w:r>
-        <w:t>“</w:t>
-      </w:r>
-      <w:r>
-        <w:t xml:space="preserve"> ist ein Schachspiel </w:t>
-      </w:r>
-      <w:r>
-        <w:t>welches in Schachvereinen und Schachkursen als effiziente Lernsoftware eingesetzt werden kann</w:t>
-      </w:r>
-      <w:r>
-        <w:t>. Durch das schlichte und intuitive Design ist „necaREx“ einfach und schnell zu erlernen. Dank der übersichtlichen Benutzeroberfläche kann der Spieler zu jeder Zeit wichtige Informationen dem Spiel entnehmen.</w:t>
+        <w:t xml:space="preserve">Beim Start des Programms wird das Schachfenster, welches zugleich auch das Hauptfenster ist, gestartet. </w:t>
       </w:r>
     </w:p>
     <w:p/>
     <w:p>
-      <w:r>
-        <w:t>Das Schachspiel„necaREx“ ist weitgehend selbst erklärbar und funktioniert auf den herkömmlichen Regeln des Schachs, weshalb sich diese Bedienungsanleitung nur auf die „necaREx“ spezifischen Eigenschaften bezieht und deshalb kurz ausgefallen ist um in einfacher und intuitiver Weise die Bedienung zu erleichtern.</w:t>
-      </w:r>
-    </w:p>
-    <w:p/>
-    <w:p>
-      <w:r>
-        <w:t xml:space="preserve">Beim Start des Programms wird das Schachfenster, welches zugleich auch das Hauptfenster ist, gestartet. </w:t>
-      </w:r>
-    </w:p>
-    <w:p/>
-    <w:p>
-      <w:pPr>
-        <w:pStyle w:val="berschrift3"/>
+      <w:pPr>
+        <w:pStyle w:val="Heading3"/>
         <w:rPr>
           <w:sz w:val="28"/>
           <w:szCs w:val="28"/>
@@ -1285,8 +1333,184 @@
     </w:p>
     <w:p>
       <w:pPr>
-        <w:pStyle w:val="StandardWeb"/>
-        <w:ind w:left="225"/>
+        <w:pStyle w:val="NoSpacing"/>
+      </w:pPr>
+      <w:r>
+        <w:t>Im Zentrum des „</w:t>
+      </w:r>
+      <w:proofErr w:type="spellStart"/>
+      <w:r>
+        <w:t>necaREx</w:t>
+      </w:r>
+      <w:proofErr w:type="spellEnd"/>
+      <w:r>
+        <w:t>“ Schach</w:t>
+      </w:r>
+      <w:r>
+        <w:t>programms ist das Schachbrett mit</w:t>
+      </w:r>
+      <w:r>
+        <w:t xml:space="preserve"> den Figuren abgebildet.</w:t>
+      </w:r>
+      <w:r>
+        <w:t xml:space="preserve"> </w:t>
+      </w:r>
+      <w:r>
+        <w:t xml:space="preserve">Hier werden die Figuren auf dem Spielbrett dargestellt. Ihre Figuren bewegen Sie, indem Sie auf das Start- und </w:t>
+      </w:r>
+      <w:proofErr w:type="spellStart"/>
+      <w:r>
+        <w:t>Zielfeld</w:t>
+      </w:r>
+      <w:proofErr w:type="spellEnd"/>
+      <w:r>
+        <w:t xml:space="preserve"> klicken. Nachdem auf das Startfeld einer eigenen Figur geklickt wurde, werden die Felder, </w:t>
+      </w:r>
+      <w:r>
+        <w:t>die diese Figur erreichen kann</w:t>
+      </w:r>
+      <w:r>
+        <w:t xml:space="preserve">, </w:t>
+      </w:r>
+      <w:r>
+        <w:t>in Graustufen</w:t>
+      </w:r>
+      <w:r>
+        <w:t xml:space="preserve"> markiert</w:t>
+      </w:r>
+      <w:r>
+        <w:t xml:space="preserve"> und das Feld der ausgewählten Figur wird rot eingefärbt</w:t>
+      </w:r>
+      <w:r>
+        <w:t>.</w:t>
+      </w:r>
+      <w:r>
+        <w:t xml:space="preserve"> In der Horizontalebene sind die Felder von links nach rechts mit A, B, C, D, E, F, G und H und in der Vertikalebene von unten nach oben mit 1, 2, 3, 4, 5, 6, 7 und 8 beschriftet, damit man </w:t>
+      </w:r>
+      <w:r>
+        <w:t>Züge benennen kann</w:t>
+      </w:r>
+      <w:r>
+        <w:t>.</w:t>
+      </w:r>
+      <w:r>
+        <w:t xml:space="preserve"> Die Spielfiguren des Spielers mit der Bezeichnung „</w:t>
+      </w:r>
+      <w:proofErr w:type="spellStart"/>
+      <w:r>
+        <w:t>Weiss</w:t>
+      </w:r>
+      <w:proofErr w:type="spellEnd"/>
+      <w:r>
+        <w:t>“ sind gräulich gefärbt, die des Spielers mit der Bezeichnung „Schwarz“ sind bräunlich gefärbt. Dies aus dem Grund um das ganze Spiel auch für die Augen etwas angenehmer zu gestaltet.</w:t>
+      </w:r>
+    </w:p>
+    <w:p>
+      <w:pPr>
+        <w:pStyle w:val="Heading3"/>
+        <w:rPr>
+          <w:sz w:val="28"/>
+          <w:szCs w:val="28"/>
+        </w:rPr>
+      </w:pPr>
+      <w:r>
+        <w:rPr>
+          <w:sz w:val="28"/>
+          <w:szCs w:val="28"/>
+        </w:rPr>
+        <w:lastRenderedPageBreak/>
+        <w:t>Einstellungen und Spielinformationen</w:t>
+      </w:r>
+    </w:p>
+    <w:p>
+      <w:pPr>
+        <w:pStyle w:val="NoSpacing"/>
+      </w:pPr>
+      <w:r>
+        <w:t xml:space="preserve">Auf der rechten Seite des </w:t>
+      </w:r>
+      <w:r>
+        <w:t>„necaREx“ Schach</w:t>
+      </w:r>
+      <w:r>
+        <w:t xml:space="preserve">programms sind die Einstellungen und Spielinformationen abgebildet. </w:t>
+      </w:r>
+      <w:r>
+        <w:br/>
+      </w:r>
+      <w:r>
+        <w:br/>
+      </w:r>
+      <w:r>
+        <w:rPr>
+          <w:rStyle w:val="Heading4Char"/>
+        </w:rPr>
+        <w:t>Neues Spiel</w:t>
+      </w:r>
+      <w:r>
+        <w:rPr>
+          <w:rStyle w:val="Heading4Char"/>
+        </w:rPr>
+        <w:br/>
+      </w:r>
+      <w:r>
+        <w:t>Zuoberst auf der rechten Seite befindet sich der Button „Neues Spiel“, womit jederzeit das Spiel neu gestartet werden kann, hierbei wird der aktuelle Spielstand nicht gespeichert und die Aktion kann nicht wieder rückgängig gemacht werden.</w:t>
+      </w:r>
+      <w:r>
+        <w:br/>
+      </w:r>
+      <w:r>
+        <w:br/>
+      </w:r>
+      <w:r>
+        <w:rPr>
+          <w:rStyle w:val="Heading4Char"/>
+        </w:rPr>
+        <w:t>Gegenspieler</w:t>
+      </w:r>
+      <w:r>
+        <w:rPr>
+          <w:rStyle w:val="Heading4Char"/>
+        </w:rPr>
+        <w:br/>
+      </w:r>
+      <w:r>
+        <w:t xml:space="preserve">Weiter unten, unter dem Einstellungspunkt „Gegenspieler“ sieht man gegen welche Art von Gegenspieler man spielt. Als </w:t>
+      </w:r>
+      <w:r>
+        <w:t>Gegner</w:t>
+      </w:r>
+      <w:r>
+        <w:t xml:space="preserve"> kann man zwischen „Mensch“ oder „Computer“ wählen, der aktuelle Gegenspieler wird mit einem grauen Hintergrund hervorgehoben. </w:t>
+      </w:r>
+      <w:r>
+        <w:t xml:space="preserve">Die Auswahl bezieht sich immer auf den schwarzen Spieler. Zu beachten ist, dass der Wechsel jeweils nach einem durchgeführten Zug stattfindet. Wenn also </w:t>
+      </w:r>
+      <w:r>
+        <w:t xml:space="preserve">gerade </w:t>
+      </w:r>
+      <w:r>
+        <w:t xml:space="preserve">der schwarze Spieler am Zug ist und einen Wechsel von „Mensch“ zu „Computer“ getätigt wird, muss der </w:t>
+      </w:r>
+      <w:r>
+        <w:t>angefangene</w:t>
+      </w:r>
+      <w:r>
+        <w:t xml:space="preserve"> Zug vom schwarzen Spieler noch </w:t>
+      </w:r>
+      <w:r>
+        <w:t>vom menschlichen Spieler</w:t>
+      </w:r>
+      <w:r>
+        <w:t xml:space="preserve"> </w:t>
+      </w:r>
+      <w:r>
+        <w:t xml:space="preserve">beendet werden. </w:t>
+      </w:r>
+    </w:p>
+    <w:p>
+      <w:pPr>
+        <w:pStyle w:val="NormalWeb"/>
         <w:rPr>
           <w:rFonts w:asciiTheme="minorHAnsi" w:hAnsiTheme="minorHAnsi" w:cstheme="minorBidi"/>
           <w:sz w:val="24"/>
@@ -1295,11 +1519,19 @@
       </w:pPr>
       <w:r>
         <w:rPr>
-          <w:rFonts w:asciiTheme="minorHAnsi" w:hAnsiTheme="minorHAnsi" w:cstheme="minorBidi"/>
+          <w:rStyle w:val="Heading4Char"/>
           <w:sz w:val="24"/>
           <w:szCs w:val="24"/>
         </w:rPr>
-        <w:t>Im Zentrum des „necaREx“ Schach</w:t>
+        <w:t>Spieler am Zug</w:t>
+      </w:r>
+      <w:r>
+        <w:rPr>
+          <w:rStyle w:val="Heading4Char"/>
+          <w:sz w:val="24"/>
+          <w:szCs w:val="24"/>
+        </w:rPr>
+        <w:br/>
       </w:r>
       <w:r>
         <w:rPr>
@@ -1307,129 +1539,25 @@
           <w:sz w:val="24"/>
           <w:szCs w:val="24"/>
         </w:rPr>
-        <w:t>programms ist das Schachbrett mit</w:t>
-      </w:r>
+        <w:t xml:space="preserve">Auf mittlerer Höhe der rechten Seite befindet sich der </w:t>
+      </w:r>
+      <w:proofErr w:type="spellStart"/>
       <w:r>
         <w:rPr>
           <w:rFonts w:asciiTheme="minorHAnsi" w:hAnsiTheme="minorHAnsi" w:cstheme="minorBidi"/>
           <w:sz w:val="24"/>
           <w:szCs w:val="24"/>
         </w:rPr>
-        <w:t xml:space="preserve"> den Figuren abgebildet.</w:t>
-      </w:r>
+        <w:t>Informationpunkt</w:t>
+      </w:r>
+      <w:proofErr w:type="spellEnd"/>
       <w:r>
         <w:rPr>
           <w:rFonts w:asciiTheme="minorHAnsi" w:hAnsiTheme="minorHAnsi" w:cstheme="minorBidi"/>
           <w:sz w:val="24"/>
           <w:szCs w:val="24"/>
         </w:rPr>
-        <w:t xml:space="preserve"> </w:t>
-      </w:r>
-      <w:r>
-        <w:rPr>
-          <w:rFonts w:asciiTheme="minorHAnsi" w:hAnsiTheme="minorHAnsi" w:cstheme="minorBidi"/>
-          <w:sz w:val="24"/>
-          <w:szCs w:val="24"/>
-        </w:rPr>
-        <w:t xml:space="preserve">Hier werden die Figuren auf dem Spielbrett dargestellt. Ihre Figuren bewegen Sie, indem Sie auf das Start- und </w:t>
-      </w:r>
-      <w:proofErr w:type="spellStart"/>
-      <w:r>
-        <w:rPr>
-          <w:rFonts w:asciiTheme="minorHAnsi" w:hAnsiTheme="minorHAnsi" w:cstheme="minorBidi"/>
-          <w:sz w:val="24"/>
-          <w:szCs w:val="24"/>
-        </w:rPr>
-        <w:t>Zielfeld</w:t>
-      </w:r>
-      <w:proofErr w:type="spellEnd"/>
-      <w:r>
-        <w:rPr>
-          <w:rFonts w:asciiTheme="minorHAnsi" w:hAnsiTheme="minorHAnsi" w:cstheme="minorBidi"/>
-          <w:sz w:val="24"/>
-          <w:szCs w:val="24"/>
-        </w:rPr>
-        <w:t xml:space="preserve"> klicken. Nachdem auf das Startfeld einer eigenen Figur geklickt wurde, werden die Felder, </w:t>
-      </w:r>
-      <w:r>
-        <w:rPr>
-          <w:rFonts w:asciiTheme="minorHAnsi" w:hAnsiTheme="minorHAnsi" w:cstheme="minorBidi"/>
-          <w:sz w:val="24"/>
-          <w:szCs w:val="24"/>
-        </w:rPr>
-        <w:t>die diese Figur erreichen kann</w:t>
-      </w:r>
-      <w:r>
-        <w:rPr>
-          <w:rFonts w:asciiTheme="minorHAnsi" w:hAnsiTheme="minorHAnsi" w:cstheme="minorBidi"/>
-          <w:sz w:val="24"/>
-          <w:szCs w:val="24"/>
-        </w:rPr>
-        <w:t xml:space="preserve">, </w:t>
-      </w:r>
-      <w:r>
-        <w:rPr>
-          <w:rFonts w:asciiTheme="minorHAnsi" w:hAnsiTheme="minorHAnsi" w:cstheme="minorBidi"/>
-          <w:sz w:val="24"/>
-          <w:szCs w:val="24"/>
-        </w:rPr>
-        <w:t>in Graustufen</w:t>
-      </w:r>
-      <w:r>
-        <w:rPr>
-          <w:rFonts w:asciiTheme="minorHAnsi" w:hAnsiTheme="minorHAnsi" w:cstheme="minorBidi"/>
-          <w:sz w:val="24"/>
-          <w:szCs w:val="24"/>
-        </w:rPr>
-        <w:t xml:space="preserve"> markiert</w:t>
-      </w:r>
-      <w:r>
-        <w:rPr>
-          <w:rFonts w:asciiTheme="minorHAnsi" w:hAnsiTheme="minorHAnsi" w:cstheme="minorBidi"/>
-          <w:sz w:val="24"/>
-          <w:szCs w:val="24"/>
-        </w:rPr>
-        <w:t xml:space="preserve"> und das Feld der ausgewählten Figur wird rot eingefärbt</w:t>
-      </w:r>
-      <w:r>
-        <w:rPr>
-          <w:rFonts w:asciiTheme="minorHAnsi" w:hAnsiTheme="minorHAnsi" w:cstheme="minorBidi"/>
-          <w:sz w:val="24"/>
-          <w:szCs w:val="24"/>
-        </w:rPr>
-        <w:t>.</w:t>
-      </w:r>
-      <w:r>
-        <w:rPr>
-          <w:rFonts w:asciiTheme="minorHAnsi" w:hAnsiTheme="minorHAnsi" w:cstheme="minorBidi"/>
-          <w:sz w:val="24"/>
-          <w:szCs w:val="24"/>
-        </w:rPr>
-        <w:t xml:space="preserve"> In der Horizontalebene sind die Felder von links nach rechts mit A, B, C, D, E, F, G und H und in der Vertikalebene von unten nach oben mit 1, 2, 3, 4, 5, 6, 7 und 8 beschriftet, damit man </w:t>
-      </w:r>
-      <w:r>
-        <w:rPr>
-          <w:rFonts w:asciiTheme="minorHAnsi" w:hAnsiTheme="minorHAnsi" w:cstheme="minorBidi"/>
-          <w:sz w:val="24"/>
-          <w:szCs w:val="24"/>
-        </w:rPr>
-        <w:t>Züge benennen kann</w:t>
-      </w:r>
-      <w:r>
-        <w:rPr>
-          <w:rFonts w:asciiTheme="minorHAnsi" w:hAnsiTheme="minorHAnsi" w:cstheme="minorBidi"/>
-          <w:sz w:val="24"/>
-          <w:szCs w:val="24"/>
-        </w:rPr>
-        <w:t>.</w:t>
-      </w:r>
-      <w:r>
-        <w:rPr>
-          <w:rFonts w:asciiTheme="minorHAnsi" w:hAnsiTheme="minorHAnsi" w:cstheme="minorBidi"/>
-          <w:sz w:val="24"/>
-          <w:szCs w:val="24"/>
-        </w:rPr>
-        <w:t xml:space="preserve"> Die Spielfiguren des Spielers mit der Bezeichnung „</w:t>
+        <w:t xml:space="preserve"> „Am Zug“, hier wird angezeigt welcher Spieler am Zug ist, somit sieht man jederzeit welcher Spieler am Zug ist und kann so Missverständnisse vermeiden. Nochmal zur Wiederholung, „</w:t>
       </w:r>
       <w:proofErr w:type="spellStart"/>
       <w:r>
@@ -1447,67 +1575,43 @@
           <w:sz w:val="24"/>
           <w:szCs w:val="24"/>
         </w:rPr>
-        <w:t xml:space="preserve">“ sind gräulich gefärbt, die des Spielers mit der Bezeichnung „Schwarz“ sind </w:t>
-      </w:r>
+        <w:t xml:space="preserve">“ </w:t>
+      </w:r>
+      <w:proofErr w:type="spellStart"/>
       <w:r>
         <w:rPr>
           <w:rFonts w:asciiTheme="minorHAnsi" w:hAnsiTheme="minorHAnsi" w:cstheme="minorBidi"/>
           <w:sz w:val="24"/>
           <w:szCs w:val="24"/>
         </w:rPr>
-        <w:lastRenderedPageBreak/>
-        <w:t>bräunlich gefärbt. Dies aus dem Grund um das ganze Spiel auch für die Augen etwas angenehmer zu gestaltet.</w:t>
-      </w:r>
-    </w:p>
-    <w:p>
-      <w:pPr>
-        <w:pStyle w:val="berschrift3"/>
-        <w:rPr>
-          <w:sz w:val="28"/>
-          <w:szCs w:val="28"/>
-        </w:rPr>
-      </w:pPr>
-      <w:r>
-        <w:rPr>
-          <w:sz w:val="28"/>
-          <w:szCs w:val="28"/>
-        </w:rPr>
-        <w:t>Einstellungen und Spielinformationen</w:t>
-      </w:r>
-    </w:p>
-    <w:p>
-      <w:pPr>
-        <w:pStyle w:val="StandardWeb"/>
-        <w:ind w:left="225"/>
+        <w:t>heisst</w:t>
+      </w:r>
+      <w:proofErr w:type="spellEnd"/>
+      <w:r>
         <w:rPr>
           <w:rFonts w:asciiTheme="minorHAnsi" w:hAnsiTheme="minorHAnsi" w:cstheme="minorBidi"/>
           <w:sz w:val="24"/>
           <w:szCs w:val="24"/>
         </w:rPr>
-      </w:pPr>
+        <w:t xml:space="preserve"> der Spieler, welcher die </w:t>
+      </w:r>
+      <w:proofErr w:type="spellStart"/>
       <w:r>
         <w:rPr>
           <w:rFonts w:asciiTheme="minorHAnsi" w:hAnsiTheme="minorHAnsi" w:cstheme="minorBidi"/>
           <w:sz w:val="24"/>
           <w:szCs w:val="24"/>
         </w:rPr>
-        <w:t xml:space="preserve">Auf der rechten Seite des </w:t>
-      </w:r>
+        <w:t>weissgrauen</w:t>
+      </w:r>
+      <w:proofErr w:type="spellEnd"/>
       <w:r>
         <w:rPr>
           <w:rFonts w:asciiTheme="minorHAnsi" w:hAnsiTheme="minorHAnsi" w:cstheme="minorBidi"/>
           <w:sz w:val="24"/>
           <w:szCs w:val="24"/>
         </w:rPr>
-        <w:t>„necaREx“ Schach</w:t>
-      </w:r>
-      <w:r>
-        <w:rPr>
-          <w:rFonts w:asciiTheme="minorHAnsi" w:hAnsiTheme="minorHAnsi" w:cstheme="minorBidi"/>
-          <w:sz w:val="24"/>
-          <w:szCs w:val="24"/>
-        </w:rPr>
-        <w:t xml:space="preserve">programms sind die Einstellungen und Spielinformationen abgebildet. </w:t>
+        <w:t xml:space="preserve"> Figuren besitzt und dessen Figuren sich zu Spielbeginn auf den Zeilen 1 und 2 befinden, dementsprechend ist „Schwarz“ der Spieler, welcher die braunen Figuren besitzt und dessen Figuren sich zu Spielbeginn auf den Zeilen 7 und 8 befinden.</w:t>
       </w:r>
       <w:r>
         <w:rPr>
@@ -1527,17 +1631,15 @@
       </w:r>
       <w:r>
         <w:rPr>
-          <w:rStyle w:val="berschrift4Zeichen"/>
+          <w:rStyle w:val="Heading4Char"/>
           <w:sz w:val="24"/>
           <w:szCs w:val="24"/>
         </w:rPr>
-        <w:t>Neues Spiel</w:t>
+        <w:t>Anzahl Züge</w:t>
       </w:r>
       <w:r>
         <w:rPr>
-          <w:rStyle w:val="berschrift4Zeichen"/>
-          <w:sz w:val="24"/>
-          <w:szCs w:val="24"/>
+          <w:rFonts w:asciiTheme="minorHAnsi" w:hAnsiTheme="minorHAnsi" w:cstheme="minorBidi"/>
         </w:rPr>
         <w:br/>
       </w:r>
@@ -1547,8 +1649,28 @@
           <w:sz w:val="24"/>
           <w:szCs w:val="24"/>
         </w:rPr>
-        <w:t>Zuoberst auf der rechten Seite befindet sich der Button „Neues Spiel“, womit jederzeit das Spiel neu gestartet werden kann, hierbei wird der aktuelle Spielstand nicht gespeichert und die Aktion kann nicht wieder rückgängig gemacht werden.</w:t>
-      </w:r>
+        <w:t xml:space="preserve">Unter dem Informationspunkt „Anzahl </w:t>
+      </w:r>
+      <w:proofErr w:type="spellStart"/>
+      <w:r>
+        <w:rPr>
+          <w:rFonts w:asciiTheme="minorHAnsi" w:hAnsiTheme="minorHAnsi" w:cstheme="minorBidi"/>
+          <w:sz w:val="24"/>
+          <w:szCs w:val="24"/>
+        </w:rPr>
+        <w:t>Zuege</w:t>
+      </w:r>
+      <w:proofErr w:type="spellEnd"/>
+      <w:r>
+        <w:rPr>
+          <w:rFonts w:asciiTheme="minorHAnsi" w:hAnsiTheme="minorHAnsi" w:cstheme="minorBidi"/>
+          <w:sz w:val="24"/>
+          <w:szCs w:val="24"/>
+        </w:rPr>
+        <w:t>“ sieht man wie viele Züge in dieser Partie getätigt worden sind. Diese Zahl dient rein zur Visualisierung und hat keinen Einfluss auf das Spiel.</w:t>
+      </w:r>
+      <w:bookmarkStart w:id="0" w:name="_GoBack"/>
+      <w:bookmarkEnd w:id="0"/>
       <w:r>
         <w:rPr>
           <w:rFonts w:asciiTheme="minorHAnsi" w:hAnsiTheme="minorHAnsi" w:cstheme="minorBidi"/>
@@ -1567,15 +1689,15 @@
       </w:r>
       <w:r>
         <w:rPr>
-          <w:rStyle w:val="berschrift4Zeichen"/>
+          <w:rStyle w:val="Heading4Char"/>
           <w:sz w:val="24"/>
           <w:szCs w:val="24"/>
         </w:rPr>
-        <w:t>Gegenspieler</w:t>
+        <w:t>Gewonnen</w:t>
       </w:r>
       <w:r>
         <w:rPr>
-          <w:rStyle w:val="berschrift4Zeichen"/>
+          <w:rStyle w:val="Heading4Char"/>
           <w:sz w:val="24"/>
           <w:szCs w:val="24"/>
         </w:rPr>
@@ -1587,96 +1709,7 @@
           <w:sz w:val="24"/>
           <w:szCs w:val="24"/>
         </w:rPr>
-        <w:t>Weiter unten, unter dem Einstellungspunkt „Gegenspieler“ sieht man gegen welche Art von Gegenspieler man spielt. Als Gegenspieler kann man zwischen „Mensch“ oder „Computer“ wählen, der aktuelle Gegenspieler wird mit einem grauen Hintergrund hervorgehoben. Hierbei gilt es zu beachten, dass ein allfälliger Gegenspielerwechsel stets vor dem eigenen Zug getätigt werden muss, da sich sonst der Gegenspieler immer noch im alten Zustand befindet. Beispielsweise ist als Gegenspieler „Mensch“ ausgewählt, man möchte jedoch gegen den Computer spielen, nun muss man bevor man seine eigene Figur bewegt, als Gegenspieler „Computer“ wählen und dann</w:t>
-      </w:r>
-      <w:r>
-        <w:rPr>
-          <w:rFonts w:asciiTheme="minorHAnsi" w:hAnsiTheme="minorHAnsi" w:cstheme="minorBidi"/>
-          <w:sz w:val="24"/>
-          <w:szCs w:val="24"/>
-        </w:rPr>
-        <w:t xml:space="preserve"> </w:t>
-      </w:r>
-      <w:proofErr w:type="spellStart"/>
-      <w:r>
-        <w:rPr>
-          <w:rFonts w:asciiTheme="minorHAnsi" w:hAnsiTheme="minorHAnsi" w:cstheme="minorBidi"/>
-          <w:sz w:val="24"/>
-          <w:szCs w:val="24"/>
-        </w:rPr>
-        <w:t>anschliesse</w:t>
-      </w:r>
-      <w:bookmarkStart w:id="0" w:name="_GoBack"/>
-      <w:bookmarkEnd w:id="0"/>
-      <w:r>
-        <w:rPr>
-          <w:rFonts w:asciiTheme="minorHAnsi" w:hAnsiTheme="minorHAnsi" w:cstheme="minorBidi"/>
-          <w:sz w:val="24"/>
-          <w:szCs w:val="24"/>
-        </w:rPr>
-        <w:t>nd</w:t>
-      </w:r>
-      <w:proofErr w:type="spellEnd"/>
-      <w:r>
-        <w:rPr>
-          <w:rFonts w:asciiTheme="minorHAnsi" w:hAnsiTheme="minorHAnsi" w:cstheme="minorBidi"/>
-          <w:sz w:val="24"/>
-          <w:szCs w:val="24"/>
-        </w:rPr>
-        <w:t xml:space="preserve"> den Zug tätigen.</w:t>
-      </w:r>
-    </w:p>
-    <w:p>
-      <w:pPr>
-        <w:pStyle w:val="StandardWeb"/>
-        <w:ind w:left="225"/>
-        <w:rPr>
-          <w:rFonts w:asciiTheme="minorHAnsi" w:hAnsiTheme="minorHAnsi" w:cstheme="minorBidi"/>
-          <w:sz w:val="24"/>
-          <w:szCs w:val="24"/>
-        </w:rPr>
-      </w:pPr>
-      <w:r>
-        <w:rPr>
-          <w:rStyle w:val="berschrift4Zeichen"/>
-          <w:sz w:val="24"/>
-          <w:szCs w:val="24"/>
-        </w:rPr>
-        <w:t>Spieler am Zug</w:t>
-      </w:r>
-      <w:r>
-        <w:rPr>
-          <w:rStyle w:val="berschrift4Zeichen"/>
-          <w:sz w:val="24"/>
-          <w:szCs w:val="24"/>
-        </w:rPr>
-        <w:br/>
-      </w:r>
-      <w:r>
-        <w:rPr>
-          <w:rFonts w:asciiTheme="minorHAnsi" w:hAnsiTheme="minorHAnsi" w:cstheme="minorBidi"/>
-          <w:sz w:val="24"/>
-          <w:szCs w:val="24"/>
-        </w:rPr>
-        <w:t xml:space="preserve">Auf mittlerer Höhe der rechten Seite befindet sich der </w:t>
-      </w:r>
-      <w:proofErr w:type="spellStart"/>
-      <w:r>
-        <w:rPr>
-          <w:rFonts w:asciiTheme="minorHAnsi" w:hAnsiTheme="minorHAnsi" w:cstheme="minorBidi"/>
-          <w:sz w:val="24"/>
-          <w:szCs w:val="24"/>
-        </w:rPr>
-        <w:t>Informationpunkt</w:t>
-      </w:r>
-      <w:proofErr w:type="spellEnd"/>
-      <w:r>
-        <w:rPr>
-          <w:rFonts w:asciiTheme="minorHAnsi" w:hAnsiTheme="minorHAnsi" w:cstheme="minorBidi"/>
-          <w:sz w:val="24"/>
-          <w:szCs w:val="24"/>
-        </w:rPr>
-        <w:t xml:space="preserve"> „Am Zug“, hier wird angezeigt welcher Spieler am Zug ist, somit sieht man jederzeit welcher Spieler am Zug ist und kann so Missverständnisse vermeiden. Nochmal zur Wiederholung, „</w:t>
+        <w:t>Unter dem letzten Informationspunkt, welcher sich auf der rechten Seite zuunterst befindet, wird der Gewinner der Partie angezeigt, „Schwarz“ bzw. „</w:t>
       </w:r>
       <w:proofErr w:type="spellStart"/>
       <w:r>
@@ -1694,177 +1727,26 @@
           <w:sz w:val="24"/>
           <w:szCs w:val="24"/>
         </w:rPr>
-        <w:t xml:space="preserve">“ </w:t>
-      </w:r>
-      <w:proofErr w:type="spellStart"/>
-      <w:r>
-        <w:rPr>
-          <w:rFonts w:asciiTheme="minorHAnsi" w:hAnsiTheme="minorHAnsi" w:cstheme="minorBidi"/>
-          <w:sz w:val="24"/>
-          <w:szCs w:val="24"/>
-        </w:rPr>
-        <w:t>heisst</w:t>
-      </w:r>
-      <w:proofErr w:type="spellEnd"/>
-      <w:r>
-        <w:rPr>
-          <w:rFonts w:asciiTheme="minorHAnsi" w:hAnsiTheme="minorHAnsi" w:cstheme="minorBidi"/>
-          <w:sz w:val="24"/>
-          <w:szCs w:val="24"/>
-        </w:rPr>
-        <w:t xml:space="preserve"> der Spieler, welcher die </w:t>
-      </w:r>
-      <w:proofErr w:type="spellStart"/>
-      <w:r>
-        <w:rPr>
-          <w:rFonts w:asciiTheme="minorHAnsi" w:hAnsiTheme="minorHAnsi" w:cstheme="minorBidi"/>
-          <w:sz w:val="24"/>
-          <w:szCs w:val="24"/>
-        </w:rPr>
-        <w:t>weissgrauen</w:t>
-      </w:r>
-      <w:proofErr w:type="spellEnd"/>
-      <w:r>
-        <w:rPr>
-          <w:rFonts w:asciiTheme="minorHAnsi" w:hAnsiTheme="minorHAnsi" w:cstheme="minorBidi"/>
-          <w:sz w:val="24"/>
-          <w:szCs w:val="24"/>
-        </w:rPr>
-        <w:t xml:space="preserve"> Figuren besitzt und dessen Figuren sich zu Spielbeginn auf den Zeilen 1 und 2 befinden, dementsprechend ist „Schwarz“ der Spieler, welcher die braunen Figuren besitzt und dessen Figuren sich zu Spielbeginn auf den Zeilen 7 und 8 befinden.</w:t>
-      </w:r>
-      <w:r>
-        <w:rPr>
-          <w:rFonts w:asciiTheme="minorHAnsi" w:hAnsiTheme="minorHAnsi" w:cstheme="minorBidi"/>
-          <w:sz w:val="24"/>
-          <w:szCs w:val="24"/>
-        </w:rPr>
-        <w:br/>
-      </w:r>
-      <w:r>
-        <w:rPr>
-          <w:rFonts w:asciiTheme="minorHAnsi" w:hAnsiTheme="minorHAnsi" w:cstheme="minorBidi"/>
-          <w:sz w:val="24"/>
-          <w:szCs w:val="24"/>
-        </w:rPr>
-        <w:br/>
-      </w:r>
-      <w:r>
-        <w:rPr>
-          <w:rStyle w:val="berschrift4Zeichen"/>
-          <w:sz w:val="24"/>
-          <w:szCs w:val="24"/>
-        </w:rPr>
-        <w:t>Anzahl Züge</w:t>
-      </w:r>
-      <w:r>
-        <w:rPr>
-          <w:rFonts w:asciiTheme="minorHAnsi" w:hAnsiTheme="minorHAnsi" w:cstheme="minorBidi"/>
-        </w:rPr>
-        <w:br/>
-      </w:r>
-      <w:r>
-        <w:rPr>
-          <w:rFonts w:asciiTheme="minorHAnsi" w:hAnsiTheme="minorHAnsi" w:cstheme="minorBidi"/>
-          <w:sz w:val="24"/>
-          <w:szCs w:val="24"/>
-        </w:rPr>
-        <w:t xml:space="preserve">Unter dem Informationspunkt „Anzahl </w:t>
-      </w:r>
-      <w:proofErr w:type="spellStart"/>
-      <w:r>
-        <w:rPr>
-          <w:rFonts w:asciiTheme="minorHAnsi" w:hAnsiTheme="minorHAnsi" w:cstheme="minorBidi"/>
-          <w:sz w:val="24"/>
-          <w:szCs w:val="24"/>
-        </w:rPr>
-        <w:t>Zuege</w:t>
-      </w:r>
-      <w:proofErr w:type="spellEnd"/>
-      <w:r>
-        <w:rPr>
-          <w:rFonts w:asciiTheme="minorHAnsi" w:hAnsiTheme="minorHAnsi" w:cstheme="minorBidi"/>
-          <w:sz w:val="24"/>
-          <w:szCs w:val="24"/>
-        </w:rPr>
-        <w:t>“ sieht man wie viele Züge in dieser Partie getätigt worden sind. Diese Zahl dient rein zur Visualisierung und hat keinen Einfluss auf das Spiel.</w:t>
-      </w:r>
-      <w:r>
-        <w:rPr>
-          <w:rFonts w:asciiTheme="minorHAnsi" w:hAnsiTheme="minorHAnsi" w:cstheme="minorBidi"/>
-          <w:sz w:val="24"/>
-          <w:szCs w:val="24"/>
-        </w:rPr>
-        <w:br/>
-      </w:r>
-      <w:r>
-        <w:rPr>
-          <w:rFonts w:asciiTheme="minorHAnsi" w:hAnsiTheme="minorHAnsi" w:cstheme="minorBidi"/>
-          <w:sz w:val="24"/>
-          <w:szCs w:val="24"/>
-        </w:rPr>
-        <w:br/>
-      </w:r>
-      <w:r>
-        <w:rPr>
-          <w:rStyle w:val="berschrift4Zeichen"/>
-          <w:sz w:val="24"/>
-          <w:szCs w:val="24"/>
-        </w:rPr>
-        <w:t>Gewonnen</w:t>
-      </w:r>
-      <w:r>
-        <w:rPr>
-          <w:rStyle w:val="berschrift4Zeichen"/>
-          <w:sz w:val="24"/>
-          <w:szCs w:val="24"/>
-        </w:rPr>
-        <w:br/>
-      </w:r>
-      <w:r>
-        <w:rPr>
-          <w:rFonts w:asciiTheme="minorHAnsi" w:hAnsiTheme="minorHAnsi" w:cstheme="minorBidi"/>
-          <w:sz w:val="24"/>
-          <w:szCs w:val="24"/>
-        </w:rPr>
-        <w:t>Unter dem letzten Informationspunkt, welcher sich auf der rechten Seite zuunterst befindet, wird der Gewinner der Partie angezeigt, „Schwarz“ bzw. „</w:t>
-      </w:r>
-      <w:proofErr w:type="spellStart"/>
-      <w:r>
-        <w:rPr>
-          <w:rFonts w:asciiTheme="minorHAnsi" w:hAnsiTheme="minorHAnsi" w:cstheme="minorBidi"/>
-          <w:sz w:val="24"/>
-          <w:szCs w:val="24"/>
-        </w:rPr>
-        <w:t>Weiss</w:t>
-      </w:r>
-      <w:proofErr w:type="spellEnd"/>
-      <w:r>
-        <w:rPr>
-          <w:rFonts w:asciiTheme="minorHAnsi" w:hAnsiTheme="minorHAnsi" w:cstheme="minorBidi"/>
-          <w:sz w:val="24"/>
-          <w:szCs w:val="24"/>
-        </w:rPr>
         <w:t>“, solange die Partie noch läuft und noch kein Gewinner fest steht wird ein „-“ angezeigt. Die Partie gewonnen hat der Spieler, der den König des Gegners schlägt.</w:t>
       </w:r>
     </w:p>
     <w:p/>
     <w:sectPr>
-      <w:headerReference w:type="default" r:id="rId13"/>
-      <w:footerReference w:type="even" r:id="rId14"/>
-      <w:footerReference w:type="default" r:id="rId15"/>
+      <w:headerReference w:type="default" r:id="rId12"/>
+      <w:footerReference w:type="even" r:id="rId13"/>
+      <w:footerReference w:type="default" r:id="rId14"/>
       <w:pgSz w:w="11900" w:h="16840"/>
       <w:pgMar w:top="1417" w:right="1417" w:bottom="1134" w:left="1417" w:header="708" w:footer="708" w:gutter="0"/>
       <w:cols w:space="708"/>
       <w:titlePg/>
       <w:docGrid w:linePitch="360"/>
-      <w:printerSettings r:id="rId16"/>
     </w:sectPr>
   </w:body>
 </w:document>
 </file>
 
 <file path=word/endnotes.xml><?xml version="1.0" encoding="utf-8"?>
-<w:endnotes xmlns:wpc="http://schemas.microsoft.com/office/word/2010/wordprocessingCanvas" xmlns:mo="http://schemas.microsoft.com/office/mac/office/2008/main" xmlns:mc="http://schemas.openxmlformats.org/markup-compatibility/2006" xmlns:mv="urn:schemas-microsoft-com:mac:vml" xmlns:o="urn:schemas-microsoft-com:office:office" xmlns:r="http://schemas.openxmlformats.org/officeDocument/2006/relationships" xmlns:m="http://schemas.openxmlformats.org/officeDocument/2006/math" xmlns:v="urn:schemas-microsoft-com:vml" xmlns:wp14="http://schemas.microsoft.com/office/word/2010/wordprocessingDrawing" xmlns:wp="http://schemas.openxmlformats.org/drawingml/2006/wordprocessingDrawing" xmlns:w10="urn:schemas-microsoft-com:office:word" xmlns:w="http://schemas.openxmlformats.org/wordprocessingml/2006/main" xmlns:w14="http://schemas.microsoft.com/office/word/2010/wordml" xmlns:wpg="http://schemas.microsoft.com/office/word/2010/wordprocessingGroup" xmlns:wpi="http://schemas.microsoft.com/office/word/2010/wordprocessingInk" xmlns:wne="http://schemas.microsoft.com/office/word/2006/wordml" xmlns:wps="http://schemas.microsoft.com/office/word/2010/wordprocessingShape" mc:Ignorable="w14 wp14">
+<w:endnotes xmlns:wpc="http://schemas.microsoft.com/office/word/2010/wordprocessingCanvas" xmlns:mc="http://schemas.openxmlformats.org/markup-compatibility/2006" xmlns:o="urn:schemas-microsoft-com:office:office" xmlns:r="http://schemas.openxmlformats.org/officeDocument/2006/relationships" xmlns:m="http://schemas.openxmlformats.org/officeDocument/2006/math" xmlns:v="urn:schemas-microsoft-com:vml" xmlns:wp14="http://schemas.microsoft.com/office/word/2010/wordprocessingDrawing" xmlns:wp="http://schemas.openxmlformats.org/drawingml/2006/wordprocessingDrawing" xmlns:w10="urn:schemas-microsoft-com:office:word" xmlns:w="http://schemas.openxmlformats.org/wordprocessingml/2006/main" xmlns:w14="http://schemas.microsoft.com/office/word/2010/wordml" xmlns:w15="http://schemas.microsoft.com/office/word/2012/wordml" xmlns:wpg="http://schemas.microsoft.com/office/word/2010/wordprocessingGroup" xmlns:wpi="http://schemas.microsoft.com/office/word/2010/wordprocessingInk" xmlns:wne="http://schemas.microsoft.com/office/word/2006/wordml" xmlns:wps="http://schemas.microsoft.com/office/word/2010/wordprocessingShape" mc:Ignorable="w14 w15 wp14">
   <w:endnote w:type="separator" w:id="-1">
     <w:p>
       <w:r>
@@ -1883,10 +1765,10 @@
 </file>
 
 <file path=word/footer1.xml><?xml version="1.0" encoding="utf-8"?>
-<w:ftr xmlns:wpc="http://schemas.microsoft.com/office/word/2010/wordprocessingCanvas" xmlns:mo="http://schemas.microsoft.com/office/mac/office/2008/main" xmlns:mc="http://schemas.openxmlformats.org/markup-compatibility/2006" xmlns:mv="urn:schemas-microsoft-com:mac:vml" xmlns:o="urn:schemas-microsoft-com:office:office" xmlns:r="http://schemas.openxmlformats.org/officeDocument/2006/relationships" xmlns:m="http://schemas.openxmlformats.org/officeDocument/2006/math" xmlns:v="urn:schemas-microsoft-com:vml" xmlns:wp14="http://schemas.microsoft.com/office/word/2010/wordprocessingDrawing" xmlns:wp="http://schemas.openxmlformats.org/drawingml/2006/wordprocessingDrawing" xmlns:w10="urn:schemas-microsoft-com:office:word" xmlns:w="http://schemas.openxmlformats.org/wordprocessingml/2006/main" xmlns:w14="http://schemas.microsoft.com/office/word/2010/wordml" xmlns:wpg="http://schemas.microsoft.com/office/word/2010/wordprocessingGroup" xmlns:wpi="http://schemas.microsoft.com/office/word/2010/wordprocessingInk" xmlns:wne="http://schemas.microsoft.com/office/word/2006/wordml" xmlns:wps="http://schemas.microsoft.com/office/word/2010/wordprocessingShape" mc:Ignorable="w14 wp14">
+<w:ftr xmlns:wpc="http://schemas.microsoft.com/office/word/2010/wordprocessingCanvas" xmlns:mc="http://schemas.openxmlformats.org/markup-compatibility/2006" xmlns:o="urn:schemas-microsoft-com:office:office" xmlns:r="http://schemas.openxmlformats.org/officeDocument/2006/relationships" xmlns:m="http://schemas.openxmlformats.org/officeDocument/2006/math" xmlns:v="urn:schemas-microsoft-com:vml" xmlns:wp14="http://schemas.microsoft.com/office/word/2010/wordprocessingDrawing" xmlns:wp="http://schemas.openxmlformats.org/drawingml/2006/wordprocessingDrawing" xmlns:w10="urn:schemas-microsoft-com:office:word" xmlns:w="http://schemas.openxmlformats.org/wordprocessingml/2006/main" xmlns:w14="http://schemas.microsoft.com/office/word/2010/wordml" xmlns:w15="http://schemas.microsoft.com/office/word/2012/wordml" xmlns:wpg="http://schemas.microsoft.com/office/word/2010/wordprocessingGroup" xmlns:wpi="http://schemas.microsoft.com/office/word/2010/wordprocessingInk" xmlns:wne="http://schemas.microsoft.com/office/word/2006/wordml" xmlns:wps="http://schemas.microsoft.com/office/word/2010/wordprocessingShape" mc:Ignorable="w14 w15 wp14">
   <w:tbl>
     <w:tblPr>
-      <w:tblStyle w:val="HelleSchattierung-Akzent1"/>
+      <w:tblStyle w:val="LightShading-Accent1"/>
       <w:tblW w:w="5000" w:type="pct"/>
       <w:tblBorders>
         <w:left w:val="single" w:sz="8" w:space="0" w:color="DBE5F1" w:themeColor="accent1" w:themeTint="33"/>
@@ -1929,17 +1811,17 @@
   </w:tbl>
   <w:p>
     <w:pPr>
-      <w:pStyle w:val="Fuzeile"/>
+      <w:pStyle w:val="Footer"/>
     </w:pPr>
   </w:p>
 </w:ftr>
 </file>
 
 <file path=word/footer2.xml><?xml version="1.0" encoding="utf-8"?>
-<w:ftr xmlns:wpc="http://schemas.microsoft.com/office/word/2010/wordprocessingCanvas" xmlns:mo="http://schemas.microsoft.com/office/mac/office/2008/main" xmlns:mc="http://schemas.openxmlformats.org/markup-compatibility/2006" xmlns:mv="urn:schemas-microsoft-com:mac:vml" xmlns:o="urn:schemas-microsoft-com:office:office" xmlns:r="http://schemas.openxmlformats.org/officeDocument/2006/relationships" xmlns:m="http://schemas.openxmlformats.org/officeDocument/2006/math" xmlns:v="urn:schemas-microsoft-com:vml" xmlns:wp14="http://schemas.microsoft.com/office/word/2010/wordprocessingDrawing" xmlns:wp="http://schemas.openxmlformats.org/drawingml/2006/wordprocessingDrawing" xmlns:w10="urn:schemas-microsoft-com:office:word" xmlns:w="http://schemas.openxmlformats.org/wordprocessingml/2006/main" xmlns:w14="http://schemas.microsoft.com/office/word/2010/wordml" xmlns:wpg="http://schemas.microsoft.com/office/word/2010/wordprocessingGroup" xmlns:wpi="http://schemas.microsoft.com/office/word/2010/wordprocessingInk" xmlns:wne="http://schemas.microsoft.com/office/word/2006/wordml" xmlns:wps="http://schemas.microsoft.com/office/word/2010/wordprocessingShape" mc:Ignorable="w14 wp14">
+<w:ftr xmlns:wpc="http://schemas.microsoft.com/office/word/2010/wordprocessingCanvas" xmlns:mc="http://schemas.openxmlformats.org/markup-compatibility/2006" xmlns:o="urn:schemas-microsoft-com:office:office" xmlns:r="http://schemas.openxmlformats.org/officeDocument/2006/relationships" xmlns:m="http://schemas.openxmlformats.org/officeDocument/2006/math" xmlns:v="urn:schemas-microsoft-com:vml" xmlns:wp14="http://schemas.microsoft.com/office/word/2010/wordprocessingDrawing" xmlns:wp="http://schemas.openxmlformats.org/drawingml/2006/wordprocessingDrawing" xmlns:w10="urn:schemas-microsoft-com:office:word" xmlns:w="http://schemas.openxmlformats.org/wordprocessingml/2006/main" xmlns:w14="http://schemas.microsoft.com/office/word/2010/wordml" xmlns:w15="http://schemas.microsoft.com/office/word/2012/wordml" xmlns:wpg="http://schemas.microsoft.com/office/word/2010/wordprocessingGroup" xmlns:wpi="http://schemas.microsoft.com/office/word/2010/wordprocessingInk" xmlns:wne="http://schemas.microsoft.com/office/word/2006/wordml" xmlns:wps="http://schemas.microsoft.com/office/word/2010/wordprocessingShape" mc:Ignorable="w14 w15 wp14">
   <w:p>
     <w:pPr>
-      <w:pStyle w:val="Fuzeile"/>
+      <w:pStyle w:val="Footer"/>
       <w:rPr>
         <w:lang w:val="en-US"/>
       </w:rPr>
@@ -2042,26 +1924,26 @@
     </w:r>
     <w:r>
       <w:rPr>
-        <w:rStyle w:val="Seitenzahl"/>
+        <w:rStyle w:val="PageNumber"/>
       </w:rPr>
       <w:fldChar w:fldCharType="begin"/>
     </w:r>
     <w:r>
       <w:rPr>
-        <w:rStyle w:val="Seitenzahl"/>
+        <w:rStyle w:val="PageNumber"/>
         <w:lang w:val="en-US"/>
       </w:rPr>
       <w:instrText xml:space="preserve"> PAGE </w:instrText>
     </w:r>
     <w:r>
       <w:rPr>
-        <w:rStyle w:val="Seitenzahl"/>
+        <w:rStyle w:val="PageNumber"/>
       </w:rPr>
       <w:fldChar w:fldCharType="separate"/>
     </w:r>
     <w:r>
       <w:rPr>
-        <w:rStyle w:val="Seitenzahl"/>
+        <w:rStyle w:val="PageNumber"/>
         <w:noProof/>
         <w:lang w:val="en-US"/>
       </w:rPr>
@@ -2069,7 +1951,7 @@
     </w:r>
     <w:r>
       <w:rPr>
-        <w:rStyle w:val="Seitenzahl"/>
+        <w:rStyle w:val="PageNumber"/>
       </w:rPr>
       <w:fldChar w:fldCharType="end"/>
     </w:r>
@@ -2078,7 +1960,7 @@
 </file>
 
 <file path=word/footnotes.xml><?xml version="1.0" encoding="utf-8"?>
-<w:footnotes xmlns:wpc="http://schemas.microsoft.com/office/word/2010/wordprocessingCanvas" xmlns:mo="http://schemas.microsoft.com/office/mac/office/2008/main" xmlns:mc="http://schemas.openxmlformats.org/markup-compatibility/2006" xmlns:mv="urn:schemas-microsoft-com:mac:vml" xmlns:o="urn:schemas-microsoft-com:office:office" xmlns:r="http://schemas.openxmlformats.org/officeDocument/2006/relationships" xmlns:m="http://schemas.openxmlformats.org/officeDocument/2006/math" xmlns:v="urn:schemas-microsoft-com:vml" xmlns:wp14="http://schemas.microsoft.com/office/word/2010/wordprocessingDrawing" xmlns:wp="http://schemas.openxmlformats.org/drawingml/2006/wordprocessingDrawing" xmlns:w10="urn:schemas-microsoft-com:office:word" xmlns:w="http://schemas.openxmlformats.org/wordprocessingml/2006/main" xmlns:w14="http://schemas.microsoft.com/office/word/2010/wordml" xmlns:wpg="http://schemas.microsoft.com/office/word/2010/wordprocessingGroup" xmlns:wpi="http://schemas.microsoft.com/office/word/2010/wordprocessingInk" xmlns:wne="http://schemas.microsoft.com/office/word/2006/wordml" xmlns:wps="http://schemas.microsoft.com/office/word/2010/wordprocessingShape" mc:Ignorable="w14 wp14">
+<w:footnotes xmlns:wpc="http://schemas.microsoft.com/office/word/2010/wordprocessingCanvas" xmlns:mc="http://schemas.openxmlformats.org/markup-compatibility/2006" xmlns:o="urn:schemas-microsoft-com:office:office" xmlns:r="http://schemas.openxmlformats.org/officeDocument/2006/relationships" xmlns:m="http://schemas.openxmlformats.org/officeDocument/2006/math" xmlns:v="urn:schemas-microsoft-com:vml" xmlns:wp14="http://schemas.microsoft.com/office/word/2010/wordprocessingDrawing" xmlns:wp="http://schemas.openxmlformats.org/drawingml/2006/wordprocessingDrawing" xmlns:w10="urn:schemas-microsoft-com:office:word" xmlns:w="http://schemas.openxmlformats.org/wordprocessingml/2006/main" xmlns:w14="http://schemas.microsoft.com/office/word/2010/wordml" xmlns:w15="http://schemas.microsoft.com/office/word/2012/wordml" xmlns:wpg="http://schemas.microsoft.com/office/word/2010/wordprocessingGroup" xmlns:wpi="http://schemas.microsoft.com/office/word/2010/wordprocessingInk" xmlns:wne="http://schemas.microsoft.com/office/word/2006/wordml" xmlns:wps="http://schemas.microsoft.com/office/word/2010/wordprocessingShape" mc:Ignorable="w14 w15 wp14">
   <w:footnote w:type="separator" w:id="-1">
     <w:p>
       <w:r>
@@ -2097,10 +1979,10 @@
 </file>
 
 <file path=word/header1.xml><?xml version="1.0" encoding="utf-8"?>
-<w:hdr xmlns:wpc="http://schemas.microsoft.com/office/word/2010/wordprocessingCanvas" xmlns:mo="http://schemas.microsoft.com/office/mac/office/2008/main" xmlns:mc="http://schemas.openxmlformats.org/markup-compatibility/2006" xmlns:mv="urn:schemas-microsoft-com:mac:vml" xmlns:o="urn:schemas-microsoft-com:office:office" xmlns:r="http://schemas.openxmlformats.org/officeDocument/2006/relationships" xmlns:m="http://schemas.openxmlformats.org/officeDocument/2006/math" xmlns:v="urn:schemas-microsoft-com:vml" xmlns:wp14="http://schemas.microsoft.com/office/word/2010/wordprocessingDrawing" xmlns:wp="http://schemas.openxmlformats.org/drawingml/2006/wordprocessingDrawing" xmlns:w10="urn:schemas-microsoft-com:office:word" xmlns:w="http://schemas.openxmlformats.org/wordprocessingml/2006/main" xmlns:w14="http://schemas.microsoft.com/office/word/2010/wordml" xmlns:wpg="http://schemas.microsoft.com/office/word/2010/wordprocessingGroup" xmlns:wpi="http://schemas.microsoft.com/office/word/2010/wordprocessingInk" xmlns:wne="http://schemas.microsoft.com/office/word/2006/wordml" xmlns:wps="http://schemas.microsoft.com/office/word/2010/wordprocessingShape" mc:Ignorable="w14 wp14">
+<w:hdr xmlns:wpc="http://schemas.microsoft.com/office/word/2010/wordprocessingCanvas" xmlns:mc="http://schemas.openxmlformats.org/markup-compatibility/2006" xmlns:o="urn:schemas-microsoft-com:office:office" xmlns:r="http://schemas.openxmlformats.org/officeDocument/2006/relationships" xmlns:m="http://schemas.openxmlformats.org/officeDocument/2006/math" xmlns:v="urn:schemas-microsoft-com:vml" xmlns:wp14="http://schemas.microsoft.com/office/word/2010/wordprocessingDrawing" xmlns:wp="http://schemas.openxmlformats.org/drawingml/2006/wordprocessingDrawing" xmlns:w10="urn:schemas-microsoft-com:office:word" xmlns:w="http://schemas.openxmlformats.org/wordprocessingml/2006/main" xmlns:w14="http://schemas.microsoft.com/office/word/2010/wordml" xmlns:w15="http://schemas.microsoft.com/office/word/2012/wordml" xmlns:wpg="http://schemas.microsoft.com/office/word/2010/wordprocessingGroup" xmlns:wpi="http://schemas.microsoft.com/office/word/2010/wordprocessingInk" xmlns:wne="http://schemas.microsoft.com/office/word/2006/wordml" xmlns:wps="http://schemas.microsoft.com/office/word/2010/wordprocessingShape" mc:Ignorable="w14 w15 wp14">
   <w:p>
     <w:pPr>
-      <w:pStyle w:val="Kopfzeile"/>
+      <w:pStyle w:val="Header"/>
     </w:pPr>
     <w:r>
       <w:t>SEPS 12</w:t>
@@ -2117,7 +1999,7 @@
 </file>
 
 <file path=word/numbering.xml><?xml version="1.0" encoding="utf-8"?>
-<w:numbering xmlns:wpc="http://schemas.microsoft.com/office/word/2010/wordprocessingCanvas" xmlns:mo="http://schemas.microsoft.com/office/mac/office/2008/main" xmlns:mc="http://schemas.openxmlformats.org/markup-compatibility/2006" xmlns:mv="urn:schemas-microsoft-com:mac:vml" xmlns:o="urn:schemas-microsoft-com:office:office" xmlns:r="http://schemas.openxmlformats.org/officeDocument/2006/relationships" xmlns:m="http://schemas.openxmlformats.org/officeDocument/2006/math" xmlns:v="urn:schemas-microsoft-com:vml" xmlns:wp14="http://schemas.microsoft.com/office/word/2010/wordprocessingDrawing" xmlns:wp="http://schemas.openxmlformats.org/drawingml/2006/wordprocessingDrawing" xmlns:w10="urn:schemas-microsoft-com:office:word" xmlns:w="http://schemas.openxmlformats.org/wordprocessingml/2006/main" xmlns:w14="http://schemas.microsoft.com/office/word/2010/wordml" xmlns:wpg="http://schemas.microsoft.com/office/word/2010/wordprocessingGroup" xmlns:wpi="http://schemas.microsoft.com/office/word/2010/wordprocessingInk" xmlns:wne="http://schemas.microsoft.com/office/word/2006/wordml" xmlns:wps="http://schemas.microsoft.com/office/word/2010/wordprocessingShape" mc:Ignorable="w14 wp14">
+<w:numbering xmlns:wpc="http://schemas.microsoft.com/office/word/2010/wordprocessingCanvas" xmlns:mc="http://schemas.openxmlformats.org/markup-compatibility/2006" xmlns:o="urn:schemas-microsoft-com:office:office" xmlns:r="http://schemas.openxmlformats.org/officeDocument/2006/relationships" xmlns:m="http://schemas.openxmlformats.org/officeDocument/2006/math" xmlns:v="urn:schemas-microsoft-com:vml" xmlns:wp14="http://schemas.microsoft.com/office/word/2010/wordprocessingDrawing" xmlns:wp="http://schemas.openxmlformats.org/drawingml/2006/wordprocessingDrawing" xmlns:w10="urn:schemas-microsoft-com:office:word" xmlns:w="http://schemas.openxmlformats.org/wordprocessingml/2006/main" xmlns:w14="http://schemas.microsoft.com/office/word/2010/wordml" xmlns:w15="http://schemas.microsoft.com/office/word/2012/wordml" xmlns:wpg="http://schemas.microsoft.com/office/word/2010/wordprocessingGroup" xmlns:wpi="http://schemas.microsoft.com/office/word/2010/wordprocessingInk" xmlns:wne="http://schemas.microsoft.com/office/word/2006/wordml" xmlns:wps="http://schemas.microsoft.com/office/word/2010/wordprocessingShape" mc:Ignorable="w14 w15 wp14">
   <w:abstractNum w:abstractNumId="0">
     <w:nsid w:val="00000001"/>
     <w:multiLevelType w:val="hybridMultilevel"/>
@@ -4211,7 +4093,7 @@
 </file>
 
 <file path=word/styles.xml><?xml version="1.0" encoding="utf-8"?>
-<w:styles xmlns:mc="http://schemas.openxmlformats.org/markup-compatibility/2006" xmlns:r="http://schemas.openxmlformats.org/officeDocument/2006/relationships" xmlns:w="http://schemas.openxmlformats.org/wordprocessingml/2006/main" xmlns:w14="http://schemas.microsoft.com/office/word/2010/wordml" mc:Ignorable="w14">
+<w:styles xmlns:mc="http://schemas.openxmlformats.org/markup-compatibility/2006" xmlns:r="http://schemas.openxmlformats.org/officeDocument/2006/relationships" xmlns:w="http://schemas.openxmlformats.org/wordprocessingml/2006/main" xmlns:w14="http://schemas.microsoft.com/office/word/2010/wordml" xmlns:w15="http://schemas.microsoft.com/office/word/2012/wordml" mc:Ignorable="w14 w15">
   <w:docDefaults>
     <w:rPrDefault>
       <w:rPr>
@@ -4223,163 +4105,379 @@
     </w:rPrDefault>
     <w:pPrDefault/>
   </w:docDefaults>
-  <w:latentStyles w:defLockedState="0" w:defUIPriority="99" w:defSemiHidden="1" w:defUnhideWhenUsed="1" w:defQFormat="0" w:count="276">
-    <w:lsdException w:name="Normal" w:semiHidden="0" w:uiPriority="0" w:unhideWhenUsed="0" w:qFormat="1"/>
-    <w:lsdException w:name="heading 1" w:semiHidden="0" w:uiPriority="9" w:unhideWhenUsed="0" w:qFormat="1"/>
-    <w:lsdException w:name="heading 2" w:uiPriority="9" w:qFormat="1"/>
-    <w:lsdException w:name="heading 3" w:uiPriority="9" w:qFormat="1"/>
-    <w:lsdException w:name="heading 4" w:uiPriority="9" w:qFormat="1"/>
-    <w:lsdException w:name="heading 5" w:uiPriority="9" w:qFormat="1"/>
-    <w:lsdException w:name="heading 6" w:uiPriority="9" w:qFormat="1"/>
-    <w:lsdException w:name="heading 7" w:uiPriority="9" w:qFormat="1"/>
-    <w:lsdException w:name="heading 8" w:uiPriority="9" w:qFormat="1"/>
-    <w:lsdException w:name="heading 9" w:uiPriority="9" w:qFormat="1"/>
-    <w:lsdException w:name="toc 1" w:uiPriority="39"/>
-    <w:lsdException w:name="toc 2" w:uiPriority="39"/>
-    <w:lsdException w:name="toc 3" w:uiPriority="39"/>
-    <w:lsdException w:name="toc 4" w:uiPriority="39"/>
-    <w:lsdException w:name="toc 5" w:uiPriority="39"/>
-    <w:lsdException w:name="toc 6" w:uiPriority="39"/>
-    <w:lsdException w:name="toc 7" w:uiPriority="39"/>
-    <w:lsdException w:name="toc 8" w:uiPriority="39"/>
-    <w:lsdException w:name="toc 9" w:uiPriority="39"/>
-    <w:lsdException w:name="caption" w:uiPriority="35" w:qFormat="1"/>
-    <w:lsdException w:name="Title" w:semiHidden="0" w:uiPriority="10" w:unhideWhenUsed="0" w:qFormat="1"/>
-    <w:lsdException w:name="Default Paragraph Font" w:uiPriority="1"/>
-    <w:lsdException w:name="Subtitle" w:semiHidden="0" w:uiPriority="11" w:unhideWhenUsed="0" w:qFormat="1"/>
-    <w:lsdException w:name="Strong" w:semiHidden="0" w:uiPriority="22" w:unhideWhenUsed="0" w:qFormat="1"/>
-    <w:lsdException w:name="Emphasis" w:semiHidden="0" w:uiPriority="20" w:unhideWhenUsed="0" w:qFormat="1"/>
-    <w:lsdException w:name="Table Grid" w:semiHidden="0" w:uiPriority="59" w:unhideWhenUsed="0"/>
-    <w:lsdException w:name="Note Level 1" w:semiHidden="0" w:unhideWhenUsed="0"/>
-    <w:lsdException w:name="Note Level 2" w:semiHidden="0" w:unhideWhenUsed="0"/>
-    <w:lsdException w:name="Note Level 3" w:semiHidden="0" w:unhideWhenUsed="0"/>
-    <w:lsdException w:name="Note Level 4" w:semiHidden="0" w:unhideWhenUsed="0"/>
-    <w:lsdException w:name="Note Level 5" w:semiHidden="0" w:unhideWhenUsed="0"/>
-    <w:lsdException w:name="Note Level 6" w:semiHidden="0" w:unhideWhenUsed="0"/>
-    <w:lsdException w:name="Note Level 7" w:semiHidden="0" w:unhideWhenUsed="0"/>
-    <w:lsdException w:name="Note Level 8" w:semiHidden="0" w:unhideWhenUsed="0"/>
-    <w:lsdException w:name="Note Level 9" w:semiHidden="0" w:unhideWhenUsed="0"/>
-    <w:lsdException w:name="Placeholder Text" w:unhideWhenUsed="0"/>
-    <w:lsdException w:name="No Spacing" w:semiHidden="0" w:uiPriority="1" w:unhideWhenUsed="0" w:qFormat="1"/>
-    <w:lsdException w:name="Light Shading" w:semiHidden="0" w:uiPriority="60" w:unhideWhenUsed="0"/>
-    <w:lsdException w:name="Light List" w:semiHidden="0" w:uiPriority="61" w:unhideWhenUsed="0"/>
-    <w:lsdException w:name="Light Grid" w:semiHidden="0" w:uiPriority="62" w:unhideWhenUsed="0"/>
-    <w:lsdException w:name="Medium Shading 1" w:semiHidden="0" w:uiPriority="63" w:unhideWhenUsed="0"/>
-    <w:lsdException w:name="Medium Shading 2" w:semiHidden="0" w:uiPriority="64" w:unhideWhenUsed="0"/>
-    <w:lsdException w:name="Medium List 1" w:semiHidden="0" w:uiPriority="65" w:unhideWhenUsed="0"/>
-    <w:lsdException w:name="Medium List 2" w:semiHidden="0" w:uiPriority="66" w:unhideWhenUsed="0"/>
-    <w:lsdException w:name="Medium Grid 1" w:semiHidden="0" w:uiPriority="67" w:unhideWhenUsed="0"/>
-    <w:lsdException w:name="Medium Grid 2" w:semiHidden="0" w:uiPriority="68" w:unhideWhenUsed="0"/>
-    <w:lsdException w:name="Medium Grid 3" w:semiHidden="0" w:uiPriority="69" w:unhideWhenUsed="0"/>
-    <w:lsdException w:name="Dark List" w:semiHidden="0" w:uiPriority="70" w:unhideWhenUsed="0"/>
-    <w:lsdException w:name="Colorful Shading" w:semiHidden="0" w:uiPriority="71" w:unhideWhenUsed="0"/>
-    <w:lsdException w:name="Colorful List" w:semiHidden="0" w:uiPriority="72" w:unhideWhenUsed="0"/>
-    <w:lsdException w:name="Colorful Grid" w:semiHidden="0" w:uiPriority="73" w:unhideWhenUsed="0"/>
-    <w:lsdException w:name="Light Shading Accent 1" w:semiHidden="0" w:uiPriority="60" w:unhideWhenUsed="0"/>
-    <w:lsdException w:name="Light List Accent 1" w:semiHidden="0" w:uiPriority="61" w:unhideWhenUsed="0"/>
-    <w:lsdException w:name="Light Grid Accent 1" w:semiHidden="0" w:uiPriority="62" w:unhideWhenUsed="0"/>
-    <w:lsdException w:name="Medium Shading 1 Accent 1" w:semiHidden="0" w:uiPriority="63" w:unhideWhenUsed="0"/>
-    <w:lsdException w:name="Medium Shading 2 Accent 1" w:semiHidden="0" w:uiPriority="64" w:unhideWhenUsed="0"/>
-    <w:lsdException w:name="Medium List 1 Accent 1" w:semiHidden="0" w:uiPriority="65" w:unhideWhenUsed="0"/>
-    <w:lsdException w:name="Revision" w:unhideWhenUsed="0"/>
-    <w:lsdException w:name="List Paragraph" w:semiHidden="0" w:uiPriority="34" w:unhideWhenUsed="0" w:qFormat="1"/>
-    <w:lsdException w:name="Quote" w:semiHidden="0" w:uiPriority="29" w:unhideWhenUsed="0" w:qFormat="1"/>
-    <w:lsdException w:name="Intense Quote" w:semiHidden="0" w:uiPriority="30" w:unhideWhenUsed="0" w:qFormat="1"/>
-    <w:lsdException w:name="Medium List 2 Accent 1" w:semiHidden="0" w:uiPriority="66" w:unhideWhenUsed="0"/>
-    <w:lsdException w:name="Medium Grid 1 Accent 1" w:semiHidden="0" w:uiPriority="67" w:unhideWhenUsed="0"/>
-    <w:lsdException w:name="Medium Grid 2 Accent 1" w:semiHidden="0" w:uiPriority="68" w:unhideWhenUsed="0"/>
-    <w:lsdException w:name="Medium Grid 3 Accent 1" w:semiHidden="0" w:uiPriority="69" w:unhideWhenUsed="0"/>
-    <w:lsdException w:name="Dark List Accent 1" w:semiHidden="0" w:uiPriority="70" w:unhideWhenUsed="0"/>
-    <w:lsdException w:name="Colorful Shading Accent 1" w:semiHidden="0" w:uiPriority="71" w:unhideWhenUsed="0"/>
-    <w:lsdException w:name="Colorful List Accent 1" w:semiHidden="0" w:uiPriority="72" w:unhideWhenUsed="0"/>
-    <w:lsdException w:name="Colorful Grid Accent 1" w:semiHidden="0" w:uiPriority="73" w:unhideWhenUsed="0"/>
-    <w:lsdException w:name="Light Shading Accent 2" w:semiHidden="0" w:uiPriority="60" w:unhideWhenUsed="0"/>
-    <w:lsdException w:name="Light List Accent 2" w:semiHidden="0" w:uiPriority="61" w:unhideWhenUsed="0"/>
-    <w:lsdException w:name="Light Grid Accent 2" w:semiHidden="0" w:uiPriority="62" w:unhideWhenUsed="0"/>
-    <w:lsdException w:name="Medium Shading 1 Accent 2" w:semiHidden="0" w:uiPriority="63" w:unhideWhenUsed="0"/>
-    <w:lsdException w:name="Medium Shading 2 Accent 2" w:semiHidden="0" w:uiPriority="64" w:unhideWhenUsed="0"/>
-    <w:lsdException w:name="Medium List 1 Accent 2" w:semiHidden="0" w:uiPriority="65" w:unhideWhenUsed="0"/>
-    <w:lsdException w:name="Medium List 2 Accent 2" w:semiHidden="0" w:uiPriority="66" w:unhideWhenUsed="0"/>
-    <w:lsdException w:name="Medium Grid 1 Accent 2" w:semiHidden="0" w:uiPriority="67" w:unhideWhenUsed="0"/>
-    <w:lsdException w:name="Medium Grid 2 Accent 2" w:semiHidden="0" w:uiPriority="68" w:unhideWhenUsed="0"/>
-    <w:lsdException w:name="Medium Grid 3 Accent 2" w:semiHidden="0" w:uiPriority="69" w:unhideWhenUsed="0"/>
-    <w:lsdException w:name="Dark List Accent 2" w:semiHidden="0" w:uiPriority="70" w:unhideWhenUsed="0"/>
-    <w:lsdException w:name="Colorful Shading Accent 2" w:semiHidden="0" w:uiPriority="71" w:unhideWhenUsed="0"/>
-    <w:lsdException w:name="Colorful List Accent 2" w:semiHidden="0" w:uiPriority="72" w:unhideWhenUsed="0"/>
-    <w:lsdException w:name="Colorful Grid Accent 2" w:semiHidden="0" w:uiPriority="73" w:unhideWhenUsed="0"/>
-    <w:lsdException w:name="Light Shading Accent 3" w:semiHidden="0" w:uiPriority="60" w:unhideWhenUsed="0"/>
-    <w:lsdException w:name="Light List Accent 3" w:semiHidden="0" w:uiPriority="61" w:unhideWhenUsed="0"/>
-    <w:lsdException w:name="Light Grid Accent 3" w:semiHidden="0" w:uiPriority="62" w:unhideWhenUsed="0"/>
-    <w:lsdException w:name="Medium Shading 1 Accent 3" w:semiHidden="0" w:uiPriority="63" w:unhideWhenUsed="0"/>
-    <w:lsdException w:name="Medium Shading 2 Accent 3" w:semiHidden="0" w:uiPriority="64" w:unhideWhenUsed="0"/>
-    <w:lsdException w:name="Medium List 1 Accent 3" w:semiHidden="0" w:uiPriority="65" w:unhideWhenUsed="0"/>
-    <w:lsdException w:name="Medium List 2 Accent 3" w:semiHidden="0" w:uiPriority="66" w:unhideWhenUsed="0"/>
-    <w:lsdException w:name="Medium Grid 1 Accent 3" w:semiHidden="0" w:uiPriority="67" w:unhideWhenUsed="0"/>
-    <w:lsdException w:name="Medium Grid 2 Accent 3" w:semiHidden="0" w:uiPriority="68" w:unhideWhenUsed="0"/>
-    <w:lsdException w:name="Medium Grid 3 Accent 3" w:semiHidden="0" w:uiPriority="69" w:unhideWhenUsed="0"/>
-    <w:lsdException w:name="Dark List Accent 3" w:semiHidden="0" w:uiPriority="70" w:unhideWhenUsed="0"/>
-    <w:lsdException w:name="Colorful Shading Accent 3" w:semiHidden="0" w:uiPriority="71" w:unhideWhenUsed="0"/>
-    <w:lsdException w:name="Colorful List Accent 3" w:semiHidden="0" w:uiPriority="72" w:unhideWhenUsed="0"/>
-    <w:lsdException w:name="Colorful Grid Accent 3" w:semiHidden="0" w:uiPriority="73" w:unhideWhenUsed="0"/>
-    <w:lsdException w:name="Light Shading Accent 4" w:semiHidden="0" w:uiPriority="60" w:unhideWhenUsed="0"/>
-    <w:lsdException w:name="Light List Accent 4" w:semiHidden="0" w:uiPriority="61" w:unhideWhenUsed="0"/>
-    <w:lsdException w:name="Light Grid Accent 4" w:semiHidden="0" w:uiPriority="62" w:unhideWhenUsed="0"/>
-    <w:lsdException w:name="Medium Shading 1 Accent 4" w:semiHidden="0" w:uiPriority="63" w:unhideWhenUsed="0"/>
-    <w:lsdException w:name="Medium Shading 2 Accent 4" w:semiHidden="0" w:uiPriority="64" w:unhideWhenUsed="0"/>
-    <w:lsdException w:name="Medium List 1 Accent 4" w:semiHidden="0" w:uiPriority="65" w:unhideWhenUsed="0"/>
-    <w:lsdException w:name="Medium List 2 Accent 4" w:semiHidden="0" w:uiPriority="66" w:unhideWhenUsed="0"/>
-    <w:lsdException w:name="Medium Grid 1 Accent 4" w:semiHidden="0" w:uiPriority="67" w:unhideWhenUsed="0"/>
-    <w:lsdException w:name="Medium Grid 2 Accent 4" w:semiHidden="0" w:uiPriority="68" w:unhideWhenUsed="0"/>
-    <w:lsdException w:name="Medium Grid 3 Accent 4" w:semiHidden="0" w:uiPriority="69" w:unhideWhenUsed="0"/>
-    <w:lsdException w:name="Dark List Accent 4" w:semiHidden="0" w:uiPriority="70" w:unhideWhenUsed="0"/>
-    <w:lsdException w:name="Colorful Shading Accent 4" w:semiHidden="0" w:uiPriority="71" w:unhideWhenUsed="0"/>
-    <w:lsdException w:name="Colorful List Accent 4" w:semiHidden="0" w:uiPriority="72" w:unhideWhenUsed="0"/>
-    <w:lsdException w:name="Colorful Grid Accent 4" w:semiHidden="0" w:uiPriority="73" w:unhideWhenUsed="0"/>
-    <w:lsdException w:name="Light Shading Accent 5" w:semiHidden="0" w:uiPriority="60" w:unhideWhenUsed="0"/>
-    <w:lsdException w:name="Light List Accent 5" w:semiHidden="0" w:uiPriority="61" w:unhideWhenUsed="0"/>
-    <w:lsdException w:name="Light Grid Accent 5" w:semiHidden="0" w:uiPriority="62" w:unhideWhenUsed="0"/>
-    <w:lsdException w:name="Medium Shading 1 Accent 5" w:semiHidden="0" w:uiPriority="63" w:unhideWhenUsed="0"/>
-    <w:lsdException w:name="Medium Shading 2 Accent 5" w:semiHidden="0" w:uiPriority="64" w:unhideWhenUsed="0"/>
-    <w:lsdException w:name="Medium List 1 Accent 5" w:semiHidden="0" w:uiPriority="65" w:unhideWhenUsed="0"/>
-    <w:lsdException w:name="Medium List 2 Accent 5" w:semiHidden="0" w:uiPriority="66" w:unhideWhenUsed="0"/>
-    <w:lsdException w:name="Medium Grid 1 Accent 5" w:semiHidden="0" w:uiPriority="67" w:unhideWhenUsed="0"/>
-    <w:lsdException w:name="Medium Grid 2 Accent 5" w:semiHidden="0" w:uiPriority="68" w:unhideWhenUsed="0"/>
-    <w:lsdException w:name="Medium Grid 3 Accent 5" w:semiHidden="0" w:uiPriority="69" w:unhideWhenUsed="0"/>
-    <w:lsdException w:name="Dark List Accent 5" w:semiHidden="0" w:uiPriority="70" w:unhideWhenUsed="0"/>
-    <w:lsdException w:name="Colorful Shading Accent 5" w:semiHidden="0" w:uiPriority="71" w:unhideWhenUsed="0"/>
-    <w:lsdException w:name="Colorful List Accent 5" w:semiHidden="0" w:uiPriority="72" w:unhideWhenUsed="0"/>
-    <w:lsdException w:name="Colorful Grid Accent 5" w:semiHidden="0" w:uiPriority="73" w:unhideWhenUsed="0"/>
-    <w:lsdException w:name="Light Shading Accent 6" w:semiHidden="0" w:uiPriority="60" w:unhideWhenUsed="0"/>
-    <w:lsdException w:name="Light List Accent 6" w:semiHidden="0" w:uiPriority="61" w:unhideWhenUsed="0"/>
-    <w:lsdException w:name="Light Grid Accent 6" w:semiHidden="0" w:uiPriority="62" w:unhideWhenUsed="0"/>
-    <w:lsdException w:name="Medium Shading 1 Accent 6" w:semiHidden="0" w:uiPriority="63" w:unhideWhenUsed="0"/>
-    <w:lsdException w:name="Medium Shading 2 Accent 6" w:semiHidden="0" w:uiPriority="64" w:unhideWhenUsed="0"/>
-    <w:lsdException w:name="Medium List 1 Accent 6" w:semiHidden="0" w:uiPriority="65" w:unhideWhenUsed="0"/>
-    <w:lsdException w:name="Medium List 2 Accent 6" w:semiHidden="0" w:uiPriority="66" w:unhideWhenUsed="0"/>
-    <w:lsdException w:name="Medium Grid 1 Accent 6" w:semiHidden="0" w:uiPriority="67" w:unhideWhenUsed="0"/>
-    <w:lsdException w:name="Medium Grid 2 Accent 6" w:semiHidden="0" w:uiPriority="68" w:unhideWhenUsed="0"/>
-    <w:lsdException w:name="Medium Grid 3 Accent 6" w:semiHidden="0" w:uiPriority="69" w:unhideWhenUsed="0"/>
-    <w:lsdException w:name="Dark List Accent 6" w:semiHidden="0" w:uiPriority="70" w:unhideWhenUsed="0"/>
-    <w:lsdException w:name="Colorful Shading Accent 6" w:semiHidden="0" w:uiPriority="71" w:unhideWhenUsed="0"/>
-    <w:lsdException w:name="Colorful List Accent 6" w:semiHidden="0" w:uiPriority="72" w:unhideWhenUsed="0"/>
-    <w:lsdException w:name="Colorful Grid Accent 6" w:semiHidden="0" w:uiPriority="73" w:unhideWhenUsed="0"/>
-    <w:lsdException w:name="Subtle Emphasis" w:semiHidden="0" w:uiPriority="19" w:unhideWhenUsed="0" w:qFormat="1"/>
-    <w:lsdException w:name="Intense Emphasis" w:semiHidden="0" w:uiPriority="21" w:unhideWhenUsed="0" w:qFormat="1"/>
-    <w:lsdException w:name="Subtle Reference" w:semiHidden="0" w:uiPriority="31" w:unhideWhenUsed="0" w:qFormat="1"/>
-    <w:lsdException w:name="Intense Reference" w:semiHidden="0" w:uiPriority="32" w:unhideWhenUsed="0" w:qFormat="1"/>
-    <w:lsdException w:name="Book Title" w:semiHidden="0" w:uiPriority="33" w:unhideWhenUsed="0" w:qFormat="1"/>
-    <w:lsdException w:name="Bibliography" w:uiPriority="37"/>
-    <w:lsdException w:name="TOC Heading" w:uiPriority="39" w:qFormat="1"/>
+  <w:latentStyles w:defLockedState="0" w:defUIPriority="99" w:defSemiHidden="0" w:defUnhideWhenUsed="0" w:defQFormat="0" w:count="371">
+    <w:lsdException w:name="Normal" w:uiPriority="0" w:qFormat="1"/>
+    <w:lsdException w:name="heading 1" w:uiPriority="9" w:qFormat="1"/>
+    <w:lsdException w:name="heading 2" w:semiHidden="1" w:uiPriority="9" w:unhideWhenUsed="1" w:qFormat="1"/>
+    <w:lsdException w:name="heading 3" w:semiHidden="1" w:uiPriority="9" w:unhideWhenUsed="1" w:qFormat="1"/>
+    <w:lsdException w:name="heading 4" w:semiHidden="1" w:uiPriority="9" w:unhideWhenUsed="1" w:qFormat="1"/>
+    <w:lsdException w:name="heading 5" w:semiHidden="1" w:uiPriority="9" w:unhideWhenUsed="1" w:qFormat="1"/>
+    <w:lsdException w:name="heading 6" w:semiHidden="1" w:uiPriority="9" w:unhideWhenUsed="1" w:qFormat="1"/>
+    <w:lsdException w:name="heading 7" w:semiHidden="1" w:uiPriority="9" w:unhideWhenUsed="1" w:qFormat="1"/>
+    <w:lsdException w:name="heading 8" w:semiHidden="1" w:uiPriority="9" w:unhideWhenUsed="1" w:qFormat="1"/>
+    <w:lsdException w:name="heading 9" w:semiHidden="1" w:uiPriority="9" w:unhideWhenUsed="1" w:qFormat="1"/>
+    <w:lsdException w:name="index 1" w:semiHidden="1" w:unhideWhenUsed="1"/>
+    <w:lsdException w:name="index 2" w:semiHidden="1" w:unhideWhenUsed="1"/>
+    <w:lsdException w:name="index 3" w:semiHidden="1" w:unhideWhenUsed="1"/>
+    <w:lsdException w:name="index 4" w:semiHidden="1" w:unhideWhenUsed="1"/>
+    <w:lsdException w:name="index 5" w:semiHidden="1" w:unhideWhenUsed="1"/>
+    <w:lsdException w:name="index 6" w:semiHidden="1" w:unhideWhenUsed="1"/>
+    <w:lsdException w:name="index 7" w:semiHidden="1" w:unhideWhenUsed="1"/>
+    <w:lsdException w:name="index 8" w:semiHidden="1" w:unhideWhenUsed="1"/>
+    <w:lsdException w:name="index 9" w:semiHidden="1" w:unhideWhenUsed="1"/>
+    <w:lsdException w:name="toc 1" w:semiHidden="1" w:uiPriority="39" w:unhideWhenUsed="1"/>
+    <w:lsdException w:name="toc 2" w:semiHidden="1" w:uiPriority="39" w:unhideWhenUsed="1"/>
+    <w:lsdException w:name="toc 3" w:semiHidden="1" w:uiPriority="39" w:unhideWhenUsed="1"/>
+    <w:lsdException w:name="toc 4" w:semiHidden="1" w:uiPriority="39" w:unhideWhenUsed="1"/>
+    <w:lsdException w:name="toc 5" w:semiHidden="1" w:uiPriority="39" w:unhideWhenUsed="1"/>
+    <w:lsdException w:name="toc 6" w:semiHidden="1" w:uiPriority="39" w:unhideWhenUsed="1"/>
+    <w:lsdException w:name="toc 7" w:semiHidden="1" w:uiPriority="39" w:unhideWhenUsed="1"/>
+    <w:lsdException w:name="toc 8" w:semiHidden="1" w:uiPriority="39" w:unhideWhenUsed="1"/>
+    <w:lsdException w:name="toc 9" w:semiHidden="1" w:uiPriority="39" w:unhideWhenUsed="1"/>
+    <w:lsdException w:name="Normal Indent" w:semiHidden="1" w:unhideWhenUsed="1"/>
+    <w:lsdException w:name="footnote text" w:semiHidden="1" w:unhideWhenUsed="1"/>
+    <w:lsdException w:name="annotation text" w:semiHidden="1" w:unhideWhenUsed="1"/>
+    <w:lsdException w:name="header" w:semiHidden="1" w:unhideWhenUsed="1"/>
+    <w:lsdException w:name="footer" w:semiHidden="1" w:unhideWhenUsed="1"/>
+    <w:lsdException w:name="index heading" w:semiHidden="1" w:unhideWhenUsed="1"/>
+    <w:lsdException w:name="caption" w:semiHidden="1" w:uiPriority="35" w:unhideWhenUsed="1" w:qFormat="1"/>
+    <w:lsdException w:name="table of figures" w:semiHidden="1" w:unhideWhenUsed="1"/>
+    <w:lsdException w:name="envelope address" w:semiHidden="1" w:unhideWhenUsed="1"/>
+    <w:lsdException w:name="envelope return" w:semiHidden="1" w:unhideWhenUsed="1"/>
+    <w:lsdException w:name="footnote reference" w:semiHidden="1" w:unhideWhenUsed="1"/>
+    <w:lsdException w:name="annotation reference" w:semiHidden="1" w:unhideWhenUsed="1"/>
+    <w:lsdException w:name="line number" w:semiHidden="1" w:unhideWhenUsed="1"/>
+    <w:lsdException w:name="page number" w:semiHidden="1" w:unhideWhenUsed="1"/>
+    <w:lsdException w:name="endnote reference" w:semiHidden="1" w:unhideWhenUsed="1"/>
+    <w:lsdException w:name="endnote text" w:semiHidden="1" w:unhideWhenUsed="1"/>
+    <w:lsdException w:name="table of authorities" w:semiHidden="1" w:unhideWhenUsed="1"/>
+    <w:lsdException w:name="macro" w:semiHidden="1" w:unhideWhenUsed="1"/>
+    <w:lsdException w:name="toa heading" w:semiHidden="1" w:unhideWhenUsed="1"/>
+    <w:lsdException w:name="List" w:semiHidden="1" w:unhideWhenUsed="1"/>
+    <w:lsdException w:name="List Bullet" w:semiHidden="1" w:unhideWhenUsed="1"/>
+    <w:lsdException w:name="List Number" w:semiHidden="1" w:unhideWhenUsed="1"/>
+    <w:lsdException w:name="List 2" w:semiHidden="1" w:unhideWhenUsed="1"/>
+    <w:lsdException w:name="List 3" w:semiHidden="1" w:unhideWhenUsed="1"/>
+    <w:lsdException w:name="List 4" w:semiHidden="1" w:unhideWhenUsed="1"/>
+    <w:lsdException w:name="List 5" w:semiHidden="1" w:unhideWhenUsed="1"/>
+    <w:lsdException w:name="List Bullet 2" w:semiHidden="1" w:unhideWhenUsed="1"/>
+    <w:lsdException w:name="List Bullet 3" w:semiHidden="1" w:unhideWhenUsed="1"/>
+    <w:lsdException w:name="List Bullet 4" w:semiHidden="1" w:unhideWhenUsed="1"/>
+    <w:lsdException w:name="List Bullet 5" w:semiHidden="1" w:unhideWhenUsed="1"/>
+    <w:lsdException w:name="List Number 2" w:semiHidden="1" w:unhideWhenUsed="1"/>
+    <w:lsdException w:name="List Number 3" w:semiHidden="1" w:unhideWhenUsed="1"/>
+    <w:lsdException w:name="List Number 4" w:semiHidden="1" w:unhideWhenUsed="1"/>
+    <w:lsdException w:name="List Number 5" w:semiHidden="1" w:unhideWhenUsed="1"/>
+    <w:lsdException w:name="Title" w:uiPriority="10" w:qFormat="1"/>
+    <w:lsdException w:name="Closing" w:semiHidden="1" w:unhideWhenUsed="1"/>
+    <w:lsdException w:name="Signature" w:semiHidden="1" w:unhideWhenUsed="1"/>
+    <w:lsdException w:name="Default Paragraph Font" w:semiHidden="1" w:uiPriority="1" w:unhideWhenUsed="1"/>
+    <w:lsdException w:name="Body Text" w:semiHidden="1" w:unhideWhenUsed="1"/>
+    <w:lsdException w:name="Body Text Indent" w:semiHidden="1" w:unhideWhenUsed="1"/>
+    <w:lsdException w:name="List Continue" w:semiHidden="1" w:unhideWhenUsed="1"/>
+    <w:lsdException w:name="List Continue 2" w:semiHidden="1" w:unhideWhenUsed="1"/>
+    <w:lsdException w:name="List Continue 3" w:semiHidden="1" w:unhideWhenUsed="1"/>
+    <w:lsdException w:name="List Continue 4" w:semiHidden="1" w:unhideWhenUsed="1"/>
+    <w:lsdException w:name="List Continue 5" w:semiHidden="1" w:unhideWhenUsed="1"/>
+    <w:lsdException w:name="Message Header" w:semiHidden="1" w:unhideWhenUsed="1"/>
+    <w:lsdException w:name="Subtitle" w:uiPriority="11" w:qFormat="1"/>
+    <w:lsdException w:name="Salutation" w:semiHidden="1" w:unhideWhenUsed="1"/>
+    <w:lsdException w:name="Date" w:semiHidden="1" w:unhideWhenUsed="1"/>
+    <w:lsdException w:name="Body Text First Indent" w:semiHidden="1" w:unhideWhenUsed="1"/>
+    <w:lsdException w:name="Body Text First Indent 2" w:semiHidden="1" w:unhideWhenUsed="1"/>
+    <w:lsdException w:name="Note Heading" w:semiHidden="1" w:unhideWhenUsed="1"/>
+    <w:lsdException w:name="Body Text 2" w:semiHidden="1" w:unhideWhenUsed="1"/>
+    <w:lsdException w:name="Body Text 3" w:semiHidden="1" w:unhideWhenUsed="1"/>
+    <w:lsdException w:name="Body Text Indent 2" w:semiHidden="1" w:unhideWhenUsed="1"/>
+    <w:lsdException w:name="Body Text Indent 3" w:semiHidden="1" w:unhideWhenUsed="1"/>
+    <w:lsdException w:name="Block Text" w:semiHidden="1" w:unhideWhenUsed="1"/>
+    <w:lsdException w:name="Hyperlink" w:semiHidden="1" w:unhideWhenUsed="1"/>
+    <w:lsdException w:name="FollowedHyperlink" w:semiHidden="1" w:unhideWhenUsed="1"/>
+    <w:lsdException w:name="Strong" w:uiPriority="22" w:qFormat="1"/>
+    <w:lsdException w:name="Emphasis" w:uiPriority="20" w:qFormat="1"/>
+    <w:lsdException w:name="Document Map" w:semiHidden="1" w:unhideWhenUsed="1"/>
+    <w:lsdException w:name="Plain Text" w:semiHidden="1" w:unhideWhenUsed="1"/>
+    <w:lsdException w:name="E-mail Signature" w:semiHidden="1" w:unhideWhenUsed="1"/>
+    <w:lsdException w:name="HTML Top of Form" w:semiHidden="1" w:unhideWhenUsed="1"/>
+    <w:lsdException w:name="HTML Bottom of Form" w:semiHidden="1" w:unhideWhenUsed="1"/>
+    <w:lsdException w:name="Normal (Web)" w:semiHidden="1" w:unhideWhenUsed="1"/>
+    <w:lsdException w:name="HTML Acronym" w:semiHidden="1" w:unhideWhenUsed="1"/>
+    <w:lsdException w:name="HTML Address" w:semiHidden="1" w:unhideWhenUsed="1"/>
+    <w:lsdException w:name="HTML Cite" w:semiHidden="1" w:unhideWhenUsed="1"/>
+    <w:lsdException w:name="HTML Code" w:semiHidden="1" w:unhideWhenUsed="1"/>
+    <w:lsdException w:name="HTML Definition" w:semiHidden="1" w:unhideWhenUsed="1"/>
+    <w:lsdException w:name="HTML Keyboard" w:semiHidden="1" w:unhideWhenUsed="1"/>
+    <w:lsdException w:name="HTML Preformatted" w:semiHidden="1" w:unhideWhenUsed="1"/>
+    <w:lsdException w:name="HTML Sample" w:semiHidden="1" w:unhideWhenUsed="1"/>
+    <w:lsdException w:name="HTML Typewriter" w:semiHidden="1" w:unhideWhenUsed="1"/>
+    <w:lsdException w:name="HTML Variable" w:semiHidden="1" w:unhideWhenUsed="1"/>
+    <w:lsdException w:name="Normal Table" w:semiHidden="1" w:unhideWhenUsed="1"/>
+    <w:lsdException w:name="annotation subject" w:semiHidden="1" w:unhideWhenUsed="1"/>
+    <w:lsdException w:name="No List" w:semiHidden="1" w:unhideWhenUsed="1"/>
+    <w:lsdException w:name="Outline List 1" w:semiHidden="1" w:unhideWhenUsed="1"/>
+    <w:lsdException w:name="Outline List 2" w:semiHidden="1" w:unhideWhenUsed="1"/>
+    <w:lsdException w:name="Outline List 3" w:semiHidden="1" w:unhideWhenUsed="1"/>
+    <w:lsdException w:name="Table Simple 1" w:semiHidden="1" w:unhideWhenUsed="1"/>
+    <w:lsdException w:name="Table Simple 2" w:semiHidden="1" w:unhideWhenUsed="1"/>
+    <w:lsdException w:name="Table Simple 3" w:semiHidden="1" w:unhideWhenUsed="1"/>
+    <w:lsdException w:name="Table Classic 1" w:semiHidden="1" w:unhideWhenUsed="1"/>
+    <w:lsdException w:name="Table Classic 2" w:semiHidden="1" w:unhideWhenUsed="1"/>
+    <w:lsdException w:name="Table Classic 3" w:semiHidden="1" w:unhideWhenUsed="1"/>
+    <w:lsdException w:name="Table Classic 4" w:semiHidden="1" w:unhideWhenUsed="1"/>
+    <w:lsdException w:name="Table Colorful 1" w:semiHidden="1" w:unhideWhenUsed="1"/>
+    <w:lsdException w:name="Table Colorful 2" w:semiHidden="1" w:unhideWhenUsed="1"/>
+    <w:lsdException w:name="Table Colorful 3" w:semiHidden="1" w:unhideWhenUsed="1"/>
+    <w:lsdException w:name="Table Columns 1" w:semiHidden="1" w:unhideWhenUsed="1"/>
+    <w:lsdException w:name="Table Columns 2" w:semiHidden="1" w:unhideWhenUsed="1"/>
+    <w:lsdException w:name="Table Columns 3" w:semiHidden="1" w:unhideWhenUsed="1"/>
+    <w:lsdException w:name="Table Columns 4" w:semiHidden="1" w:unhideWhenUsed="1"/>
+    <w:lsdException w:name="Table Columns 5" w:semiHidden="1" w:unhideWhenUsed="1"/>
+    <w:lsdException w:name="Table Grid 1" w:semiHidden="1" w:unhideWhenUsed="1"/>
+    <w:lsdException w:name="Table Grid 2" w:semiHidden="1" w:unhideWhenUsed="1"/>
+    <w:lsdException w:name="Table Grid 3" w:semiHidden="1" w:unhideWhenUsed="1"/>
+    <w:lsdException w:name="Table Grid 4" w:semiHidden="1" w:unhideWhenUsed="1"/>
+    <w:lsdException w:name="Table Grid 5" w:semiHidden="1" w:unhideWhenUsed="1"/>
+    <w:lsdException w:name="Table Grid 6" w:semiHidden="1" w:unhideWhenUsed="1"/>
+    <w:lsdException w:name="Table Grid 7" w:semiHidden="1" w:unhideWhenUsed="1"/>
+    <w:lsdException w:name="Table Grid 8" w:semiHidden="1" w:unhideWhenUsed="1"/>
+    <w:lsdException w:name="Table List 1" w:semiHidden="1" w:unhideWhenUsed="1"/>
+    <w:lsdException w:name="Table List 2" w:semiHidden="1" w:unhideWhenUsed="1"/>
+    <w:lsdException w:name="Table List 3" w:semiHidden="1" w:unhideWhenUsed="1"/>
+    <w:lsdException w:name="Table List 4" w:semiHidden="1" w:unhideWhenUsed="1"/>
+    <w:lsdException w:name="Table List 5" w:semiHidden="1" w:unhideWhenUsed="1"/>
+    <w:lsdException w:name="Table List 6" w:semiHidden="1" w:unhideWhenUsed="1"/>
+    <w:lsdException w:name="Table List 7" w:semiHidden="1" w:unhideWhenUsed="1"/>
+    <w:lsdException w:name="Table List 8" w:semiHidden="1" w:unhideWhenUsed="1"/>
+    <w:lsdException w:name="Table 3D effects 1" w:semiHidden="1" w:unhideWhenUsed="1"/>
+    <w:lsdException w:name="Table 3D effects 2" w:semiHidden="1" w:unhideWhenUsed="1"/>
+    <w:lsdException w:name="Table 3D effects 3" w:semiHidden="1" w:unhideWhenUsed="1"/>
+    <w:lsdException w:name="Table Contemporary" w:semiHidden="1" w:unhideWhenUsed="1"/>
+    <w:lsdException w:name="Table Elegant" w:semiHidden="1" w:unhideWhenUsed="1"/>
+    <w:lsdException w:name="Table Professional" w:semiHidden="1" w:unhideWhenUsed="1"/>
+    <w:lsdException w:name="Table Subtle 1" w:semiHidden="1" w:unhideWhenUsed="1"/>
+    <w:lsdException w:name="Table Subtle 2" w:semiHidden="1" w:unhideWhenUsed="1"/>
+    <w:lsdException w:name="Table Web 1" w:semiHidden="1" w:unhideWhenUsed="1"/>
+    <w:lsdException w:name="Table Web 2" w:semiHidden="1" w:unhideWhenUsed="1"/>
+    <w:lsdException w:name="Table Web 3" w:semiHidden="1" w:unhideWhenUsed="1"/>
+    <w:lsdException w:name="Balloon Text" w:semiHidden="1" w:unhideWhenUsed="1"/>
+    <w:lsdException w:name="Table Grid" w:uiPriority="59"/>
+    <w:lsdException w:name="Table Theme" w:semiHidden="1" w:unhideWhenUsed="1"/>
+    <w:lsdException w:name="Placeholder Text" w:semiHidden="1"/>
+    <w:lsdException w:name="No Spacing" w:uiPriority="1" w:qFormat="1"/>
+    <w:lsdException w:name="Light Shading" w:uiPriority="60"/>
+    <w:lsdException w:name="Light List" w:uiPriority="61"/>
+    <w:lsdException w:name="Light Grid" w:uiPriority="62"/>
+    <w:lsdException w:name="Medium Shading 1" w:uiPriority="63"/>
+    <w:lsdException w:name="Medium Shading 2" w:uiPriority="64"/>
+    <w:lsdException w:name="Medium List 1" w:uiPriority="65"/>
+    <w:lsdException w:name="Medium List 2" w:uiPriority="66"/>
+    <w:lsdException w:name="Medium Grid 1" w:uiPriority="67"/>
+    <w:lsdException w:name="Medium Grid 2" w:uiPriority="68"/>
+    <w:lsdException w:name="Medium Grid 3" w:uiPriority="69"/>
+    <w:lsdException w:name="Dark List" w:uiPriority="70"/>
+    <w:lsdException w:name="Colorful Shading" w:uiPriority="71"/>
+    <w:lsdException w:name="Colorful List" w:uiPriority="72"/>
+    <w:lsdException w:name="Colorful Grid" w:uiPriority="73"/>
+    <w:lsdException w:name="Light Shading Accent 1" w:uiPriority="60"/>
+    <w:lsdException w:name="Light List Accent 1" w:uiPriority="61"/>
+    <w:lsdException w:name="Light Grid Accent 1" w:uiPriority="62"/>
+    <w:lsdException w:name="Medium Shading 1 Accent 1" w:uiPriority="63"/>
+    <w:lsdException w:name="Medium Shading 2 Accent 1" w:uiPriority="64"/>
+    <w:lsdException w:name="Medium List 1 Accent 1" w:uiPriority="65"/>
+    <w:lsdException w:name="Revision" w:semiHidden="1"/>
+    <w:lsdException w:name="List Paragraph" w:uiPriority="34" w:qFormat="1"/>
+    <w:lsdException w:name="Quote" w:uiPriority="29" w:qFormat="1"/>
+    <w:lsdException w:name="Intense Quote" w:uiPriority="30" w:qFormat="1"/>
+    <w:lsdException w:name="Medium List 2 Accent 1" w:uiPriority="66"/>
+    <w:lsdException w:name="Medium Grid 1 Accent 1" w:uiPriority="67"/>
+    <w:lsdException w:name="Medium Grid 2 Accent 1" w:uiPriority="68"/>
+    <w:lsdException w:name="Medium Grid 3 Accent 1" w:uiPriority="69"/>
+    <w:lsdException w:name="Dark List Accent 1" w:uiPriority="70"/>
+    <w:lsdException w:name="Colorful Shading Accent 1" w:uiPriority="71"/>
+    <w:lsdException w:name="Colorful List Accent 1" w:uiPriority="72"/>
+    <w:lsdException w:name="Colorful Grid Accent 1" w:uiPriority="73"/>
+    <w:lsdException w:name="Light Shading Accent 2" w:uiPriority="60"/>
+    <w:lsdException w:name="Light List Accent 2" w:uiPriority="61"/>
+    <w:lsdException w:name="Light Grid Accent 2" w:uiPriority="62"/>
+    <w:lsdException w:name="Medium Shading 1 Accent 2" w:uiPriority="63"/>
+    <w:lsdException w:name="Medium Shading 2 Accent 2" w:uiPriority="64"/>
+    <w:lsdException w:name="Medium List 1 Accent 2" w:uiPriority="65"/>
+    <w:lsdException w:name="Medium List 2 Accent 2" w:uiPriority="66"/>
+    <w:lsdException w:name="Medium Grid 1 Accent 2" w:uiPriority="67"/>
+    <w:lsdException w:name="Medium Grid 2 Accent 2" w:uiPriority="68"/>
+    <w:lsdException w:name="Medium Grid 3 Accent 2" w:uiPriority="69"/>
+    <w:lsdException w:name="Dark List Accent 2" w:uiPriority="70"/>
+    <w:lsdException w:name="Colorful Shading Accent 2" w:uiPriority="71"/>
+    <w:lsdException w:name="Colorful List Accent 2" w:uiPriority="72"/>
+    <w:lsdException w:name="Colorful Grid Accent 2" w:uiPriority="73"/>
+    <w:lsdException w:name="Light Shading Accent 3" w:uiPriority="60"/>
+    <w:lsdException w:name="Light List Accent 3" w:uiPriority="61"/>
+    <w:lsdException w:name="Light Grid Accent 3" w:uiPriority="62"/>
+    <w:lsdException w:name="Medium Shading 1 Accent 3" w:uiPriority="63"/>
+    <w:lsdException w:name="Medium Shading 2 Accent 3" w:uiPriority="64"/>
+    <w:lsdException w:name="Medium List 1 Accent 3" w:uiPriority="65"/>
+    <w:lsdException w:name="Medium List 2 Accent 3" w:uiPriority="66"/>
+    <w:lsdException w:name="Medium Grid 1 Accent 3" w:uiPriority="67"/>
+    <w:lsdException w:name="Medium Grid 2 Accent 3" w:uiPriority="68"/>
+    <w:lsdException w:name="Medium Grid 3 Accent 3" w:uiPriority="69"/>
+    <w:lsdException w:name="Dark List Accent 3" w:uiPriority="70"/>
+    <w:lsdException w:name="Colorful Shading Accent 3" w:uiPriority="71"/>
+    <w:lsdException w:name="Colorful List Accent 3" w:uiPriority="72"/>
+    <w:lsdException w:name="Colorful Grid Accent 3" w:uiPriority="73"/>
+    <w:lsdException w:name="Light Shading Accent 4" w:uiPriority="60"/>
+    <w:lsdException w:name="Light List Accent 4" w:uiPriority="61"/>
+    <w:lsdException w:name="Light Grid Accent 4" w:uiPriority="62"/>
+    <w:lsdException w:name="Medium Shading 1 Accent 4" w:uiPriority="63"/>
+    <w:lsdException w:name="Medium Shading 2 Accent 4" w:uiPriority="64"/>
+    <w:lsdException w:name="Medium List 1 Accent 4" w:uiPriority="65"/>
+    <w:lsdException w:name="Medium List 2 Accent 4" w:uiPriority="66"/>
+    <w:lsdException w:name="Medium Grid 1 Accent 4" w:uiPriority="67"/>
+    <w:lsdException w:name="Medium Grid 2 Accent 4" w:uiPriority="68"/>
+    <w:lsdException w:name="Medium Grid 3 Accent 4" w:uiPriority="69"/>
+    <w:lsdException w:name="Dark List Accent 4" w:uiPriority="70"/>
+    <w:lsdException w:name="Colorful Shading Accent 4" w:uiPriority="71"/>
+    <w:lsdException w:name="Colorful List Accent 4" w:uiPriority="72"/>
+    <w:lsdException w:name="Colorful Grid Accent 4" w:uiPriority="73"/>
+    <w:lsdException w:name="Light Shading Accent 5" w:uiPriority="60"/>
+    <w:lsdException w:name="Light List Accent 5" w:uiPriority="61"/>
+    <w:lsdException w:name="Light Grid Accent 5" w:uiPriority="62"/>
+    <w:lsdException w:name="Medium Shading 1 Accent 5" w:uiPriority="63"/>
+    <w:lsdException w:name="Medium Shading 2 Accent 5" w:uiPriority="64"/>
+    <w:lsdException w:name="Medium List 1 Accent 5" w:uiPriority="65"/>
+    <w:lsdException w:name="Medium List 2 Accent 5" w:uiPriority="66"/>
+    <w:lsdException w:name="Medium Grid 1 Accent 5" w:uiPriority="67"/>
+    <w:lsdException w:name="Medium Grid 2 Accent 5" w:uiPriority="68"/>
+    <w:lsdException w:name="Medium Grid 3 Accent 5" w:uiPriority="69"/>
+    <w:lsdException w:name="Dark List Accent 5" w:uiPriority="70"/>
+    <w:lsdException w:name="Colorful Shading Accent 5" w:uiPriority="71"/>
+    <w:lsdException w:name="Colorful List Accent 5" w:uiPriority="72"/>
+    <w:lsdException w:name="Colorful Grid Accent 5" w:uiPriority="73"/>
+    <w:lsdException w:name="Light Shading Accent 6" w:uiPriority="60"/>
+    <w:lsdException w:name="Light List Accent 6" w:uiPriority="61"/>
+    <w:lsdException w:name="Light Grid Accent 6" w:uiPriority="62"/>
+    <w:lsdException w:name="Medium Shading 1 Accent 6" w:uiPriority="63"/>
+    <w:lsdException w:name="Medium Shading 2 Accent 6" w:uiPriority="64"/>
+    <w:lsdException w:name="Medium List 1 Accent 6" w:uiPriority="65"/>
+    <w:lsdException w:name="Medium List 2 Accent 6" w:uiPriority="66"/>
+    <w:lsdException w:name="Medium Grid 1 Accent 6" w:uiPriority="67"/>
+    <w:lsdException w:name="Medium Grid 2 Accent 6" w:uiPriority="68"/>
+    <w:lsdException w:name="Medium Grid 3 Accent 6" w:uiPriority="69"/>
+    <w:lsdException w:name="Dark List Accent 6" w:uiPriority="70"/>
+    <w:lsdException w:name="Colorful Shading Accent 6" w:uiPriority="71"/>
+    <w:lsdException w:name="Colorful List Accent 6" w:uiPriority="72"/>
+    <w:lsdException w:name="Colorful Grid Accent 6" w:uiPriority="73"/>
+    <w:lsdException w:name="Subtle Emphasis" w:uiPriority="19" w:qFormat="1"/>
+    <w:lsdException w:name="Intense Emphasis" w:uiPriority="21" w:qFormat="1"/>
+    <w:lsdException w:name="Subtle Reference" w:uiPriority="31" w:qFormat="1"/>
+    <w:lsdException w:name="Intense Reference" w:uiPriority="32" w:qFormat="1"/>
+    <w:lsdException w:name="Book Title" w:uiPriority="33" w:qFormat="1"/>
+    <w:lsdException w:name="Bibliography" w:semiHidden="1" w:uiPriority="37" w:unhideWhenUsed="1"/>
+    <w:lsdException w:name="TOC Heading" w:semiHidden="1" w:uiPriority="39" w:unhideWhenUsed="1" w:qFormat="1"/>
+    <w:lsdException w:name="Grid Table 4" w:uiPriority="49"/>
+    <w:lsdException w:name="Grid Table 5 Dark" w:uiPriority="50"/>
+    <w:lsdException w:name="Grid Table 6 Colorful" w:uiPriority="51"/>
+    <w:lsdException w:name="Grid Table 7 Colorful" w:uiPriority="52"/>
+    <w:lsdException w:name="Grid Table 1 Light Accent 1" w:uiPriority="46"/>
+    <w:lsdException w:name="Grid Table 2 Accent 1" w:uiPriority="47"/>
+    <w:lsdException w:name="Grid Table 3 Accent 1" w:uiPriority="48"/>
+    <w:lsdException w:name="Grid Table 4 Accent 1" w:uiPriority="49"/>
+    <w:lsdException w:name="Grid Table 5 Dark Accent 1" w:uiPriority="50"/>
+    <w:lsdException w:name="Grid Table 6 Colorful Accent 1" w:uiPriority="51"/>
+    <w:lsdException w:name="Grid Table 7 Colorful Accent 1" w:uiPriority="52"/>
+    <w:lsdException w:name="Grid Table 1 Light Accent 2" w:uiPriority="46"/>
+    <w:lsdException w:name="Grid Table 2 Accent 2" w:uiPriority="47"/>
+    <w:lsdException w:name="Grid Table 3 Accent 2" w:uiPriority="48"/>
+    <w:lsdException w:name="Grid Table 4 Accent 2" w:uiPriority="49"/>
+    <w:lsdException w:name="Grid Table 5 Dark Accent 2" w:uiPriority="50"/>
+    <w:lsdException w:name="Grid Table 6 Colorful Accent 2" w:uiPriority="51"/>
+    <w:lsdException w:name="Grid Table 7 Colorful Accent 2" w:uiPriority="52"/>
+    <w:lsdException w:name="Grid Table 1 Light Accent 3" w:uiPriority="46"/>
+    <w:lsdException w:name="Grid Table 2 Accent 3" w:uiPriority="47"/>
+    <w:lsdException w:name="Grid Table 3 Accent 3" w:uiPriority="48"/>
+    <w:lsdException w:name="Grid Table 4 Accent 3" w:uiPriority="49"/>
+    <w:lsdException w:name="Grid Table 5 Dark Accent 3" w:uiPriority="50"/>
+    <w:lsdException w:name="Grid Table 6 Colorful Accent 3" w:uiPriority="51"/>
+    <w:lsdException w:name="Grid Table 7 Colorful Accent 3" w:uiPriority="52"/>
+    <w:lsdException w:name="Grid Table 1 Light Accent 4" w:uiPriority="46"/>
+    <w:lsdException w:name="Grid Table 2 Accent 4" w:uiPriority="47"/>
+    <w:lsdException w:name="Grid Table 3 Accent 4" w:uiPriority="48"/>
+    <w:lsdException w:name="Grid Table 4 Accent 4" w:uiPriority="49"/>
+    <w:lsdException w:name="Grid Table 5 Dark Accent 4" w:uiPriority="50"/>
+    <w:lsdException w:name="Grid Table 6 Colorful Accent 4" w:uiPriority="51"/>
+    <w:lsdException w:name="Grid Table 7 Colorful Accent 4" w:uiPriority="52"/>
+    <w:lsdException w:name="Grid Table 1 Light Accent 5" w:uiPriority="46"/>
+    <w:lsdException w:name="Grid Table 2 Accent 5" w:uiPriority="47"/>
+    <w:lsdException w:name="Grid Table 3 Accent 5" w:uiPriority="48"/>
+    <w:lsdException w:name="Grid Table 4 Accent 5" w:uiPriority="49"/>
+    <w:lsdException w:name="Grid Table 5 Dark Accent 5" w:uiPriority="50"/>
+    <w:lsdException w:name="Grid Table 6 Colorful Accent 5" w:uiPriority="51"/>
+    <w:lsdException w:name="Grid Table 7 Colorful Accent 5" w:uiPriority="52"/>
+    <w:lsdException w:name="Grid Table 1 Light Accent 6" w:uiPriority="46"/>
+    <w:lsdException w:name="Grid Table 2 Accent 6" w:uiPriority="47"/>
+    <w:lsdException w:name="Grid Table 3 Accent 6" w:uiPriority="48"/>
+    <w:lsdException w:name="Grid Table 4 Accent 6" w:uiPriority="49"/>
+    <w:lsdException w:name="Grid Table 5 Dark Accent 6" w:uiPriority="50"/>
+    <w:lsdException w:name="Grid Table 6 Colorful Accent 6" w:uiPriority="51"/>
+    <w:lsdException w:name="Grid Table 7 Colorful Accent 6" w:uiPriority="52"/>
+    <w:lsdException w:name="List Table 1 Light" w:uiPriority="46"/>
+    <w:lsdException w:name="List Table 2" w:uiPriority="47"/>
+    <w:lsdException w:name="List Table 3" w:uiPriority="48"/>
+    <w:lsdException w:name="List Table 4" w:uiPriority="49"/>
+    <w:lsdException w:name="List Table 5 Dark" w:uiPriority="50"/>
+    <w:lsdException w:name="List Table 6 Colorful" w:uiPriority="51"/>
+    <w:lsdException w:name="List Table 7 Colorful" w:uiPriority="52"/>
+    <w:lsdException w:name="List Table 1 Light Accent 1" w:uiPriority="46"/>
+    <w:lsdException w:name="List Table 2 Accent 1" w:uiPriority="47"/>
+    <w:lsdException w:name="List Table 3 Accent 1" w:uiPriority="48"/>
+    <w:lsdException w:name="List Table 4 Accent 1" w:uiPriority="49"/>
+    <w:lsdException w:name="List Table 5 Dark Accent 1" w:uiPriority="50"/>
+    <w:lsdException w:name="List Table 6 Colorful Accent 1" w:uiPriority="51"/>
+    <w:lsdException w:name="List Table 7 Colorful Accent 1" w:uiPriority="52"/>
+    <w:lsdException w:name="List Table 1 Light Accent 2" w:uiPriority="46"/>
+    <w:lsdException w:name="List Table 2 Accent 2" w:uiPriority="47"/>
+    <w:lsdException w:name="List Table 3 Accent 2" w:uiPriority="48"/>
+    <w:lsdException w:name="List Table 4 Accent 2" w:uiPriority="49"/>
+    <w:lsdException w:name="List Table 5 Dark Accent 2" w:uiPriority="50"/>
+    <w:lsdException w:name="List Table 6 Colorful Accent 2" w:uiPriority="51"/>
+    <w:lsdException w:name="List Table 7 Colorful Accent 2" w:uiPriority="52"/>
+    <w:lsdException w:name="List Table 1 Light Accent 3" w:uiPriority="46"/>
+    <w:lsdException w:name="List Table 2 Accent 3" w:uiPriority="47"/>
+    <w:lsdException w:name="List Table 3 Accent 3" w:uiPriority="48"/>
+    <w:lsdException w:name="List Table 4 Accent 3" w:uiPriority="49"/>
+    <w:lsdException w:name="List Table 5 Dark Accent 3" w:uiPriority="50"/>
+    <w:lsdException w:name="List Table 6 Colorful Accent 3" w:uiPriority="51"/>
+    <w:lsdException w:name="List Table 7 Colorful Accent 3" w:uiPriority="52"/>
+    <w:lsdException w:name="List Table 1 Light Accent 4" w:uiPriority="46"/>
+    <w:lsdException w:name="List Table 2 Accent 4" w:uiPriority="47"/>
+    <w:lsdException w:name="List Table 3 Accent 4" w:uiPriority="48"/>
+    <w:lsdException w:name="List Table 4 Accent 4" w:uiPriority="49"/>
+    <w:lsdException w:name="List Table 5 Dark Accent 4" w:uiPriority="50"/>
+    <w:lsdException w:name="List Table 6 Colorful Accent 4" w:uiPriority="51"/>
+    <w:lsdException w:name="List Table 7 Colorful Accent 4" w:uiPriority="52"/>
+    <w:lsdException w:name="List Table 1 Light Accent 5" w:uiPriority="46"/>
+    <w:lsdException w:name="List Table 2 Accent 5" w:uiPriority="47"/>
+    <w:lsdException w:name="List Table 3 Accent 5" w:uiPriority="48"/>
+    <w:lsdException w:name="List Table 4 Accent 5" w:uiPriority="49"/>
+    <w:lsdException w:name="List Table 5 Dark Accent 5" w:uiPriority="50"/>
+    <w:lsdException w:name="List Table 6 Colorful Accent 5" w:uiPriority="51"/>
+    <w:lsdException w:name="List Table 7 Colorful Accent 5" w:uiPriority="52"/>
+    <w:lsdException w:name="List Table 1 Light Accent 6" w:uiPriority="46"/>
+    <w:lsdException w:name="List Table 2 Accent 6" w:uiPriority="47"/>
+    <w:lsdException w:name="List Table 3 Accent 6" w:uiPriority="48"/>
+    <w:lsdException w:name="List Table 4 Accent 6" w:uiPriority="49"/>
+    <w:lsdException w:name="List Table 5 Dark Accent 6" w:uiPriority="50"/>
+    <w:lsdException w:name="List Table 6 Colorful Accent 6" w:uiPriority="51"/>
+    <w:lsdException w:name="List Table 7 Colorful Accent 6" w:uiPriority="52"/>
   </w:latentStyles>
-  <w:style w:type="paragraph" w:default="1" w:styleId="Standard">
+  <w:style w:type="paragraph" w:default="1" w:styleId="Normal">
     <w:name w:val="Normal"/>
     <w:qFormat/>
   </w:style>
-  <w:style w:type="paragraph" w:styleId="berschrift1">
+  <w:style w:type="paragraph" w:styleId="Heading1">
     <w:name w:val="heading 1"/>
-    <w:basedOn w:val="Standard"/>
-    <w:next w:val="Standard"/>
-    <w:link w:val="berschrift1Zeichen"/>
+    <w:basedOn w:val="Normal"/>
+    <w:next w:val="Normal"/>
+    <w:link w:val="Heading1Char"/>
     <w:uiPriority w:val="9"/>
     <w:qFormat/>
     <w:rsid w:val="00604E75"/>
@@ -4398,11 +4496,11 @@
       <w:szCs w:val="32"/>
     </w:rPr>
   </w:style>
-  <w:style w:type="paragraph" w:styleId="berschrift2">
+  <w:style w:type="paragraph" w:styleId="Heading2">
     <w:name w:val="heading 2"/>
-    <w:basedOn w:val="Standard"/>
-    <w:next w:val="Standard"/>
-    <w:link w:val="berschrift2Zeichen"/>
+    <w:basedOn w:val="Normal"/>
+    <w:next w:val="Normal"/>
+    <w:link w:val="Heading2Char"/>
     <w:uiPriority w:val="9"/>
     <w:unhideWhenUsed/>
     <w:qFormat/>
@@ -4422,11 +4520,11 @@
       <w:szCs w:val="38"/>
     </w:rPr>
   </w:style>
-  <w:style w:type="paragraph" w:styleId="berschrift3">
+  <w:style w:type="paragraph" w:styleId="Heading3">
     <w:name w:val="heading 3"/>
-    <w:basedOn w:val="Standard"/>
-    <w:next w:val="Standard"/>
-    <w:link w:val="berschrift3Zeichen"/>
+    <w:basedOn w:val="Normal"/>
+    <w:next w:val="Normal"/>
+    <w:link w:val="Heading3Char"/>
     <w:uiPriority w:val="9"/>
     <w:unhideWhenUsed/>
     <w:qFormat/>
@@ -4444,11 +4542,11 @@
       <w:color w:val="4F81BD" w:themeColor="accent1"/>
     </w:rPr>
   </w:style>
-  <w:style w:type="paragraph" w:styleId="berschrift4">
+  <w:style w:type="paragraph" w:styleId="Heading4">
     <w:name w:val="heading 4"/>
-    <w:basedOn w:val="Standard"/>
-    <w:next w:val="Standard"/>
-    <w:link w:val="berschrift4Zeichen"/>
+    <w:basedOn w:val="Normal"/>
+    <w:next w:val="Normal"/>
+    <w:link w:val="Heading4Char"/>
     <w:uiPriority w:val="9"/>
     <w:unhideWhenUsed/>
     <w:qFormat/>
@@ -4468,11 +4566,11 @@
       <w:color w:val="4F81BD" w:themeColor="accent1"/>
     </w:rPr>
   </w:style>
-  <w:style w:type="paragraph" w:styleId="berschrift5">
+  <w:style w:type="paragraph" w:styleId="Heading5">
     <w:name w:val="heading 5"/>
-    <w:basedOn w:val="Standard"/>
-    <w:next w:val="Standard"/>
-    <w:link w:val="berschrift5Zeichen"/>
+    <w:basedOn w:val="Normal"/>
+    <w:next w:val="Normal"/>
+    <w:link w:val="Heading5Char"/>
     <w:uiPriority w:val="9"/>
     <w:unhideWhenUsed/>
     <w:qFormat/>
@@ -4488,13 +4586,13 @@
       <w:color w:val="243F60" w:themeColor="accent1" w:themeShade="7F"/>
     </w:rPr>
   </w:style>
-  <w:style w:type="character" w:default="1" w:styleId="Absatzstandardschriftart">
+  <w:style w:type="character" w:default="1" w:styleId="DefaultParagraphFont">
     <w:name w:val="Default Paragraph Font"/>
     <w:uiPriority w:val="1"/>
     <w:semiHidden/>
     <w:unhideWhenUsed/>
   </w:style>
-  <w:style w:type="table" w:default="1" w:styleId="NormaleTabelle">
+  <w:style w:type="table" w:default="1" w:styleId="TableNormal">
     <w:name w:val="Normal Table"/>
     <w:uiPriority w:val="99"/>
     <w:semiHidden/>
@@ -4509,16 +4607,16 @@
       </w:tblCellMar>
     </w:tblPr>
   </w:style>
-  <w:style w:type="numbering" w:default="1" w:styleId="KeineListe">
+  <w:style w:type="numbering" w:default="1" w:styleId="NoList">
     <w:name w:val="No List"/>
     <w:uiPriority w:val="99"/>
     <w:semiHidden/>
     <w:unhideWhenUsed/>
   </w:style>
-  <w:style w:type="paragraph" w:styleId="Sprechblasentext">
+  <w:style w:type="paragraph" w:styleId="BalloonText">
     <w:name w:val="Balloon Text"/>
-    <w:basedOn w:val="Standard"/>
-    <w:link w:val="SprechblasentextZeichen"/>
+    <w:basedOn w:val="Normal"/>
+    <w:link w:val="BalloonTextChar"/>
     <w:uiPriority w:val="99"/>
     <w:semiHidden/>
     <w:unhideWhenUsed/>
@@ -4529,10 +4627,10 @@
       <w:szCs w:val="18"/>
     </w:rPr>
   </w:style>
-  <w:style w:type="character" w:customStyle="1" w:styleId="SprechblasentextZeichen">
-    <w:name w:val="Sprechblasentext Zeichen"/>
-    <w:basedOn w:val="Absatzstandardschriftart"/>
-    <w:link w:val="Sprechblasentext"/>
+  <w:style w:type="character" w:customStyle="1" w:styleId="BalloonTextChar">
+    <w:name w:val="Balloon Text Char"/>
+    <w:basedOn w:val="DefaultParagraphFont"/>
+    <w:link w:val="BalloonText"/>
     <w:uiPriority w:val="99"/>
     <w:semiHidden/>
     <w:rsid w:val="001826A7"/>
@@ -4542,9 +4640,9 @@
       <w:szCs w:val="18"/>
     </w:rPr>
   </w:style>
-  <w:style w:type="paragraph" w:styleId="Listenabsatz">
+  <w:style w:type="paragraph" w:styleId="ListParagraph">
     <w:name w:val="List Paragraph"/>
-    <w:basedOn w:val="Standard"/>
+    <w:basedOn w:val="Normal"/>
     <w:uiPriority w:val="34"/>
     <w:qFormat/>
     <w:rsid w:val="000B24A7"/>
@@ -4553,10 +4651,10 @@
       <w:contextualSpacing/>
     </w:pPr>
   </w:style>
-  <w:style w:type="character" w:customStyle="1" w:styleId="berschrift1Zeichen">
-    <w:name w:val="Überschrift 1 Zeichen"/>
-    <w:basedOn w:val="Absatzstandardschriftart"/>
-    <w:link w:val="berschrift1"/>
+  <w:style w:type="character" w:customStyle="1" w:styleId="Heading1Char">
+    <w:name w:val="Heading 1 Char"/>
+    <w:basedOn w:val="DefaultParagraphFont"/>
+    <w:link w:val="Heading1"/>
     <w:uiPriority w:val="9"/>
     <w:rsid w:val="00604E75"/>
     <w:rPr>
@@ -4568,11 +4666,11 @@
       <w:szCs w:val="32"/>
     </w:rPr>
   </w:style>
-  <w:style w:type="paragraph" w:styleId="Titel">
+  <w:style w:type="paragraph" w:styleId="Title">
     <w:name w:val="Title"/>
-    <w:basedOn w:val="Standard"/>
-    <w:next w:val="Standard"/>
-    <w:link w:val="TitelZeichen"/>
+    <w:basedOn w:val="Normal"/>
+    <w:next w:val="Normal"/>
+    <w:link w:val="TitleChar"/>
     <w:uiPriority w:val="10"/>
     <w:qFormat/>
     <w:rsid w:val="00604E75"/>
@@ -4592,10 +4690,10 @@
       <w:szCs w:val="52"/>
     </w:rPr>
   </w:style>
-  <w:style w:type="character" w:customStyle="1" w:styleId="TitelZeichen">
-    <w:name w:val="Titel Zeichen"/>
-    <w:basedOn w:val="Absatzstandardschriftart"/>
-    <w:link w:val="Titel"/>
+  <w:style w:type="character" w:customStyle="1" w:styleId="TitleChar">
+    <w:name w:val="Title Char"/>
+    <w:basedOn w:val="DefaultParagraphFont"/>
+    <w:link w:val="Title"/>
     <w:uiPriority w:val="10"/>
     <w:rsid w:val="00604E75"/>
     <w:rPr>
@@ -4607,10 +4705,10 @@
       <w:szCs w:val="52"/>
     </w:rPr>
   </w:style>
-  <w:style w:type="paragraph" w:styleId="Kopfzeile">
+  <w:style w:type="paragraph" w:styleId="Header">
     <w:name w:val="header"/>
-    <w:basedOn w:val="Standard"/>
-    <w:link w:val="KopfzeileZeichen"/>
+    <w:basedOn w:val="Normal"/>
+    <w:link w:val="HeaderChar"/>
     <w:uiPriority w:val="99"/>
     <w:unhideWhenUsed/>
     <w:rsid w:val="00604E75"/>
@@ -4621,17 +4719,17 @@
       </w:tabs>
     </w:pPr>
   </w:style>
-  <w:style w:type="character" w:customStyle="1" w:styleId="KopfzeileZeichen">
-    <w:name w:val="Kopfzeile Zeichen"/>
-    <w:basedOn w:val="Absatzstandardschriftart"/>
-    <w:link w:val="Kopfzeile"/>
+  <w:style w:type="character" w:customStyle="1" w:styleId="HeaderChar">
+    <w:name w:val="Header Char"/>
+    <w:basedOn w:val="DefaultParagraphFont"/>
+    <w:link w:val="Header"/>
     <w:uiPriority w:val="99"/>
     <w:rsid w:val="00604E75"/>
   </w:style>
-  <w:style w:type="paragraph" w:styleId="Fuzeile">
+  <w:style w:type="paragraph" w:styleId="Footer">
     <w:name w:val="footer"/>
-    <w:basedOn w:val="Standard"/>
-    <w:link w:val="FuzeileZeichen"/>
+    <w:basedOn w:val="Normal"/>
+    <w:link w:val="FooterChar"/>
     <w:uiPriority w:val="99"/>
     <w:unhideWhenUsed/>
     <w:rsid w:val="00604E75"/>
@@ -4642,16 +4740,16 @@
       </w:tabs>
     </w:pPr>
   </w:style>
-  <w:style w:type="character" w:customStyle="1" w:styleId="FuzeileZeichen">
-    <w:name w:val="Fußzeile Zeichen"/>
-    <w:basedOn w:val="Absatzstandardschriftart"/>
-    <w:link w:val="Fuzeile"/>
+  <w:style w:type="character" w:customStyle="1" w:styleId="FooterChar">
+    <w:name w:val="Footer Char"/>
+    <w:basedOn w:val="DefaultParagraphFont"/>
+    <w:link w:val="Footer"/>
     <w:uiPriority w:val="99"/>
     <w:rsid w:val="00604E75"/>
   </w:style>
-  <w:style w:type="table" w:styleId="HelleSchattierung-Akzent1">
+  <w:style w:type="table" w:styleId="LightShading-Accent1">
     <w:name w:val="Light Shading Accent 1"/>
-    <w:basedOn w:val="NormaleTabelle"/>
+    <w:basedOn w:val="TableNormal"/>
     <w:uiPriority w:val="60"/>
     <w:rsid w:val="00604E75"/>
     <w:rPr>
@@ -4751,18 +4849,18 @@
       </w:tcPr>
     </w:tblStylePr>
   </w:style>
-  <w:style w:type="character" w:styleId="Seitenzahl">
+  <w:style w:type="character" w:styleId="PageNumber">
     <w:name w:val="page number"/>
-    <w:basedOn w:val="Absatzstandardschriftart"/>
+    <w:basedOn w:val="DefaultParagraphFont"/>
     <w:uiPriority w:val="99"/>
     <w:semiHidden/>
     <w:unhideWhenUsed/>
     <w:rsid w:val="00604E75"/>
   </w:style>
-  <w:style w:type="character" w:customStyle="1" w:styleId="berschrift2Zeichen">
-    <w:name w:val="Überschrift 2 Zeichen"/>
-    <w:basedOn w:val="Absatzstandardschriftart"/>
-    <w:link w:val="berschrift2"/>
+  <w:style w:type="character" w:customStyle="1" w:styleId="Heading2Char">
+    <w:name w:val="Heading 2 Char"/>
+    <w:basedOn w:val="DefaultParagraphFont"/>
+    <w:link w:val="Heading2"/>
     <w:uiPriority w:val="9"/>
     <w:rsid w:val="00DD7D53"/>
     <w:rPr>
@@ -4774,9 +4872,9 @@
       <w:szCs w:val="38"/>
     </w:rPr>
   </w:style>
-  <w:style w:type="table" w:styleId="Tabellenraster">
+  <w:style w:type="table" w:styleId="TableGrid">
     <w:name w:val="Table Grid"/>
-    <w:basedOn w:val="NormaleTabelle"/>
+    <w:basedOn w:val="TableNormal"/>
     <w:uiPriority w:val="59"/>
     <w:rsid w:val="00F32C91"/>
     <w:tblPr>
@@ -4797,9 +4895,9 @@
       </w:tblCellMar>
     </w:tblPr>
   </w:style>
-  <w:style w:type="table" w:styleId="HelleSchattierung-Akzent3">
+  <w:style w:type="table" w:styleId="LightShading-Accent3">
     <w:name w:val="Light Shading Accent 3"/>
-    <w:basedOn w:val="NormaleTabelle"/>
+    <w:basedOn w:val="TableNormal"/>
     <w:uiPriority w:val="60"/>
     <w:rsid w:val="00C53A3E"/>
     <w:rPr>
@@ -4897,10 +4995,10 @@
       </w:tcPr>
     </w:tblStylePr>
   </w:style>
-  <w:style w:type="character" w:customStyle="1" w:styleId="berschrift3Zeichen">
-    <w:name w:val="Überschrift 3 Zeichen"/>
-    <w:basedOn w:val="Absatzstandardschriftart"/>
-    <w:link w:val="berschrift3"/>
+  <w:style w:type="character" w:customStyle="1" w:styleId="Heading3Char">
+    <w:name w:val="Heading 3 Char"/>
+    <w:basedOn w:val="DefaultParagraphFont"/>
+    <w:link w:val="Heading3"/>
     <w:uiPriority w:val="9"/>
     <w:rsid w:val="008800CF"/>
     <w:rPr>
@@ -4910,10 +5008,10 @@
       <w:color w:val="4F81BD" w:themeColor="accent1"/>
     </w:rPr>
   </w:style>
-  <w:style w:type="character" w:customStyle="1" w:styleId="berschrift4Zeichen">
-    <w:name w:val="Überschrift 4 Zeichen"/>
-    <w:basedOn w:val="Absatzstandardschriftart"/>
-    <w:link w:val="berschrift4"/>
+  <w:style w:type="character" w:customStyle="1" w:styleId="Heading4Char">
+    <w:name w:val="Heading 4 Char"/>
+    <w:basedOn w:val="DefaultParagraphFont"/>
+    <w:link w:val="Heading4"/>
     <w:uiPriority w:val="9"/>
     <w:rsid w:val="009569CF"/>
     <w:rPr>
@@ -4925,10 +5023,10 @@
       <w:color w:val="4F81BD" w:themeColor="accent1"/>
     </w:rPr>
   </w:style>
-  <w:style w:type="character" w:customStyle="1" w:styleId="berschrift5Zeichen">
-    <w:name w:val="Überschrift 5 Zeichen"/>
-    <w:basedOn w:val="Absatzstandardschriftart"/>
-    <w:link w:val="berschrift5"/>
+  <w:style w:type="character" w:customStyle="1" w:styleId="Heading5Char">
+    <w:name w:val="Heading 5 Char"/>
+    <w:basedOn w:val="DefaultParagraphFont"/>
+    <w:link w:val="Heading5"/>
     <w:uiPriority w:val="9"/>
     <w:rsid w:val="00762534"/>
     <w:rPr>
@@ -4950,9 +5048,9 @@
       <w:lang w:val="de-CH"/>
     </w:rPr>
   </w:style>
-  <w:style w:type="table" w:styleId="HelleListe">
+  <w:style w:type="table" w:styleId="LightList">
     <w:name w:val="Light List"/>
-    <w:basedOn w:val="NormaleTabelle"/>
+    <w:basedOn w:val="TableNormal"/>
     <w:uiPriority w:val="61"/>
     <w:rsid w:val="009D09C3"/>
     <w:tblPr>
@@ -5039,9 +5137,9 @@
       </w:tcPr>
     </w:tblStylePr>
   </w:style>
-  <w:style w:type="paragraph" w:styleId="StandardWeb">
+  <w:style w:type="paragraph" w:styleId="NormalWeb">
     <w:name w:val="Normal (Web)"/>
-    <w:basedOn w:val="Standard"/>
+    <w:basedOn w:val="Normal"/>
     <w:uiPriority w:val="99"/>
     <w:unhideWhenUsed/>
     <w:rsid w:val="00967C35"/>
@@ -5056,12 +5154,12 @@
   </w:style>
   <w:style w:type="character" w:customStyle="1" w:styleId="apple-converted-space">
     <w:name w:val="apple-converted-space"/>
-    <w:basedOn w:val="Absatzstandardschriftart"/>
+    <w:basedOn w:val="DefaultParagraphFont"/>
     <w:rsid w:val="00967C35"/>
   </w:style>
-  <w:style w:type="character" w:styleId="Link">
+  <w:style w:type="character" w:styleId="Hyperlink">
     <w:name w:val="Hyperlink"/>
-    <w:basedOn w:val="Absatzstandardschriftart"/>
+    <w:basedOn w:val="DefaultParagraphFont"/>
     <w:uiPriority w:val="99"/>
     <w:unhideWhenUsed/>
     <w:rsid w:val="00A90EE7"/>
@@ -5070,868 +5168,11 @@
       <w:u w:val="single"/>
     </w:rPr>
   </w:style>
-</w:styles>
-</file>
-
-<file path=word/stylesWithEffects.xml><?xml version="1.0" encoding="utf-8"?>
-<w:styles xmlns:wpc="http://schemas.microsoft.com/office/word/2010/wordprocessingCanvas" xmlns:mo="http://schemas.microsoft.com/office/mac/office/2008/main" xmlns:mc="http://schemas.openxmlformats.org/markup-compatibility/2006" xmlns:mv="urn:schemas-microsoft-com:mac:vml" xmlns:o="urn:schemas-microsoft-com:office:office" xmlns:r="http://schemas.openxmlformats.org/officeDocument/2006/relationships" xmlns:m="http://schemas.openxmlformats.org/officeDocument/2006/math" xmlns:v="urn:schemas-microsoft-com:vml" xmlns:wp14="http://schemas.microsoft.com/office/word/2010/wordprocessingDrawing" xmlns:wp="http://schemas.openxmlformats.org/drawingml/2006/wordprocessingDrawing" xmlns:w10="urn:schemas-microsoft-com:office:word" xmlns:w="http://schemas.openxmlformats.org/wordprocessingml/2006/main" xmlns:w14="http://schemas.microsoft.com/office/word/2010/wordml" xmlns:wpg="http://schemas.microsoft.com/office/word/2010/wordprocessingGroup" xmlns:wpi="http://schemas.microsoft.com/office/word/2010/wordprocessingInk" xmlns:wne="http://schemas.microsoft.com/office/word/2006/wordml" xmlns:wps="http://schemas.microsoft.com/office/word/2010/wordprocessingShape" mc:Ignorable="w14 wp14">
-  <w:docDefaults>
-    <w:rPrDefault>
-      <w:rPr>
-        <w:rFonts w:asciiTheme="minorHAnsi" w:eastAsiaTheme="minorEastAsia" w:hAnsiTheme="minorHAnsi" w:cstheme="minorBidi"/>
-        <w:sz w:val="24"/>
-        <w:szCs w:val="24"/>
-        <w:lang w:val="de-DE" w:eastAsia="de-DE" w:bidi="ar-SA"/>
-      </w:rPr>
-    </w:rPrDefault>
-    <w:pPrDefault/>
-  </w:docDefaults>
-  <w:latentStyles w:defLockedState="0" w:defUIPriority="99" w:defSemiHidden="1" w:defUnhideWhenUsed="1" w:defQFormat="0" w:count="276">
-    <w:lsdException w:name="Normal" w:semiHidden="0" w:uiPriority="0" w:unhideWhenUsed="0" w:qFormat="1"/>
-    <w:lsdException w:name="heading 1" w:semiHidden="0" w:uiPriority="9" w:unhideWhenUsed="0" w:qFormat="1"/>
-    <w:lsdException w:name="heading 2" w:uiPriority="9" w:qFormat="1"/>
-    <w:lsdException w:name="heading 3" w:uiPriority="9" w:qFormat="1"/>
-    <w:lsdException w:name="heading 4" w:uiPriority="9" w:qFormat="1"/>
-    <w:lsdException w:name="heading 5" w:uiPriority="9" w:qFormat="1"/>
-    <w:lsdException w:name="heading 6" w:uiPriority="9" w:qFormat="1"/>
-    <w:lsdException w:name="heading 7" w:uiPriority="9" w:qFormat="1"/>
-    <w:lsdException w:name="heading 8" w:uiPriority="9" w:qFormat="1"/>
-    <w:lsdException w:name="heading 9" w:uiPriority="9" w:qFormat="1"/>
-    <w:lsdException w:name="toc 1" w:uiPriority="39"/>
-    <w:lsdException w:name="toc 2" w:uiPriority="39"/>
-    <w:lsdException w:name="toc 3" w:uiPriority="39"/>
-    <w:lsdException w:name="toc 4" w:uiPriority="39"/>
-    <w:lsdException w:name="toc 5" w:uiPriority="39"/>
-    <w:lsdException w:name="toc 6" w:uiPriority="39"/>
-    <w:lsdException w:name="toc 7" w:uiPriority="39"/>
-    <w:lsdException w:name="toc 8" w:uiPriority="39"/>
-    <w:lsdException w:name="toc 9" w:uiPriority="39"/>
-    <w:lsdException w:name="caption" w:uiPriority="35" w:qFormat="1"/>
-    <w:lsdException w:name="Title" w:semiHidden="0" w:uiPriority="10" w:unhideWhenUsed="0" w:qFormat="1"/>
-    <w:lsdException w:name="Default Paragraph Font" w:uiPriority="1"/>
-    <w:lsdException w:name="Subtitle" w:semiHidden="0" w:uiPriority="11" w:unhideWhenUsed="0" w:qFormat="1"/>
-    <w:lsdException w:name="Strong" w:semiHidden="0" w:uiPriority="22" w:unhideWhenUsed="0" w:qFormat="1"/>
-    <w:lsdException w:name="Emphasis" w:semiHidden="0" w:uiPriority="20" w:unhideWhenUsed="0" w:qFormat="1"/>
-    <w:lsdException w:name="Table Grid" w:semiHidden="0" w:uiPriority="59" w:unhideWhenUsed="0"/>
-    <w:lsdException w:name="Note Level 1" w:semiHidden="0" w:unhideWhenUsed="0"/>
-    <w:lsdException w:name="Note Level 2" w:semiHidden="0" w:unhideWhenUsed="0"/>
-    <w:lsdException w:name="Note Level 3" w:semiHidden="0" w:unhideWhenUsed="0"/>
-    <w:lsdException w:name="Note Level 4" w:semiHidden="0" w:unhideWhenUsed="0"/>
-    <w:lsdException w:name="Note Level 5" w:semiHidden="0" w:unhideWhenUsed="0"/>
-    <w:lsdException w:name="Note Level 6" w:semiHidden="0" w:unhideWhenUsed="0"/>
-    <w:lsdException w:name="Note Level 7" w:semiHidden="0" w:unhideWhenUsed="0"/>
-    <w:lsdException w:name="Note Level 8" w:semiHidden="0" w:unhideWhenUsed="0"/>
-    <w:lsdException w:name="Note Level 9" w:semiHidden="0" w:unhideWhenUsed="0"/>
-    <w:lsdException w:name="Placeholder Text" w:unhideWhenUsed="0"/>
-    <w:lsdException w:name="No Spacing" w:semiHidden="0" w:uiPriority="1" w:unhideWhenUsed="0" w:qFormat="1"/>
-    <w:lsdException w:name="Light Shading" w:semiHidden="0" w:uiPriority="60" w:unhideWhenUsed="0"/>
-    <w:lsdException w:name="Light List" w:semiHidden="0" w:uiPriority="61" w:unhideWhenUsed="0"/>
-    <w:lsdException w:name="Light Grid" w:semiHidden="0" w:uiPriority="62" w:unhideWhenUsed="0"/>
-    <w:lsdException w:name="Medium Shading 1" w:semiHidden="0" w:uiPriority="63" w:unhideWhenUsed="0"/>
-    <w:lsdException w:name="Medium Shading 2" w:semiHidden="0" w:uiPriority="64" w:unhideWhenUsed="0"/>
-    <w:lsdException w:name="Medium List 1" w:semiHidden="0" w:uiPriority="65" w:unhideWhenUsed="0"/>
-    <w:lsdException w:name="Medium List 2" w:semiHidden="0" w:uiPriority="66" w:unhideWhenUsed="0"/>
-    <w:lsdException w:name="Medium Grid 1" w:semiHidden="0" w:uiPriority="67" w:unhideWhenUsed="0"/>
-    <w:lsdException w:name="Medium Grid 2" w:semiHidden="0" w:uiPriority="68" w:unhideWhenUsed="0"/>
-    <w:lsdException w:name="Medium Grid 3" w:semiHidden="0" w:uiPriority="69" w:unhideWhenUsed="0"/>
-    <w:lsdException w:name="Dark List" w:semiHidden="0" w:uiPriority="70" w:unhideWhenUsed="0"/>
-    <w:lsdException w:name="Colorful Shading" w:semiHidden="0" w:uiPriority="71" w:unhideWhenUsed="0"/>
-    <w:lsdException w:name="Colorful List" w:semiHidden="0" w:uiPriority="72" w:unhideWhenUsed="0"/>
-    <w:lsdException w:name="Colorful Grid" w:semiHidden="0" w:uiPriority="73" w:unhideWhenUsed="0"/>
-    <w:lsdException w:name="Light Shading Accent 1" w:semiHidden="0" w:uiPriority="60" w:unhideWhenUsed="0"/>
-    <w:lsdException w:name="Light List Accent 1" w:semiHidden="0" w:uiPriority="61" w:unhideWhenUsed="0"/>
-    <w:lsdException w:name="Light Grid Accent 1" w:semiHidden="0" w:uiPriority="62" w:unhideWhenUsed="0"/>
-    <w:lsdException w:name="Medium Shading 1 Accent 1" w:semiHidden="0" w:uiPriority="63" w:unhideWhenUsed="0"/>
-    <w:lsdException w:name="Medium Shading 2 Accent 1" w:semiHidden="0" w:uiPriority="64" w:unhideWhenUsed="0"/>
-    <w:lsdException w:name="Medium List 1 Accent 1" w:semiHidden="0" w:uiPriority="65" w:unhideWhenUsed="0"/>
-    <w:lsdException w:name="Revision" w:unhideWhenUsed="0"/>
-    <w:lsdException w:name="List Paragraph" w:semiHidden="0" w:uiPriority="34" w:unhideWhenUsed="0" w:qFormat="1"/>
-    <w:lsdException w:name="Quote" w:semiHidden="0" w:uiPriority="29" w:unhideWhenUsed="0" w:qFormat="1"/>
-    <w:lsdException w:name="Intense Quote" w:semiHidden="0" w:uiPriority="30" w:unhideWhenUsed="0" w:qFormat="1"/>
-    <w:lsdException w:name="Medium List 2 Accent 1" w:semiHidden="0" w:uiPriority="66" w:unhideWhenUsed="0"/>
-    <w:lsdException w:name="Medium Grid 1 Accent 1" w:semiHidden="0" w:uiPriority="67" w:unhideWhenUsed="0"/>
-    <w:lsdException w:name="Medium Grid 2 Accent 1" w:semiHidden="0" w:uiPriority="68" w:unhideWhenUsed="0"/>
-    <w:lsdException w:name="Medium Grid 3 Accent 1" w:semiHidden="0" w:uiPriority="69" w:unhideWhenUsed="0"/>
-    <w:lsdException w:name="Dark List Accent 1" w:semiHidden="0" w:uiPriority="70" w:unhideWhenUsed="0"/>
-    <w:lsdException w:name="Colorful Shading Accent 1" w:semiHidden="0" w:uiPriority="71" w:unhideWhenUsed="0"/>
-    <w:lsdException w:name="Colorful List Accent 1" w:semiHidden="0" w:uiPriority="72" w:unhideWhenUsed="0"/>
-    <w:lsdException w:name="Colorful Grid Accent 1" w:semiHidden="0" w:uiPriority="73" w:unhideWhenUsed="0"/>
-    <w:lsdException w:name="Light Shading Accent 2" w:semiHidden="0" w:uiPriority="60" w:unhideWhenUsed="0"/>
-    <w:lsdException w:name="Light List Accent 2" w:semiHidden="0" w:uiPriority="61" w:unhideWhenUsed="0"/>
-    <w:lsdException w:name="Light Grid Accent 2" w:semiHidden="0" w:uiPriority="62" w:unhideWhenUsed="0"/>
-    <w:lsdException w:name="Medium Shading 1 Accent 2" w:semiHidden="0" w:uiPriority="63" w:unhideWhenUsed="0"/>
-    <w:lsdException w:name="Medium Shading 2 Accent 2" w:semiHidden="0" w:uiPriority="64" w:unhideWhenUsed="0"/>
-    <w:lsdException w:name="Medium List 1 Accent 2" w:semiHidden="0" w:uiPriority="65" w:unhideWhenUsed="0"/>
-    <w:lsdException w:name="Medium List 2 Accent 2" w:semiHidden="0" w:uiPriority="66" w:unhideWhenUsed="0"/>
-    <w:lsdException w:name="Medium Grid 1 Accent 2" w:semiHidden="0" w:uiPriority="67" w:unhideWhenUsed="0"/>
-    <w:lsdException w:name="Medium Grid 2 Accent 2" w:semiHidden="0" w:uiPriority="68" w:unhideWhenUsed="0"/>
-    <w:lsdException w:name="Medium Grid 3 Accent 2" w:semiHidden="0" w:uiPriority="69" w:unhideWhenUsed="0"/>
-    <w:lsdException w:name="Dark List Accent 2" w:semiHidden="0" w:uiPriority="70" w:unhideWhenUsed="0"/>
-    <w:lsdException w:name="Colorful Shading Accent 2" w:semiHidden="0" w:uiPriority="71" w:unhideWhenUsed="0"/>
-    <w:lsdException w:name="Colorful List Accent 2" w:semiHidden="0" w:uiPriority="72" w:unhideWhenUsed="0"/>
-    <w:lsdException w:name="Colorful Grid Accent 2" w:semiHidden="0" w:uiPriority="73" w:unhideWhenUsed="0"/>
-    <w:lsdException w:name="Light Shading Accent 3" w:semiHidden="0" w:uiPriority="60" w:unhideWhenUsed="0"/>
-    <w:lsdException w:name="Light List Accent 3" w:semiHidden="0" w:uiPriority="61" w:unhideWhenUsed="0"/>
-    <w:lsdException w:name="Light Grid Accent 3" w:semiHidden="0" w:uiPriority="62" w:unhideWhenUsed="0"/>
-    <w:lsdException w:name="Medium Shading 1 Accent 3" w:semiHidden="0" w:uiPriority="63" w:unhideWhenUsed="0"/>
-    <w:lsdException w:name="Medium Shading 2 Accent 3" w:semiHidden="0" w:uiPriority="64" w:unhideWhenUsed="0"/>
-    <w:lsdException w:name="Medium List 1 Accent 3" w:semiHidden="0" w:uiPriority="65" w:unhideWhenUsed="0"/>
-    <w:lsdException w:name="Medium List 2 Accent 3" w:semiHidden="0" w:uiPriority="66" w:unhideWhenUsed="0"/>
-    <w:lsdException w:name="Medium Grid 1 Accent 3" w:semiHidden="0" w:uiPriority="67" w:unhideWhenUsed="0"/>
-    <w:lsdException w:name="Medium Grid 2 Accent 3" w:semiHidden="0" w:uiPriority="68" w:unhideWhenUsed="0"/>
-    <w:lsdException w:name="Medium Grid 3 Accent 3" w:semiHidden="0" w:uiPriority="69" w:unhideWhenUsed="0"/>
-    <w:lsdException w:name="Dark List Accent 3" w:semiHidden="0" w:uiPriority="70" w:unhideWhenUsed="0"/>
-    <w:lsdException w:name="Colorful Shading Accent 3" w:semiHidden="0" w:uiPriority="71" w:unhideWhenUsed="0"/>
-    <w:lsdException w:name="Colorful List Accent 3" w:semiHidden="0" w:uiPriority="72" w:unhideWhenUsed="0"/>
-    <w:lsdException w:name="Colorful Grid Accent 3" w:semiHidden="0" w:uiPriority="73" w:unhideWhenUsed="0"/>
-    <w:lsdException w:name="Light Shading Accent 4" w:semiHidden="0" w:uiPriority="60" w:unhideWhenUsed="0"/>
-    <w:lsdException w:name="Light List Accent 4" w:semiHidden="0" w:uiPriority="61" w:unhideWhenUsed="0"/>
-    <w:lsdException w:name="Light Grid Accent 4" w:semiHidden="0" w:uiPriority="62" w:unhideWhenUsed="0"/>
-    <w:lsdException w:name="Medium Shading 1 Accent 4" w:semiHidden="0" w:uiPriority="63" w:unhideWhenUsed="0"/>
-    <w:lsdException w:name="Medium Shading 2 Accent 4" w:semiHidden="0" w:uiPriority="64" w:unhideWhenUsed="0"/>
-    <w:lsdException w:name="Medium List 1 Accent 4" w:semiHidden="0" w:uiPriority="65" w:unhideWhenUsed="0"/>
-    <w:lsdException w:name="Medium List 2 Accent 4" w:semiHidden="0" w:uiPriority="66" w:unhideWhenUsed="0"/>
-    <w:lsdException w:name="Medium Grid 1 Accent 4" w:semiHidden="0" w:uiPriority="67" w:unhideWhenUsed="0"/>
-    <w:lsdException w:name="Medium Grid 2 Accent 4" w:semiHidden="0" w:uiPriority="68" w:unhideWhenUsed="0"/>
-    <w:lsdException w:name="Medium Grid 3 Accent 4" w:semiHidden="0" w:uiPriority="69" w:unhideWhenUsed="0"/>
-    <w:lsdException w:name="Dark List Accent 4" w:semiHidden="0" w:uiPriority="70" w:unhideWhenUsed="0"/>
-    <w:lsdException w:name="Colorful Shading Accent 4" w:semiHidden="0" w:uiPriority="71" w:unhideWhenUsed="0"/>
-    <w:lsdException w:name="Colorful List Accent 4" w:semiHidden="0" w:uiPriority="72" w:unhideWhenUsed="0"/>
-    <w:lsdException w:name="Colorful Grid Accent 4" w:semiHidden="0" w:uiPriority="73" w:unhideWhenUsed="0"/>
-    <w:lsdException w:name="Light Shading Accent 5" w:semiHidden="0" w:uiPriority="60" w:unhideWhenUsed="0"/>
-    <w:lsdException w:name="Light List Accent 5" w:semiHidden="0" w:uiPriority="61" w:unhideWhenUsed="0"/>
-    <w:lsdException w:name="Light Grid Accent 5" w:semiHidden="0" w:uiPriority="62" w:unhideWhenUsed="0"/>
-    <w:lsdException w:name="Medium Shading 1 Accent 5" w:semiHidden="0" w:uiPriority="63" w:unhideWhenUsed="0"/>
-    <w:lsdException w:name="Medium Shading 2 Accent 5" w:semiHidden="0" w:uiPriority="64" w:unhideWhenUsed="0"/>
-    <w:lsdException w:name="Medium List 1 Accent 5" w:semiHidden="0" w:uiPriority="65" w:unhideWhenUsed="0"/>
-    <w:lsdException w:name="Medium List 2 Accent 5" w:semiHidden="0" w:uiPriority="66" w:unhideWhenUsed="0"/>
-    <w:lsdException w:name="Medium Grid 1 Accent 5" w:semiHidden="0" w:uiPriority="67" w:unhideWhenUsed="0"/>
-    <w:lsdException w:name="Medium Grid 2 Accent 5" w:semiHidden="0" w:uiPriority="68" w:unhideWhenUsed="0"/>
-    <w:lsdException w:name="Medium Grid 3 Accent 5" w:semiHidden="0" w:uiPriority="69" w:unhideWhenUsed="0"/>
-    <w:lsdException w:name="Dark List Accent 5" w:semiHidden="0" w:uiPriority="70" w:unhideWhenUsed="0"/>
-    <w:lsdException w:name="Colorful Shading Accent 5" w:semiHidden="0" w:uiPriority="71" w:unhideWhenUsed="0"/>
-    <w:lsdException w:name="Colorful List Accent 5" w:semiHidden="0" w:uiPriority="72" w:unhideWhenUsed="0"/>
-    <w:lsdException w:name="Colorful Grid Accent 5" w:semiHidden="0" w:uiPriority="73" w:unhideWhenUsed="0"/>
-    <w:lsdException w:name="Light Shading Accent 6" w:semiHidden="0" w:uiPriority="60" w:unhideWhenUsed="0"/>
-    <w:lsdException w:name="Light List Accent 6" w:semiHidden="0" w:uiPriority="61" w:unhideWhenUsed="0"/>
-    <w:lsdException w:name="Light Grid Accent 6" w:semiHidden="0" w:uiPriority="62" w:unhideWhenUsed="0"/>
-    <w:lsdException w:name="Medium Shading 1 Accent 6" w:semiHidden="0" w:uiPriority="63" w:unhideWhenUsed="0"/>
-    <w:lsdException w:name="Medium Shading 2 Accent 6" w:semiHidden="0" w:uiPriority="64" w:unhideWhenUsed="0"/>
-    <w:lsdException w:name="Medium List 1 Accent 6" w:semiHidden="0" w:uiPriority="65" w:unhideWhenUsed="0"/>
-    <w:lsdException w:name="Medium List 2 Accent 6" w:semiHidden="0" w:uiPriority="66" w:unhideWhenUsed="0"/>
-    <w:lsdException w:name="Medium Grid 1 Accent 6" w:semiHidden="0" w:uiPriority="67" w:unhideWhenUsed="0"/>
-    <w:lsdException w:name="Medium Grid 2 Accent 6" w:semiHidden="0" w:uiPriority="68" w:unhideWhenUsed="0"/>
-    <w:lsdException w:name="Medium Grid 3 Accent 6" w:semiHidden="0" w:uiPriority="69" w:unhideWhenUsed="0"/>
-    <w:lsdException w:name="Dark List Accent 6" w:semiHidden="0" w:uiPriority="70" w:unhideWhenUsed="0"/>
-    <w:lsdException w:name="Colorful Shading Accent 6" w:semiHidden="0" w:uiPriority="71" w:unhideWhenUsed="0"/>
-    <w:lsdException w:name="Colorful List Accent 6" w:semiHidden="0" w:uiPriority="72" w:unhideWhenUsed="0"/>
-    <w:lsdException w:name="Colorful Grid Accent 6" w:semiHidden="0" w:uiPriority="73" w:unhideWhenUsed="0"/>
-    <w:lsdException w:name="Subtle Emphasis" w:semiHidden="0" w:uiPriority="19" w:unhideWhenUsed="0" w:qFormat="1"/>
-    <w:lsdException w:name="Intense Emphasis" w:semiHidden="0" w:uiPriority="21" w:unhideWhenUsed="0" w:qFormat="1"/>
-    <w:lsdException w:name="Subtle Reference" w:semiHidden="0" w:uiPriority="31" w:unhideWhenUsed="0" w:qFormat="1"/>
-    <w:lsdException w:name="Intense Reference" w:semiHidden="0" w:uiPriority="32" w:unhideWhenUsed="0" w:qFormat="1"/>
-    <w:lsdException w:name="Book Title" w:semiHidden="0" w:uiPriority="33" w:unhideWhenUsed="0" w:qFormat="1"/>
-    <w:lsdException w:name="Bibliography" w:uiPriority="37"/>
-    <w:lsdException w:name="TOC Heading" w:uiPriority="39" w:qFormat="1"/>
-  </w:latentStyles>
-  <w:style w:type="paragraph" w:default="1" w:styleId="Standard">
-    <w:name w:val="Normal"/>
+  <w:style w:type="paragraph" w:styleId="NoSpacing">
+    <w:name w:val="No Spacing"/>
+    <w:uiPriority w:val="1"/>
     <w:qFormat/>
-  </w:style>
-  <w:style w:type="paragraph" w:styleId="berschrift1">
-    <w:name w:val="heading 1"/>
-    <w:basedOn w:val="Standard"/>
-    <w:next w:val="Standard"/>
-    <w:link w:val="berschrift1Zeichen"/>
-    <w:uiPriority w:val="9"/>
-    <w:qFormat/>
-    <w:rsid w:val="00604E75"/>
-    <w:pPr>
-      <w:keepNext/>
-      <w:keepLines/>
-      <w:spacing w:before="480"/>
-      <w:outlineLvl w:val="0"/>
-    </w:pPr>
-    <w:rPr>
-      <w:rFonts w:asciiTheme="majorHAnsi" w:eastAsiaTheme="majorEastAsia" w:hAnsiTheme="majorHAnsi" w:cstheme="majorBidi"/>
-      <w:b/>
-      <w:bCs/>
-      <w:color w:val="345A8A" w:themeColor="accent1" w:themeShade="B5"/>
-      <w:sz w:val="32"/>
-      <w:szCs w:val="32"/>
-    </w:rPr>
-  </w:style>
-  <w:style w:type="paragraph" w:styleId="berschrift2">
-    <w:name w:val="heading 2"/>
-    <w:basedOn w:val="Standard"/>
-    <w:next w:val="Standard"/>
-    <w:link w:val="berschrift2Zeichen"/>
-    <w:uiPriority w:val="9"/>
-    <w:unhideWhenUsed/>
-    <w:qFormat/>
-    <w:rsid w:val="00DD7D53"/>
-    <w:pPr>
-      <w:keepNext/>
-      <w:keepLines/>
-      <w:spacing w:before="160"/>
-      <w:outlineLvl w:val="1"/>
-    </w:pPr>
-    <w:rPr>
-      <w:rFonts w:ascii="Helvetica" w:eastAsiaTheme="majorEastAsia" w:hAnsi="Helvetica" w:cs="Helvetica"/>
-      <w:b/>
-      <w:bCs/>
-      <w:color w:val="365F91" w:themeColor="accent1" w:themeShade="BF"/>
-      <w:sz w:val="38"/>
-      <w:szCs w:val="38"/>
-    </w:rPr>
-  </w:style>
-  <w:style w:type="paragraph" w:styleId="berschrift3">
-    <w:name w:val="heading 3"/>
-    <w:basedOn w:val="Standard"/>
-    <w:next w:val="Standard"/>
-    <w:link w:val="berschrift3Zeichen"/>
-    <w:uiPriority w:val="9"/>
-    <w:unhideWhenUsed/>
-    <w:qFormat/>
-    <w:rsid w:val="008800CF"/>
-    <w:pPr>
-      <w:keepNext/>
-      <w:keepLines/>
-      <w:spacing w:before="200"/>
-      <w:outlineLvl w:val="2"/>
-    </w:pPr>
-    <w:rPr>
-      <w:rFonts w:asciiTheme="majorHAnsi" w:eastAsiaTheme="majorEastAsia" w:hAnsiTheme="majorHAnsi" w:cstheme="majorBidi"/>
-      <w:b/>
-      <w:bCs/>
-      <w:color w:val="4F81BD" w:themeColor="accent1"/>
-    </w:rPr>
-  </w:style>
-  <w:style w:type="paragraph" w:styleId="berschrift4">
-    <w:name w:val="heading 4"/>
-    <w:basedOn w:val="Standard"/>
-    <w:next w:val="Standard"/>
-    <w:link w:val="berschrift4Zeichen"/>
-    <w:uiPriority w:val="9"/>
-    <w:unhideWhenUsed/>
-    <w:qFormat/>
-    <w:rsid w:val="009569CF"/>
-    <w:pPr>
-      <w:keepNext/>
-      <w:keepLines/>
-      <w:spacing w:before="200"/>
-      <w:outlineLvl w:val="3"/>
-    </w:pPr>
-    <w:rPr>
-      <w:rFonts w:asciiTheme="majorHAnsi" w:eastAsiaTheme="majorEastAsia" w:hAnsiTheme="majorHAnsi" w:cstheme="majorBidi"/>
-      <w:b/>
-      <w:bCs/>
-      <w:i/>
-      <w:iCs/>
-      <w:color w:val="4F81BD" w:themeColor="accent1"/>
-    </w:rPr>
-  </w:style>
-  <w:style w:type="paragraph" w:styleId="berschrift5">
-    <w:name w:val="heading 5"/>
-    <w:basedOn w:val="Standard"/>
-    <w:next w:val="Standard"/>
-    <w:link w:val="berschrift5Zeichen"/>
-    <w:uiPriority w:val="9"/>
-    <w:unhideWhenUsed/>
-    <w:qFormat/>
-    <w:rsid w:val="00762534"/>
-    <w:pPr>
-      <w:keepNext/>
-      <w:keepLines/>
-      <w:spacing w:before="200"/>
-      <w:outlineLvl w:val="4"/>
-    </w:pPr>
-    <w:rPr>
-      <w:rFonts w:asciiTheme="majorHAnsi" w:eastAsiaTheme="majorEastAsia" w:hAnsiTheme="majorHAnsi" w:cstheme="majorBidi"/>
-      <w:color w:val="243F60" w:themeColor="accent1" w:themeShade="7F"/>
-    </w:rPr>
-  </w:style>
-  <w:style w:type="character" w:default="1" w:styleId="Absatzstandardschriftart">
-    <w:name w:val="Default Paragraph Font"/>
-    <w:uiPriority w:val="1"/>
-    <w:semiHidden/>
-    <w:unhideWhenUsed/>
-  </w:style>
-  <w:style w:type="table" w:default="1" w:styleId="NormaleTabelle">
-    <w:name w:val="Normal Table"/>
-    <w:uiPriority w:val="99"/>
-    <w:semiHidden/>
-    <w:unhideWhenUsed/>
-    <w:tblPr>
-      <w:tblInd w:w="0" w:type="dxa"/>
-      <w:tblCellMar>
-        <w:top w:w="0" w:type="dxa"/>
-        <w:left w:w="108" w:type="dxa"/>
-        <w:bottom w:w="0" w:type="dxa"/>
-        <w:right w:w="108" w:type="dxa"/>
-      </w:tblCellMar>
-    </w:tblPr>
-  </w:style>
-  <w:style w:type="numbering" w:default="1" w:styleId="KeineListe">
-    <w:name w:val="No List"/>
-    <w:uiPriority w:val="99"/>
-    <w:semiHidden/>
-    <w:unhideWhenUsed/>
-  </w:style>
-  <w:style w:type="paragraph" w:styleId="Sprechblasentext">
-    <w:name w:val="Balloon Text"/>
-    <w:basedOn w:val="Standard"/>
-    <w:link w:val="SprechblasentextZeichen"/>
-    <w:uiPriority w:val="99"/>
-    <w:semiHidden/>
-    <w:unhideWhenUsed/>
-    <w:rsid w:val="001826A7"/>
-    <w:rPr>
-      <w:rFonts w:ascii="Lucida Grande" w:hAnsi="Lucida Grande"/>
-      <w:sz w:val="18"/>
-      <w:szCs w:val="18"/>
-    </w:rPr>
-  </w:style>
-  <w:style w:type="character" w:customStyle="1" w:styleId="SprechblasentextZeichen">
-    <w:name w:val="Sprechblasentext Zeichen"/>
-    <w:basedOn w:val="Absatzstandardschriftart"/>
-    <w:link w:val="Sprechblasentext"/>
-    <w:uiPriority w:val="99"/>
-    <w:semiHidden/>
-    <w:rsid w:val="001826A7"/>
-    <w:rPr>
-      <w:rFonts w:ascii="Lucida Grande" w:hAnsi="Lucida Grande"/>
-      <w:sz w:val="18"/>
-      <w:szCs w:val="18"/>
-    </w:rPr>
-  </w:style>
-  <w:style w:type="paragraph" w:styleId="Listenabsatz">
-    <w:name w:val="List Paragraph"/>
-    <w:basedOn w:val="Standard"/>
-    <w:uiPriority w:val="34"/>
-    <w:qFormat/>
-    <w:rsid w:val="000B24A7"/>
-    <w:pPr>
-      <w:ind w:left="720"/>
-      <w:contextualSpacing/>
-    </w:pPr>
-  </w:style>
-  <w:style w:type="character" w:customStyle="1" w:styleId="berschrift1Zeichen">
-    <w:name w:val="Überschrift 1 Zeichen"/>
-    <w:basedOn w:val="Absatzstandardschriftart"/>
-    <w:link w:val="berschrift1"/>
-    <w:uiPriority w:val="9"/>
-    <w:rsid w:val="00604E75"/>
-    <w:rPr>
-      <w:rFonts w:asciiTheme="majorHAnsi" w:eastAsiaTheme="majorEastAsia" w:hAnsiTheme="majorHAnsi" w:cstheme="majorBidi"/>
-      <w:b/>
-      <w:bCs/>
-      <w:color w:val="345A8A" w:themeColor="accent1" w:themeShade="B5"/>
-      <w:sz w:val="32"/>
-      <w:szCs w:val="32"/>
-    </w:rPr>
-  </w:style>
-  <w:style w:type="paragraph" w:styleId="Titel">
-    <w:name w:val="Title"/>
-    <w:basedOn w:val="Standard"/>
-    <w:next w:val="Standard"/>
-    <w:link w:val="TitelZeichen"/>
-    <w:uiPriority w:val="10"/>
-    <w:qFormat/>
-    <w:rsid w:val="00604E75"/>
-    <w:pPr>
-      <w:pBdr>
-        <w:bottom w:val="single" w:sz="8" w:space="4" w:color="4F81BD" w:themeColor="accent1"/>
-      </w:pBdr>
-      <w:spacing w:after="300"/>
-      <w:contextualSpacing/>
-    </w:pPr>
-    <w:rPr>
-      <w:rFonts w:asciiTheme="majorHAnsi" w:eastAsiaTheme="majorEastAsia" w:hAnsiTheme="majorHAnsi" w:cstheme="majorBidi"/>
-      <w:color w:val="17365D" w:themeColor="text2" w:themeShade="BF"/>
-      <w:spacing w:val="5"/>
-      <w:kern w:val="28"/>
-      <w:sz w:val="52"/>
-      <w:szCs w:val="52"/>
-    </w:rPr>
-  </w:style>
-  <w:style w:type="character" w:customStyle="1" w:styleId="TitelZeichen">
-    <w:name w:val="Titel Zeichen"/>
-    <w:basedOn w:val="Absatzstandardschriftart"/>
-    <w:link w:val="Titel"/>
-    <w:uiPriority w:val="10"/>
-    <w:rsid w:val="00604E75"/>
-    <w:rPr>
-      <w:rFonts w:asciiTheme="majorHAnsi" w:eastAsiaTheme="majorEastAsia" w:hAnsiTheme="majorHAnsi" w:cstheme="majorBidi"/>
-      <w:color w:val="17365D" w:themeColor="text2" w:themeShade="BF"/>
-      <w:spacing w:val="5"/>
-      <w:kern w:val="28"/>
-      <w:sz w:val="52"/>
-      <w:szCs w:val="52"/>
-    </w:rPr>
-  </w:style>
-  <w:style w:type="paragraph" w:styleId="Kopfzeile">
-    <w:name w:val="header"/>
-    <w:basedOn w:val="Standard"/>
-    <w:link w:val="KopfzeileZeichen"/>
-    <w:uiPriority w:val="99"/>
-    <w:unhideWhenUsed/>
-    <w:rsid w:val="00604E75"/>
-    <w:pPr>
-      <w:tabs>
-        <w:tab w:val="center" w:pos="4536"/>
-        <w:tab w:val="right" w:pos="9072"/>
-      </w:tabs>
-    </w:pPr>
-  </w:style>
-  <w:style w:type="character" w:customStyle="1" w:styleId="KopfzeileZeichen">
-    <w:name w:val="Kopfzeile Zeichen"/>
-    <w:basedOn w:val="Absatzstandardschriftart"/>
-    <w:link w:val="Kopfzeile"/>
-    <w:uiPriority w:val="99"/>
-    <w:rsid w:val="00604E75"/>
-  </w:style>
-  <w:style w:type="paragraph" w:styleId="Fuzeile">
-    <w:name w:val="footer"/>
-    <w:basedOn w:val="Standard"/>
-    <w:link w:val="FuzeileZeichen"/>
-    <w:uiPriority w:val="99"/>
-    <w:unhideWhenUsed/>
-    <w:rsid w:val="00604E75"/>
-    <w:pPr>
-      <w:tabs>
-        <w:tab w:val="center" w:pos="4536"/>
-        <w:tab w:val="right" w:pos="9072"/>
-      </w:tabs>
-    </w:pPr>
-  </w:style>
-  <w:style w:type="character" w:customStyle="1" w:styleId="FuzeileZeichen">
-    <w:name w:val="Fußzeile Zeichen"/>
-    <w:basedOn w:val="Absatzstandardschriftart"/>
-    <w:link w:val="Fuzeile"/>
-    <w:uiPriority w:val="99"/>
-    <w:rsid w:val="00604E75"/>
-  </w:style>
-  <w:style w:type="table" w:styleId="HelleSchattierung-Akzent1">
-    <w:name w:val="Light Shading Accent 1"/>
-    <w:basedOn w:val="NormaleTabelle"/>
-    <w:uiPriority w:val="60"/>
-    <w:rsid w:val="00604E75"/>
-    <w:rPr>
-      <w:color w:val="365F91" w:themeColor="accent1" w:themeShade="BF"/>
-      <w:sz w:val="22"/>
-      <w:szCs w:val="22"/>
-    </w:rPr>
-    <w:tblPr>
-      <w:tblStyleRowBandSize w:val="1"/>
-      <w:tblStyleColBandSize w:val="1"/>
-      <w:tblInd w:w="0" w:type="dxa"/>
-      <w:tblBorders>
-        <w:top w:val="single" w:sz="8" w:space="0" w:color="4F81BD" w:themeColor="accent1"/>
-        <w:bottom w:val="single" w:sz="8" w:space="0" w:color="4F81BD" w:themeColor="accent1"/>
-      </w:tblBorders>
-      <w:tblCellMar>
-        <w:top w:w="0" w:type="dxa"/>
-        <w:left w:w="108" w:type="dxa"/>
-        <w:bottom w:w="0" w:type="dxa"/>
-        <w:right w:w="108" w:type="dxa"/>
-      </w:tblCellMar>
-    </w:tblPr>
-    <w:tblStylePr w:type="firstRow">
-      <w:pPr>
-        <w:spacing w:before="0" w:after="0" w:line="240" w:lineRule="auto"/>
-      </w:pPr>
-      <w:rPr>
-        <w:b/>
-        <w:bCs/>
-      </w:rPr>
-      <w:tblPr/>
-      <w:tcPr>
-        <w:tcBorders>
-          <w:top w:val="single" w:sz="8" w:space="0" w:color="4F81BD" w:themeColor="accent1"/>
-          <w:left w:val="nil"/>
-          <w:bottom w:val="single" w:sz="8" w:space="0" w:color="4F81BD" w:themeColor="accent1"/>
-          <w:right w:val="nil"/>
-          <w:insideH w:val="nil"/>
-          <w:insideV w:val="nil"/>
-        </w:tcBorders>
-      </w:tcPr>
-    </w:tblStylePr>
-    <w:tblStylePr w:type="lastRow">
-      <w:pPr>
-        <w:spacing w:before="0" w:after="0" w:line="240" w:lineRule="auto"/>
-      </w:pPr>
-      <w:rPr>
-        <w:b/>
-        <w:bCs/>
-      </w:rPr>
-      <w:tblPr/>
-      <w:tcPr>
-        <w:tcBorders>
-          <w:top w:val="single" w:sz="8" w:space="0" w:color="4F81BD" w:themeColor="accent1"/>
-          <w:left w:val="nil"/>
-          <w:bottom w:val="single" w:sz="8" w:space="0" w:color="4F81BD" w:themeColor="accent1"/>
-          <w:right w:val="nil"/>
-          <w:insideH w:val="nil"/>
-          <w:insideV w:val="nil"/>
-        </w:tcBorders>
-      </w:tcPr>
-    </w:tblStylePr>
-    <w:tblStylePr w:type="firstCol">
-      <w:rPr>
-        <w:b/>
-        <w:bCs/>
-      </w:rPr>
-    </w:tblStylePr>
-    <w:tblStylePr w:type="lastCol">
-      <w:rPr>
-        <w:b/>
-        <w:bCs/>
-      </w:rPr>
-    </w:tblStylePr>
-    <w:tblStylePr w:type="band1Vert">
-      <w:tblPr/>
-      <w:tcPr>
-        <w:tcBorders>
-          <w:left w:val="nil"/>
-          <w:right w:val="nil"/>
-          <w:insideH w:val="nil"/>
-          <w:insideV w:val="nil"/>
-        </w:tcBorders>
-        <w:shd w:val="clear" w:color="auto" w:fill="D3DFEE" w:themeFill="accent1" w:themeFillTint="3F"/>
-      </w:tcPr>
-    </w:tblStylePr>
-    <w:tblStylePr w:type="band1Horz">
-      <w:tblPr/>
-      <w:tcPr>
-        <w:tcBorders>
-          <w:left w:val="nil"/>
-          <w:right w:val="nil"/>
-          <w:insideH w:val="nil"/>
-          <w:insideV w:val="nil"/>
-        </w:tcBorders>
-        <w:shd w:val="clear" w:color="auto" w:fill="D3DFEE" w:themeFill="accent1" w:themeFillTint="3F"/>
-      </w:tcPr>
-    </w:tblStylePr>
-  </w:style>
-  <w:style w:type="character" w:styleId="Seitenzahl">
-    <w:name w:val="page number"/>
-    <w:basedOn w:val="Absatzstandardschriftart"/>
-    <w:uiPriority w:val="99"/>
-    <w:semiHidden/>
-    <w:unhideWhenUsed/>
-    <w:rsid w:val="00604E75"/>
-  </w:style>
-  <w:style w:type="character" w:customStyle="1" w:styleId="berschrift2Zeichen">
-    <w:name w:val="Überschrift 2 Zeichen"/>
-    <w:basedOn w:val="Absatzstandardschriftart"/>
-    <w:link w:val="berschrift2"/>
-    <w:uiPriority w:val="9"/>
-    <w:rsid w:val="00DD7D53"/>
-    <w:rPr>
-      <w:rFonts w:ascii="Helvetica" w:eastAsiaTheme="majorEastAsia" w:hAnsi="Helvetica" w:cs="Helvetica"/>
-      <w:b/>
-      <w:bCs/>
-      <w:color w:val="365F91" w:themeColor="accent1" w:themeShade="BF"/>
-      <w:sz w:val="38"/>
-      <w:szCs w:val="38"/>
-    </w:rPr>
-  </w:style>
-  <w:style w:type="table" w:styleId="Tabellenraster">
-    <w:name w:val="Table Grid"/>
-    <w:basedOn w:val="NormaleTabelle"/>
-    <w:uiPriority w:val="59"/>
-    <w:rsid w:val="00F32C91"/>
-    <w:tblPr>
-      <w:tblInd w:w="0" w:type="dxa"/>
-      <w:tblBorders>
-        <w:top w:val="single" w:sz="4" w:space="0" w:color="auto"/>
-        <w:left w:val="single" w:sz="4" w:space="0" w:color="auto"/>
-        <w:bottom w:val="single" w:sz="4" w:space="0" w:color="auto"/>
-        <w:right w:val="single" w:sz="4" w:space="0" w:color="auto"/>
-        <w:insideH w:val="single" w:sz="4" w:space="0" w:color="auto"/>
-        <w:insideV w:val="single" w:sz="4" w:space="0" w:color="auto"/>
-      </w:tblBorders>
-      <w:tblCellMar>
-        <w:top w:w="0" w:type="dxa"/>
-        <w:left w:w="108" w:type="dxa"/>
-        <w:bottom w:w="0" w:type="dxa"/>
-        <w:right w:w="108" w:type="dxa"/>
-      </w:tblCellMar>
-    </w:tblPr>
-  </w:style>
-  <w:style w:type="table" w:styleId="HelleSchattierung-Akzent3">
-    <w:name w:val="Light Shading Accent 3"/>
-    <w:basedOn w:val="NormaleTabelle"/>
-    <w:uiPriority w:val="60"/>
-    <w:rsid w:val="00C53A3E"/>
-    <w:rPr>
-      <w:color w:val="76923C" w:themeColor="accent3" w:themeShade="BF"/>
-    </w:rPr>
-    <w:tblPr>
-      <w:tblStyleRowBandSize w:val="1"/>
-      <w:tblStyleColBandSize w:val="1"/>
-      <w:tblInd w:w="0" w:type="dxa"/>
-      <w:tblBorders>
-        <w:top w:val="single" w:sz="8" w:space="0" w:color="9BBB59" w:themeColor="accent3"/>
-        <w:bottom w:val="single" w:sz="8" w:space="0" w:color="9BBB59" w:themeColor="accent3"/>
-      </w:tblBorders>
-      <w:tblCellMar>
-        <w:top w:w="0" w:type="dxa"/>
-        <w:left w:w="108" w:type="dxa"/>
-        <w:bottom w:w="0" w:type="dxa"/>
-        <w:right w:w="108" w:type="dxa"/>
-      </w:tblCellMar>
-    </w:tblPr>
-    <w:tblStylePr w:type="firstRow">
-      <w:pPr>
-        <w:spacing w:before="0" w:after="0" w:line="240" w:lineRule="auto"/>
-      </w:pPr>
-      <w:rPr>
-        <w:b/>
-        <w:bCs/>
-      </w:rPr>
-      <w:tblPr/>
-      <w:tcPr>
-        <w:tcBorders>
-          <w:top w:val="single" w:sz="8" w:space="0" w:color="9BBB59" w:themeColor="accent3"/>
-          <w:left w:val="nil"/>
-          <w:bottom w:val="single" w:sz="8" w:space="0" w:color="9BBB59" w:themeColor="accent3"/>
-          <w:right w:val="nil"/>
-          <w:insideH w:val="nil"/>
-          <w:insideV w:val="nil"/>
-        </w:tcBorders>
-      </w:tcPr>
-    </w:tblStylePr>
-    <w:tblStylePr w:type="lastRow">
-      <w:pPr>
-        <w:spacing w:before="0" w:after="0" w:line="240" w:lineRule="auto"/>
-      </w:pPr>
-      <w:rPr>
-        <w:b/>
-        <w:bCs/>
-      </w:rPr>
-      <w:tblPr/>
-      <w:tcPr>
-        <w:tcBorders>
-          <w:top w:val="single" w:sz="8" w:space="0" w:color="9BBB59" w:themeColor="accent3"/>
-          <w:left w:val="nil"/>
-          <w:bottom w:val="single" w:sz="8" w:space="0" w:color="9BBB59" w:themeColor="accent3"/>
-          <w:right w:val="nil"/>
-          <w:insideH w:val="nil"/>
-          <w:insideV w:val="nil"/>
-        </w:tcBorders>
-      </w:tcPr>
-    </w:tblStylePr>
-    <w:tblStylePr w:type="firstCol">
-      <w:rPr>
-        <w:b/>
-        <w:bCs/>
-      </w:rPr>
-    </w:tblStylePr>
-    <w:tblStylePr w:type="lastCol">
-      <w:rPr>
-        <w:b/>
-        <w:bCs/>
-      </w:rPr>
-    </w:tblStylePr>
-    <w:tblStylePr w:type="band1Vert">
-      <w:tblPr/>
-      <w:tcPr>
-        <w:tcBorders>
-          <w:left w:val="nil"/>
-          <w:right w:val="nil"/>
-          <w:insideH w:val="nil"/>
-          <w:insideV w:val="nil"/>
-        </w:tcBorders>
-        <w:shd w:val="clear" w:color="auto" w:fill="E6EED5" w:themeFill="accent3" w:themeFillTint="3F"/>
-      </w:tcPr>
-    </w:tblStylePr>
-    <w:tblStylePr w:type="band1Horz">
-      <w:tblPr/>
-      <w:tcPr>
-        <w:tcBorders>
-          <w:left w:val="nil"/>
-          <w:right w:val="nil"/>
-          <w:insideH w:val="nil"/>
-          <w:insideV w:val="nil"/>
-        </w:tcBorders>
-        <w:shd w:val="clear" w:color="auto" w:fill="E6EED5" w:themeFill="accent3" w:themeFillTint="3F"/>
-      </w:tcPr>
-    </w:tblStylePr>
-  </w:style>
-  <w:style w:type="character" w:customStyle="1" w:styleId="berschrift3Zeichen">
-    <w:name w:val="Überschrift 3 Zeichen"/>
-    <w:basedOn w:val="Absatzstandardschriftart"/>
-    <w:link w:val="berschrift3"/>
-    <w:uiPriority w:val="9"/>
-    <w:rsid w:val="008800CF"/>
-    <w:rPr>
-      <w:rFonts w:asciiTheme="majorHAnsi" w:eastAsiaTheme="majorEastAsia" w:hAnsiTheme="majorHAnsi" w:cstheme="majorBidi"/>
-      <w:b/>
-      <w:bCs/>
-      <w:color w:val="4F81BD" w:themeColor="accent1"/>
-    </w:rPr>
-  </w:style>
-  <w:style w:type="character" w:customStyle="1" w:styleId="berschrift4Zeichen">
-    <w:name w:val="Überschrift 4 Zeichen"/>
-    <w:basedOn w:val="Absatzstandardschriftart"/>
-    <w:link w:val="berschrift4"/>
-    <w:uiPriority w:val="9"/>
-    <w:rsid w:val="009569CF"/>
-    <w:rPr>
-      <w:rFonts w:asciiTheme="majorHAnsi" w:eastAsiaTheme="majorEastAsia" w:hAnsiTheme="majorHAnsi" w:cstheme="majorBidi"/>
-      <w:b/>
-      <w:bCs/>
-      <w:i/>
-      <w:iCs/>
-      <w:color w:val="4F81BD" w:themeColor="accent1"/>
-    </w:rPr>
-  </w:style>
-  <w:style w:type="character" w:customStyle="1" w:styleId="berschrift5Zeichen">
-    <w:name w:val="Überschrift 5 Zeichen"/>
-    <w:basedOn w:val="Absatzstandardschriftart"/>
-    <w:link w:val="berschrift5"/>
-    <w:uiPriority w:val="9"/>
-    <w:rsid w:val="00762534"/>
-    <w:rPr>
-      <w:rFonts w:asciiTheme="majorHAnsi" w:eastAsiaTheme="majorEastAsia" w:hAnsiTheme="majorHAnsi" w:cstheme="majorBidi"/>
-      <w:color w:val="243F60" w:themeColor="accent1" w:themeShade="7F"/>
-    </w:rPr>
-  </w:style>
-  <w:style w:type="paragraph" w:customStyle="1" w:styleId="Default">
-    <w:name w:val="Default"/>
-    <w:rsid w:val="00E968F4"/>
-    <w:pPr>
-      <w:autoSpaceDE w:val="0"/>
-      <w:autoSpaceDN w:val="0"/>
-      <w:adjustRightInd w:val="0"/>
-    </w:pPr>
-    <w:rPr>
-      <w:rFonts w:ascii="Calibri" w:hAnsi="Calibri" w:cs="Calibri"/>
-      <w:color w:val="000000"/>
-      <w:lang w:val="de-CH"/>
-    </w:rPr>
-  </w:style>
-  <w:style w:type="table" w:styleId="HelleListe">
-    <w:name w:val="Light List"/>
-    <w:basedOn w:val="NormaleTabelle"/>
-    <w:uiPriority w:val="61"/>
-    <w:rsid w:val="009D09C3"/>
-    <w:tblPr>
-      <w:tblStyleRowBandSize w:val="1"/>
-      <w:tblStyleColBandSize w:val="1"/>
-      <w:tblInd w:w="0" w:type="dxa"/>
-      <w:tblBorders>
-        <w:top w:val="single" w:sz="8" w:space="0" w:color="000000" w:themeColor="text1"/>
-        <w:left w:val="single" w:sz="8" w:space="0" w:color="000000" w:themeColor="text1"/>
-        <w:bottom w:val="single" w:sz="8" w:space="0" w:color="000000" w:themeColor="text1"/>
-        <w:right w:val="single" w:sz="8" w:space="0" w:color="000000" w:themeColor="text1"/>
-      </w:tblBorders>
-      <w:tblCellMar>
-        <w:top w:w="0" w:type="dxa"/>
-        <w:left w:w="108" w:type="dxa"/>
-        <w:bottom w:w="0" w:type="dxa"/>
-        <w:right w:w="108" w:type="dxa"/>
-      </w:tblCellMar>
-    </w:tblPr>
-    <w:tblStylePr w:type="firstRow">
-      <w:pPr>
-        <w:spacing w:before="0" w:after="0" w:line="240" w:lineRule="auto"/>
-      </w:pPr>
-      <w:rPr>
-        <w:b/>
-        <w:bCs/>
-        <w:color w:val="FFFFFF" w:themeColor="background1"/>
-      </w:rPr>
-      <w:tblPr/>
-      <w:tcPr>
-        <w:shd w:val="clear" w:color="auto" w:fill="000000" w:themeFill="text1"/>
-      </w:tcPr>
-    </w:tblStylePr>
-    <w:tblStylePr w:type="lastRow">
-      <w:pPr>
-        <w:spacing w:before="0" w:after="0" w:line="240" w:lineRule="auto"/>
-      </w:pPr>
-      <w:rPr>
-        <w:b/>
-        <w:bCs/>
-      </w:rPr>
-      <w:tblPr/>
-      <w:tcPr>
-        <w:tcBorders>
-          <w:top w:val="double" w:sz="6" w:space="0" w:color="000000" w:themeColor="text1"/>
-          <w:left w:val="single" w:sz="8" w:space="0" w:color="000000" w:themeColor="text1"/>
-          <w:bottom w:val="single" w:sz="8" w:space="0" w:color="000000" w:themeColor="text1"/>
-          <w:right w:val="single" w:sz="8" w:space="0" w:color="000000" w:themeColor="text1"/>
-        </w:tcBorders>
-      </w:tcPr>
-    </w:tblStylePr>
-    <w:tblStylePr w:type="firstCol">
-      <w:rPr>
-        <w:b/>
-        <w:bCs/>
-      </w:rPr>
-    </w:tblStylePr>
-    <w:tblStylePr w:type="lastCol">
-      <w:rPr>
-        <w:b/>
-        <w:bCs/>
-      </w:rPr>
-    </w:tblStylePr>
-    <w:tblStylePr w:type="band1Vert">
-      <w:tblPr/>
-      <w:tcPr>
-        <w:tcBorders>
-          <w:top w:val="single" w:sz="8" w:space="0" w:color="000000" w:themeColor="text1"/>
-          <w:left w:val="single" w:sz="8" w:space="0" w:color="000000" w:themeColor="text1"/>
-          <w:bottom w:val="single" w:sz="8" w:space="0" w:color="000000" w:themeColor="text1"/>
-          <w:right w:val="single" w:sz="8" w:space="0" w:color="000000" w:themeColor="text1"/>
-        </w:tcBorders>
-      </w:tcPr>
-    </w:tblStylePr>
-    <w:tblStylePr w:type="band1Horz">
-      <w:tblPr/>
-      <w:tcPr>
-        <w:tcBorders>
-          <w:top w:val="single" w:sz="8" w:space="0" w:color="000000" w:themeColor="text1"/>
-          <w:left w:val="single" w:sz="8" w:space="0" w:color="000000" w:themeColor="text1"/>
-          <w:bottom w:val="single" w:sz="8" w:space="0" w:color="000000" w:themeColor="text1"/>
-          <w:right w:val="single" w:sz="8" w:space="0" w:color="000000" w:themeColor="text1"/>
-        </w:tcBorders>
-      </w:tcPr>
-    </w:tblStylePr>
-  </w:style>
-  <w:style w:type="paragraph" w:styleId="StandardWeb">
-    <w:name w:val="Normal (Web)"/>
-    <w:basedOn w:val="Standard"/>
-    <w:uiPriority w:val="99"/>
-    <w:unhideWhenUsed/>
-    <w:rsid w:val="00967C35"/>
-    <w:pPr>
-      <w:spacing w:before="100" w:beforeAutospacing="1" w:after="100" w:afterAutospacing="1"/>
-    </w:pPr>
-    <w:rPr>
-      <w:rFonts w:ascii="Times" w:hAnsi="Times" w:cs="Times New Roman"/>
-      <w:sz w:val="20"/>
-      <w:szCs w:val="20"/>
-    </w:rPr>
-  </w:style>
-  <w:style w:type="character" w:customStyle="1" w:styleId="apple-converted-space">
-    <w:name w:val="apple-converted-space"/>
-    <w:basedOn w:val="Absatzstandardschriftart"/>
-    <w:rsid w:val="00967C35"/>
-  </w:style>
-  <w:style w:type="character" w:styleId="Link">
-    <w:name w:val="Hyperlink"/>
-    <w:basedOn w:val="Absatzstandardschriftart"/>
-    <w:uiPriority w:val="99"/>
-    <w:unhideWhenUsed/>
-    <w:rsid w:val="00A90EE7"/>
-    <w:rPr>
-      <w:color w:val="0000FF" w:themeColor="hyperlink"/>
-      <w:u w:val="single"/>
-    </w:rPr>
+    <w:rsid w:val="00CA3130"/>
   </w:style>
 </w:styles>
 </file>
@@ -6280,7 +5521,7 @@
 </file>
 
 <file path=customXml/itemProps2.xml><?xml version="1.0" encoding="utf-8"?>
-<ds:datastoreItem xmlns:ds="http://schemas.openxmlformats.org/officeDocument/2006/customXml" ds:itemID="{9472BC23-68CE-7F44-95D9-B8A5426AC087}">
+<ds:datastoreItem xmlns:ds="http://schemas.openxmlformats.org/officeDocument/2006/customXml" ds:itemID="{4B349973-202A-48C8-B83B-94263B95977D}">
   <ds:schemaRefs>
     <ds:schemaRef ds:uri="http://schemas.openxmlformats.org/officeDocument/2006/bibliography"/>
   </ds:schemaRefs>

</xml_diff>

<commit_message>
Bedienungsanleitung bereit für Kontrolle
</commit_message>
<xml_diff>
--- a/Planung/04_Resultate/Bedienungsanleitung/Bedienungsanleitung_necaREx.docx
+++ b/Planung/04_Resultate/Bedienungsanleitung/Bedienungsanleitung_necaREx.docx
@@ -117,7 +117,7 @@
             <mc:AlternateContent>
               <mc:Choice Requires="wps">
                 <w:drawing>
-                  <wp:anchor distT="0" distB="0" distL="114300" distR="114300" simplePos="0" relativeHeight="251661312" behindDoc="0" locked="1" layoutInCell="0" allowOverlap="1" wp14:anchorId="532DF89D" wp14:editId="1A38C1CE">
+                  <wp:anchor distT="0" distB="0" distL="114300" distR="114300" simplePos="0" relativeHeight="251661312" behindDoc="0" locked="1" layoutInCell="0" allowOverlap="1" wp14:anchorId="532DF89D" wp14:editId="6B650E3C">
                     <wp:simplePos x="0" y="0"/>
                     <wp:positionH relativeFrom="page">
                       <wp:posOffset>428625</wp:posOffset>
@@ -172,8 +172,6 @@
                           </wps:spPr>
                           <wps:txbx>
                             <w:txbxContent>
-                              <w:bookmarkStart w:id="0" w:name="_GoBack" w:displacedByCustomXml="next"/>
-                              <w:bookmarkEnd w:id="0" w:displacedByCustomXml="next"/>
                               <w:sdt>
                                 <w:sdtPr>
                                   <w:rPr>
@@ -244,31 +242,8 @@
                                         <w:color w:val="808080" w:themeColor="background1" w:themeShade="80"/>
                                         <w:sz w:val="32"/>
                                         <w:szCs w:val="32"/>
-                                        <w:lang w:val="de-CH"/>
                                       </w:rPr>
-                                      <w:t xml:space="preserve">Nadri Mamuti, Florian </w:t>
-                                    </w:r>
-                                    <w:proofErr w:type="spellStart"/>
-                                    <w:r>
-                                      <w:rPr>
-                                        <w:rFonts w:asciiTheme="majorHAnsi" w:hAnsiTheme="majorHAnsi"/>
-                                        <w:color w:val="808080" w:themeColor="background1" w:themeShade="80"/>
-                                        <w:sz w:val="32"/>
-                                        <w:szCs w:val="32"/>
-                                        <w:lang w:val="de-CH"/>
-                                      </w:rPr>
-                                      <w:t>Bosshard</w:t>
-                                    </w:r>
-                                    <w:proofErr w:type="spellEnd"/>
-                                    <w:r>
-                                      <w:rPr>
-                                        <w:rFonts w:asciiTheme="majorHAnsi" w:hAnsiTheme="majorHAnsi"/>
-                                        <w:color w:val="808080" w:themeColor="background1" w:themeShade="80"/>
-                                        <w:sz w:val="32"/>
-                                        <w:szCs w:val="32"/>
-                                        <w:lang w:val="de-CH"/>
-                                      </w:rPr>
-                                      <w:t>, Sebastian Sprenger, Benjamin Hohl</w:t>
+                                      <w:t>Nadri Mamuti, Florian Bosshard, Sebastian Sprenger, Benjamin Hohl</w:t>
                                     </w:r>
                                     <w:r>
                                       <w:rPr>
@@ -276,9 +251,8 @@
                                         <w:color w:val="808080" w:themeColor="background1" w:themeShade="80"/>
                                         <w:sz w:val="32"/>
                                         <w:szCs w:val="32"/>
-                                        <w:lang w:val="de-CH"/>
                                       </w:rPr>
-                                      <w:br/>
+                                      <w:t xml:space="preserve"> </w:t>
                                     </w:r>
                                     <w:r>
                                       <w:rPr>
@@ -286,7 +260,6 @@
                                         <w:color w:val="808080" w:themeColor="background1" w:themeShade="80"/>
                                         <w:sz w:val="32"/>
                                         <w:szCs w:val="32"/>
-                                        <w:lang w:val="de-CH"/>
                                       </w:rPr>
                                       <w:t>Gruppe 2</w:t>
                                     </w:r>
@@ -347,8 +320,6 @@
                   <v:rect id="Rectangle 3" o:spid="_x0000_s1026" style="position:absolute;margin-left:33.75pt;margin-top:115.85pt;width:487.1pt;height:2in;z-index:251661312;visibility:visible;mso-wrap-style:square;mso-width-percent:0;mso-height-percent:0;mso-wrap-distance-left:9pt;mso-wrap-distance-top:0;mso-wrap-distance-right:9pt;mso-wrap-distance-bottom:0;mso-position-horizontal:absolute;mso-position-horizontal-relative:page;mso-position-vertical:absolute;mso-position-vertical-relative:page;mso-width-percent:0;mso-height-percent:0;mso-width-relative:page;mso-height-relative:page;v-text-anchor:top" o:gfxdata="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" o:allowincell="f" filled="f" stroked="f">
                     <v:textbox>
                       <w:txbxContent>
-                        <w:bookmarkStart w:id="1" w:name="_GoBack" w:displacedByCustomXml="next"/>
-                        <w:bookmarkEnd w:id="1" w:displacedByCustomXml="next"/>
                         <w:sdt>
                           <w:sdtPr>
                             <w:rPr>
@@ -419,31 +390,8 @@
                                   <w:color w:val="808080" w:themeColor="background1" w:themeShade="80"/>
                                   <w:sz w:val="32"/>
                                   <w:szCs w:val="32"/>
-                                  <w:lang w:val="de-CH"/>
                                 </w:rPr>
-                                <w:t xml:space="preserve">Nadri Mamuti, Florian </w:t>
-                              </w:r>
-                              <w:proofErr w:type="spellStart"/>
-                              <w:r>
-                                <w:rPr>
-                                  <w:rFonts w:asciiTheme="majorHAnsi" w:hAnsiTheme="majorHAnsi"/>
-                                  <w:color w:val="808080" w:themeColor="background1" w:themeShade="80"/>
-                                  <w:sz w:val="32"/>
-                                  <w:szCs w:val="32"/>
-                                  <w:lang w:val="de-CH"/>
-                                </w:rPr>
-                                <w:t>Bosshard</w:t>
-                              </w:r>
-                              <w:proofErr w:type="spellEnd"/>
-                              <w:r>
-                                <w:rPr>
-                                  <w:rFonts w:asciiTheme="majorHAnsi" w:hAnsiTheme="majorHAnsi"/>
-                                  <w:color w:val="808080" w:themeColor="background1" w:themeShade="80"/>
-                                  <w:sz w:val="32"/>
-                                  <w:szCs w:val="32"/>
-                                  <w:lang w:val="de-CH"/>
-                                </w:rPr>
-                                <w:t>, Sebastian Sprenger, Benjamin Hohl</w:t>
+                                <w:t>Nadri Mamuti, Florian Bosshard, Sebastian Sprenger, Benjamin Hohl</w:t>
                               </w:r>
                               <w:r>
                                 <w:rPr>
@@ -451,9 +399,8 @@
                                   <w:color w:val="808080" w:themeColor="background1" w:themeShade="80"/>
                                   <w:sz w:val="32"/>
                                   <w:szCs w:val="32"/>
-                                  <w:lang w:val="de-CH"/>
                                 </w:rPr>
-                                <w:br/>
+                                <w:t xml:space="preserve"> </w:t>
                               </w:r>
                               <w:r>
                                 <w:rPr>
@@ -461,7 +408,6 @@
                                   <w:color w:val="808080" w:themeColor="background1" w:themeShade="80"/>
                                   <w:sz w:val="32"/>
                                   <w:szCs w:val="32"/>
-                                  <w:lang w:val="de-CH"/>
                                 </w:rPr>
                                 <w:t>Gruppe 2</w:t>
                               </w:r>
@@ -1071,27 +1017,25 @@
         </w:rPr>
       </w:pPr>
       <w:r>
-        <w:t xml:space="preserve">Um „necaREx“ auf Ihrem Computer zu installieren, benötigen Sie das </w:t>
+        <w:t>Um „necaREx“ auf Ihrem Computer zu installieren, benötigen Sie</w:t>
+      </w:r>
+      <w:r>
+        <w:t xml:space="preserve"> min</w:t>
+      </w:r>
+      <w:r>
+        <w:t>d</w:t>
+      </w:r>
+      <w:r>
+        <w:t>estens</w:t>
+      </w:r>
+      <w:r>
+        <w:t xml:space="preserve"> das </w:t>
       </w:r>
       <w:r>
         <w:rPr>
           <w:b/>
         </w:rPr>
-        <w:t xml:space="preserve">Java </w:t>
-      </w:r>
-      <w:proofErr w:type="spellStart"/>
-      <w:r>
-        <w:rPr>
-          <w:b/>
-        </w:rPr>
-        <w:t>Runtime</w:t>
-      </w:r>
-      <w:proofErr w:type="spellEnd"/>
-      <w:r>
-        <w:rPr>
-          <w:b/>
-        </w:rPr>
-        <w:t xml:space="preserve"> Environment</w:t>
+        <w:t>Java Runtime Environment</w:t>
       </w:r>
       <w:r>
         <w:rPr>
@@ -1311,7 +1255,13 @@
         <w:t>in ein Verzeich</w:t>
       </w:r>
       <w:r>
-        <w:t>nis Ihrer Wahl. Führen Sie Datei aus, um das Spiel zu starten.</w:t>
+        <w:t>nis Ihrer Wahl. Führen Sie</w:t>
+      </w:r>
+      <w:r>
+        <w:t xml:space="preserve"> die</w:t>
+      </w:r>
+      <w:r>
+        <w:t xml:space="preserve"> Datei aus, um das Spiel zu starten.</w:t>
       </w:r>
     </w:p>
     <w:p/>
@@ -1380,7 +1330,19 @@
     </w:p>
     <w:p>
       <w:r>
-        <w:t xml:space="preserve">Die Spielregeln von necaREx </w:t>
+        <w:t xml:space="preserve">Die Spielregeln von </w:t>
+      </w:r>
+      <w:r>
+        <w:t>„</w:t>
+      </w:r>
+      <w:r>
+        <w:t>necaREx</w:t>
+      </w:r>
+      <w:r>
+        <w:t>“</w:t>
+      </w:r>
+      <w:r>
+        <w:t xml:space="preserve"> </w:t>
       </w:r>
       <w:r>
         <w:t>sind die des herkömmlichen Scha</w:t>
@@ -1420,19 +1382,6 @@
         <w:t>. Durch das schlichte und intuitive Design ist „necaREx“ einfach und schnell zu erlernen. Dank der übersichtlichen Benutzeroberfläche kann der Spieler zu jeder Zeit wichtige Informationen dem Spiel entnehmen.</w:t>
       </w:r>
     </w:p>
-    <w:p/>
-    <w:p>
-      <w:r>
-        <w:t>Das Schachspiel„necaREx“ ist weitgehend selbst erklärbar und funktioniert auf den herkömmlichen Regeln des Schachs, weshalb sich diese Bedienungsanleitung nur auf die „necaREx“ spezifischen Eigenschaften bezieht und deshalb kurz ausgefallen ist um in einfacher und intuitiver Weise die Bedienung zu erleichtern.</w:t>
-      </w:r>
-    </w:p>
-    <w:p/>
-    <w:p>
-      <w:r>
-        <w:t xml:space="preserve">Beim Start des Programms wird das Schachfenster, welches zugleich auch das Hauptfenster ist, gestartet. </w:t>
-      </w:r>
-    </w:p>
-    <w:p/>
     <w:p>
       <w:pPr>
         <w:pStyle w:val="berschrift3"/>
@@ -1454,15 +1403,7 @@
         <w:pStyle w:val="KeinLeerraum"/>
       </w:pPr>
       <w:r>
-        <w:t>Im Zentrum des „</w:t>
-      </w:r>
-      <w:proofErr w:type="spellStart"/>
-      <w:r>
-        <w:t>necaREx</w:t>
-      </w:r>
-      <w:proofErr w:type="spellEnd"/>
-      <w:r>
-        <w:t>“ Schach</w:t>
+        <w:t>Im Zentrum des „necaREx“ Schach</w:t>
       </w:r>
       <w:r>
         <w:t>programms ist das Schachbrett mit</w:t>
@@ -1474,15 +1415,7 @@
         <w:t xml:space="preserve"> </w:t>
       </w:r>
       <w:r>
-        <w:t xml:space="preserve">Hier werden die Figuren auf dem Spielbrett dargestellt. Ihre Figuren bewegen Sie, indem Sie auf das Start- und </w:t>
-      </w:r>
-      <w:proofErr w:type="spellStart"/>
-      <w:r>
-        <w:t>Zielfeld</w:t>
-      </w:r>
-      <w:proofErr w:type="spellEnd"/>
-      <w:r>
-        <w:t xml:space="preserve"> klicken. Nachdem auf das Startfeld einer eigenen Figur geklickt wurde, werden die Felder, </w:t>
+        <w:t xml:space="preserve">Hier werden die Figuren auf dem Spielbrett dargestellt. Ihre Figuren bewegen Sie, indem Sie auf das Start- und Zielfeld klicken. Nachdem auf das Startfeld einer eigenen Figur geklickt wurde, werden die Felder, </w:t>
       </w:r>
       <w:r>
         <w:t>die diese Figur erreichen kann</w:t>
@@ -1506,22 +1439,13 @@
         <w:t xml:space="preserve"> In der Horizontalebene sind die Felder von links nach rechts mit A, B, C, D, E, F, G und H und in der Vertikalebene von unten nach oben mit 1, 2, 3, 4, 5, 6, 7 und 8 beschriftet, damit man </w:t>
       </w:r>
       <w:r>
-        <w:lastRenderedPageBreak/>
         <w:t>Züge benennen kann</w:t>
       </w:r>
       <w:r>
         <w:t>.</w:t>
       </w:r>
       <w:r>
-        <w:t xml:space="preserve"> Die Spielfiguren des Spielers mit der Bezeichnung „</w:t>
-      </w:r>
-      <w:proofErr w:type="spellStart"/>
-      <w:r>
-        <w:t>Weiss</w:t>
-      </w:r>
-      <w:proofErr w:type="spellEnd"/>
-      <w:r>
-        <w:t>“ sind gräulich gefärbt, die des Spielers mit der Bezeichnung „Schwarz“ sind bräunlich gefärbt. Dies aus dem Grund um das ganze Spiel auch für die Augen etwas angenehmer zu gestaltet.</w:t>
+        <w:t xml:space="preserve"> Die Spielfiguren des Spielers mit der Bezeichnung „Weiss“ sind gräulich gefärbt, die des Spielers mit der Bezeichnung „Schwarz“ sind bräunlich gefärbt. Dies aus dem Grund um das ganze Spiel auch für die Augen etwas angenehmer zu gestaltet.</w:t>
       </w:r>
     </w:p>
     <w:p>
@@ -1563,6 +1487,7 @@
         <w:rPr>
           <w:rStyle w:val="berschrift4Zeichen"/>
         </w:rPr>
+        <w:lastRenderedPageBreak/>
         <w:t>Neues Spiel</w:t>
       </w:r>
       <w:r>
@@ -1657,79 +1582,7 @@
           <w:sz w:val="24"/>
           <w:szCs w:val="24"/>
         </w:rPr>
-        <w:t xml:space="preserve">Auf mittlerer Höhe der rechten Seite befindet sich der </w:t>
-      </w:r>
-      <w:proofErr w:type="spellStart"/>
-      <w:r>
-        <w:rPr>
-          <w:rFonts w:asciiTheme="minorHAnsi" w:hAnsiTheme="minorHAnsi" w:cstheme="minorBidi"/>
-          <w:sz w:val="24"/>
-          <w:szCs w:val="24"/>
-        </w:rPr>
-        <w:t>Informationpunkt</w:t>
-      </w:r>
-      <w:proofErr w:type="spellEnd"/>
-      <w:r>
-        <w:rPr>
-          <w:rFonts w:asciiTheme="minorHAnsi" w:hAnsiTheme="minorHAnsi" w:cstheme="minorBidi"/>
-          <w:sz w:val="24"/>
-          <w:szCs w:val="24"/>
-        </w:rPr>
-        <w:t xml:space="preserve"> „Am Zug“, hier wird angezeigt welcher Spieler am Zug ist, somit sieht man jederzeit welcher Spieler am Zug ist und kann so Missverständnisse vermeiden. Nochmal zur Wiederholung, „</w:t>
-      </w:r>
-      <w:proofErr w:type="spellStart"/>
-      <w:r>
-        <w:rPr>
-          <w:rFonts w:asciiTheme="minorHAnsi" w:hAnsiTheme="minorHAnsi" w:cstheme="minorBidi"/>
-          <w:sz w:val="24"/>
-          <w:szCs w:val="24"/>
-        </w:rPr>
-        <w:t>Weiss</w:t>
-      </w:r>
-      <w:proofErr w:type="spellEnd"/>
-      <w:r>
-        <w:rPr>
-          <w:rFonts w:asciiTheme="minorHAnsi" w:hAnsiTheme="minorHAnsi" w:cstheme="minorBidi"/>
-          <w:sz w:val="24"/>
-          <w:szCs w:val="24"/>
-        </w:rPr>
-        <w:t xml:space="preserve">“ </w:t>
-      </w:r>
-      <w:proofErr w:type="spellStart"/>
-      <w:r>
-        <w:rPr>
-          <w:rFonts w:asciiTheme="minorHAnsi" w:hAnsiTheme="minorHAnsi" w:cstheme="minorBidi"/>
-          <w:sz w:val="24"/>
-          <w:szCs w:val="24"/>
-        </w:rPr>
-        <w:t>heisst</w:t>
-      </w:r>
-      <w:proofErr w:type="spellEnd"/>
-      <w:r>
-        <w:rPr>
-          <w:rFonts w:asciiTheme="minorHAnsi" w:hAnsiTheme="minorHAnsi" w:cstheme="minorBidi"/>
-          <w:sz w:val="24"/>
-          <w:szCs w:val="24"/>
-        </w:rPr>
-        <w:t xml:space="preserve"> der Spieler, welcher die </w:t>
-      </w:r>
-      <w:proofErr w:type="spellStart"/>
-      <w:r>
-        <w:rPr>
-          <w:rFonts w:asciiTheme="minorHAnsi" w:hAnsiTheme="minorHAnsi" w:cstheme="minorBidi"/>
-          <w:sz w:val="24"/>
-          <w:szCs w:val="24"/>
-        </w:rPr>
-        <w:t>weissgrauen</w:t>
-      </w:r>
-      <w:proofErr w:type="spellEnd"/>
-      <w:r>
-        <w:rPr>
-          <w:rFonts w:asciiTheme="minorHAnsi" w:hAnsiTheme="minorHAnsi" w:cstheme="minorBidi"/>
-          <w:sz w:val="24"/>
-          <w:szCs w:val="24"/>
-        </w:rPr>
-        <w:t xml:space="preserve"> Figuren besitzt und dessen Figuren sich zu Spielbeginn auf den Zeilen 1 und 2 befinden, dementsprechend ist „Schwarz“ der Spieler, welcher die braunen Figuren besitzt und dessen Figuren sich zu Spielbeginn auf den Zeilen 7 und 8 befinden.</w:t>
+        <w:t>Auf mittlerer Höhe der rechten Seite befindet sich der Informationpunkt „Am Zug“, hier wird angezeigt welcher Spieler am Zug ist, somit sieht man jederzeit welcher Spieler am Zug ist und kann so Missverständnisse vermeiden. Nochmal zur Wiederholung, „Weiss“ heisst der Spieler, welcher die weissgrauen Figuren besitzt und dessen Figuren sich zu Spielbeginn auf den Zeilen 1 und 2 befinden, dementsprechend ist „Schwarz“ der Spieler, welcher die braunen Figuren besitzt und dessen Figuren sich zu Spielbeginn auf den Zeilen 7 und 8 befinden.</w:t>
       </w:r>
       <w:r>
         <w:rPr>
@@ -1767,25 +1620,7 @@
           <w:sz w:val="24"/>
           <w:szCs w:val="24"/>
         </w:rPr>
-        <w:t xml:space="preserve">Unter dem Informationspunkt „Anzahl </w:t>
-      </w:r>
-      <w:proofErr w:type="spellStart"/>
-      <w:r>
-        <w:rPr>
-          <w:rFonts w:asciiTheme="minorHAnsi" w:hAnsiTheme="minorHAnsi" w:cstheme="minorBidi"/>
-          <w:sz w:val="24"/>
-          <w:szCs w:val="24"/>
-        </w:rPr>
-        <w:t>Zuege</w:t>
-      </w:r>
-      <w:proofErr w:type="spellEnd"/>
-      <w:r>
-        <w:rPr>
-          <w:rFonts w:asciiTheme="minorHAnsi" w:hAnsiTheme="minorHAnsi" w:cstheme="minorBidi"/>
-          <w:sz w:val="24"/>
-          <w:szCs w:val="24"/>
-        </w:rPr>
-        <w:t>“ sieht man wie viele Züge in dieser Partie getätigt worden sind. Diese Zahl dient rein zur Visualisierung und hat keinen Einfluss auf das Spiel.</w:t>
+        <w:t>Unter dem Informationspunkt „Anzahl Zuege“ sieht man wie viele Züge in dieser Partie getätigt worden sind. Diese Zahl dient rein zur Visualisierung und hat keinen Einfluss auf das Spiel.</w:t>
       </w:r>
       <w:r>
         <w:rPr>
@@ -1825,25 +1660,7 @@
           <w:sz w:val="24"/>
           <w:szCs w:val="24"/>
         </w:rPr>
-        <w:t>Unter dem letzten Informationspunkt, welcher sich auf der rechten Seite zuunterst befindet, wird der Gewinner der Partie angezeigt, „Schwarz“ bzw. „</w:t>
-      </w:r>
-      <w:proofErr w:type="spellStart"/>
-      <w:r>
-        <w:rPr>
-          <w:rFonts w:asciiTheme="minorHAnsi" w:hAnsiTheme="minorHAnsi" w:cstheme="minorBidi"/>
-          <w:sz w:val="24"/>
-          <w:szCs w:val="24"/>
-        </w:rPr>
-        <w:t>Weiss</w:t>
-      </w:r>
-      <w:proofErr w:type="spellEnd"/>
-      <w:r>
-        <w:rPr>
-          <w:rFonts w:asciiTheme="minorHAnsi" w:hAnsiTheme="minorHAnsi" w:cstheme="minorBidi"/>
-          <w:sz w:val="24"/>
-          <w:szCs w:val="24"/>
-        </w:rPr>
-        <w:t>“, solange die Partie noch läuft und noch kein Gewinner fest steht wird ein „-“ angezeigt. Die Partie gewonnen hat der Spieler, der den König des Gegners schlägt.</w:t>
+        <w:t>Unter dem letzten Informationspunkt, welcher sich auf der rechten Seite zuunterst befindet, wird der Gewinner der Partie angezeigt, „Schwarz“ bzw. „Weiss“, solange die Partie noch läuft und noch kein Gewinner fest steht wird ein „-“ angezeigt. Die Partie gewonnen hat der Spieler, der den König des Gegners schlägt.</w:t>
       </w:r>
     </w:p>
     <w:p>
@@ -1870,15 +1687,7 @@
     </w:p>
     <w:p>
       <w:r>
-        <w:t>Sobald das Programm necarex.jar ausgeführt wird startet das Spiel automatisch und es erscheint das „</w:t>
-      </w:r>
-      <w:proofErr w:type="spellStart"/>
-      <w:r>
-        <w:t>necaREx</w:t>
-      </w:r>
-      <w:proofErr w:type="spellEnd"/>
-      <w:r>
-        <w:t>“ Fenster.</w:t>
+        <w:t>Sobald das Programm necarex.jar ausgeführt wird startet das Spiel automatisch und es erscheint das „necaREx“ Fenster.</w:t>
       </w:r>
     </w:p>
     <w:p/>
@@ -1960,7 +1769,10 @@
     </w:p>
     <w:p>
       <w:r>
-        <w:t>Als erstes wählt man den Gegenspi</w:t>
+        <w:t>Als E</w:t>
+      </w:r>
+      <w:r>
+        <w:t>rstes wählt man den Gegenspi</w:t>
       </w:r>
       <w:r>
         <w:t>e</w:t>
@@ -1969,7 +1781,16 @@
         <w:t>ler, man kann zwischen Mensch- oder Computergegenspieler wählen.</w:t>
       </w:r>
       <w:r>
-        <w:t xml:space="preserve"> Wir haben uns hier entschieden gegen den Computer zu spielen. Will man den Gegenspieler von Mensch auf Computer oder umgekehrt wechseln so muss man darauf achten, dass man den Wechsel stets vor dem eigenen Zug gemacht wird, da der Wechsel immer erst nach dem Zug des Gegners vorgenommen wird.</w:t>
+        <w:t xml:space="preserve"> Wir haben uns hier entschieden gegen den Computer zu spielen. Will man den Gegenspieler von Mensch auf Computer oder umgekehrt wechseln so muss man darauf achten, dass man den Wechsel stets </w:t>
+      </w:r>
+      <w:r>
+        <w:rPr>
+          <w:b/>
+        </w:rPr>
+        <w:t>vor</w:t>
+      </w:r>
+      <w:r>
+        <w:t xml:space="preserve"> dem eigenen Zug gemacht wird, da der Wechsel immer erst nach dem Zug des Gegners vorgenommen wird.</w:t>
       </w:r>
     </w:p>
     <w:p/>
@@ -2062,7 +1883,7 @@
         <w:t xml:space="preserve"> </w:t>
       </w:r>
       <w:r>
-        <w:t>Wir haben hier den Bauer auf  D2 ausgewählt. Das Feld auf dem die ausgewählte Figur steht wird rot eingefärbt und die möglichen Züge werden in Graustufen eingefärbt.</w:t>
+        <w:t>Wir haben hier den Bauer auf  D2 ausgewählt. Das Feld auf dem die ausgewählte Figur steht wird rot und die möglichen Züge werden in Graustufen eingefärbt.</w:t>
       </w:r>
       <w:r>
         <w:t xml:space="preserve"> Will man eine ausgewählte Figur wieder abwählen, muss man nochmals auf die Figur klicken.</w:t>
@@ -2130,10 +1951,21 @@
     <w:p/>
     <w:p>
       <w:r>
-        <w:t>Als nächstes wählt man eines der grau eingefärbten möglichen Zielfelder aus und der Zug wird getätigt.</w:t>
-      </w:r>
-      <w:r>
-        <w:t xml:space="preserve"> Die Anzahl Züge wird aufsummiert und es wird angezeigt wer nun am Zug ist.</w:t>
+        <w:t>Als N</w:t>
+      </w:r>
+      <w:r>
+        <w:t>ächstes wählt man eines der grau eingefärbten möglichen Zielfelder aus und der Zug wird getätigt.</w:t>
+      </w:r>
+      <w:r>
+        <w:t xml:space="preserve"> Die Anzahl Züge wird </w:t>
+      </w:r>
+      <w:r>
+        <w:t>gezählt</w:t>
+      </w:r>
+      <w:bookmarkStart w:id="0" w:name="_GoBack"/>
+      <w:bookmarkEnd w:id="0"/>
+      <w:r>
+        <w:t xml:space="preserve"> und es wird angezeigt wer nun am Zug ist.</w:t>
       </w:r>
     </w:p>
     <w:p/>
@@ -2292,16 +2124,12 @@
           <w:color w:val="4F81BD" w:themeColor="accent1"/>
         </w:rPr>
       </w:pPr>
-      <w:r>
-        <w:br w:type="page"/>
-      </w:r>
     </w:p>
     <w:p>
       <w:pPr>
         <w:pStyle w:val="berschrift3"/>
       </w:pPr>
       <w:r>
-        <w:lastRenderedPageBreak/>
         <w:t>Gewonnen</w:t>
       </w:r>
     </w:p>
@@ -2381,7 +2209,6 @@
       <w:cols w:space="708"/>
       <w:titlePg/>
       <w:docGrid w:linePitch="360"/>
-      <w:printerSettings r:id="rId25"/>
     </w:sectPr>
   </w:body>
 </w:document>
@@ -2474,90 +2301,24 @@
         <w:szCs w:val="16"/>
         <w:lang w:val="en-US"/>
       </w:rPr>
-      <w:t xml:space="preserve">Benjamin </w:t>
+      <w:t>Nadri Mamuti, Florian Bosshard, Sebastian Sprenger</w:t>
     </w:r>
-    <w:proofErr w:type="spellStart"/>
     <w:r>
       <w:rPr>
         <w:sz w:val="16"/>
         <w:szCs w:val="16"/>
         <w:lang w:val="en-US"/>
       </w:rPr>
-      <w:t>Hohl</w:t>
+      <w:t xml:space="preserve">, </w:t>
     </w:r>
-    <w:proofErr w:type="spellEnd"/>
     <w:r>
       <w:rPr>
         <w:sz w:val="16"/>
         <w:szCs w:val="16"/>
         <w:lang w:val="en-US"/>
       </w:rPr>
-      <w:t xml:space="preserve">, Florian </w:t>
+      <w:t>Benjamin Hohl</w:t>
     </w:r>
-    <w:proofErr w:type="spellStart"/>
-    <w:r>
-      <w:rPr>
-        <w:sz w:val="16"/>
-        <w:szCs w:val="16"/>
-        <w:lang w:val="en-US"/>
-      </w:rPr>
-      <w:t>Bosshard</w:t>
-    </w:r>
-    <w:proofErr w:type="spellEnd"/>
-    <w:r>
-      <w:rPr>
-        <w:sz w:val="16"/>
-        <w:szCs w:val="16"/>
-        <w:lang w:val="en-US"/>
-      </w:rPr>
-      <w:t xml:space="preserve">, </w:t>
-    </w:r>
-    <w:proofErr w:type="spellStart"/>
-    <w:r>
-      <w:rPr>
-        <w:sz w:val="16"/>
-        <w:szCs w:val="16"/>
-        <w:lang w:val="en-US"/>
-      </w:rPr>
-      <w:t>Nadri</w:t>
-    </w:r>
-    <w:proofErr w:type="spellEnd"/>
-    <w:r>
-      <w:rPr>
-        <w:sz w:val="16"/>
-        <w:szCs w:val="16"/>
-        <w:lang w:val="en-US"/>
-      </w:rPr>
-      <w:t xml:space="preserve"> </w:t>
-    </w:r>
-    <w:proofErr w:type="spellStart"/>
-    <w:r>
-      <w:rPr>
-        <w:sz w:val="16"/>
-        <w:szCs w:val="16"/>
-        <w:lang w:val="en-US"/>
-      </w:rPr>
-      <w:t>Mamuti</w:t>
-    </w:r>
-    <w:proofErr w:type="spellEnd"/>
-    <w:r>
-      <w:rPr>
-        <w:sz w:val="16"/>
-        <w:szCs w:val="16"/>
-        <w:lang w:val="en-US"/>
-      </w:rPr>
-      <w:t xml:space="preserve">, Sebastian </w:t>
-    </w:r>
-    <w:proofErr w:type="spellStart"/>
-    <w:r>
-      <w:rPr>
-        <w:sz w:val="16"/>
-        <w:szCs w:val="16"/>
-        <w:lang w:val="en-US"/>
-      </w:rPr>
-      <w:t>Sprenger</w:t>
-    </w:r>
-    <w:proofErr w:type="spellEnd"/>
     <w:r>
       <w:rPr>
         <w:lang w:val="en-US"/>
@@ -2589,7 +2350,7 @@
         <w:noProof/>
         <w:lang w:val="en-US"/>
       </w:rPr>
-      <w:t>8</w:t>
+      <w:t>6</w:t>
     </w:r>
     <w:r>
       <w:rPr>
@@ -6840,7 +6601,7 @@
 </file>
 
 <file path=customXml/itemProps2.xml><?xml version="1.0" encoding="utf-8"?>
-<ds:datastoreItem xmlns:ds="http://schemas.openxmlformats.org/officeDocument/2006/customXml" ds:itemID="{3AA2EA7D-0B3E-AA4A-92FE-B83CECFA8B7B}">
+<ds:datastoreItem xmlns:ds="http://schemas.openxmlformats.org/officeDocument/2006/customXml" ds:itemID="{9365B0F1-1D1C-784B-BB65-AC6E7F68C93B}">
   <ds:schemaRefs>
     <ds:schemaRef ds:uri="http://schemas.openxmlformats.org/officeDocument/2006/bibliography"/>
   </ds:schemaRefs>

</xml_diff>

<commit_message>
Präsentation überarbeitet, Rechtschreibefehler in der Bedienungsanleitung behoben
</commit_message>
<xml_diff>
--- a/Planung/04_Resultate/Bedienungsanleitung/Bedienungsanleitung_necaREx.docx
+++ b/Planung/04_Resultate/Bedienungsanleitung/Bedienungsanleitung_necaREx.docx
@@ -1,6 +1,6 @@
 
 <file path=word/document.xml><?xml version="1.0" encoding="utf-8"?>
-<w:document xmlns:wpc="http://schemas.microsoft.com/office/word/2010/wordprocessingCanvas" xmlns:mc="http://schemas.openxmlformats.org/markup-compatibility/2006" xmlns:o="urn:schemas-microsoft-com:office:office" xmlns:r="http://schemas.openxmlformats.org/officeDocument/2006/relationships" xmlns:m="http://schemas.openxmlformats.org/officeDocument/2006/math" xmlns:v="urn:schemas-microsoft-com:vml" xmlns:wp14="http://schemas.microsoft.com/office/word/2010/wordprocessingDrawing" xmlns:wp="http://schemas.openxmlformats.org/drawingml/2006/wordprocessingDrawing" xmlns:w10="urn:schemas-microsoft-com:office:word" xmlns:w="http://schemas.openxmlformats.org/wordprocessingml/2006/main" xmlns:w14="http://schemas.microsoft.com/office/word/2010/wordml" xmlns:wpg="http://schemas.microsoft.com/office/word/2010/wordprocessingGroup" xmlns:wpi="http://schemas.microsoft.com/office/word/2010/wordprocessingInk" xmlns:wne="http://schemas.microsoft.com/office/word/2006/wordml" xmlns:wps="http://schemas.microsoft.com/office/word/2010/wordprocessingShape" mc:Ignorable="w14 wp14">
+<w:document xmlns:wpc="http://schemas.microsoft.com/office/word/2010/wordprocessingCanvas" xmlns:mc="http://schemas.openxmlformats.org/markup-compatibility/2006" xmlns:o="urn:schemas-microsoft-com:office:office" xmlns:r="http://schemas.openxmlformats.org/officeDocument/2006/relationships" xmlns:m="http://schemas.openxmlformats.org/officeDocument/2006/math" xmlns:v="urn:schemas-microsoft-com:vml" xmlns:wp14="http://schemas.microsoft.com/office/word/2010/wordprocessingDrawing" xmlns:wp="http://schemas.openxmlformats.org/drawingml/2006/wordprocessingDrawing" xmlns:w10="urn:schemas-microsoft-com:office:word" xmlns:w="http://schemas.openxmlformats.org/wordprocessingml/2006/main" xmlns:w14="http://schemas.microsoft.com/office/word/2010/wordml" xmlns:w15="http://schemas.microsoft.com/office/word/2012/wordml" xmlns:wpg="http://schemas.microsoft.com/office/word/2010/wordprocessingGroup" xmlns:wpi="http://schemas.microsoft.com/office/word/2010/wordprocessingInk" xmlns:wne="http://schemas.microsoft.com/office/word/2006/wordml" xmlns:wps="http://schemas.microsoft.com/office/word/2010/wordprocessingShape" mc:Ignorable="w14 w15 wp14">
   <w:body>
     <w:sdt>
       <w:sdtPr>
@@ -16,7 +16,7 @@
           <w:r>
             <w:rPr>
               <w:noProof/>
-              <w:lang w:val="en-US" w:eastAsia="en-US"/>
+              <w:lang w:val="de-CH" w:eastAsia="de-CH"/>
             </w:rPr>
             <mc:AlternateContent>
               <mc:Choice Requires="wps">
@@ -99,7 +99,7 @@
                   </wp:anchor>
                 </w:drawing>
               </mc:Choice>
-              <mc:Fallback xmlns:w15="http://schemas.microsoft.com/office/word/2012/wordml" xmlns:mv="urn:schemas-microsoft-com:mac:vml" xmlns:mo="http://schemas.microsoft.com/office/mac/office/2008/main">
+              <mc:Fallback xmlns:mo="http://schemas.microsoft.com/office/mac/office/2008/main" xmlns:mv="urn:schemas-microsoft-com:mac:vml">
                 <w:pict>
                   <v:rect id="Rectangle 4" o:spid="_x0000_s1026" style="position:absolute;margin-left:21.75pt;margin-top:36pt;width:552.25pt;height:17.3pt;z-index:251662336;visibility:visible;mso-wrap-style:square;mso-width-percent:0;mso-height-percent:0;mso-wrap-distance-left:9pt;mso-wrap-distance-top:0;mso-wrap-distance-right:9pt;mso-wrap-distance-bottom:0;mso-position-horizontal:absolute;mso-position-horizontal-relative:page;mso-position-vertical:absolute;mso-position-vertical-relative:page;mso-width-percent:0;mso-height-percent:0;mso-width-relative:page;mso-height-relative:page;v-text-anchor:top" o:gfxdata="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" o:allowincell="f" fillcolor="#8db3e2 [1311]" stroked="f" strokecolor="#4a7ebb" strokeweight="1.5pt">
                     <v:shadow opacity="22938f" offset="0"/>
@@ -114,7 +114,7 @@
           <w:r>
             <w:rPr>
               <w:noProof/>
-              <w:lang w:val="en-US" w:eastAsia="en-US"/>
+              <w:lang w:val="de-CH" w:eastAsia="de-CH"/>
             </w:rPr>
             <mc:AlternateContent>
               <mc:Choice Requires="wps">
@@ -207,19 +207,8 @@
                                         <w:sz w:val="56"/>
                                         <w:szCs w:val="56"/>
                                       </w:rPr>
-                                      <w:t xml:space="preserve">Bedienungsanleitung </w:t>
+                                      <w:t>Bedienungsanleitung necaREx</w:t>
                                     </w:r>
-                                    <w:proofErr w:type="spellStart"/>
-                                    <w:r>
-                                      <w:rPr>
-                                        <w:rFonts w:asciiTheme="majorHAnsi" w:hAnsiTheme="majorHAnsi"/>
-                                        <w:color w:val="808080" w:themeColor="background1" w:themeShade="80"/>
-                                        <w:sz w:val="56"/>
-                                        <w:szCs w:val="56"/>
-                                      </w:rPr>
-                                      <w:t>necaREx</w:t>
-                                    </w:r>
-                                    <w:proofErr w:type="spellEnd"/>
                                   </w:p>
                                 </w:sdtContent>
                               </w:sdt>
@@ -249,7 +238,6 @@
                                         <w:szCs w:val="32"/>
                                       </w:rPr>
                                     </w:pPr>
-                                    <w:proofErr w:type="spellStart"/>
                                     <w:r>
                                       <w:rPr>
                                         <w:rFonts w:asciiTheme="majorHAnsi" w:hAnsiTheme="majorHAnsi"/>
@@ -257,57 +245,7 @@
                                         <w:sz w:val="32"/>
                                         <w:szCs w:val="32"/>
                                       </w:rPr>
-                                      <w:t>Nadri</w:t>
-                                    </w:r>
-                                    <w:proofErr w:type="spellEnd"/>
-                                    <w:r>
-                                      <w:rPr>
-                                        <w:rFonts w:asciiTheme="majorHAnsi" w:hAnsiTheme="majorHAnsi"/>
-                                        <w:color w:val="808080" w:themeColor="background1" w:themeShade="80"/>
-                                        <w:sz w:val="32"/>
-                                        <w:szCs w:val="32"/>
-                                      </w:rPr>
-                                      <w:t xml:space="preserve"> </w:t>
-                                    </w:r>
-                                    <w:proofErr w:type="spellStart"/>
-                                    <w:r>
-                                      <w:rPr>
-                                        <w:rFonts w:asciiTheme="majorHAnsi" w:hAnsiTheme="majorHAnsi"/>
-                                        <w:color w:val="808080" w:themeColor="background1" w:themeShade="80"/>
-                                        <w:sz w:val="32"/>
-                                        <w:szCs w:val="32"/>
-                                      </w:rPr>
-                                      <w:t>Mamuti</w:t>
-                                    </w:r>
-                                    <w:proofErr w:type="spellEnd"/>
-                                    <w:r>
-                                      <w:rPr>
-                                        <w:rFonts w:asciiTheme="majorHAnsi" w:hAnsiTheme="majorHAnsi"/>
-                                        <w:color w:val="808080" w:themeColor="background1" w:themeShade="80"/>
-                                        <w:sz w:val="32"/>
-                                        <w:szCs w:val="32"/>
-                                      </w:rPr>
-                                      <w:t xml:space="preserve">, Florian </w:t>
-                                    </w:r>
-                                    <w:proofErr w:type="spellStart"/>
-                                    <w:r>
-                                      <w:rPr>
-                                        <w:rFonts w:asciiTheme="majorHAnsi" w:hAnsiTheme="majorHAnsi"/>
-                                        <w:color w:val="808080" w:themeColor="background1" w:themeShade="80"/>
-                                        <w:sz w:val="32"/>
-                                        <w:szCs w:val="32"/>
-                                      </w:rPr>
-                                      <w:t>Bosshard</w:t>
-                                    </w:r>
-                                    <w:proofErr w:type="spellEnd"/>
-                                    <w:r>
-                                      <w:rPr>
-                                        <w:rFonts w:asciiTheme="majorHAnsi" w:hAnsiTheme="majorHAnsi"/>
-                                        <w:color w:val="808080" w:themeColor="background1" w:themeShade="80"/>
-                                        <w:sz w:val="32"/>
-                                        <w:szCs w:val="32"/>
-                                      </w:rPr>
-                                      <w:t>, Sebastian Sprenger, Benjamin Hohl Gruppe 2</w:t>
+                                      <w:t>Nadri Mamuti, Florian Bosshard, Sebastian Sprenger, Benjamin Hohl Gruppe 2</w:t>
                                     </w:r>
                                   </w:p>
                                 </w:sdtContent>
@@ -361,9 +299,9 @@
                   </wp:anchor>
                 </w:drawing>
               </mc:Choice>
-              <mc:Fallback xmlns:mv="urn:schemas-microsoft-com:mac:vml" xmlns:mo="http://schemas.microsoft.com/office/mac/office/2008/main">
+              <mc:Fallback>
                 <w:pict>
-                  <v:rect id="Rectangle 3" o:spid="_x0000_s1026" style="position:absolute;margin-left:33.75pt;margin-top:115.85pt;width:487.1pt;height:2in;z-index:251661312;visibility:visible;mso-wrap-style:square;mso-width-percent:0;mso-height-percent:0;mso-wrap-distance-left:9pt;mso-wrap-distance-top:0;mso-wrap-distance-right:9pt;mso-wrap-distance-bottom:0;mso-position-horizontal:absolute;mso-position-horizontal-relative:page;mso-position-vertical:absolute;mso-position-vertical-relative:page;mso-width-percent:0;mso-height-percent:0;mso-width-relative:page;mso-height-relative:page;v-text-anchor:top" o:gfxdata="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" o:allowincell="f" filled="f" stroked="f">
+                  <v:rect w14:anchorId="532DF89D" id="Rectangle 3" o:spid="_x0000_s1026" style="position:absolute;margin-left:33.75pt;margin-top:115.85pt;width:487.1pt;height:2in;z-index:251661312;visibility:visible;mso-wrap-style:square;mso-width-percent:0;mso-height-percent:0;mso-wrap-distance-left:9pt;mso-wrap-distance-top:0;mso-wrap-distance-right:9pt;mso-wrap-distance-bottom:0;mso-position-horizontal:absolute;mso-position-horizontal-relative:page;mso-position-vertical:absolute;mso-position-vertical-relative:page;mso-width-percent:0;mso-height-percent:0;mso-width-relative:page;mso-height-relative:page;v-text-anchor:top" o:gfxdata="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" o:allowincell="f" filled="f" stroked="f">
                     <v:textbox>
                       <w:txbxContent>
                         <w:sdt>
@@ -380,6 +318,7 @@
                             <w:dataBinding w:prefixMappings="xmlns:ns0='http://purl.org/dc/elements/1.1/' xmlns:ns1='http://schemas.openxmlformats.org/package/2006/metadata/core-properties' " w:xpath="/ns1:coreProperties[1]/ns0:title[1]" w:storeItemID="{6C3C8BC8-F283-45AE-878A-BAB7291924A1}"/>
                             <w:text/>
                           </w:sdtPr>
+                          <w:sdtEndPr/>
                           <w:sdtContent>
                             <w:p>
                               <w:pPr>
@@ -398,19 +337,8 @@
                                   <w:sz w:val="56"/>
                                   <w:szCs w:val="56"/>
                                 </w:rPr>
-                                <w:t xml:space="preserve">Bedienungsanleitung </w:t>
+                                <w:t>Bedienungsanleitung necaREx</w:t>
                               </w:r>
-                              <w:proofErr w:type="spellStart"/>
-                              <w:r>
-                                <w:rPr>
-                                  <w:rFonts w:asciiTheme="majorHAnsi" w:hAnsiTheme="majorHAnsi"/>
-                                  <w:color w:val="808080" w:themeColor="background1" w:themeShade="80"/>
-                                  <w:sz w:val="56"/>
-                                  <w:szCs w:val="56"/>
-                                </w:rPr>
-                                <w:t>necaREx</w:t>
-                              </w:r>
-                              <w:proofErr w:type="spellEnd"/>
                             </w:p>
                           </w:sdtContent>
                         </w:sdt>
@@ -428,6 +356,7 @@
                             <w:dataBinding w:prefixMappings="xmlns:ns0='http://purl.org/dc/elements/1.1/' xmlns:ns1='http://schemas.openxmlformats.org/package/2006/metadata/core-properties' " w:xpath="/ns1:coreProperties[1]/ns0:creator[1]" w:storeItemID="{6C3C8BC8-F283-45AE-878A-BAB7291924A1}"/>
                             <w:text/>
                           </w:sdtPr>
+                          <w:sdtEndPr/>
                           <w:sdtContent>
                             <w:p>
                               <w:pPr>
@@ -439,7 +368,6 @@
                                   <w:szCs w:val="32"/>
                                 </w:rPr>
                               </w:pPr>
-                              <w:proofErr w:type="spellStart"/>
                               <w:r>
                                 <w:rPr>
                                   <w:rFonts w:asciiTheme="majorHAnsi" w:hAnsiTheme="majorHAnsi"/>
@@ -447,37 +375,7 @@
                                   <w:sz w:val="32"/>
                                   <w:szCs w:val="32"/>
                                 </w:rPr>
-                                <w:t>Nadri</w:t>
-                              </w:r>
-                              <w:proofErr w:type="spellEnd"/>
-                              <w:r>
-                                <w:rPr>
-                                  <w:rFonts w:asciiTheme="majorHAnsi" w:hAnsiTheme="majorHAnsi"/>
-                                  <w:color w:val="808080" w:themeColor="background1" w:themeShade="80"/>
-                                  <w:sz w:val="32"/>
-                                  <w:szCs w:val="32"/>
-                                </w:rPr>
-                                <w:t xml:space="preserve"> </w:t>
-                              </w:r>
-                              <w:proofErr w:type="spellStart"/>
-                              <w:r>
-                                <w:rPr>
-                                  <w:rFonts w:asciiTheme="majorHAnsi" w:hAnsiTheme="majorHAnsi"/>
-                                  <w:color w:val="808080" w:themeColor="background1" w:themeShade="80"/>
-                                  <w:sz w:val="32"/>
-                                  <w:szCs w:val="32"/>
-                                </w:rPr>
-                                <w:t>Mamuti</w:t>
-                              </w:r>
-                              <w:proofErr w:type="spellEnd"/>
-                              <w:r>
-                                <w:rPr>
-                                  <w:rFonts w:asciiTheme="majorHAnsi" w:hAnsiTheme="majorHAnsi"/>
-                                  <w:color w:val="808080" w:themeColor="background1" w:themeShade="80"/>
-                                  <w:sz w:val="32"/>
-                                  <w:szCs w:val="32"/>
-                                </w:rPr>
-                                <w:t>, Florian Bosshard, Sebastian Sprenger, Benjamin Hohl Gruppe 2</w:t>
+                                <w:t>Nadri Mamuti, Florian Bosshard, Sebastian Sprenger, Benjamin Hohl Gruppe 2</w:t>
                               </w:r>
                             </w:p>
                           </w:sdtContent>
@@ -494,6 +392,7 @@
                             <w:dataBinding w:prefixMappings="xmlns:ns0='http://schemas.microsoft.com/office/2006/coverPageProps' " w:xpath="/ns0:CoverPageProperties[1]/ns0:Abstract[1]" w:storeItemID="{55AF091B-3C7A-41E3-B477-F2FDAA23CFDA}"/>
                             <w:text/>
                           </w:sdtPr>
+                          <w:sdtEndPr/>
                           <w:sdtContent>
                             <w:p>
                               <w:pPr>
@@ -525,7 +424,7 @@
           <w:r>
             <w:rPr>
               <w:noProof/>
-              <w:lang w:val="en-US" w:eastAsia="en-US"/>
+              <w:lang w:val="de-CH" w:eastAsia="de-CH"/>
             </w:rPr>
             <mc:AlternateContent>
               <mc:Choice Requires="wps">
@@ -644,35 +543,7 @@
                                     <w:szCs w:val="20"/>
                                     <w:lang w:val="en-US"/>
                                   </w:rPr>
-                                  <w:t xml:space="preserve">                             </w:t>
-                                </w:r>
-                                <w:proofErr w:type="spellStart"/>
-                                <w:r>
-                                  <w:rPr>
-                                    <w:rFonts w:asciiTheme="majorHAnsi" w:hAnsiTheme="majorHAnsi"/>
-                                    <w:b/>
-                                    <w:bCs/>
-                                    <w:color w:val="548DD4" w:themeColor="text2" w:themeTint="99"/>
-                                    <w:spacing w:val="60"/>
-                                    <w:sz w:val="20"/>
-                                    <w:szCs w:val="20"/>
-                                    <w:lang w:val="en-US"/>
-                                  </w:rPr>
-                                  <w:t>Dozierende</w:t>
-                                </w:r>
-                                <w:proofErr w:type="spellEnd"/>
-                                <w:r>
-                                  <w:rPr>
-                                    <w:rFonts w:asciiTheme="majorHAnsi" w:hAnsiTheme="majorHAnsi"/>
-                                    <w:b/>
-                                    <w:bCs/>
-                                    <w:color w:val="548DD4" w:themeColor="text2" w:themeTint="99"/>
-                                    <w:spacing w:val="60"/>
-                                    <w:sz w:val="20"/>
-                                    <w:szCs w:val="20"/>
-                                    <w:lang w:val="en-US"/>
-                                  </w:rPr>
-                                  <w:t xml:space="preserve">:  </w:t>
+                                  <w:t xml:space="preserve">                             Dozierende:  </w:t>
                                 </w:r>
                                 <w:r>
                                   <w:rPr>
@@ -686,23 +557,8 @@
                                     <w:lang w:val="en-US"/>
                                   </w:rPr>
                                   <w:tab/>
-                                  <w:t xml:space="preserve">Bettina </w:t>
+                                  <w:t>Bettina Furrer</w:t>
                                 </w:r>
-                                <w:proofErr w:type="spellStart"/>
-                                <w:r>
-                                  <w:rPr>
-                                    <w:rFonts w:asciiTheme="majorHAnsi" w:hAnsiTheme="majorHAnsi"/>
-                                    <w:b/>
-                                    <w:bCs/>
-                                    <w:color w:val="548DD4" w:themeColor="text2" w:themeTint="99"/>
-                                    <w:spacing w:val="60"/>
-                                    <w:sz w:val="20"/>
-                                    <w:szCs w:val="20"/>
-                                    <w:lang w:val="en-US"/>
-                                  </w:rPr>
-                                  <w:t>Furrer</w:t>
-                                </w:r>
-                                <w:proofErr w:type="spellEnd"/>
                               </w:p>
                               <w:p>
                                 <w:pPr>
@@ -743,50 +599,8 @@
                                     <w:lang w:val="en-US"/>
                                   </w:rPr>
                                   <w:tab/>
+                                  <w:t>Reto Ferri</w:t>
                                 </w:r>
-                                <w:proofErr w:type="spellStart"/>
-                                <w:r>
-                                  <w:rPr>
-                                    <w:rFonts w:asciiTheme="majorHAnsi" w:hAnsiTheme="majorHAnsi"/>
-                                    <w:b/>
-                                    <w:bCs/>
-                                    <w:color w:val="548DD4" w:themeColor="text2" w:themeTint="99"/>
-                                    <w:spacing w:val="60"/>
-                                    <w:sz w:val="20"/>
-                                    <w:szCs w:val="20"/>
-                                    <w:lang w:val="en-US"/>
-                                  </w:rPr>
-                                  <w:t>Reto</w:t>
-                                </w:r>
-                                <w:proofErr w:type="spellEnd"/>
-                                <w:r>
-                                  <w:rPr>
-                                    <w:rFonts w:asciiTheme="majorHAnsi" w:hAnsiTheme="majorHAnsi"/>
-                                    <w:b/>
-                                    <w:bCs/>
-                                    <w:color w:val="548DD4" w:themeColor="text2" w:themeTint="99"/>
-                                    <w:spacing w:val="60"/>
-                                    <w:sz w:val="20"/>
-                                    <w:szCs w:val="20"/>
-                                    <w:lang w:val="en-US"/>
-                                  </w:rPr>
-                                  <w:t xml:space="preserve"> </w:t>
-                                </w:r>
-                                <w:proofErr w:type="spellStart"/>
-                                <w:r>
-                                  <w:rPr>
-                                    <w:rFonts w:asciiTheme="majorHAnsi" w:hAnsiTheme="majorHAnsi"/>
-                                    <w:b/>
-                                    <w:bCs/>
-                                    <w:color w:val="548DD4" w:themeColor="text2" w:themeTint="99"/>
-                                    <w:spacing w:val="60"/>
-                                    <w:sz w:val="20"/>
-                                    <w:szCs w:val="20"/>
-                                    <w:lang w:val="en-US"/>
-                                  </w:rPr>
-                                  <w:t>Ferri</w:t>
-                                </w:r>
-                                <w:proofErr w:type="spellEnd"/>
                               </w:p>
                             </w:txbxContent>
                           </wps:txbx>
@@ -805,9 +619,9 @@
                   </wp:anchor>
                 </w:drawing>
               </mc:Choice>
-              <mc:Fallback xmlns:mv="urn:schemas-microsoft-com:mac:vml" xmlns:mo="http://schemas.microsoft.com/office/mac/office/2008/main">
+              <mc:Fallback>
                 <w:pict>
-                  <v:rect id="Rectangle 2" o:spid="_x0000_s1027" style="position:absolute;margin-left:33.75pt;margin-top:766.5pt;width:525.6pt;height:30.95pt;z-index:251660288;visibility:visible;mso-wrap-style:square;mso-width-percent:0;mso-height-percent:0;mso-wrap-distance-left:9pt;mso-wrap-distance-top:0;mso-wrap-distance-right:9pt;mso-wrap-distance-bottom:0;mso-position-horizontal:absolute;mso-position-horizontal-relative:page;mso-position-vertical:absolute;mso-position-vertical-relative:page;mso-width-percent:0;mso-height-percent:0;mso-width-relative:page;mso-height-relative:page;v-text-anchor:top" o:gfxdata="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" o:allowincell="f" filled="f" stroked="f">
+                  <v:rect w14:anchorId="233CCD6A" id="Rectangle 2" o:spid="_x0000_s1027" style="position:absolute;margin-left:33.75pt;margin-top:766.5pt;width:525.6pt;height:30.95pt;z-index:251660288;visibility:visible;mso-wrap-style:square;mso-width-percent:0;mso-height-percent:0;mso-wrap-distance-left:9pt;mso-wrap-distance-top:0;mso-wrap-distance-right:9pt;mso-wrap-distance-bottom:0;mso-position-horizontal:absolute;mso-position-horizontal-relative:page;mso-position-vertical:absolute;mso-position-vertical-relative:page;mso-width-percent:0;mso-height-percent:0;mso-width-relative:page;mso-height-relative:page;v-text-anchor:top" o:gfxdata="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" o:allowincell="f" filled="f" stroked="f">
                     <v:textbox>
                       <w:txbxContent>
                         <w:p>
@@ -841,6 +655,7 @@
                               <w:dataBinding w:prefixMappings="xmlns:ns0='http://schemas.microsoft.com/office/2006/coverPageProps' " w:xpath="/ns0:CoverPageProperties[1]/ns0:CompanyAddress[1]" w:storeItemID="{55AF091B-3C7A-41E3-B477-F2FDAA23CFDA}"/>
                               <w:text/>
                             </w:sdtPr>
+                            <w:sdtEndPr/>
                             <w:sdtContent>
                               <w:r>
                                 <w:rPr>
@@ -868,35 +683,7 @@
                               <w:szCs w:val="20"/>
                               <w:lang w:val="en-US"/>
                             </w:rPr>
-                            <w:t xml:space="preserve">                             </w:t>
-                          </w:r>
-                          <w:proofErr w:type="spellStart"/>
-                          <w:r>
-                            <w:rPr>
-                              <w:rFonts w:asciiTheme="majorHAnsi" w:hAnsiTheme="majorHAnsi"/>
-                              <w:b/>
-                              <w:bCs/>
-                              <w:color w:val="548DD4" w:themeColor="text2" w:themeTint="99"/>
-                              <w:spacing w:val="60"/>
-                              <w:sz w:val="20"/>
-                              <w:szCs w:val="20"/>
-                              <w:lang w:val="en-US"/>
-                            </w:rPr>
-                            <w:t>Dozierende</w:t>
-                          </w:r>
-                          <w:proofErr w:type="spellEnd"/>
-                          <w:r>
-                            <w:rPr>
-                              <w:rFonts w:asciiTheme="majorHAnsi" w:hAnsiTheme="majorHAnsi"/>
-                              <w:b/>
-                              <w:bCs/>
-                              <w:color w:val="548DD4" w:themeColor="text2" w:themeTint="99"/>
-                              <w:spacing w:val="60"/>
-                              <w:sz w:val="20"/>
-                              <w:szCs w:val="20"/>
-                              <w:lang w:val="en-US"/>
-                            </w:rPr>
-                            <w:t xml:space="preserve">:  </w:t>
+                            <w:t xml:space="preserve">                             Dozierende:  </w:t>
                           </w:r>
                           <w:r>
                             <w:rPr>
@@ -910,23 +697,8 @@
                               <w:lang w:val="en-US"/>
                             </w:rPr>
                             <w:tab/>
-                            <w:t xml:space="preserve">Bettina </w:t>
+                            <w:t>Bettina Furrer</w:t>
                           </w:r>
-                          <w:proofErr w:type="spellStart"/>
-                          <w:r>
-                            <w:rPr>
-                              <w:rFonts w:asciiTheme="majorHAnsi" w:hAnsiTheme="majorHAnsi"/>
-                              <w:b/>
-                              <w:bCs/>
-                              <w:color w:val="548DD4" w:themeColor="text2" w:themeTint="99"/>
-                              <w:spacing w:val="60"/>
-                              <w:sz w:val="20"/>
-                              <w:szCs w:val="20"/>
-                              <w:lang w:val="en-US"/>
-                            </w:rPr>
-                            <w:t>Furrer</w:t>
-                          </w:r>
-                          <w:proofErr w:type="spellEnd"/>
                         </w:p>
                         <w:p>
                           <w:pPr>
@@ -967,50 +739,8 @@
                               <w:lang w:val="en-US"/>
                             </w:rPr>
                             <w:tab/>
+                            <w:t>Reto Ferri</w:t>
                           </w:r>
-                          <w:proofErr w:type="spellStart"/>
-                          <w:r>
-                            <w:rPr>
-                              <w:rFonts w:asciiTheme="majorHAnsi" w:hAnsiTheme="majorHAnsi"/>
-                              <w:b/>
-                              <w:bCs/>
-                              <w:color w:val="548DD4" w:themeColor="text2" w:themeTint="99"/>
-                              <w:spacing w:val="60"/>
-                              <w:sz w:val="20"/>
-                              <w:szCs w:val="20"/>
-                              <w:lang w:val="en-US"/>
-                            </w:rPr>
-                            <w:t>Reto</w:t>
-                          </w:r>
-                          <w:proofErr w:type="spellEnd"/>
-                          <w:r>
-                            <w:rPr>
-                              <w:rFonts w:asciiTheme="majorHAnsi" w:hAnsiTheme="majorHAnsi"/>
-                              <w:b/>
-                              <w:bCs/>
-                              <w:color w:val="548DD4" w:themeColor="text2" w:themeTint="99"/>
-                              <w:spacing w:val="60"/>
-                              <w:sz w:val="20"/>
-                              <w:szCs w:val="20"/>
-                              <w:lang w:val="en-US"/>
-                            </w:rPr>
-                            <w:t xml:space="preserve"> </w:t>
-                          </w:r>
-                          <w:proofErr w:type="spellStart"/>
-                          <w:r>
-                            <w:rPr>
-                              <w:rFonts w:asciiTheme="majorHAnsi" w:hAnsiTheme="majorHAnsi"/>
-                              <w:b/>
-                              <w:bCs/>
-                              <w:color w:val="548DD4" w:themeColor="text2" w:themeTint="99"/>
-                              <w:spacing w:val="60"/>
-                              <w:sz w:val="20"/>
-                              <w:szCs w:val="20"/>
-                              <w:lang w:val="en-US"/>
-                            </w:rPr>
-                            <w:t>Ferri</w:t>
-                          </w:r>
-                          <w:proofErr w:type="spellEnd"/>
                         </w:p>
                       </w:txbxContent>
                     </v:textbox>
@@ -1024,7 +754,7 @@
           <w:r>
             <w:rPr>
               <w:noProof/>
-              <w:lang w:val="en-US" w:eastAsia="en-US"/>
+              <w:lang w:val="de-CH" w:eastAsia="de-CH"/>
             </w:rPr>
             <mc:AlternateContent>
               <mc:Choice Requires="wpg">
@@ -1134,7 +864,7 @@
                   </wp:anchor>
                 </w:drawing>
               </mc:Choice>
-              <mc:Fallback xmlns:w15="http://schemas.microsoft.com/office/word/2012/wordml" xmlns:mv="urn:schemas-microsoft-com:mac:vml" xmlns:mo="http://schemas.microsoft.com/office/mac/office/2008/main">
+              <mc:Fallback xmlns:mo="http://schemas.microsoft.com/office/mac/office/2008/main" xmlns:mv="urn:schemas-microsoft-com:mac:vml">
                 <w:pict>
                   <v:group id="Group 9" o:spid="_x0000_s1026" style="position:absolute;margin-left:21.75pt;margin-top:751.5pt;width:552.25pt;height:54pt;z-index:-251657216;mso-position-horizontal-relative:page;mso-position-vertical-relative:page" coordorigin="432,13608" coordsize="11376,1081" o:gfxdata="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" o:allowincell="f">
                     <v:shapetype id="_x0000_t32" coordsize="21600,21600" o:spt="32" o:oned="t" path="m0,0l21600,21600e" filled="f">
@@ -1155,7 +885,7 @@
           <w:r>
             <w:rPr>
               <w:noProof/>
-              <w:lang w:val="en-US" w:eastAsia="en-US"/>
+              <w:lang w:val="de-CH" w:eastAsia="de-CH"/>
             </w:rPr>
             <w:drawing>
               <wp:anchor distT="0" distB="0" distL="114300" distR="114300" simplePos="0" relativeHeight="251663360" behindDoc="1" locked="0" layoutInCell="1" allowOverlap="1" wp14:anchorId="5F3FCD13" wp14:editId="00235C4B">
@@ -1183,7 +913,7 @@
                         </pic:cNvPicPr>
                       </pic:nvPicPr>
                       <pic:blipFill>
-                        <a:blip r:embed="rId10">
+                        <a:blip r:embed="rId9">
                           <a:extLst>
                             <a:ext uri="{28A0092B-C50C-407E-A947-70E740481C1C}">
                               <a14:useLocalDpi xmlns:a14="http://schemas.microsoft.com/office/drawing/2010/main" val="0"/>
@@ -1208,7 +938,7 @@
                         </a:ln>
                         <a:extLst>
                           <a:ext uri="{FAA26D3D-D897-4be2-8F04-BA451C77F1D7}">
-                            <ma14:placeholderFlag xmlns:ma14="http://schemas.microsoft.com/office/mac/drawingml/2011/main" xmlns:w="http://schemas.openxmlformats.org/wordprocessingml/2006/main" xmlns:w10="urn:schemas-microsoft-com:office:word" xmlns:v="urn:schemas-microsoft-com:vml" xmlns:o="urn:schemas-microsoft-com:office:office" xmlns:mv="urn:schemas-microsoft-com:mac:vml" xmlns:mo="http://schemas.microsoft.com/office/mac/office/2008/main" xmlns=""/>
+                            <ma14:placeholderFlag xmlns="" xmlns:mo="http://schemas.microsoft.com/office/mac/office/2008/main" xmlns:mv="urn:schemas-microsoft-com:mac:vml" xmlns:o="urn:schemas-microsoft-com:office:office" xmlns:v="urn:schemas-microsoft-com:vml" xmlns:w10="urn:schemas-microsoft-com:office:word" xmlns:w="http://schemas.openxmlformats.org/wordprocessingml/2006/main" xmlns:ma14="http://schemas.microsoft.com/office/mac/drawingml/2011/main"/>
                           </a:ext>
                         </a:extLst>
                       </pic:spPr>
@@ -1232,7 +962,7 @@
     </w:sdt>
     <w:p>
       <w:pPr>
-        <w:pStyle w:val="berschrift1"/>
+        <w:pStyle w:val="Heading1"/>
       </w:pPr>
       <w:r>
         <w:lastRenderedPageBreak/>
@@ -1241,7 +971,7 @@
     </w:p>
     <w:p>
       <w:pPr>
-        <w:pStyle w:val="berschrift4"/>
+        <w:pStyle w:val="Heading4"/>
       </w:pPr>
       <w:r>
         <w:t xml:space="preserve">Installation </w:t>
@@ -1251,76 +981,61 @@
       </w:r>
     </w:p>
     <w:p>
+      <w:r>
+        <w:t>Um „necaREx“ auf Ihrem Computer zu installieren, benötigen Sie</w:t>
+      </w:r>
+      <w:r>
+        <w:t xml:space="preserve"> min</w:t>
+      </w:r>
+      <w:r>
+        <w:t>d</w:t>
+      </w:r>
+      <w:r>
+        <w:t>estens</w:t>
+      </w:r>
+      <w:r>
+        <w:t xml:space="preserve"> das </w:t>
+      </w:r>
+      <w:r>
+        <w:rPr>
+          <w:b/>
+        </w:rPr>
+        <w:t>Java Runtime Environment</w:t>
+      </w:r>
+      <w:r>
+        <w:rPr>
+          <w:b/>
+        </w:rPr>
+        <w:t xml:space="preserve"> 1.6</w:t>
+      </w:r>
+      <w:r>
+        <w:rPr>
+          <w:b/>
+        </w:rPr>
+        <w:t xml:space="preserve"> (JRE)</w:t>
+      </w:r>
+      <w:r>
+        <w:t>.</w:t>
+      </w:r>
+      <w:r>
+        <w:t xml:space="preserve"> Falls Sie nicht wissen, welche Java Version installiert ist, fragen Sie Ihre Systemadministrator.</w:t>
+      </w:r>
+    </w:p>
+    <w:p>
       <w:pPr>
         <w:rPr>
           <w:rStyle w:val="Hyperlink"/>
         </w:rPr>
       </w:pPr>
-      <w:r>
-        <w:t>Um „</w:t>
-      </w:r>
-      <w:proofErr w:type="spellStart"/>
-      <w:r>
-        <w:t>necaREx</w:t>
-      </w:r>
-      <w:proofErr w:type="spellEnd"/>
-      <w:r>
-        <w:t>“ auf Ihrem Computer zu installieren, benötigen Sie</w:t>
-      </w:r>
-      <w:r>
-        <w:t xml:space="preserve"> min</w:t>
-      </w:r>
-      <w:r>
-        <w:t>d</w:t>
-      </w:r>
-      <w:r>
-        <w:t>estens</w:t>
-      </w:r>
-      <w:r>
-        <w:t xml:space="preserve"> das </w:t>
-      </w:r>
-      <w:r>
-        <w:rPr>
-          <w:b/>
-        </w:rPr>
-        <w:t xml:space="preserve">Java </w:t>
-      </w:r>
-      <w:proofErr w:type="spellStart"/>
-      <w:r>
-        <w:rPr>
-          <w:b/>
-        </w:rPr>
-        <w:t>Runtime</w:t>
-      </w:r>
-      <w:proofErr w:type="spellEnd"/>
-      <w:r>
-        <w:rPr>
-          <w:b/>
-        </w:rPr>
-        <w:t xml:space="preserve"> Environment</w:t>
-      </w:r>
-      <w:r>
-        <w:rPr>
-          <w:b/>
-        </w:rPr>
-        <w:t xml:space="preserve"> 1.6</w:t>
-      </w:r>
-      <w:r>
-        <w:rPr>
-          <w:b/>
-        </w:rPr>
-        <w:t xml:space="preserve"> (JRE)</w:t>
-      </w:r>
-      <w:r>
-        <w:t>.</w:t>
-      </w:r>
+      <w:bookmarkStart w:id="0" w:name="_GoBack"/>
+      <w:bookmarkEnd w:id="0"/>
       <w:r>
         <w:br/>
       </w:r>
       <w:r>
         <w:t xml:space="preserve">Die Installationsdateien können Sie unter folgendem Link herunterladen: </w:t>
       </w:r>
-      <w:hyperlink r:id="rId11" w:history="1">
+      <w:hyperlink r:id="rId10" w:history="1">
         <w:r>
           <w:rPr>
             <w:rStyle w:val="Hyperlink"/>
@@ -1341,7 +1056,7 @@
         <w:rPr>
           <w:noProof/>
           <w:bdr w:val="single" w:sz="8" w:space="0" w:color="auto"/>
-          <w:lang w:val="en-US" w:eastAsia="en-US"/>
+          <w:lang w:val="de-CH" w:eastAsia="de-CH"/>
         </w:rPr>
         <w:drawing>
           <wp:inline distT="0" distB="0" distL="0" distR="0" wp14:anchorId="4BF83335" wp14:editId="6C318A9F">
@@ -1361,7 +1076,7 @@
                     </pic:cNvPicPr>
                   </pic:nvPicPr>
                   <pic:blipFill>
-                    <a:blip r:embed="rId12">
+                    <a:blip r:embed="rId11">
                       <a:extLst>
                         <a:ext uri="{28A0092B-C50C-407E-A947-70E740481C1C}">
                           <a14:useLocalDpi xmlns:a14="http://schemas.microsoft.com/office/drawing/2010/main" val="0"/>
@@ -1408,7 +1123,7 @@
           <w:rStyle w:val="Hyperlink"/>
         </w:rPr>
       </w:pPr>
-      <w:hyperlink r:id="rId13" w:history="1">
+      <w:hyperlink r:id="rId12" w:history="1">
         <w:r>
           <w:rPr>
             <w:rStyle w:val="Hyperlink"/>
@@ -1449,7 +1164,7 @@
           <w:color w:val="0000FF" w:themeColor="hyperlink"/>
           <w:u w:val="single"/>
           <w:bdr w:val="single" w:sz="8" w:space="0" w:color="auto"/>
-          <w:lang w:val="en-US" w:eastAsia="en-US"/>
+          <w:lang w:val="de-CH" w:eastAsia="de-CH"/>
         </w:rPr>
         <w:drawing>
           <wp:inline distT="0" distB="0" distL="0" distR="0" wp14:anchorId="1B08F1E7" wp14:editId="0C1F3251">
@@ -1469,7 +1184,7 @@
                     </pic:cNvPicPr>
                   </pic:nvPicPr>
                   <pic:blipFill>
-                    <a:blip r:embed="rId14">
+                    <a:blip r:embed="rId13">
                       <a:extLst>
                         <a:ext uri="{28A0092B-C50C-407E-A947-70E740481C1C}">
                           <a14:useLocalDpi xmlns:a14="http://schemas.microsoft.com/office/drawing/2010/main" val="0"/>
@@ -1510,19 +1225,11 @@
     </w:p>
     <w:p>
       <w:pPr>
-        <w:pStyle w:val="berschrift4"/>
+        <w:pStyle w:val="Heading4"/>
       </w:pPr>
       <w:r>
         <w:lastRenderedPageBreak/>
-        <w:t>Installation der „</w:t>
-      </w:r>
-      <w:proofErr w:type="spellStart"/>
-      <w:r>
-        <w:t>necaREx</w:t>
-      </w:r>
-      <w:proofErr w:type="spellEnd"/>
-      <w:r>
-        <w:t>“ Anwendung</w:t>
+        <w:t>Installation der „necaREx“ Anwendung</w:t>
       </w:r>
     </w:p>
     <w:p>
@@ -1556,7 +1263,7 @@
       <w:r>
         <w:rPr>
           <w:noProof/>
-          <w:lang w:val="en-US" w:eastAsia="en-US"/>
+          <w:lang w:val="de-CH" w:eastAsia="de-CH"/>
         </w:rPr>
         <w:drawing>
           <wp:inline distT="0" distB="0" distL="0" distR="0" wp14:anchorId="600A4E45" wp14:editId="3AD06230">
@@ -1576,7 +1283,7 @@
                     </pic:cNvPicPr>
                   </pic:nvPicPr>
                   <pic:blipFill>
-                    <a:blip r:embed="rId15">
+                    <a:blip r:embed="rId14">
                       <a:extLst>
                         <a:ext uri="{28A0092B-C50C-407E-A947-70E740481C1C}">
                           <a14:useLocalDpi xmlns:a14="http://schemas.microsoft.com/office/drawing/2010/main" val="0"/>
@@ -1610,7 +1317,7 @@
     </w:p>
     <w:p>
       <w:pPr>
-        <w:pStyle w:val="berschrift1"/>
+        <w:pStyle w:val="Heading1"/>
       </w:pPr>
       <w:r>
         <w:t>Spielregeln</w:t>
@@ -1623,11 +1330,9 @@
       <w:r>
         <w:t>„</w:t>
       </w:r>
-      <w:proofErr w:type="spellStart"/>
       <w:r>
         <w:t>necaREx</w:t>
       </w:r>
-      <w:proofErr w:type="spellEnd"/>
       <w:r>
         <w:t>“</w:t>
       </w:r>
@@ -1646,7 +1351,7 @@
     </w:p>
     <w:p>
       <w:pPr>
-        <w:pStyle w:val="berschrift1"/>
+        <w:pStyle w:val="Heading1"/>
       </w:pPr>
       <w:r>
         <w:t>Beschreibung</w:t>
@@ -1656,11 +1361,9 @@
       <w:r>
         <w:t>„</w:t>
       </w:r>
-      <w:proofErr w:type="spellStart"/>
       <w:r>
         <w:t>necaREx</w:t>
       </w:r>
-      <w:proofErr w:type="spellEnd"/>
       <w:r>
         <w:t>“</w:t>
       </w:r>
@@ -1671,20 +1374,12 @@
         <w:t>welches in Schachvereinen und Schachkursen als effiziente Lernsoftware eingesetzt werden kann</w:t>
       </w:r>
       <w:r>
-        <w:t>. Durch das schlichte und intuitive Design ist „</w:t>
-      </w:r>
-      <w:proofErr w:type="spellStart"/>
-      <w:r>
-        <w:t>necaREx</w:t>
-      </w:r>
-      <w:proofErr w:type="spellEnd"/>
-      <w:r>
-        <w:t>“ einfach und schnell zu erlernen. Dank der übersichtlichen Benutzeroberfläche kann der Spieler zu jeder Zeit wichtige Informationen dem Spiel entnehmen.</w:t>
+        <w:t>. Durch das schlichte und intuitive Design ist „necaREx“ einfach und schnell zu erlernen. Dank der übersichtlichen Benutzeroberfläche kann der Spieler zu jeder Zeit wichtige Informationen dem Spiel entnehmen.</w:t>
       </w:r>
     </w:p>
     <w:p>
       <w:pPr>
-        <w:pStyle w:val="berschrift3"/>
+        <w:pStyle w:val="Heading3"/>
         <w:rPr>
           <w:sz w:val="28"/>
           <w:szCs w:val="28"/>
@@ -1700,12 +1395,12 @@
     </w:p>
     <w:p>
       <w:pPr>
-        <w:pStyle w:val="KeinLeerraum"/>
+        <w:pStyle w:val="NoSpacing"/>
       </w:pPr>
       <w:r>
         <w:rPr>
           <w:noProof/>
-          <w:lang w:val="en-US" w:eastAsia="en-US"/>
+          <w:lang w:val="de-CH" w:eastAsia="de-CH"/>
         </w:rPr>
         <w:drawing>
           <wp:anchor distT="0" distB="0" distL="114300" distR="114300" simplePos="0" relativeHeight="251667456" behindDoc="1" locked="0" layoutInCell="1" allowOverlap="1" wp14:anchorId="482EAE9C" wp14:editId="5ACCBEBD">
@@ -1733,7 +1428,7 @@
                     </pic:cNvPicPr>
                   </pic:nvPicPr>
                   <pic:blipFill rotWithShape="1">
-                    <a:blip r:embed="rId10">
+                    <a:blip r:embed="rId9">
                       <a:extLst>
                         <a:ext uri="{28A0092B-C50C-407E-A947-70E740481C1C}">
                           <a14:useLocalDpi xmlns:a14="http://schemas.microsoft.com/office/drawing/2010/main" val="0"/>
@@ -1760,7 +1455,7 @@
                         <a14:shadowObscured xmlns:a14="http://schemas.microsoft.com/office/drawing/2010/main"/>
                       </a:ext>
                       <a:ext uri="{FAA26D3D-D897-4be2-8F04-BA451C77F1D7}">
-                        <ma14:placeholderFlag xmlns:ma14="http://schemas.microsoft.com/office/mac/drawingml/2011/main" xmlns:w="http://schemas.openxmlformats.org/wordprocessingml/2006/main" xmlns:w10="urn:schemas-microsoft-com:office:word" xmlns:v="urn:schemas-microsoft-com:vml" xmlns:o="urn:schemas-microsoft-com:office:office" xmlns:mv="urn:schemas-microsoft-com:mac:vml" xmlns:mo="http://schemas.microsoft.com/office/mac/office/2008/main" xmlns=""/>
+                        <ma14:placeholderFlag xmlns="" xmlns:mo="http://schemas.microsoft.com/office/mac/office/2008/main" xmlns:mv="urn:schemas-microsoft-com:mac:vml" xmlns:o="urn:schemas-microsoft-com:office:office" xmlns:v="urn:schemas-microsoft-com:vml" xmlns:w10="urn:schemas-microsoft-com:office:word" xmlns:w="http://schemas.openxmlformats.org/wordprocessingml/2006/main" xmlns:ma14="http://schemas.microsoft.com/office/mac/drawingml/2011/main"/>
                       </a:ext>
                     </a:extLst>
                   </pic:spPr>
@@ -1777,15 +1472,7 @@
         </w:drawing>
       </w:r>
       <w:r>
-        <w:t>Im Zentrum des „</w:t>
-      </w:r>
-      <w:proofErr w:type="spellStart"/>
-      <w:r>
-        <w:t>necaREx</w:t>
-      </w:r>
-      <w:proofErr w:type="spellEnd"/>
-      <w:r>
-        <w:t>“ Schach</w:t>
+        <w:t>Im Zentrum des „necaREx“ Schach</w:t>
       </w:r>
       <w:r>
         <w:t>programms ist das Schachbrett mit</w:t>
@@ -1802,23 +1489,15 @@
     </w:p>
     <w:p>
       <w:pPr>
-        <w:pStyle w:val="KeinLeerraum"/>
-      </w:pPr>
-      <w:r>
-        <w:t>Die Spielfiguren des Spielers mit der Bezeichnung „</w:t>
-      </w:r>
-      <w:proofErr w:type="spellStart"/>
-      <w:r>
-        <w:t>Weiss</w:t>
-      </w:r>
-      <w:proofErr w:type="spellEnd"/>
-      <w:r>
-        <w:t>“ sind gräulich gefärbt, die des Spielers mit der Bezeichnung „Schwarz“ sind bräunlich gefärbt. Dies aus dem Grund um das ganze Spiel auch für die Augen etwas angenehmer zu gestaltet.</w:t>
+        <w:pStyle w:val="NoSpacing"/>
+      </w:pPr>
+      <w:r>
+        <w:t>Die Spielfiguren des Spielers mit der Bezeichnung „Weiss“ sind gräulich gefärbt, die des Spielers mit der Bezeichnung „Schwarz“ sind bräunlich gefärbt. Dies aus dem Grund um das ganze Spiel auch für die Augen etwas angenehmer zu gestaltet.</w:t>
       </w:r>
     </w:p>
     <w:p>
       <w:pPr>
-        <w:pStyle w:val="berschrift3"/>
+        <w:pStyle w:val="Heading3"/>
         <w:rPr>
           <w:sz w:val="28"/>
           <w:szCs w:val="28"/>
@@ -1828,7 +1507,7 @@
     <w:p/>
     <w:p>
       <w:pPr>
-        <w:pStyle w:val="berschrift3"/>
+        <w:pStyle w:val="Heading3"/>
         <w:tabs>
           <w:tab w:val="left" w:pos="2268"/>
         </w:tabs>
@@ -1855,13 +1534,13 @@
     </w:p>
     <w:p>
       <w:pPr>
-        <w:pStyle w:val="KeinLeerraum"/>
+        <w:pStyle w:val="NoSpacing"/>
         <w:ind w:left="2268"/>
       </w:pPr>
       <w:r>
         <w:rPr>
           <w:noProof/>
-          <w:lang w:val="en-US" w:eastAsia="en-US"/>
+          <w:lang w:val="de-CH" w:eastAsia="de-CH"/>
         </w:rPr>
         <mc:AlternateContent>
           <mc:Choice Requires="wps">
@@ -1922,7 +1601,7 @@
               </wp:anchor>
             </w:drawing>
           </mc:Choice>
-          <mc:Fallback xmlns:mv="urn:schemas-microsoft-com:mac:vml" xmlns:mo="http://schemas.microsoft.com/office/mac/office/2008/main">
+          <mc:Fallback xmlns:mo="http://schemas.microsoft.com/office/mac/office/2008/main" xmlns:mv="urn:schemas-microsoft-com:mac:vml">
             <w:pict>
               <v:shapetype id="_x0000_t32" coordsize="21600,21600" o:spt="32" o:oned="t" path="m0,0l21600,21600e" filled="f">
                 <v:path arrowok="t" fillok="f" o:connecttype="none"/>
@@ -1939,7 +1618,7 @@
       <w:r>
         <w:rPr>
           <w:noProof/>
-          <w:lang w:val="en-US" w:eastAsia="en-US"/>
+          <w:lang w:val="de-CH" w:eastAsia="de-CH"/>
         </w:rPr>
         <mc:AlternateContent>
           <mc:Choice Requires="wps">
@@ -2002,7 +1681,7 @@
               </wp:anchor>
             </w:drawing>
           </mc:Choice>
-          <mc:Fallback xmlns:mv="urn:schemas-microsoft-com:mac:vml" xmlns:mo="http://schemas.microsoft.com/office/mac/office/2008/main">
+          <mc:Fallback xmlns:mo="http://schemas.microsoft.com/office/mac/office/2008/main" xmlns:mv="urn:schemas-microsoft-com:mac:vml">
             <w:pict>
               <v:shapetype id="_x0000_t34" coordsize="21600,21600" o:spt="34" o:oned="t" adj="10800" path="m0,0l@0,0@0,21600,21600,21600e" filled="f">
                 <v:stroke joinstyle="miter"/>
@@ -2026,7 +1705,7 @@
       <w:r>
         <w:rPr>
           <w:noProof/>
-          <w:lang w:val="en-US" w:eastAsia="en-US"/>
+          <w:lang w:val="de-CH" w:eastAsia="de-CH"/>
         </w:rPr>
         <w:drawing>
           <wp:anchor distT="0" distB="0" distL="114300" distR="114300" simplePos="0" relativeHeight="251669504" behindDoc="1" locked="0" layoutInCell="1" allowOverlap="1" wp14:anchorId="21FFA3C1" wp14:editId="13A15FCA">
@@ -2054,7 +1733,7 @@
                     </pic:cNvPicPr>
                   </pic:nvPicPr>
                   <pic:blipFill rotWithShape="1">
-                    <a:blip r:embed="rId10">
+                    <a:blip r:embed="rId9">
                       <a:extLst>
                         <a:ext uri="{28A0092B-C50C-407E-A947-70E740481C1C}">
                           <a14:useLocalDpi xmlns:a14="http://schemas.microsoft.com/office/drawing/2010/main" val="0"/>
@@ -2081,7 +1760,7 @@
                         <a14:shadowObscured xmlns:a14="http://schemas.microsoft.com/office/drawing/2010/main"/>
                       </a:ext>
                       <a:ext uri="{FAA26D3D-D897-4be2-8F04-BA451C77F1D7}">
-                        <ma14:placeholderFlag xmlns:ma14="http://schemas.microsoft.com/office/mac/drawingml/2011/main" xmlns:w="http://schemas.openxmlformats.org/wordprocessingml/2006/main" xmlns:w10="urn:schemas-microsoft-com:office:word" xmlns:v="urn:schemas-microsoft-com:vml" xmlns:o="urn:schemas-microsoft-com:office:office" xmlns:mv="urn:schemas-microsoft-com:mac:vml" xmlns:mo="http://schemas.microsoft.com/office/mac/office/2008/main" xmlns=""/>
+                        <ma14:placeholderFlag xmlns="" xmlns:mo="http://schemas.microsoft.com/office/mac/office/2008/main" xmlns:mv="urn:schemas-microsoft-com:mac:vml" xmlns:o="urn:schemas-microsoft-com:office:office" xmlns:v="urn:schemas-microsoft-com:vml" xmlns:w10="urn:schemas-microsoft-com:office:word" xmlns:w="http://schemas.openxmlformats.org/wordprocessingml/2006/main" xmlns:ma14="http://schemas.microsoft.com/office/mac/drawingml/2011/main"/>
                       </a:ext>
                     </a:extLst>
                   </pic:spPr>
@@ -2101,15 +1780,7 @@
         <w:t xml:space="preserve">Auf der rechten Seite des </w:t>
       </w:r>
       <w:r>
-        <w:t>„</w:t>
-      </w:r>
-      <w:proofErr w:type="spellStart"/>
-      <w:r>
-        <w:t>necaREx</w:t>
-      </w:r>
-      <w:proofErr w:type="spellEnd"/>
-      <w:r>
-        <w:t>“ Schach</w:t>
+        <w:t>„necaREx“ Schach</w:t>
       </w:r>
       <w:r>
         <w:t xml:space="preserve">programms sind die Einstellungen und Spielinformationen abgebildet. </w:t>
@@ -2122,13 +1793,13 @@
       </w:r>
       <w:r>
         <w:rPr>
-          <w:rStyle w:val="berschrift4Zchn"/>
+          <w:rStyle w:val="Heading4Char"/>
         </w:rPr>
         <w:t>Neues Spiel</w:t>
       </w:r>
       <w:r>
         <w:rPr>
-          <w:rStyle w:val="berschrift4Zchn"/>
+          <w:rStyle w:val="Heading4Char"/>
         </w:rPr>
         <w:br/>
       </w:r>
@@ -2149,13 +1820,13 @@
       </w:r>
       <w:r>
         <w:rPr>
-          <w:rStyle w:val="berschrift4Zchn"/>
+          <w:rStyle w:val="Heading4Char"/>
         </w:rPr>
         <w:t>Gegenspieler</w:t>
       </w:r>
       <w:r>
         <w:rPr>
-          <w:rStyle w:val="berschrift4Zchn"/>
+          <w:rStyle w:val="Heading4Char"/>
         </w:rPr>
         <w:br/>
       </w:r>
@@ -2211,15 +1882,7 @@
         <w:t xml:space="preserve">Zu beachten ist, dass der Wechsel </w:t>
       </w:r>
       <w:r>
-        <w:t xml:space="preserve">vor dem </w:t>
-      </w:r>
-      <w:proofErr w:type="spellStart"/>
-      <w:r>
-        <w:t>weissen</w:t>
-      </w:r>
-      <w:proofErr w:type="spellEnd"/>
-      <w:r>
-        <w:t xml:space="preserve"> Zug durchgeführt werden muss</w:t>
+        <w:t>vor dem weissen Zug durchgeführt werden muss</w:t>
       </w:r>
       <w:r>
         <w:t>.</w:t>
@@ -2257,7 +1920,7 @@
     </w:p>
     <w:p>
       <w:pPr>
-        <w:pStyle w:val="StandardWeb"/>
+        <w:pStyle w:val="NormalWeb"/>
         <w:ind w:left="2268"/>
         <w:rPr>
           <w:rFonts w:asciiTheme="minorHAnsi" w:hAnsiTheme="minorHAnsi" w:cstheme="minorBidi"/>
@@ -2276,7 +1939,7 @@
           <w:color w:val="4F81BD" w:themeColor="accent1"/>
           <w:sz w:val="24"/>
           <w:szCs w:val="24"/>
-          <w:lang w:val="en-US" w:eastAsia="en-US"/>
+          <w:lang w:val="de-CH" w:eastAsia="de-CH"/>
         </w:rPr>
         <mc:AlternateContent>
           <mc:Choice Requires="wps">
@@ -2331,7 +1994,7 @@
               </wp:anchor>
             </w:drawing>
           </mc:Choice>
-          <mc:Fallback xmlns:mv="urn:schemas-microsoft-com:mac:vml" xmlns:mo="http://schemas.microsoft.com/office/mac/office/2008/main">
+          <mc:Fallback xmlns:mo="http://schemas.microsoft.com/office/mac/office/2008/main" xmlns:mv="urn:schemas-microsoft-com:mac:vml">
             <w:pict>
               <v:shape id="Gerade Verbindung mit Pfeil 23" o:spid="_x0000_s1026" type="#_x0000_t32" style="position:absolute;margin-left:-35.95pt;margin-top:83.45pt;width:63pt;height:9pt;z-index:251673600;visibility:visible;mso-wrap-style:square;mso-wrap-distance-left:9pt;mso-wrap-distance-top:0;mso-wrap-distance-right:9pt;mso-wrap-distance-bottom:0;mso-position-horizontal:absolute;mso-position-horizontal-relative:text;mso-position-vertical:absolute;mso-position-vertical-relative:text" o:gfxdata="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" strokecolor="#4f81bd [3204]" strokeweight="2pt">
                 <v:stroke endarrow="open"/>
@@ -2352,7 +2015,7 @@
           <w:color w:val="4F81BD" w:themeColor="accent1"/>
           <w:sz w:val="24"/>
           <w:szCs w:val="24"/>
-          <w:lang w:val="en-US" w:eastAsia="en-US"/>
+          <w:lang w:val="de-CH" w:eastAsia="de-CH"/>
         </w:rPr>
         <mc:AlternateContent>
           <mc:Choice Requires="wps">
@@ -2407,7 +2070,7 @@
               </wp:anchor>
             </w:drawing>
           </mc:Choice>
-          <mc:Fallback xmlns:mv="urn:schemas-microsoft-com:mac:vml" xmlns:mo="http://schemas.microsoft.com/office/mac/office/2008/main">
+          <mc:Fallback xmlns:mo="http://schemas.microsoft.com/office/mac/office/2008/main" xmlns:mv="urn:schemas-microsoft-com:mac:vml">
             <w:pict>
               <v:shape id="Gerade Verbindung mit Pfeil 21" o:spid="_x0000_s1026" type="#_x0000_t32" style="position:absolute;margin-left:-53.95pt;margin-top:20.45pt;width:81pt;height:18pt;flip:y;z-index:251672576;visibility:visible;mso-wrap-style:square;mso-wrap-distance-left:9pt;mso-wrap-distance-top:0;mso-wrap-distance-right:9pt;mso-wrap-distance-bottom:0;mso-position-horizontal:absolute;mso-position-horizontal-relative:text;mso-position-vertical:absolute;mso-position-vertical-relative:text" o:gfxdata="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" strokecolor="#4f81bd [3204]" strokeweight="2pt">
                 <v:stroke endarrow="open"/>
@@ -2419,7 +2082,7 @@
       </w:r>
       <w:r>
         <w:rPr>
-          <w:rStyle w:val="berschrift4Zchn"/>
+          <w:rStyle w:val="Heading4Char"/>
           <w:sz w:val="24"/>
           <w:szCs w:val="24"/>
         </w:rPr>
@@ -2427,7 +2090,7 @@
       </w:r>
       <w:r>
         <w:rPr>
-          <w:rStyle w:val="berschrift4Zchn"/>
+          <w:rStyle w:val="Heading4Char"/>
           <w:sz w:val="24"/>
           <w:szCs w:val="24"/>
         </w:rPr>
@@ -2524,7 +2187,7 @@
     </w:p>
     <w:p>
       <w:pPr>
-        <w:pStyle w:val="StandardWeb"/>
+        <w:pStyle w:val="NormalWeb"/>
         <w:ind w:left="2268"/>
         <w:rPr>
           <w:rFonts w:asciiTheme="minorHAnsi" w:hAnsiTheme="minorHAnsi" w:cstheme="minorBidi"/>
@@ -2543,7 +2206,7 @@
           <w:color w:val="4F81BD" w:themeColor="accent1"/>
           <w:sz w:val="24"/>
           <w:szCs w:val="24"/>
-          <w:lang w:val="en-US" w:eastAsia="en-US"/>
+          <w:lang w:val="de-CH" w:eastAsia="de-CH"/>
         </w:rPr>
         <mc:AlternateContent>
           <mc:Choice Requires="wps">
@@ -2606,7 +2269,7 @@
               </wp:anchor>
             </w:drawing>
           </mc:Choice>
-          <mc:Fallback xmlns:mv="urn:schemas-microsoft-com:mac:vml" xmlns:mo="http://schemas.microsoft.com/office/mac/office/2008/main">
+          <mc:Fallback xmlns:mo="http://schemas.microsoft.com/office/mac/office/2008/main" xmlns:mv="urn:schemas-microsoft-com:mac:vml">
             <w:pict>
               <v:shape id="Gewinkelte Verbindung 24" o:spid="_x0000_s1026" type="#_x0000_t34" style="position:absolute;margin-left:-44.95pt;margin-top:43.6pt;width:1in;height:36pt;z-index:251674624;visibility:visible;mso-wrap-style:square;mso-width-percent:0;mso-height-percent:0;mso-wrap-distance-left:9pt;mso-wrap-distance-top:0;mso-wrap-distance-right:9pt;mso-wrap-distance-bottom:0;mso-position-horizontal:absolute;mso-position-horizontal-relative:text;mso-position-vertical:absolute;mso-position-vertical-relative:text;mso-width-percent:0;mso-height-percent:0;mso-width-relative:margin;mso-height-relative:margin" o:gfxdata="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" adj="14079" strokecolor="#4f81bd [3204]" strokeweight="2pt">
                 <v:stroke endarrow="open"/>
@@ -2618,7 +2281,7 @@
       </w:r>
       <w:r>
         <w:rPr>
-          <w:rStyle w:val="berschrift4Zchn"/>
+          <w:rStyle w:val="Heading4Char"/>
           <w:sz w:val="24"/>
           <w:szCs w:val="24"/>
         </w:rPr>
@@ -2636,25 +2299,42 @@
           <w:sz w:val="24"/>
           <w:szCs w:val="24"/>
         </w:rPr>
-        <w:t xml:space="preserve">Unter dem Informationspunkt „Anzahl </w:t>
-      </w:r>
-      <w:proofErr w:type="spellStart"/>
+        <w:t>Unter dem Informationspunkt „Anzahl Zuege“ sieht man wie viele Züge in dieser Partie getätigt worden sind. Diese Zahl dient rein zur Visualisierung und hat</w:t>
+      </w:r>
       <w:r>
         <w:rPr>
           <w:rFonts w:asciiTheme="minorHAnsi" w:hAnsiTheme="minorHAnsi" w:cstheme="minorBidi"/>
           <w:sz w:val="24"/>
           <w:szCs w:val="24"/>
         </w:rPr>
-        <w:t>Zuege</w:t>
-      </w:r>
-      <w:proofErr w:type="spellEnd"/>
-      <w:r>
+        <w:t xml:space="preserve"> keinen Einfluss auf das Spiel.</w:t>
+      </w:r>
+    </w:p>
+    <w:p>
+      <w:pPr>
+        <w:pStyle w:val="NormalWeb"/>
+        <w:ind w:left="2268"/>
         <w:rPr>
           <w:rFonts w:asciiTheme="minorHAnsi" w:hAnsiTheme="minorHAnsi" w:cstheme="minorBidi"/>
           <w:sz w:val="24"/>
           <w:szCs w:val="24"/>
         </w:rPr>
-        <w:t>“ sieht man wie viele Züge in dieser Partie getätigt worden sind. Diese Zahl dient rein zur Visualisierung und hat</w:t>
+      </w:pPr>
+      <w:r>
+        <w:rPr>
+          <w:rStyle w:val="Heading4Char"/>
+          <w:sz w:val="24"/>
+          <w:szCs w:val="24"/>
+        </w:rPr>
+        <w:t>Gewonnen</w:t>
+      </w:r>
+      <w:r>
+        <w:rPr>
+          <w:rStyle w:val="Heading4Char"/>
+          <w:sz w:val="24"/>
+          <w:szCs w:val="24"/>
+        </w:rPr>
+        <w:br/>
       </w:r>
       <w:r>
         <w:rPr>
@@ -2662,34 +2342,15 @@
           <w:sz w:val="24"/>
           <w:szCs w:val="24"/>
         </w:rPr>
-        <w:t xml:space="preserve"> keinen Einfluss auf das Spiel.</w:t>
-      </w:r>
-    </w:p>
-    <w:p>
-      <w:pPr>
-        <w:pStyle w:val="StandardWeb"/>
-        <w:ind w:left="2268"/>
+        <w:t>Unter dem letzten Informationspunkt, welcher sich auf der rechten Seite zuunterst befindet, wird de</w:t>
+      </w:r>
+      <w:r>
         <w:rPr>
           <w:rFonts w:asciiTheme="minorHAnsi" w:hAnsiTheme="minorHAnsi" w:cstheme="minorBidi"/>
           <w:sz w:val="24"/>
           <w:szCs w:val="24"/>
         </w:rPr>
-      </w:pPr>
-      <w:r>
-        <w:rPr>
-          <w:rStyle w:val="berschrift4Zchn"/>
-          <w:sz w:val="24"/>
-          <w:szCs w:val="24"/>
-        </w:rPr>
-        <w:t>Gewonnen</w:t>
-      </w:r>
-      <w:r>
-        <w:rPr>
-          <w:rStyle w:val="berschrift4Zchn"/>
-          <w:sz w:val="24"/>
-          <w:szCs w:val="24"/>
-        </w:rPr>
-        <w:br/>
+        <w:t>r Gewinner der Partie angezeigt:</w:t>
       </w:r>
       <w:r>
         <w:rPr>
@@ -2697,7 +2358,7 @@
           <w:sz w:val="24"/>
           <w:szCs w:val="24"/>
         </w:rPr>
-        <w:t>Unter dem letzten Informationspunkt, welcher sich auf der rechten Seite zuunterst befindet, wird de</w:t>
+        <w:t xml:space="preserve"> „Schwarz“ bzw. „Weiss“</w:t>
       </w:r>
       <w:r>
         <w:rPr>
@@ -2705,7 +2366,7 @@
           <w:sz w:val="24"/>
           <w:szCs w:val="24"/>
         </w:rPr>
-        <w:t>r Gewinner der Partie angezeigt:</w:t>
+        <w:t>. S</w:t>
       </w:r>
       <w:r>
         <w:rPr>
@@ -2713,68 +2374,34 @@
           <w:sz w:val="24"/>
           <w:szCs w:val="24"/>
         </w:rPr>
-        <w:t xml:space="preserve"> „Schwarz“ bzw. „</w:t>
-      </w:r>
-      <w:proofErr w:type="spellStart"/>
-      <w:r>
+        <w:t>olange die Partie noch läuft und noch kein Gewinner fest steht wird ein „-“ angezeigt. Die Partie gewonnen hat der Spieler, der den König des Gegners schlägt.</w:t>
+      </w:r>
+    </w:p>
+    <w:p>
+      <w:pPr>
+        <w:pStyle w:val="NormalWeb"/>
+        <w:ind w:left="2268"/>
         <w:rPr>
           <w:rFonts w:asciiTheme="minorHAnsi" w:hAnsiTheme="minorHAnsi" w:cstheme="minorBidi"/>
           <w:sz w:val="24"/>
           <w:szCs w:val="24"/>
         </w:rPr>
-        <w:t>Weiss</w:t>
-      </w:r>
-      <w:proofErr w:type="spellEnd"/>
-      <w:r>
+      </w:pPr>
+    </w:p>
+    <w:p>
+      <w:pPr>
+        <w:pStyle w:val="NormalWeb"/>
         <w:rPr>
           <w:rFonts w:asciiTheme="minorHAnsi" w:hAnsiTheme="minorHAnsi" w:cstheme="minorBidi"/>
           <w:sz w:val="24"/>
           <w:szCs w:val="24"/>
         </w:rPr>
-        <w:t>“</w:t>
-      </w:r>
-      <w:r>
-        <w:rPr>
-          <w:rFonts w:asciiTheme="minorHAnsi" w:hAnsiTheme="minorHAnsi" w:cstheme="minorBidi"/>
-          <w:sz w:val="24"/>
-          <w:szCs w:val="24"/>
-        </w:rPr>
-        <w:t>. S</w:t>
-      </w:r>
-      <w:r>
-        <w:rPr>
-          <w:rFonts w:asciiTheme="minorHAnsi" w:hAnsiTheme="minorHAnsi" w:cstheme="minorBidi"/>
-          <w:sz w:val="24"/>
-          <w:szCs w:val="24"/>
-        </w:rPr>
-        <w:t>olange die Partie noch läuft und noch kein Gewinner fest steht wird ein „-“ angezeigt. Die Partie gewonnen hat der Spieler, der den König des Gegners schlägt.</w:t>
-      </w:r>
-    </w:p>
-    <w:p>
-      <w:pPr>
-        <w:pStyle w:val="StandardWeb"/>
-        <w:ind w:left="2268"/>
-        <w:rPr>
-          <w:rFonts w:asciiTheme="minorHAnsi" w:hAnsiTheme="minorHAnsi" w:cstheme="minorBidi"/>
-          <w:sz w:val="24"/>
-          <w:szCs w:val="24"/>
-        </w:rPr>
-      </w:pPr>
-    </w:p>
-    <w:p>
-      <w:pPr>
-        <w:pStyle w:val="StandardWeb"/>
-        <w:rPr>
-          <w:rFonts w:asciiTheme="minorHAnsi" w:hAnsiTheme="minorHAnsi" w:cstheme="minorBidi"/>
-          <w:sz w:val="24"/>
-          <w:szCs w:val="24"/>
-        </w:rPr>
       </w:pPr>
     </w:p>
     <w:p/>
     <w:p>
       <w:pPr>
-        <w:pStyle w:val="berschrift1"/>
+        <w:pStyle w:val="Heading1"/>
       </w:pPr>
       <w:r>
         <w:lastRenderedPageBreak/>
@@ -2783,7 +2410,7 @@
     </w:p>
     <w:p>
       <w:pPr>
-        <w:pStyle w:val="berschrift3"/>
+        <w:pStyle w:val="Heading3"/>
       </w:pPr>
       <w:r>
         <w:t>Spiel starten</w:t>
@@ -2791,15 +2418,7 @@
     </w:p>
     <w:p>
       <w:r>
-        <w:t>Sobald das Programm necarex.jar ausgeführt wird startet das Spiel automatisch und es erscheint das „</w:t>
-      </w:r>
-      <w:proofErr w:type="spellStart"/>
-      <w:r>
-        <w:t>necaREx</w:t>
-      </w:r>
-      <w:proofErr w:type="spellEnd"/>
-      <w:r>
-        <w:t>“ Fenster.</w:t>
+        <w:t>Sobald das Programm necarex.jar ausgeführt wird startet das Spiel automatisch und es erscheint das „necaREx“ Fenster.</w:t>
       </w:r>
     </w:p>
     <w:p/>
@@ -2807,7 +2426,7 @@
       <w:r>
         <w:rPr>
           <w:noProof/>
-          <w:lang w:val="en-US" w:eastAsia="en-US"/>
+          <w:lang w:val="de-CH" w:eastAsia="de-CH"/>
         </w:rPr>
         <w:drawing>
           <wp:inline distT="0" distB="0" distL="0" distR="0" wp14:anchorId="10540D1A" wp14:editId="1DE450F6">
@@ -2827,7 +2446,7 @@
                     </pic:cNvPicPr>
                   </pic:nvPicPr>
                   <pic:blipFill rotWithShape="1">
-                    <a:blip r:embed="rId16">
+                    <a:blip r:embed="rId15">
                       <a:extLst>
                         <a:ext uri="{28A0092B-C50C-407E-A947-70E740481C1C}">
                           <a14:useLocalDpi xmlns:a14="http://schemas.microsoft.com/office/drawing/2010/main" val="0"/>
@@ -2874,7 +2493,7 @@
     </w:p>
     <w:p>
       <w:pPr>
-        <w:pStyle w:val="berschrift3"/>
+        <w:pStyle w:val="Heading3"/>
       </w:pPr>
       <w:r>
         <w:t>Gegenspieler auswählen</w:t>
@@ -2923,7 +2542,7 @@
       <w:r>
         <w:rPr>
           <w:noProof/>
-          <w:lang w:val="en-US" w:eastAsia="en-US"/>
+          <w:lang w:val="de-CH" w:eastAsia="de-CH"/>
         </w:rPr>
         <w:drawing>
           <wp:inline distT="0" distB="0" distL="0" distR="0" wp14:anchorId="5A1DFDB9" wp14:editId="6323C415">
@@ -2943,7 +2562,7 @@
                     </pic:cNvPicPr>
                   </pic:nvPicPr>
                   <pic:blipFill rotWithShape="1">
-                    <a:blip r:embed="rId17">
+                    <a:blip r:embed="rId16">
                       <a:extLst>
                         <a:ext uri="{28A0092B-C50C-407E-A947-70E740481C1C}">
                           <a14:useLocalDpi xmlns:a14="http://schemas.microsoft.com/office/drawing/2010/main" val="0"/>
@@ -2994,7 +2613,7 @@
     </w:p>
     <w:p>
       <w:pPr>
-        <w:pStyle w:val="berschrift3"/>
+        <w:pStyle w:val="Heading3"/>
       </w:pPr>
       <w:r>
         <w:lastRenderedPageBreak/>
@@ -3026,7 +2645,7 @@
       <w:r>
         <w:rPr>
           <w:noProof/>
-          <w:lang w:val="en-US" w:eastAsia="en-US"/>
+          <w:lang w:val="de-CH" w:eastAsia="de-CH"/>
         </w:rPr>
         <w:drawing>
           <wp:inline distT="0" distB="0" distL="0" distR="0" wp14:anchorId="17ACDD47" wp14:editId="362EADCC">
@@ -3046,7 +2665,7 @@
                     </pic:cNvPicPr>
                   </pic:nvPicPr>
                   <pic:blipFill rotWithShape="1">
-                    <a:blip r:embed="rId18">
+                    <a:blip r:embed="rId17">
                       <a:extLst>
                         <a:ext uri="{28A0092B-C50C-407E-A947-70E740481C1C}">
                           <a14:useLocalDpi xmlns:a14="http://schemas.microsoft.com/office/drawing/2010/main" val="0"/>
@@ -3101,8 +2720,6 @@
       <w:r>
         <w:t>,</w:t>
       </w:r>
-      <w:bookmarkStart w:id="0" w:name="_GoBack"/>
-      <w:bookmarkEnd w:id="0"/>
       <w:r>
         <w:t xml:space="preserve"> wer nun am Zug ist.</w:t>
       </w:r>
@@ -3112,7 +2729,7 @@
       <w:r>
         <w:rPr>
           <w:noProof/>
-          <w:lang w:val="en-US" w:eastAsia="en-US"/>
+          <w:lang w:val="de-CH" w:eastAsia="de-CH"/>
         </w:rPr>
         <w:drawing>
           <wp:inline distT="0" distB="0" distL="0" distR="0" wp14:anchorId="0F8C8C9F" wp14:editId="2F356122">
@@ -3132,7 +2749,7 @@
                     </pic:cNvPicPr>
                   </pic:nvPicPr>
                   <pic:blipFill rotWithShape="1">
-                    <a:blip r:embed="rId19">
+                    <a:blip r:embed="rId18">
                       <a:extLst>
                         <a:ext uri="{28A0092B-C50C-407E-A947-70E740481C1C}">
                           <a14:useLocalDpi xmlns:a14="http://schemas.microsoft.com/office/drawing/2010/main" val="0"/>
@@ -3183,7 +2800,7 @@
     </w:p>
     <w:p>
       <w:pPr>
-        <w:pStyle w:val="berschrift3"/>
+        <w:pStyle w:val="Heading3"/>
       </w:pPr>
       <w:r>
         <w:lastRenderedPageBreak/>
@@ -3200,7 +2817,7 @@
       <w:r>
         <w:rPr>
           <w:noProof/>
-          <w:lang w:val="en-US" w:eastAsia="en-US"/>
+          <w:lang w:val="de-CH" w:eastAsia="de-CH"/>
         </w:rPr>
         <w:drawing>
           <wp:inline distT="0" distB="0" distL="0" distR="0" wp14:anchorId="5B6D5FFC" wp14:editId="70C8EA34">
@@ -3220,7 +2837,7 @@
                     </pic:cNvPicPr>
                   </pic:nvPicPr>
                   <pic:blipFill rotWithShape="1">
-                    <a:blip r:embed="rId20">
+                    <a:blip r:embed="rId19">
                       <a:extLst>
                         <a:ext uri="{28A0092B-C50C-407E-A947-70E740481C1C}">
                           <a14:useLocalDpi xmlns:a14="http://schemas.microsoft.com/office/drawing/2010/main" val="0"/>
@@ -3268,7 +2885,7 @@
     </w:p>
     <w:p>
       <w:pPr>
-        <w:pStyle w:val="berschrift3"/>
+        <w:pStyle w:val="Heading3"/>
       </w:pPr>
       <w:r>
         <w:t>Gewonnen</w:t>
@@ -3287,7 +2904,7 @@
       <w:r>
         <w:rPr>
           <w:noProof/>
-          <w:lang w:val="en-US" w:eastAsia="en-US"/>
+          <w:lang w:val="de-CH" w:eastAsia="de-CH"/>
         </w:rPr>
         <w:drawing>
           <wp:inline distT="0" distB="0" distL="0" distR="0" wp14:anchorId="61002CFE" wp14:editId="304B9C5D">
@@ -3307,7 +2924,7 @@
                     </pic:cNvPicPr>
                   </pic:nvPicPr>
                   <pic:blipFill rotWithShape="1">
-                    <a:blip r:embed="rId21">
+                    <a:blip r:embed="rId20">
                       <a:extLst>
                         <a:ext uri="{28A0092B-C50C-407E-A947-70E740481C1C}">
                           <a14:useLocalDpi xmlns:a14="http://schemas.microsoft.com/office/drawing/2010/main" val="0"/>
@@ -3343,9 +2960,9 @@
       </w:r>
     </w:p>
     <w:sectPr>
-      <w:headerReference w:type="default" r:id="rId22"/>
-      <w:footerReference w:type="even" r:id="rId23"/>
-      <w:footerReference w:type="default" r:id="rId24"/>
+      <w:headerReference w:type="default" r:id="rId21"/>
+      <w:footerReference w:type="even" r:id="rId22"/>
+      <w:footerReference w:type="default" r:id="rId23"/>
       <w:pgSz w:w="11900" w:h="16840"/>
       <w:pgMar w:top="1417" w:right="1417" w:bottom="1134" w:left="1417" w:header="708" w:footer="708" w:gutter="0"/>
       <w:cols w:space="708"/>
@@ -3357,7 +2974,7 @@
 </file>
 
 <file path=word/endnotes.xml><?xml version="1.0" encoding="utf-8"?>
-<w:endnotes xmlns:wpc="http://schemas.microsoft.com/office/word/2010/wordprocessingCanvas" xmlns:mc="http://schemas.openxmlformats.org/markup-compatibility/2006" xmlns:o="urn:schemas-microsoft-com:office:office" xmlns:r="http://schemas.openxmlformats.org/officeDocument/2006/relationships" xmlns:m="http://schemas.openxmlformats.org/officeDocument/2006/math" xmlns:v="urn:schemas-microsoft-com:vml" xmlns:wp14="http://schemas.microsoft.com/office/word/2010/wordprocessingDrawing" xmlns:wp="http://schemas.openxmlformats.org/drawingml/2006/wordprocessingDrawing" xmlns:w10="urn:schemas-microsoft-com:office:word" xmlns:w="http://schemas.openxmlformats.org/wordprocessingml/2006/main" xmlns:w14="http://schemas.microsoft.com/office/word/2010/wordml" xmlns:wpg="http://schemas.microsoft.com/office/word/2010/wordprocessingGroup" xmlns:wpi="http://schemas.microsoft.com/office/word/2010/wordprocessingInk" xmlns:wne="http://schemas.microsoft.com/office/word/2006/wordml" xmlns:wps="http://schemas.microsoft.com/office/word/2010/wordprocessingShape" mc:Ignorable="w14 wp14">
+<w:endnotes xmlns:wpc="http://schemas.microsoft.com/office/word/2010/wordprocessingCanvas" xmlns:mc="http://schemas.openxmlformats.org/markup-compatibility/2006" xmlns:o="urn:schemas-microsoft-com:office:office" xmlns:r="http://schemas.openxmlformats.org/officeDocument/2006/relationships" xmlns:m="http://schemas.openxmlformats.org/officeDocument/2006/math" xmlns:v="urn:schemas-microsoft-com:vml" xmlns:wp14="http://schemas.microsoft.com/office/word/2010/wordprocessingDrawing" xmlns:wp="http://schemas.openxmlformats.org/drawingml/2006/wordprocessingDrawing" xmlns:w10="urn:schemas-microsoft-com:office:word" xmlns:w="http://schemas.openxmlformats.org/wordprocessingml/2006/main" xmlns:w14="http://schemas.microsoft.com/office/word/2010/wordml" xmlns:w15="http://schemas.microsoft.com/office/word/2012/wordml" xmlns:wpg="http://schemas.microsoft.com/office/word/2010/wordprocessingGroup" xmlns:wpi="http://schemas.microsoft.com/office/word/2010/wordprocessingInk" xmlns:wne="http://schemas.microsoft.com/office/word/2006/wordml" xmlns:wps="http://schemas.microsoft.com/office/word/2010/wordprocessingShape" mc:Ignorable="w14 w15 wp14">
   <w:endnote w:type="separator" w:id="-1">
     <w:p>
       <w:r>
@@ -3376,10 +2993,10 @@
 </file>
 
 <file path=word/footer1.xml><?xml version="1.0" encoding="utf-8"?>
-<w:ftr xmlns:wpc="http://schemas.microsoft.com/office/word/2010/wordprocessingCanvas" xmlns:mc="http://schemas.openxmlformats.org/markup-compatibility/2006" xmlns:o="urn:schemas-microsoft-com:office:office" xmlns:r="http://schemas.openxmlformats.org/officeDocument/2006/relationships" xmlns:m="http://schemas.openxmlformats.org/officeDocument/2006/math" xmlns:v="urn:schemas-microsoft-com:vml" xmlns:wp14="http://schemas.microsoft.com/office/word/2010/wordprocessingDrawing" xmlns:wp="http://schemas.openxmlformats.org/drawingml/2006/wordprocessingDrawing" xmlns:w10="urn:schemas-microsoft-com:office:word" xmlns:w="http://schemas.openxmlformats.org/wordprocessingml/2006/main" xmlns:w14="http://schemas.microsoft.com/office/word/2010/wordml" xmlns:wpg="http://schemas.microsoft.com/office/word/2010/wordprocessingGroup" xmlns:wpi="http://schemas.microsoft.com/office/word/2010/wordprocessingInk" xmlns:wne="http://schemas.microsoft.com/office/word/2006/wordml" xmlns:wps="http://schemas.microsoft.com/office/word/2010/wordprocessingShape" mc:Ignorable="w14 wp14">
+<w:ftr xmlns:wpc="http://schemas.microsoft.com/office/word/2010/wordprocessingCanvas" xmlns:mc="http://schemas.openxmlformats.org/markup-compatibility/2006" xmlns:o="urn:schemas-microsoft-com:office:office" xmlns:r="http://schemas.openxmlformats.org/officeDocument/2006/relationships" xmlns:m="http://schemas.openxmlformats.org/officeDocument/2006/math" xmlns:v="urn:schemas-microsoft-com:vml" xmlns:wp14="http://schemas.microsoft.com/office/word/2010/wordprocessingDrawing" xmlns:wp="http://schemas.openxmlformats.org/drawingml/2006/wordprocessingDrawing" xmlns:w10="urn:schemas-microsoft-com:office:word" xmlns:w="http://schemas.openxmlformats.org/wordprocessingml/2006/main" xmlns:w14="http://schemas.microsoft.com/office/word/2010/wordml" xmlns:w15="http://schemas.microsoft.com/office/word/2012/wordml" xmlns:wpg="http://schemas.microsoft.com/office/word/2010/wordprocessingGroup" xmlns:wpi="http://schemas.microsoft.com/office/word/2010/wordprocessingInk" xmlns:wne="http://schemas.microsoft.com/office/word/2006/wordml" xmlns:wps="http://schemas.microsoft.com/office/word/2010/wordprocessingShape" mc:Ignorable="w14 w15 wp14">
   <w:tbl>
     <w:tblPr>
-      <w:tblStyle w:val="HelleSchattierung-Akzent1"/>
+      <w:tblStyle w:val="LightShading-Accent1"/>
       <w:tblW w:w="5000" w:type="pct"/>
       <w:tblBorders>
         <w:left w:val="single" w:sz="8" w:space="0" w:color="DBE5F1" w:themeColor="accent1" w:themeTint="33"/>
@@ -3422,111 +3039,45 @@
   </w:tbl>
   <w:p>
     <w:pPr>
-      <w:pStyle w:val="Fuzeile"/>
+      <w:pStyle w:val="Footer"/>
     </w:pPr>
   </w:p>
 </w:ftr>
 </file>
 
 <file path=word/footer2.xml><?xml version="1.0" encoding="utf-8"?>
-<w:ftr xmlns:wpc="http://schemas.microsoft.com/office/word/2010/wordprocessingCanvas" xmlns:mc="http://schemas.openxmlformats.org/markup-compatibility/2006" xmlns:o="urn:schemas-microsoft-com:office:office" xmlns:r="http://schemas.openxmlformats.org/officeDocument/2006/relationships" xmlns:m="http://schemas.openxmlformats.org/officeDocument/2006/math" xmlns:v="urn:schemas-microsoft-com:vml" xmlns:wp14="http://schemas.microsoft.com/office/word/2010/wordprocessingDrawing" xmlns:wp="http://schemas.openxmlformats.org/drawingml/2006/wordprocessingDrawing" xmlns:w10="urn:schemas-microsoft-com:office:word" xmlns:w="http://schemas.openxmlformats.org/wordprocessingml/2006/main" xmlns:w14="http://schemas.microsoft.com/office/word/2010/wordml" xmlns:wpg="http://schemas.microsoft.com/office/word/2010/wordprocessingGroup" xmlns:wpi="http://schemas.microsoft.com/office/word/2010/wordprocessingInk" xmlns:wne="http://schemas.microsoft.com/office/word/2006/wordml" xmlns:wps="http://schemas.microsoft.com/office/word/2010/wordprocessingShape" mc:Ignorable="w14 wp14">
+<w:ftr xmlns:wpc="http://schemas.microsoft.com/office/word/2010/wordprocessingCanvas" xmlns:mc="http://schemas.openxmlformats.org/markup-compatibility/2006" xmlns:o="urn:schemas-microsoft-com:office:office" xmlns:r="http://schemas.openxmlformats.org/officeDocument/2006/relationships" xmlns:m="http://schemas.openxmlformats.org/officeDocument/2006/math" xmlns:v="urn:schemas-microsoft-com:vml" xmlns:wp14="http://schemas.microsoft.com/office/word/2010/wordprocessingDrawing" xmlns:wp="http://schemas.openxmlformats.org/drawingml/2006/wordprocessingDrawing" xmlns:w10="urn:schemas-microsoft-com:office:word" xmlns:w="http://schemas.openxmlformats.org/wordprocessingml/2006/main" xmlns:w14="http://schemas.microsoft.com/office/word/2010/wordml" xmlns:w15="http://schemas.microsoft.com/office/word/2012/wordml" xmlns:wpg="http://schemas.microsoft.com/office/word/2010/wordprocessingGroup" xmlns:wpi="http://schemas.microsoft.com/office/word/2010/wordprocessingInk" xmlns:wne="http://schemas.microsoft.com/office/word/2006/wordml" xmlns:wps="http://schemas.microsoft.com/office/word/2010/wordprocessingShape" mc:Ignorable="w14 w15 wp14">
   <w:p>
     <w:pPr>
-      <w:pStyle w:val="Fuzeile"/>
+      <w:pStyle w:val="Footer"/>
       <w:rPr>
         <w:lang w:val="en-US"/>
       </w:rPr>
     </w:pPr>
-    <w:proofErr w:type="spellStart"/>
     <w:r>
       <w:rPr>
         <w:sz w:val="16"/>
         <w:szCs w:val="16"/>
         <w:lang w:val="en-US"/>
       </w:rPr>
-      <w:t>Nadri</w:t>
+      <w:t>Nadri Mamuti, Florian Bosshard, Sebastian Sprenger</w:t>
     </w:r>
-    <w:proofErr w:type="spellEnd"/>
     <w:r>
       <w:rPr>
         <w:sz w:val="16"/>
         <w:szCs w:val="16"/>
         <w:lang w:val="en-US"/>
       </w:rPr>
-      <w:t xml:space="preserve"> </w:t>
+      <w:t xml:space="preserve">, </w:t>
     </w:r>
-    <w:proofErr w:type="spellStart"/>
     <w:r>
       <w:rPr>
         <w:sz w:val="16"/>
         <w:szCs w:val="16"/>
         <w:lang w:val="en-US"/>
       </w:rPr>
-      <w:t>Mamuti</w:t>
+      <w:t>Benjamin Hohl</w:t>
     </w:r>
-    <w:proofErr w:type="spellEnd"/>
-    <w:r>
-      <w:rPr>
-        <w:sz w:val="16"/>
-        <w:szCs w:val="16"/>
-        <w:lang w:val="en-US"/>
-      </w:rPr>
-      <w:t xml:space="preserve">, Florian </w:t>
-    </w:r>
-    <w:proofErr w:type="spellStart"/>
-    <w:r>
-      <w:rPr>
-        <w:sz w:val="16"/>
-        <w:szCs w:val="16"/>
-        <w:lang w:val="en-US"/>
-      </w:rPr>
-      <w:t>Bosshard</w:t>
-    </w:r>
-    <w:proofErr w:type="spellEnd"/>
-    <w:r>
-      <w:rPr>
-        <w:sz w:val="16"/>
-        <w:szCs w:val="16"/>
-        <w:lang w:val="en-US"/>
-      </w:rPr>
-      <w:t xml:space="preserve">, Sebastian </w:t>
-    </w:r>
-    <w:proofErr w:type="spellStart"/>
-    <w:r>
-      <w:rPr>
-        <w:sz w:val="16"/>
-        <w:szCs w:val="16"/>
-        <w:lang w:val="en-US"/>
-      </w:rPr>
-      <w:t>Sprenger</w:t>
-    </w:r>
-    <w:proofErr w:type="spellEnd"/>
-    <w:r>
-      <w:rPr>
-        <w:sz w:val="16"/>
-        <w:szCs w:val="16"/>
-        <w:lang w:val="en-US"/>
-      </w:rPr>
-      <w:t xml:space="preserve">, </w:t>
-    </w:r>
-    <w:r>
-      <w:rPr>
-        <w:sz w:val="16"/>
-        <w:szCs w:val="16"/>
-        <w:lang w:val="en-US"/>
-      </w:rPr>
-      <w:t xml:space="preserve">Benjamin </w:t>
-    </w:r>
-    <w:proofErr w:type="spellStart"/>
-    <w:r>
-      <w:rPr>
-        <w:sz w:val="16"/>
-        <w:szCs w:val="16"/>
-        <w:lang w:val="en-US"/>
-      </w:rPr>
-      <w:t>Hohl</w:t>
-    </w:r>
-    <w:proofErr w:type="spellEnd"/>
     <w:r>
       <w:rPr>
         <w:lang w:val="en-US"/>
@@ -3535,34 +3086,34 @@
     </w:r>
     <w:r>
       <w:rPr>
-        <w:rStyle w:val="Seitenzahl"/>
+        <w:rStyle w:val="PageNumber"/>
       </w:rPr>
       <w:fldChar w:fldCharType="begin"/>
     </w:r>
     <w:r>
       <w:rPr>
-        <w:rStyle w:val="Seitenzahl"/>
+        <w:rStyle w:val="PageNumber"/>
         <w:lang w:val="en-US"/>
       </w:rPr>
       <w:instrText xml:space="preserve"> PAGE </w:instrText>
     </w:r>
     <w:r>
       <w:rPr>
-        <w:rStyle w:val="Seitenzahl"/>
+        <w:rStyle w:val="PageNumber"/>
       </w:rPr>
       <w:fldChar w:fldCharType="separate"/>
     </w:r>
     <w:r>
       <w:rPr>
-        <w:rStyle w:val="Seitenzahl"/>
+        <w:rStyle w:val="PageNumber"/>
         <w:noProof/>
         <w:lang w:val="en-US"/>
       </w:rPr>
-      <w:t>6</w:t>
+      <w:t>2</w:t>
     </w:r>
     <w:r>
       <w:rPr>
-        <w:rStyle w:val="Seitenzahl"/>
+        <w:rStyle w:val="PageNumber"/>
       </w:rPr>
       <w:fldChar w:fldCharType="end"/>
     </w:r>
@@ -3571,7 +3122,7 @@
 </file>
 
 <file path=word/footnotes.xml><?xml version="1.0" encoding="utf-8"?>
-<w:footnotes xmlns:wpc="http://schemas.microsoft.com/office/word/2010/wordprocessingCanvas" xmlns:mc="http://schemas.openxmlformats.org/markup-compatibility/2006" xmlns:o="urn:schemas-microsoft-com:office:office" xmlns:r="http://schemas.openxmlformats.org/officeDocument/2006/relationships" xmlns:m="http://schemas.openxmlformats.org/officeDocument/2006/math" xmlns:v="urn:schemas-microsoft-com:vml" xmlns:wp14="http://schemas.microsoft.com/office/word/2010/wordprocessingDrawing" xmlns:wp="http://schemas.openxmlformats.org/drawingml/2006/wordprocessingDrawing" xmlns:w10="urn:schemas-microsoft-com:office:word" xmlns:w="http://schemas.openxmlformats.org/wordprocessingml/2006/main" xmlns:w14="http://schemas.microsoft.com/office/word/2010/wordml" xmlns:wpg="http://schemas.microsoft.com/office/word/2010/wordprocessingGroup" xmlns:wpi="http://schemas.microsoft.com/office/word/2010/wordprocessingInk" xmlns:wne="http://schemas.microsoft.com/office/word/2006/wordml" xmlns:wps="http://schemas.microsoft.com/office/word/2010/wordprocessingShape" mc:Ignorable="w14 wp14">
+<w:footnotes xmlns:wpc="http://schemas.microsoft.com/office/word/2010/wordprocessingCanvas" xmlns:mc="http://schemas.openxmlformats.org/markup-compatibility/2006" xmlns:o="urn:schemas-microsoft-com:office:office" xmlns:r="http://schemas.openxmlformats.org/officeDocument/2006/relationships" xmlns:m="http://schemas.openxmlformats.org/officeDocument/2006/math" xmlns:v="urn:schemas-microsoft-com:vml" xmlns:wp14="http://schemas.microsoft.com/office/word/2010/wordprocessingDrawing" xmlns:wp="http://schemas.openxmlformats.org/drawingml/2006/wordprocessingDrawing" xmlns:w10="urn:schemas-microsoft-com:office:word" xmlns:w="http://schemas.openxmlformats.org/wordprocessingml/2006/main" xmlns:w14="http://schemas.microsoft.com/office/word/2010/wordml" xmlns:w15="http://schemas.microsoft.com/office/word/2012/wordml" xmlns:wpg="http://schemas.microsoft.com/office/word/2010/wordprocessingGroup" xmlns:wpi="http://schemas.microsoft.com/office/word/2010/wordprocessingInk" xmlns:wne="http://schemas.microsoft.com/office/word/2006/wordml" xmlns:wps="http://schemas.microsoft.com/office/word/2010/wordprocessingShape" mc:Ignorable="w14 w15 wp14">
   <w:footnote w:type="separator" w:id="-1">
     <w:p>
       <w:r>
@@ -3590,10 +3141,10 @@
 </file>
 
 <file path=word/header1.xml><?xml version="1.0" encoding="utf-8"?>
-<w:hdr xmlns:wpc="http://schemas.microsoft.com/office/word/2010/wordprocessingCanvas" xmlns:mc="http://schemas.openxmlformats.org/markup-compatibility/2006" xmlns:o="urn:schemas-microsoft-com:office:office" xmlns:r="http://schemas.openxmlformats.org/officeDocument/2006/relationships" xmlns:m="http://schemas.openxmlformats.org/officeDocument/2006/math" xmlns:v="urn:schemas-microsoft-com:vml" xmlns:wp14="http://schemas.microsoft.com/office/word/2010/wordprocessingDrawing" xmlns:wp="http://schemas.openxmlformats.org/drawingml/2006/wordprocessingDrawing" xmlns:w10="urn:schemas-microsoft-com:office:word" xmlns:w="http://schemas.openxmlformats.org/wordprocessingml/2006/main" xmlns:w14="http://schemas.microsoft.com/office/word/2010/wordml" xmlns:wpg="http://schemas.microsoft.com/office/word/2010/wordprocessingGroup" xmlns:wpi="http://schemas.microsoft.com/office/word/2010/wordprocessingInk" xmlns:wne="http://schemas.microsoft.com/office/word/2006/wordml" xmlns:wps="http://schemas.microsoft.com/office/word/2010/wordprocessingShape" mc:Ignorable="w14 wp14">
+<w:hdr xmlns:wpc="http://schemas.microsoft.com/office/word/2010/wordprocessingCanvas" xmlns:mc="http://schemas.openxmlformats.org/markup-compatibility/2006" xmlns:o="urn:schemas-microsoft-com:office:office" xmlns:r="http://schemas.openxmlformats.org/officeDocument/2006/relationships" xmlns:m="http://schemas.openxmlformats.org/officeDocument/2006/math" xmlns:v="urn:schemas-microsoft-com:vml" xmlns:wp14="http://schemas.microsoft.com/office/word/2010/wordprocessingDrawing" xmlns:wp="http://schemas.openxmlformats.org/drawingml/2006/wordprocessingDrawing" xmlns:w10="urn:schemas-microsoft-com:office:word" xmlns:w="http://schemas.openxmlformats.org/wordprocessingml/2006/main" xmlns:w14="http://schemas.microsoft.com/office/word/2010/wordml" xmlns:w15="http://schemas.microsoft.com/office/word/2012/wordml" xmlns:wpg="http://schemas.microsoft.com/office/word/2010/wordprocessingGroup" xmlns:wpi="http://schemas.microsoft.com/office/word/2010/wordprocessingInk" xmlns:wne="http://schemas.microsoft.com/office/word/2006/wordml" xmlns:wps="http://schemas.microsoft.com/office/word/2010/wordprocessingShape" mc:Ignorable="w14 w15 wp14">
   <w:p>
     <w:pPr>
-      <w:pStyle w:val="Kopfzeile"/>
+      <w:pStyle w:val="Header"/>
     </w:pPr>
     <w:r>
       <w:t>SEPS 12</w:t>
@@ -3610,7 +3161,7 @@
 </file>
 
 <file path=word/numbering.xml><?xml version="1.0" encoding="utf-8"?>
-<w:numbering xmlns:wpc="http://schemas.microsoft.com/office/word/2010/wordprocessingCanvas" xmlns:mc="http://schemas.openxmlformats.org/markup-compatibility/2006" xmlns:o="urn:schemas-microsoft-com:office:office" xmlns:r="http://schemas.openxmlformats.org/officeDocument/2006/relationships" xmlns:m="http://schemas.openxmlformats.org/officeDocument/2006/math" xmlns:v="urn:schemas-microsoft-com:vml" xmlns:wp14="http://schemas.microsoft.com/office/word/2010/wordprocessingDrawing" xmlns:wp="http://schemas.openxmlformats.org/drawingml/2006/wordprocessingDrawing" xmlns:w10="urn:schemas-microsoft-com:office:word" xmlns:w="http://schemas.openxmlformats.org/wordprocessingml/2006/main" xmlns:w14="http://schemas.microsoft.com/office/word/2010/wordml" xmlns:wpg="http://schemas.microsoft.com/office/word/2010/wordprocessingGroup" xmlns:wpi="http://schemas.microsoft.com/office/word/2010/wordprocessingInk" xmlns:wne="http://schemas.microsoft.com/office/word/2006/wordml" xmlns:wps="http://schemas.microsoft.com/office/word/2010/wordprocessingShape" mc:Ignorable="w14 wp14">
+<w:numbering xmlns:wpc="http://schemas.microsoft.com/office/word/2010/wordprocessingCanvas" xmlns:mc="http://schemas.openxmlformats.org/markup-compatibility/2006" xmlns:o="urn:schemas-microsoft-com:office:office" xmlns:r="http://schemas.openxmlformats.org/officeDocument/2006/relationships" xmlns:m="http://schemas.openxmlformats.org/officeDocument/2006/math" xmlns:v="urn:schemas-microsoft-com:vml" xmlns:wp14="http://schemas.microsoft.com/office/word/2010/wordprocessingDrawing" xmlns:wp="http://schemas.openxmlformats.org/drawingml/2006/wordprocessingDrawing" xmlns:w10="urn:schemas-microsoft-com:office:word" xmlns:w="http://schemas.openxmlformats.org/wordprocessingml/2006/main" xmlns:w14="http://schemas.microsoft.com/office/word/2010/wordml" xmlns:w15="http://schemas.microsoft.com/office/word/2012/wordml" xmlns:wpg="http://schemas.microsoft.com/office/word/2010/wordprocessingGroup" xmlns:wpi="http://schemas.microsoft.com/office/word/2010/wordprocessingInk" xmlns:wne="http://schemas.microsoft.com/office/word/2006/wordml" xmlns:wps="http://schemas.microsoft.com/office/word/2010/wordprocessingShape" mc:Ignorable="w14 w15 wp14">
   <w:abstractNum w:abstractNumId="0">
     <w:nsid w:val="00000001"/>
     <w:multiLevelType w:val="hybridMultilevel"/>
@@ -5704,7 +5255,7 @@
 </file>
 
 <file path=word/styles.xml><?xml version="1.0" encoding="utf-8"?>
-<w:styles xmlns:mc="http://schemas.openxmlformats.org/markup-compatibility/2006" xmlns:r="http://schemas.openxmlformats.org/officeDocument/2006/relationships" xmlns:w="http://schemas.openxmlformats.org/wordprocessingml/2006/main" xmlns:w14="http://schemas.microsoft.com/office/word/2010/wordml" mc:Ignorable="w14">
+<w:styles xmlns:mc="http://schemas.openxmlformats.org/markup-compatibility/2006" xmlns:r="http://schemas.openxmlformats.org/officeDocument/2006/relationships" xmlns:w="http://schemas.openxmlformats.org/wordprocessingml/2006/main" xmlns:w14="http://schemas.microsoft.com/office/word/2010/wordml" xmlns:w15="http://schemas.microsoft.com/office/word/2012/wordml" mc:Ignorable="w14 w15">
   <w:docDefaults>
     <w:rPrDefault>
       <w:rPr>
@@ -5716,154 +5267,388 @@
     </w:rPrDefault>
     <w:pPrDefault/>
   </w:docDefaults>
-  <w:latentStyles w:defLockedState="0" w:defUIPriority="99" w:defSemiHidden="1" w:defUnhideWhenUsed="1" w:defQFormat="0" w:count="267">
-    <w:lsdException w:name="Normal" w:semiHidden="0" w:uiPriority="0" w:unhideWhenUsed="0" w:qFormat="1"/>
-    <w:lsdException w:name="heading 1" w:semiHidden="0" w:uiPriority="9" w:unhideWhenUsed="0" w:qFormat="1"/>
-    <w:lsdException w:name="heading 2" w:uiPriority="9" w:qFormat="1"/>
-    <w:lsdException w:name="heading 3" w:uiPriority="9" w:qFormat="1"/>
-    <w:lsdException w:name="heading 4" w:uiPriority="9" w:qFormat="1"/>
-    <w:lsdException w:name="heading 5" w:uiPriority="9" w:qFormat="1"/>
-    <w:lsdException w:name="heading 6" w:uiPriority="9" w:qFormat="1"/>
-    <w:lsdException w:name="heading 7" w:uiPriority="9" w:qFormat="1"/>
-    <w:lsdException w:name="heading 8" w:uiPriority="9" w:qFormat="1"/>
-    <w:lsdException w:name="heading 9" w:uiPriority="9" w:qFormat="1"/>
-    <w:lsdException w:name="toc 1" w:uiPriority="39"/>
-    <w:lsdException w:name="toc 2" w:uiPriority="39"/>
-    <w:lsdException w:name="toc 3" w:uiPriority="39"/>
-    <w:lsdException w:name="toc 4" w:uiPriority="39"/>
-    <w:lsdException w:name="toc 5" w:uiPriority="39"/>
-    <w:lsdException w:name="toc 6" w:uiPriority="39"/>
-    <w:lsdException w:name="toc 7" w:uiPriority="39"/>
-    <w:lsdException w:name="toc 8" w:uiPriority="39"/>
-    <w:lsdException w:name="toc 9" w:uiPriority="39"/>
-    <w:lsdException w:name="caption" w:uiPriority="35" w:qFormat="1"/>
-    <w:lsdException w:name="Title" w:semiHidden="0" w:uiPriority="10" w:unhideWhenUsed="0" w:qFormat="1"/>
-    <w:lsdException w:name="Default Paragraph Font" w:uiPriority="1"/>
-    <w:lsdException w:name="Subtitle" w:semiHidden="0" w:uiPriority="11" w:unhideWhenUsed="0" w:qFormat="1"/>
-    <w:lsdException w:name="Strong" w:semiHidden="0" w:uiPriority="22" w:unhideWhenUsed="0" w:qFormat="1"/>
-    <w:lsdException w:name="Emphasis" w:semiHidden="0" w:uiPriority="20" w:unhideWhenUsed="0" w:qFormat="1"/>
-    <w:lsdException w:name="Table Grid" w:semiHidden="0" w:uiPriority="59" w:unhideWhenUsed="0"/>
-    <w:lsdException w:name="Placeholder Text" w:unhideWhenUsed="0"/>
-    <w:lsdException w:name="No Spacing" w:semiHidden="0" w:uiPriority="1" w:unhideWhenUsed="0" w:qFormat="1"/>
-    <w:lsdException w:name="Light Shading" w:semiHidden="0" w:uiPriority="60" w:unhideWhenUsed="0"/>
-    <w:lsdException w:name="Light List" w:semiHidden="0" w:uiPriority="61" w:unhideWhenUsed="0"/>
-    <w:lsdException w:name="Light Grid" w:semiHidden="0" w:uiPriority="62" w:unhideWhenUsed="0"/>
-    <w:lsdException w:name="Medium Shading 1" w:semiHidden="0" w:uiPriority="63" w:unhideWhenUsed="0"/>
-    <w:lsdException w:name="Medium Shading 2" w:semiHidden="0" w:uiPriority="64" w:unhideWhenUsed="0"/>
-    <w:lsdException w:name="Medium List 1" w:semiHidden="0" w:uiPriority="65" w:unhideWhenUsed="0"/>
-    <w:lsdException w:name="Medium List 2" w:semiHidden="0" w:uiPriority="66" w:unhideWhenUsed="0"/>
-    <w:lsdException w:name="Medium Grid 1" w:semiHidden="0" w:uiPriority="67" w:unhideWhenUsed="0"/>
-    <w:lsdException w:name="Medium Grid 2" w:semiHidden="0" w:uiPriority="68" w:unhideWhenUsed="0"/>
-    <w:lsdException w:name="Medium Grid 3" w:semiHidden="0" w:uiPriority="69" w:unhideWhenUsed="0"/>
-    <w:lsdException w:name="Dark List" w:semiHidden="0" w:uiPriority="70" w:unhideWhenUsed="0"/>
-    <w:lsdException w:name="Colorful Shading" w:semiHidden="0" w:uiPriority="71" w:unhideWhenUsed="0"/>
-    <w:lsdException w:name="Colorful List" w:semiHidden="0" w:uiPriority="72" w:unhideWhenUsed="0"/>
-    <w:lsdException w:name="Colorful Grid" w:semiHidden="0" w:uiPriority="73" w:unhideWhenUsed="0"/>
-    <w:lsdException w:name="Light Shading Accent 1" w:semiHidden="0" w:uiPriority="60" w:unhideWhenUsed="0"/>
-    <w:lsdException w:name="Light List Accent 1" w:semiHidden="0" w:uiPriority="61" w:unhideWhenUsed="0"/>
-    <w:lsdException w:name="Light Grid Accent 1" w:semiHidden="0" w:uiPriority="62" w:unhideWhenUsed="0"/>
-    <w:lsdException w:name="Medium Shading 1 Accent 1" w:semiHidden="0" w:uiPriority="63" w:unhideWhenUsed="0"/>
-    <w:lsdException w:name="Medium Shading 2 Accent 1" w:semiHidden="0" w:uiPriority="64" w:unhideWhenUsed="0"/>
-    <w:lsdException w:name="Medium List 1 Accent 1" w:semiHidden="0" w:uiPriority="65" w:unhideWhenUsed="0"/>
-    <w:lsdException w:name="Revision" w:unhideWhenUsed="0"/>
-    <w:lsdException w:name="List Paragraph" w:semiHidden="0" w:uiPriority="34" w:unhideWhenUsed="0" w:qFormat="1"/>
-    <w:lsdException w:name="Quote" w:semiHidden="0" w:uiPriority="29" w:unhideWhenUsed="0" w:qFormat="1"/>
-    <w:lsdException w:name="Intense Quote" w:semiHidden="0" w:uiPriority="30" w:unhideWhenUsed="0" w:qFormat="1"/>
-    <w:lsdException w:name="Medium List 2 Accent 1" w:semiHidden="0" w:uiPriority="66" w:unhideWhenUsed="0"/>
-    <w:lsdException w:name="Medium Grid 1 Accent 1" w:semiHidden="0" w:uiPriority="67" w:unhideWhenUsed="0"/>
-    <w:lsdException w:name="Medium Grid 2 Accent 1" w:semiHidden="0" w:uiPriority="68" w:unhideWhenUsed="0"/>
-    <w:lsdException w:name="Medium Grid 3 Accent 1" w:semiHidden="0" w:uiPriority="69" w:unhideWhenUsed="0"/>
-    <w:lsdException w:name="Dark List Accent 1" w:semiHidden="0" w:uiPriority="70" w:unhideWhenUsed="0"/>
-    <w:lsdException w:name="Colorful Shading Accent 1" w:semiHidden="0" w:uiPriority="71" w:unhideWhenUsed="0"/>
-    <w:lsdException w:name="Colorful List Accent 1" w:semiHidden="0" w:uiPriority="72" w:unhideWhenUsed="0"/>
-    <w:lsdException w:name="Colorful Grid Accent 1" w:semiHidden="0" w:uiPriority="73" w:unhideWhenUsed="0"/>
-    <w:lsdException w:name="Light Shading Accent 2" w:semiHidden="0" w:uiPriority="60" w:unhideWhenUsed="0"/>
-    <w:lsdException w:name="Light List Accent 2" w:semiHidden="0" w:uiPriority="61" w:unhideWhenUsed="0"/>
-    <w:lsdException w:name="Light Grid Accent 2" w:semiHidden="0" w:uiPriority="62" w:unhideWhenUsed="0"/>
-    <w:lsdException w:name="Medium Shading 1 Accent 2" w:semiHidden="0" w:uiPriority="63" w:unhideWhenUsed="0"/>
-    <w:lsdException w:name="Medium Shading 2 Accent 2" w:semiHidden="0" w:uiPriority="64" w:unhideWhenUsed="0"/>
-    <w:lsdException w:name="Medium List 1 Accent 2" w:semiHidden="0" w:uiPriority="65" w:unhideWhenUsed="0"/>
-    <w:lsdException w:name="Medium List 2 Accent 2" w:semiHidden="0" w:uiPriority="66" w:unhideWhenUsed="0"/>
-    <w:lsdException w:name="Medium Grid 1 Accent 2" w:semiHidden="0" w:uiPriority="67" w:unhideWhenUsed="0"/>
-    <w:lsdException w:name="Medium Grid 2 Accent 2" w:semiHidden="0" w:uiPriority="68" w:unhideWhenUsed="0"/>
-    <w:lsdException w:name="Medium Grid 3 Accent 2" w:semiHidden="0" w:uiPriority="69" w:unhideWhenUsed="0"/>
-    <w:lsdException w:name="Dark List Accent 2" w:semiHidden="0" w:uiPriority="70" w:unhideWhenUsed="0"/>
-    <w:lsdException w:name="Colorful Shading Accent 2" w:semiHidden="0" w:uiPriority="71" w:unhideWhenUsed="0"/>
-    <w:lsdException w:name="Colorful List Accent 2" w:semiHidden="0" w:uiPriority="72" w:unhideWhenUsed="0"/>
-    <w:lsdException w:name="Colorful Grid Accent 2" w:semiHidden="0" w:uiPriority="73" w:unhideWhenUsed="0"/>
-    <w:lsdException w:name="Light Shading Accent 3" w:semiHidden="0" w:uiPriority="60" w:unhideWhenUsed="0"/>
-    <w:lsdException w:name="Light List Accent 3" w:semiHidden="0" w:uiPriority="61" w:unhideWhenUsed="0"/>
-    <w:lsdException w:name="Light Grid Accent 3" w:semiHidden="0" w:uiPriority="62" w:unhideWhenUsed="0"/>
-    <w:lsdException w:name="Medium Shading 1 Accent 3" w:semiHidden="0" w:uiPriority="63" w:unhideWhenUsed="0"/>
-    <w:lsdException w:name="Medium Shading 2 Accent 3" w:semiHidden="0" w:uiPriority="64" w:unhideWhenUsed="0"/>
-    <w:lsdException w:name="Medium List 1 Accent 3" w:semiHidden="0" w:uiPriority="65" w:unhideWhenUsed="0"/>
-    <w:lsdException w:name="Medium List 2 Accent 3" w:semiHidden="0" w:uiPriority="66" w:unhideWhenUsed="0"/>
-    <w:lsdException w:name="Medium Grid 1 Accent 3" w:semiHidden="0" w:uiPriority="67" w:unhideWhenUsed="0"/>
-    <w:lsdException w:name="Medium Grid 2 Accent 3" w:semiHidden="0" w:uiPriority="68" w:unhideWhenUsed="0"/>
-    <w:lsdException w:name="Medium Grid 3 Accent 3" w:semiHidden="0" w:uiPriority="69" w:unhideWhenUsed="0"/>
-    <w:lsdException w:name="Dark List Accent 3" w:semiHidden="0" w:uiPriority="70" w:unhideWhenUsed="0"/>
-    <w:lsdException w:name="Colorful Shading Accent 3" w:semiHidden="0" w:uiPriority="71" w:unhideWhenUsed="0"/>
-    <w:lsdException w:name="Colorful List Accent 3" w:semiHidden="0" w:uiPriority="72" w:unhideWhenUsed="0"/>
-    <w:lsdException w:name="Colorful Grid Accent 3" w:semiHidden="0" w:uiPriority="73" w:unhideWhenUsed="0"/>
-    <w:lsdException w:name="Light Shading Accent 4" w:semiHidden="0" w:uiPriority="60" w:unhideWhenUsed="0"/>
-    <w:lsdException w:name="Light List Accent 4" w:semiHidden="0" w:uiPriority="61" w:unhideWhenUsed="0"/>
-    <w:lsdException w:name="Light Grid Accent 4" w:semiHidden="0" w:uiPriority="62" w:unhideWhenUsed="0"/>
-    <w:lsdException w:name="Medium Shading 1 Accent 4" w:semiHidden="0" w:uiPriority="63" w:unhideWhenUsed="0"/>
-    <w:lsdException w:name="Medium Shading 2 Accent 4" w:semiHidden="0" w:uiPriority="64" w:unhideWhenUsed="0"/>
-    <w:lsdException w:name="Medium List 1 Accent 4" w:semiHidden="0" w:uiPriority="65" w:unhideWhenUsed="0"/>
-    <w:lsdException w:name="Medium List 2 Accent 4" w:semiHidden="0" w:uiPriority="66" w:unhideWhenUsed="0"/>
-    <w:lsdException w:name="Medium Grid 1 Accent 4" w:semiHidden="0" w:uiPriority="67" w:unhideWhenUsed="0"/>
-    <w:lsdException w:name="Medium Grid 2 Accent 4" w:semiHidden="0" w:uiPriority="68" w:unhideWhenUsed="0"/>
-    <w:lsdException w:name="Medium Grid 3 Accent 4" w:semiHidden="0" w:uiPriority="69" w:unhideWhenUsed="0"/>
-    <w:lsdException w:name="Dark List Accent 4" w:semiHidden="0" w:uiPriority="70" w:unhideWhenUsed="0"/>
-    <w:lsdException w:name="Colorful Shading Accent 4" w:semiHidden="0" w:uiPriority="71" w:unhideWhenUsed="0"/>
-    <w:lsdException w:name="Colorful List Accent 4" w:semiHidden="0" w:uiPriority="72" w:unhideWhenUsed="0"/>
-    <w:lsdException w:name="Colorful Grid Accent 4" w:semiHidden="0" w:uiPriority="73" w:unhideWhenUsed="0"/>
-    <w:lsdException w:name="Light Shading Accent 5" w:semiHidden="0" w:uiPriority="60" w:unhideWhenUsed="0"/>
-    <w:lsdException w:name="Light List Accent 5" w:semiHidden="0" w:uiPriority="61" w:unhideWhenUsed="0"/>
-    <w:lsdException w:name="Light Grid Accent 5" w:semiHidden="0" w:uiPriority="62" w:unhideWhenUsed="0"/>
-    <w:lsdException w:name="Medium Shading 1 Accent 5" w:semiHidden="0" w:uiPriority="63" w:unhideWhenUsed="0"/>
-    <w:lsdException w:name="Medium Shading 2 Accent 5" w:semiHidden="0" w:uiPriority="64" w:unhideWhenUsed="0"/>
-    <w:lsdException w:name="Medium List 1 Accent 5" w:semiHidden="0" w:uiPriority="65" w:unhideWhenUsed="0"/>
-    <w:lsdException w:name="Medium List 2 Accent 5" w:semiHidden="0" w:uiPriority="66" w:unhideWhenUsed="0"/>
-    <w:lsdException w:name="Medium Grid 1 Accent 5" w:semiHidden="0" w:uiPriority="67" w:unhideWhenUsed="0"/>
-    <w:lsdException w:name="Medium Grid 2 Accent 5" w:semiHidden="0" w:uiPriority="68" w:unhideWhenUsed="0"/>
-    <w:lsdException w:name="Medium Grid 3 Accent 5" w:semiHidden="0" w:uiPriority="69" w:unhideWhenUsed="0"/>
-    <w:lsdException w:name="Dark List Accent 5" w:semiHidden="0" w:uiPriority="70" w:unhideWhenUsed="0"/>
-    <w:lsdException w:name="Colorful Shading Accent 5" w:semiHidden="0" w:uiPriority="71" w:unhideWhenUsed="0"/>
-    <w:lsdException w:name="Colorful List Accent 5" w:semiHidden="0" w:uiPriority="72" w:unhideWhenUsed="0"/>
-    <w:lsdException w:name="Colorful Grid Accent 5" w:semiHidden="0" w:uiPriority="73" w:unhideWhenUsed="0"/>
-    <w:lsdException w:name="Light Shading Accent 6" w:semiHidden="0" w:uiPriority="60" w:unhideWhenUsed="0"/>
-    <w:lsdException w:name="Light List Accent 6" w:semiHidden="0" w:uiPriority="61" w:unhideWhenUsed="0"/>
-    <w:lsdException w:name="Light Grid Accent 6" w:semiHidden="0" w:uiPriority="62" w:unhideWhenUsed="0"/>
-    <w:lsdException w:name="Medium Shading 1 Accent 6" w:semiHidden="0" w:uiPriority="63" w:unhideWhenUsed="0"/>
-    <w:lsdException w:name="Medium Shading 2 Accent 6" w:semiHidden="0" w:uiPriority="64" w:unhideWhenUsed="0"/>
-    <w:lsdException w:name="Medium List 1 Accent 6" w:semiHidden="0" w:uiPriority="65" w:unhideWhenUsed="0"/>
-    <w:lsdException w:name="Medium List 2 Accent 6" w:semiHidden="0" w:uiPriority="66" w:unhideWhenUsed="0"/>
-    <w:lsdException w:name="Medium Grid 1 Accent 6" w:semiHidden="0" w:uiPriority="67" w:unhideWhenUsed="0"/>
-    <w:lsdException w:name="Medium Grid 2 Accent 6" w:semiHidden="0" w:uiPriority="68" w:unhideWhenUsed="0"/>
-    <w:lsdException w:name="Medium Grid 3 Accent 6" w:semiHidden="0" w:uiPriority="69" w:unhideWhenUsed="0"/>
-    <w:lsdException w:name="Dark List Accent 6" w:semiHidden="0" w:uiPriority="70" w:unhideWhenUsed="0"/>
-    <w:lsdException w:name="Colorful Shading Accent 6" w:semiHidden="0" w:uiPriority="71" w:unhideWhenUsed="0"/>
-    <w:lsdException w:name="Colorful List Accent 6" w:semiHidden="0" w:uiPriority="72" w:unhideWhenUsed="0"/>
-    <w:lsdException w:name="Colorful Grid Accent 6" w:semiHidden="0" w:uiPriority="73" w:unhideWhenUsed="0"/>
-    <w:lsdException w:name="Subtle Emphasis" w:semiHidden="0" w:uiPriority="19" w:unhideWhenUsed="0" w:qFormat="1"/>
-    <w:lsdException w:name="Intense Emphasis" w:semiHidden="0" w:uiPriority="21" w:unhideWhenUsed="0" w:qFormat="1"/>
-    <w:lsdException w:name="Subtle Reference" w:semiHidden="0" w:uiPriority="31" w:unhideWhenUsed="0" w:qFormat="1"/>
-    <w:lsdException w:name="Intense Reference" w:semiHidden="0" w:uiPriority="32" w:unhideWhenUsed="0" w:qFormat="1"/>
-    <w:lsdException w:name="Book Title" w:semiHidden="0" w:uiPriority="33" w:unhideWhenUsed="0" w:qFormat="1"/>
-    <w:lsdException w:name="Bibliography" w:uiPriority="37"/>
-    <w:lsdException w:name="TOC Heading" w:uiPriority="39" w:qFormat="1"/>
+  <w:latentStyles w:defLockedState="0" w:defUIPriority="99" w:defSemiHidden="0" w:defUnhideWhenUsed="0" w:defQFormat="0" w:count="371">
+    <w:lsdException w:name="Normal" w:uiPriority="0" w:qFormat="1"/>
+    <w:lsdException w:name="heading 1" w:uiPriority="9" w:qFormat="1"/>
+    <w:lsdException w:name="heading 2" w:semiHidden="1" w:uiPriority="9" w:unhideWhenUsed="1" w:qFormat="1"/>
+    <w:lsdException w:name="heading 3" w:semiHidden="1" w:uiPriority="9" w:unhideWhenUsed="1" w:qFormat="1"/>
+    <w:lsdException w:name="heading 4" w:semiHidden="1" w:uiPriority="9" w:unhideWhenUsed="1" w:qFormat="1"/>
+    <w:lsdException w:name="heading 5" w:semiHidden="1" w:uiPriority="9" w:unhideWhenUsed="1" w:qFormat="1"/>
+    <w:lsdException w:name="heading 6" w:semiHidden="1" w:uiPriority="9" w:unhideWhenUsed="1" w:qFormat="1"/>
+    <w:lsdException w:name="heading 7" w:semiHidden="1" w:uiPriority="9" w:unhideWhenUsed="1" w:qFormat="1"/>
+    <w:lsdException w:name="heading 8" w:semiHidden="1" w:uiPriority="9" w:unhideWhenUsed="1" w:qFormat="1"/>
+    <w:lsdException w:name="heading 9" w:semiHidden="1" w:uiPriority="9" w:unhideWhenUsed="1" w:qFormat="1"/>
+    <w:lsdException w:name="index 1" w:semiHidden="1" w:unhideWhenUsed="1"/>
+    <w:lsdException w:name="index 2" w:semiHidden="1" w:unhideWhenUsed="1"/>
+    <w:lsdException w:name="index 3" w:semiHidden="1" w:unhideWhenUsed="1"/>
+    <w:lsdException w:name="index 4" w:semiHidden="1" w:unhideWhenUsed="1"/>
+    <w:lsdException w:name="index 5" w:semiHidden="1" w:unhideWhenUsed="1"/>
+    <w:lsdException w:name="index 6" w:semiHidden="1" w:unhideWhenUsed="1"/>
+    <w:lsdException w:name="index 7" w:semiHidden="1" w:unhideWhenUsed="1"/>
+    <w:lsdException w:name="index 8" w:semiHidden="1" w:unhideWhenUsed="1"/>
+    <w:lsdException w:name="index 9" w:semiHidden="1" w:unhideWhenUsed="1"/>
+    <w:lsdException w:name="toc 1" w:semiHidden="1" w:uiPriority="39" w:unhideWhenUsed="1"/>
+    <w:lsdException w:name="toc 2" w:semiHidden="1" w:uiPriority="39" w:unhideWhenUsed="1"/>
+    <w:lsdException w:name="toc 3" w:semiHidden="1" w:uiPriority="39" w:unhideWhenUsed="1"/>
+    <w:lsdException w:name="toc 4" w:semiHidden="1" w:uiPriority="39" w:unhideWhenUsed="1"/>
+    <w:lsdException w:name="toc 5" w:semiHidden="1" w:uiPriority="39" w:unhideWhenUsed="1"/>
+    <w:lsdException w:name="toc 6" w:semiHidden="1" w:uiPriority="39" w:unhideWhenUsed="1"/>
+    <w:lsdException w:name="toc 7" w:semiHidden="1" w:uiPriority="39" w:unhideWhenUsed="1"/>
+    <w:lsdException w:name="toc 8" w:semiHidden="1" w:uiPriority="39" w:unhideWhenUsed="1"/>
+    <w:lsdException w:name="toc 9" w:semiHidden="1" w:uiPriority="39" w:unhideWhenUsed="1"/>
+    <w:lsdException w:name="Normal Indent" w:semiHidden="1" w:unhideWhenUsed="1"/>
+    <w:lsdException w:name="footnote text" w:semiHidden="1" w:unhideWhenUsed="1"/>
+    <w:lsdException w:name="annotation text" w:semiHidden="1" w:unhideWhenUsed="1"/>
+    <w:lsdException w:name="header" w:semiHidden="1" w:unhideWhenUsed="1"/>
+    <w:lsdException w:name="footer" w:semiHidden="1" w:unhideWhenUsed="1"/>
+    <w:lsdException w:name="index heading" w:semiHidden="1" w:unhideWhenUsed="1"/>
+    <w:lsdException w:name="caption" w:semiHidden="1" w:uiPriority="35" w:unhideWhenUsed="1" w:qFormat="1"/>
+    <w:lsdException w:name="table of figures" w:semiHidden="1" w:unhideWhenUsed="1"/>
+    <w:lsdException w:name="envelope address" w:semiHidden="1" w:unhideWhenUsed="1"/>
+    <w:lsdException w:name="envelope return" w:semiHidden="1" w:unhideWhenUsed="1"/>
+    <w:lsdException w:name="footnote reference" w:semiHidden="1" w:unhideWhenUsed="1"/>
+    <w:lsdException w:name="annotation reference" w:semiHidden="1" w:unhideWhenUsed="1"/>
+    <w:lsdException w:name="line number" w:semiHidden="1" w:unhideWhenUsed="1"/>
+    <w:lsdException w:name="page number" w:semiHidden="1" w:unhideWhenUsed="1"/>
+    <w:lsdException w:name="endnote reference" w:semiHidden="1" w:unhideWhenUsed="1"/>
+    <w:lsdException w:name="endnote text" w:semiHidden="1" w:unhideWhenUsed="1"/>
+    <w:lsdException w:name="table of authorities" w:semiHidden="1" w:unhideWhenUsed="1"/>
+    <w:lsdException w:name="macro" w:semiHidden="1" w:unhideWhenUsed="1"/>
+    <w:lsdException w:name="toa heading" w:semiHidden="1" w:unhideWhenUsed="1"/>
+    <w:lsdException w:name="List" w:semiHidden="1" w:unhideWhenUsed="1"/>
+    <w:lsdException w:name="List Bullet" w:semiHidden="1" w:unhideWhenUsed="1"/>
+    <w:lsdException w:name="List Number" w:semiHidden="1" w:unhideWhenUsed="1"/>
+    <w:lsdException w:name="List 2" w:semiHidden="1" w:unhideWhenUsed="1"/>
+    <w:lsdException w:name="List 3" w:semiHidden="1" w:unhideWhenUsed="1"/>
+    <w:lsdException w:name="List 4" w:semiHidden="1" w:unhideWhenUsed="1"/>
+    <w:lsdException w:name="List 5" w:semiHidden="1" w:unhideWhenUsed="1"/>
+    <w:lsdException w:name="List Bullet 2" w:semiHidden="1" w:unhideWhenUsed="1"/>
+    <w:lsdException w:name="List Bullet 3" w:semiHidden="1" w:unhideWhenUsed="1"/>
+    <w:lsdException w:name="List Bullet 4" w:semiHidden="1" w:unhideWhenUsed="1"/>
+    <w:lsdException w:name="List Bullet 5" w:semiHidden="1" w:unhideWhenUsed="1"/>
+    <w:lsdException w:name="List Number 2" w:semiHidden="1" w:unhideWhenUsed="1"/>
+    <w:lsdException w:name="List Number 3" w:semiHidden="1" w:unhideWhenUsed="1"/>
+    <w:lsdException w:name="List Number 4" w:semiHidden="1" w:unhideWhenUsed="1"/>
+    <w:lsdException w:name="List Number 5" w:semiHidden="1" w:unhideWhenUsed="1"/>
+    <w:lsdException w:name="Title" w:uiPriority="10" w:qFormat="1"/>
+    <w:lsdException w:name="Closing" w:semiHidden="1" w:unhideWhenUsed="1"/>
+    <w:lsdException w:name="Signature" w:semiHidden="1" w:unhideWhenUsed="1"/>
+    <w:lsdException w:name="Default Paragraph Font" w:semiHidden="1" w:uiPriority="1" w:unhideWhenUsed="1"/>
+    <w:lsdException w:name="Body Text" w:semiHidden="1" w:unhideWhenUsed="1"/>
+    <w:lsdException w:name="Body Text Indent" w:semiHidden="1" w:unhideWhenUsed="1"/>
+    <w:lsdException w:name="List Continue" w:semiHidden="1" w:unhideWhenUsed="1"/>
+    <w:lsdException w:name="List Continue 2" w:semiHidden="1" w:unhideWhenUsed="1"/>
+    <w:lsdException w:name="List Continue 3" w:semiHidden="1" w:unhideWhenUsed="1"/>
+    <w:lsdException w:name="List Continue 4" w:semiHidden="1" w:unhideWhenUsed="1"/>
+    <w:lsdException w:name="List Continue 5" w:semiHidden="1" w:unhideWhenUsed="1"/>
+    <w:lsdException w:name="Message Header" w:semiHidden="1" w:unhideWhenUsed="1"/>
+    <w:lsdException w:name="Subtitle" w:uiPriority="11" w:qFormat="1"/>
+    <w:lsdException w:name="Salutation" w:semiHidden="1" w:unhideWhenUsed="1"/>
+    <w:lsdException w:name="Date" w:semiHidden="1" w:unhideWhenUsed="1"/>
+    <w:lsdException w:name="Body Text First Indent" w:semiHidden="1" w:unhideWhenUsed="1"/>
+    <w:lsdException w:name="Body Text First Indent 2" w:semiHidden="1" w:unhideWhenUsed="1"/>
+    <w:lsdException w:name="Note Heading" w:semiHidden="1" w:unhideWhenUsed="1"/>
+    <w:lsdException w:name="Body Text 2" w:semiHidden="1" w:unhideWhenUsed="1"/>
+    <w:lsdException w:name="Body Text 3" w:semiHidden="1" w:unhideWhenUsed="1"/>
+    <w:lsdException w:name="Body Text Indent 2" w:semiHidden="1" w:unhideWhenUsed="1"/>
+    <w:lsdException w:name="Body Text Indent 3" w:semiHidden="1" w:unhideWhenUsed="1"/>
+    <w:lsdException w:name="Block Text" w:semiHidden="1" w:unhideWhenUsed="1"/>
+    <w:lsdException w:name="Hyperlink" w:semiHidden="1" w:unhideWhenUsed="1"/>
+    <w:lsdException w:name="FollowedHyperlink" w:semiHidden="1" w:unhideWhenUsed="1"/>
+    <w:lsdException w:name="Strong" w:uiPriority="22" w:qFormat="1"/>
+    <w:lsdException w:name="Emphasis" w:uiPriority="20" w:qFormat="1"/>
+    <w:lsdException w:name="Document Map" w:semiHidden="1" w:unhideWhenUsed="1"/>
+    <w:lsdException w:name="Plain Text" w:semiHidden="1" w:unhideWhenUsed="1"/>
+    <w:lsdException w:name="E-mail Signature" w:semiHidden="1" w:unhideWhenUsed="1"/>
+    <w:lsdException w:name="HTML Top of Form" w:semiHidden="1" w:unhideWhenUsed="1"/>
+    <w:lsdException w:name="HTML Bottom of Form" w:semiHidden="1" w:unhideWhenUsed="1"/>
+    <w:lsdException w:name="Normal (Web)" w:semiHidden="1" w:unhideWhenUsed="1"/>
+    <w:lsdException w:name="HTML Acronym" w:semiHidden="1" w:unhideWhenUsed="1"/>
+    <w:lsdException w:name="HTML Address" w:semiHidden="1" w:unhideWhenUsed="1"/>
+    <w:lsdException w:name="HTML Cite" w:semiHidden="1" w:unhideWhenUsed="1"/>
+    <w:lsdException w:name="HTML Code" w:semiHidden="1" w:unhideWhenUsed="1"/>
+    <w:lsdException w:name="HTML Definition" w:semiHidden="1" w:unhideWhenUsed="1"/>
+    <w:lsdException w:name="HTML Keyboard" w:semiHidden="1" w:unhideWhenUsed="1"/>
+    <w:lsdException w:name="HTML Preformatted" w:semiHidden="1" w:unhideWhenUsed="1"/>
+    <w:lsdException w:name="HTML Sample" w:semiHidden="1" w:unhideWhenUsed="1"/>
+    <w:lsdException w:name="HTML Typewriter" w:semiHidden="1" w:unhideWhenUsed="1"/>
+    <w:lsdException w:name="HTML Variable" w:semiHidden="1" w:unhideWhenUsed="1"/>
+    <w:lsdException w:name="Normal Table" w:semiHidden="1" w:unhideWhenUsed="1"/>
+    <w:lsdException w:name="annotation subject" w:semiHidden="1" w:unhideWhenUsed="1"/>
+    <w:lsdException w:name="No List" w:semiHidden="1" w:unhideWhenUsed="1"/>
+    <w:lsdException w:name="Outline List 1" w:semiHidden="1" w:unhideWhenUsed="1"/>
+    <w:lsdException w:name="Outline List 2" w:semiHidden="1" w:unhideWhenUsed="1"/>
+    <w:lsdException w:name="Outline List 3" w:semiHidden="1" w:unhideWhenUsed="1"/>
+    <w:lsdException w:name="Table Simple 1" w:semiHidden="1" w:unhideWhenUsed="1"/>
+    <w:lsdException w:name="Table Simple 2" w:semiHidden="1" w:unhideWhenUsed="1"/>
+    <w:lsdException w:name="Table Simple 3" w:semiHidden="1" w:unhideWhenUsed="1"/>
+    <w:lsdException w:name="Table Classic 1" w:semiHidden="1" w:unhideWhenUsed="1"/>
+    <w:lsdException w:name="Table Classic 2" w:semiHidden="1" w:unhideWhenUsed="1"/>
+    <w:lsdException w:name="Table Classic 3" w:semiHidden="1" w:unhideWhenUsed="1"/>
+    <w:lsdException w:name="Table Classic 4" w:semiHidden="1" w:unhideWhenUsed="1"/>
+    <w:lsdException w:name="Table Colorful 1" w:semiHidden="1" w:unhideWhenUsed="1"/>
+    <w:lsdException w:name="Table Colorful 2" w:semiHidden="1" w:unhideWhenUsed="1"/>
+    <w:lsdException w:name="Table Colorful 3" w:semiHidden="1" w:unhideWhenUsed="1"/>
+    <w:lsdException w:name="Table Columns 1" w:semiHidden="1" w:unhideWhenUsed="1"/>
+    <w:lsdException w:name="Table Columns 2" w:semiHidden="1" w:unhideWhenUsed="1"/>
+    <w:lsdException w:name="Table Columns 3" w:semiHidden="1" w:unhideWhenUsed="1"/>
+    <w:lsdException w:name="Table Columns 4" w:semiHidden="1" w:unhideWhenUsed="1"/>
+    <w:lsdException w:name="Table Columns 5" w:semiHidden="1" w:unhideWhenUsed="1"/>
+    <w:lsdException w:name="Table Grid 1" w:semiHidden="1" w:unhideWhenUsed="1"/>
+    <w:lsdException w:name="Table Grid 2" w:semiHidden="1" w:unhideWhenUsed="1"/>
+    <w:lsdException w:name="Table Grid 3" w:semiHidden="1" w:unhideWhenUsed="1"/>
+    <w:lsdException w:name="Table Grid 4" w:semiHidden="1" w:unhideWhenUsed="1"/>
+    <w:lsdException w:name="Table Grid 5" w:semiHidden="1" w:unhideWhenUsed="1"/>
+    <w:lsdException w:name="Table Grid 6" w:semiHidden="1" w:unhideWhenUsed="1"/>
+    <w:lsdException w:name="Table Grid 7" w:semiHidden="1" w:unhideWhenUsed="1"/>
+    <w:lsdException w:name="Table Grid 8" w:semiHidden="1" w:unhideWhenUsed="1"/>
+    <w:lsdException w:name="Table List 1" w:semiHidden="1" w:unhideWhenUsed="1"/>
+    <w:lsdException w:name="Table List 2" w:semiHidden="1" w:unhideWhenUsed="1"/>
+    <w:lsdException w:name="Table List 3" w:semiHidden="1" w:unhideWhenUsed="1"/>
+    <w:lsdException w:name="Table List 4" w:semiHidden="1" w:unhideWhenUsed="1"/>
+    <w:lsdException w:name="Table List 5" w:semiHidden="1" w:unhideWhenUsed="1"/>
+    <w:lsdException w:name="Table List 6" w:semiHidden="1" w:unhideWhenUsed="1"/>
+    <w:lsdException w:name="Table List 7" w:semiHidden="1" w:unhideWhenUsed="1"/>
+    <w:lsdException w:name="Table List 8" w:semiHidden="1" w:unhideWhenUsed="1"/>
+    <w:lsdException w:name="Table 3D effects 1" w:semiHidden="1" w:unhideWhenUsed="1"/>
+    <w:lsdException w:name="Table 3D effects 2" w:semiHidden="1" w:unhideWhenUsed="1"/>
+    <w:lsdException w:name="Table 3D effects 3" w:semiHidden="1" w:unhideWhenUsed="1"/>
+    <w:lsdException w:name="Table Contemporary" w:semiHidden="1" w:unhideWhenUsed="1"/>
+    <w:lsdException w:name="Table Elegant" w:semiHidden="1" w:unhideWhenUsed="1"/>
+    <w:lsdException w:name="Table Professional" w:semiHidden="1" w:unhideWhenUsed="1"/>
+    <w:lsdException w:name="Table Subtle 1" w:semiHidden="1" w:unhideWhenUsed="1"/>
+    <w:lsdException w:name="Table Subtle 2" w:semiHidden="1" w:unhideWhenUsed="1"/>
+    <w:lsdException w:name="Table Web 1" w:semiHidden="1" w:unhideWhenUsed="1"/>
+    <w:lsdException w:name="Table Web 2" w:semiHidden="1" w:unhideWhenUsed="1"/>
+    <w:lsdException w:name="Table Web 3" w:semiHidden="1" w:unhideWhenUsed="1"/>
+    <w:lsdException w:name="Balloon Text" w:semiHidden="1" w:unhideWhenUsed="1"/>
+    <w:lsdException w:name="Table Grid" w:uiPriority="59"/>
+    <w:lsdException w:name="Table Theme" w:semiHidden="1" w:unhideWhenUsed="1"/>
+    <w:lsdException w:name="Placeholder Text" w:semiHidden="1"/>
+    <w:lsdException w:name="No Spacing" w:uiPriority="1" w:qFormat="1"/>
+    <w:lsdException w:name="Light Shading" w:uiPriority="60"/>
+    <w:lsdException w:name="Light List" w:uiPriority="61"/>
+    <w:lsdException w:name="Light Grid" w:uiPriority="62"/>
+    <w:lsdException w:name="Medium Shading 1" w:uiPriority="63"/>
+    <w:lsdException w:name="Medium Shading 2" w:uiPriority="64"/>
+    <w:lsdException w:name="Medium List 1" w:uiPriority="65"/>
+    <w:lsdException w:name="Medium List 2" w:uiPriority="66"/>
+    <w:lsdException w:name="Medium Grid 1" w:uiPriority="67"/>
+    <w:lsdException w:name="Medium Grid 2" w:uiPriority="68"/>
+    <w:lsdException w:name="Medium Grid 3" w:uiPriority="69"/>
+    <w:lsdException w:name="Dark List" w:uiPriority="70"/>
+    <w:lsdException w:name="Colorful Shading" w:uiPriority="71"/>
+    <w:lsdException w:name="Colorful List" w:uiPriority="72"/>
+    <w:lsdException w:name="Colorful Grid" w:uiPriority="73"/>
+    <w:lsdException w:name="Light Shading Accent 1" w:uiPriority="60"/>
+    <w:lsdException w:name="Light List Accent 1" w:uiPriority="61"/>
+    <w:lsdException w:name="Light Grid Accent 1" w:uiPriority="62"/>
+    <w:lsdException w:name="Medium Shading 1 Accent 1" w:uiPriority="63"/>
+    <w:lsdException w:name="Medium Shading 2 Accent 1" w:uiPriority="64"/>
+    <w:lsdException w:name="Medium List 1 Accent 1" w:uiPriority="65"/>
+    <w:lsdException w:name="Revision" w:semiHidden="1"/>
+    <w:lsdException w:name="List Paragraph" w:uiPriority="34" w:qFormat="1"/>
+    <w:lsdException w:name="Quote" w:uiPriority="29" w:qFormat="1"/>
+    <w:lsdException w:name="Intense Quote" w:uiPriority="30" w:qFormat="1"/>
+    <w:lsdException w:name="Medium List 2 Accent 1" w:uiPriority="66"/>
+    <w:lsdException w:name="Medium Grid 1 Accent 1" w:uiPriority="67"/>
+    <w:lsdException w:name="Medium Grid 2 Accent 1" w:uiPriority="68"/>
+    <w:lsdException w:name="Medium Grid 3 Accent 1" w:uiPriority="69"/>
+    <w:lsdException w:name="Dark List Accent 1" w:uiPriority="70"/>
+    <w:lsdException w:name="Colorful Shading Accent 1" w:uiPriority="71"/>
+    <w:lsdException w:name="Colorful List Accent 1" w:uiPriority="72"/>
+    <w:lsdException w:name="Colorful Grid Accent 1" w:uiPriority="73"/>
+    <w:lsdException w:name="Light Shading Accent 2" w:uiPriority="60"/>
+    <w:lsdException w:name="Light List Accent 2" w:uiPriority="61"/>
+    <w:lsdException w:name="Light Grid Accent 2" w:uiPriority="62"/>
+    <w:lsdException w:name="Medium Shading 1 Accent 2" w:uiPriority="63"/>
+    <w:lsdException w:name="Medium Shading 2 Accent 2" w:uiPriority="64"/>
+    <w:lsdException w:name="Medium List 1 Accent 2" w:uiPriority="65"/>
+    <w:lsdException w:name="Medium List 2 Accent 2" w:uiPriority="66"/>
+    <w:lsdException w:name="Medium Grid 1 Accent 2" w:uiPriority="67"/>
+    <w:lsdException w:name="Medium Grid 2 Accent 2" w:uiPriority="68"/>
+    <w:lsdException w:name="Medium Grid 3 Accent 2" w:uiPriority="69"/>
+    <w:lsdException w:name="Dark List Accent 2" w:uiPriority="70"/>
+    <w:lsdException w:name="Colorful Shading Accent 2" w:uiPriority="71"/>
+    <w:lsdException w:name="Colorful List Accent 2" w:uiPriority="72"/>
+    <w:lsdException w:name="Colorful Grid Accent 2" w:uiPriority="73"/>
+    <w:lsdException w:name="Light Shading Accent 3" w:uiPriority="60"/>
+    <w:lsdException w:name="Light List Accent 3" w:uiPriority="61"/>
+    <w:lsdException w:name="Light Grid Accent 3" w:uiPriority="62"/>
+    <w:lsdException w:name="Medium Shading 1 Accent 3" w:uiPriority="63"/>
+    <w:lsdException w:name="Medium Shading 2 Accent 3" w:uiPriority="64"/>
+    <w:lsdException w:name="Medium List 1 Accent 3" w:uiPriority="65"/>
+    <w:lsdException w:name="Medium List 2 Accent 3" w:uiPriority="66"/>
+    <w:lsdException w:name="Medium Grid 1 Accent 3" w:uiPriority="67"/>
+    <w:lsdException w:name="Medium Grid 2 Accent 3" w:uiPriority="68"/>
+    <w:lsdException w:name="Medium Grid 3 Accent 3" w:uiPriority="69"/>
+    <w:lsdException w:name="Dark List Accent 3" w:uiPriority="70"/>
+    <w:lsdException w:name="Colorful Shading Accent 3" w:uiPriority="71"/>
+    <w:lsdException w:name="Colorful List Accent 3" w:uiPriority="72"/>
+    <w:lsdException w:name="Colorful Grid Accent 3" w:uiPriority="73"/>
+    <w:lsdException w:name="Light Shading Accent 4" w:uiPriority="60"/>
+    <w:lsdException w:name="Light List Accent 4" w:uiPriority="61"/>
+    <w:lsdException w:name="Light Grid Accent 4" w:uiPriority="62"/>
+    <w:lsdException w:name="Medium Shading 1 Accent 4" w:uiPriority="63"/>
+    <w:lsdException w:name="Medium Shading 2 Accent 4" w:uiPriority="64"/>
+    <w:lsdException w:name="Medium List 1 Accent 4" w:uiPriority="65"/>
+    <w:lsdException w:name="Medium List 2 Accent 4" w:uiPriority="66"/>
+    <w:lsdException w:name="Medium Grid 1 Accent 4" w:uiPriority="67"/>
+    <w:lsdException w:name="Medium Grid 2 Accent 4" w:uiPriority="68"/>
+    <w:lsdException w:name="Medium Grid 3 Accent 4" w:uiPriority="69"/>
+    <w:lsdException w:name="Dark List Accent 4" w:uiPriority="70"/>
+    <w:lsdException w:name="Colorful Shading Accent 4" w:uiPriority="71"/>
+    <w:lsdException w:name="Colorful List Accent 4" w:uiPriority="72"/>
+    <w:lsdException w:name="Colorful Grid Accent 4" w:uiPriority="73"/>
+    <w:lsdException w:name="Light Shading Accent 5" w:uiPriority="60"/>
+    <w:lsdException w:name="Light List Accent 5" w:uiPriority="61"/>
+    <w:lsdException w:name="Light Grid Accent 5" w:uiPriority="62"/>
+    <w:lsdException w:name="Medium Shading 1 Accent 5" w:uiPriority="63"/>
+    <w:lsdException w:name="Medium Shading 2 Accent 5" w:uiPriority="64"/>
+    <w:lsdException w:name="Medium List 1 Accent 5" w:uiPriority="65"/>
+    <w:lsdException w:name="Medium List 2 Accent 5" w:uiPriority="66"/>
+    <w:lsdException w:name="Medium Grid 1 Accent 5" w:uiPriority="67"/>
+    <w:lsdException w:name="Medium Grid 2 Accent 5" w:uiPriority="68"/>
+    <w:lsdException w:name="Medium Grid 3 Accent 5" w:uiPriority="69"/>
+    <w:lsdException w:name="Dark List Accent 5" w:uiPriority="70"/>
+    <w:lsdException w:name="Colorful Shading Accent 5" w:uiPriority="71"/>
+    <w:lsdException w:name="Colorful List Accent 5" w:uiPriority="72"/>
+    <w:lsdException w:name="Colorful Grid Accent 5" w:uiPriority="73"/>
+    <w:lsdException w:name="Light Shading Accent 6" w:uiPriority="60"/>
+    <w:lsdException w:name="Light List Accent 6" w:uiPriority="61"/>
+    <w:lsdException w:name="Light Grid Accent 6" w:uiPriority="62"/>
+    <w:lsdException w:name="Medium Shading 1 Accent 6" w:uiPriority="63"/>
+    <w:lsdException w:name="Medium Shading 2 Accent 6" w:uiPriority="64"/>
+    <w:lsdException w:name="Medium List 1 Accent 6" w:uiPriority="65"/>
+    <w:lsdException w:name="Medium List 2 Accent 6" w:uiPriority="66"/>
+    <w:lsdException w:name="Medium Grid 1 Accent 6" w:uiPriority="67"/>
+    <w:lsdException w:name="Medium Grid 2 Accent 6" w:uiPriority="68"/>
+    <w:lsdException w:name="Medium Grid 3 Accent 6" w:uiPriority="69"/>
+    <w:lsdException w:name="Dark List Accent 6" w:uiPriority="70"/>
+    <w:lsdException w:name="Colorful Shading Accent 6" w:uiPriority="71"/>
+    <w:lsdException w:name="Colorful List Accent 6" w:uiPriority="72"/>
+    <w:lsdException w:name="Colorful Grid Accent 6" w:uiPriority="73"/>
+    <w:lsdException w:name="Subtle Emphasis" w:uiPriority="19" w:qFormat="1"/>
+    <w:lsdException w:name="Intense Emphasis" w:uiPriority="21" w:qFormat="1"/>
+    <w:lsdException w:name="Subtle Reference" w:uiPriority="31" w:qFormat="1"/>
+    <w:lsdException w:name="Intense Reference" w:uiPriority="32" w:qFormat="1"/>
+    <w:lsdException w:name="Book Title" w:uiPriority="33" w:qFormat="1"/>
+    <w:lsdException w:name="Bibliography" w:semiHidden="1" w:uiPriority="37" w:unhideWhenUsed="1"/>
+    <w:lsdException w:name="TOC Heading" w:semiHidden="1" w:uiPriority="39" w:unhideWhenUsed="1" w:qFormat="1"/>
+    <w:lsdException w:name="Plain Table 1" w:uiPriority="41"/>
+    <w:lsdException w:name="Plain Table 2" w:uiPriority="42"/>
+    <w:lsdException w:name="Plain Table 3" w:uiPriority="43"/>
+    <w:lsdException w:name="Plain Table 4" w:uiPriority="44"/>
+    <w:lsdException w:name="Plain Table 5" w:uiPriority="45"/>
+    <w:lsdException w:name="Grid Table Light" w:uiPriority="40"/>
+    <w:lsdException w:name="Grid Table 1 Light" w:uiPriority="46"/>
+    <w:lsdException w:name="Grid Table 2" w:uiPriority="47"/>
+    <w:lsdException w:name="Grid Table 3" w:uiPriority="48"/>
+    <w:lsdException w:name="Grid Table 4" w:uiPriority="49"/>
+    <w:lsdException w:name="Grid Table 5 Dark" w:uiPriority="50"/>
+    <w:lsdException w:name="Grid Table 6 Colorful" w:uiPriority="51"/>
+    <w:lsdException w:name="Grid Table 7 Colorful" w:uiPriority="52"/>
+    <w:lsdException w:name="Grid Table 1 Light Accent 1" w:uiPriority="46"/>
+    <w:lsdException w:name="Grid Table 2 Accent 1" w:uiPriority="47"/>
+    <w:lsdException w:name="Grid Table 3 Accent 1" w:uiPriority="48"/>
+    <w:lsdException w:name="Grid Table 4 Accent 1" w:uiPriority="49"/>
+    <w:lsdException w:name="Grid Table 5 Dark Accent 1" w:uiPriority="50"/>
+    <w:lsdException w:name="Grid Table 6 Colorful Accent 1" w:uiPriority="51"/>
+    <w:lsdException w:name="Grid Table 7 Colorful Accent 1" w:uiPriority="52"/>
+    <w:lsdException w:name="Grid Table 1 Light Accent 2" w:uiPriority="46"/>
+    <w:lsdException w:name="Grid Table 2 Accent 2" w:uiPriority="47"/>
+    <w:lsdException w:name="Grid Table 3 Accent 2" w:uiPriority="48"/>
+    <w:lsdException w:name="Grid Table 4 Accent 2" w:uiPriority="49"/>
+    <w:lsdException w:name="Grid Table 5 Dark Accent 2" w:uiPriority="50"/>
+    <w:lsdException w:name="Grid Table 6 Colorful Accent 2" w:uiPriority="51"/>
+    <w:lsdException w:name="Grid Table 7 Colorful Accent 2" w:uiPriority="52"/>
+    <w:lsdException w:name="Grid Table 1 Light Accent 3" w:uiPriority="46"/>
+    <w:lsdException w:name="Grid Table 2 Accent 3" w:uiPriority="47"/>
+    <w:lsdException w:name="Grid Table 3 Accent 3" w:uiPriority="48"/>
+    <w:lsdException w:name="Grid Table 4 Accent 3" w:uiPriority="49"/>
+    <w:lsdException w:name="Grid Table 5 Dark Accent 3" w:uiPriority="50"/>
+    <w:lsdException w:name="Grid Table 6 Colorful Accent 3" w:uiPriority="51"/>
+    <w:lsdException w:name="Grid Table 7 Colorful Accent 3" w:uiPriority="52"/>
+    <w:lsdException w:name="Grid Table 1 Light Accent 4" w:uiPriority="46"/>
+    <w:lsdException w:name="Grid Table 2 Accent 4" w:uiPriority="47"/>
+    <w:lsdException w:name="Grid Table 3 Accent 4" w:uiPriority="48"/>
+    <w:lsdException w:name="Grid Table 4 Accent 4" w:uiPriority="49"/>
+    <w:lsdException w:name="Grid Table 5 Dark Accent 4" w:uiPriority="50"/>
+    <w:lsdException w:name="Grid Table 6 Colorful Accent 4" w:uiPriority="51"/>
+    <w:lsdException w:name="Grid Table 7 Colorful Accent 4" w:uiPriority="52"/>
+    <w:lsdException w:name="Grid Table 1 Light Accent 5" w:uiPriority="46"/>
+    <w:lsdException w:name="Grid Table 2 Accent 5" w:uiPriority="47"/>
+    <w:lsdException w:name="Grid Table 3 Accent 5" w:uiPriority="48"/>
+    <w:lsdException w:name="Grid Table 4 Accent 5" w:uiPriority="49"/>
+    <w:lsdException w:name="Grid Table 5 Dark Accent 5" w:uiPriority="50"/>
+    <w:lsdException w:name="Grid Table 6 Colorful Accent 5" w:uiPriority="51"/>
+    <w:lsdException w:name="Grid Table 7 Colorful Accent 5" w:uiPriority="52"/>
+    <w:lsdException w:name="Grid Table 1 Light Accent 6" w:uiPriority="46"/>
+    <w:lsdException w:name="Grid Table 2 Accent 6" w:uiPriority="47"/>
+    <w:lsdException w:name="Grid Table 3 Accent 6" w:uiPriority="48"/>
+    <w:lsdException w:name="Grid Table 4 Accent 6" w:uiPriority="49"/>
+    <w:lsdException w:name="Grid Table 5 Dark Accent 6" w:uiPriority="50"/>
+    <w:lsdException w:name="Grid Table 6 Colorful Accent 6" w:uiPriority="51"/>
+    <w:lsdException w:name="Grid Table 7 Colorful Accent 6" w:uiPriority="52"/>
+    <w:lsdException w:name="List Table 1 Light" w:uiPriority="46"/>
+    <w:lsdException w:name="List Table 2" w:uiPriority="47"/>
+    <w:lsdException w:name="List Table 3" w:uiPriority="48"/>
+    <w:lsdException w:name="List Table 4" w:uiPriority="49"/>
+    <w:lsdException w:name="List Table 5 Dark" w:uiPriority="50"/>
+    <w:lsdException w:name="List Table 6 Colorful" w:uiPriority="51"/>
+    <w:lsdException w:name="List Table 7 Colorful" w:uiPriority="52"/>
+    <w:lsdException w:name="List Table 1 Light Accent 1" w:uiPriority="46"/>
+    <w:lsdException w:name="List Table 2 Accent 1" w:uiPriority="47"/>
+    <w:lsdException w:name="List Table 3 Accent 1" w:uiPriority="48"/>
+    <w:lsdException w:name="List Table 4 Accent 1" w:uiPriority="49"/>
+    <w:lsdException w:name="List Table 5 Dark Accent 1" w:uiPriority="50"/>
+    <w:lsdException w:name="List Table 6 Colorful Accent 1" w:uiPriority="51"/>
+    <w:lsdException w:name="List Table 7 Colorful Accent 1" w:uiPriority="52"/>
+    <w:lsdException w:name="List Table 1 Light Accent 2" w:uiPriority="46"/>
+    <w:lsdException w:name="List Table 2 Accent 2" w:uiPriority="47"/>
+    <w:lsdException w:name="List Table 3 Accent 2" w:uiPriority="48"/>
+    <w:lsdException w:name="List Table 4 Accent 2" w:uiPriority="49"/>
+    <w:lsdException w:name="List Table 5 Dark Accent 2" w:uiPriority="50"/>
+    <w:lsdException w:name="List Table 6 Colorful Accent 2" w:uiPriority="51"/>
+    <w:lsdException w:name="List Table 7 Colorful Accent 2" w:uiPriority="52"/>
+    <w:lsdException w:name="List Table 1 Light Accent 3" w:uiPriority="46"/>
+    <w:lsdException w:name="List Table 2 Accent 3" w:uiPriority="47"/>
+    <w:lsdException w:name="List Table 3 Accent 3" w:uiPriority="48"/>
+    <w:lsdException w:name="List Table 4 Accent 3" w:uiPriority="49"/>
+    <w:lsdException w:name="List Table 5 Dark Accent 3" w:uiPriority="50"/>
+    <w:lsdException w:name="List Table 6 Colorful Accent 3" w:uiPriority="51"/>
+    <w:lsdException w:name="List Table 7 Colorful Accent 3" w:uiPriority="52"/>
+    <w:lsdException w:name="List Table 1 Light Accent 4" w:uiPriority="46"/>
+    <w:lsdException w:name="List Table 2 Accent 4" w:uiPriority="47"/>
+    <w:lsdException w:name="List Table 3 Accent 4" w:uiPriority="48"/>
+    <w:lsdException w:name="List Table 4 Accent 4" w:uiPriority="49"/>
+    <w:lsdException w:name="List Table 5 Dark Accent 4" w:uiPriority="50"/>
+    <w:lsdException w:name="List Table 6 Colorful Accent 4" w:uiPriority="51"/>
+    <w:lsdException w:name="List Table 7 Colorful Accent 4" w:uiPriority="52"/>
+    <w:lsdException w:name="List Table 1 Light Accent 5" w:uiPriority="46"/>
+    <w:lsdException w:name="List Table 2 Accent 5" w:uiPriority="47"/>
+    <w:lsdException w:name="List Table 3 Accent 5" w:uiPriority="48"/>
+    <w:lsdException w:name="List Table 4 Accent 5" w:uiPriority="49"/>
+    <w:lsdException w:name="List Table 5 Dark Accent 5" w:uiPriority="50"/>
+    <w:lsdException w:name="List Table 6 Colorful Accent 5" w:uiPriority="51"/>
+    <w:lsdException w:name="List Table 7 Colorful Accent 5" w:uiPriority="52"/>
+    <w:lsdException w:name="List Table 1 Light Accent 6" w:uiPriority="46"/>
+    <w:lsdException w:name="List Table 2 Accent 6" w:uiPriority="47"/>
+    <w:lsdException w:name="List Table 3 Accent 6" w:uiPriority="48"/>
+    <w:lsdException w:name="List Table 4 Accent 6" w:uiPriority="49"/>
+    <w:lsdException w:name="List Table 5 Dark Accent 6" w:uiPriority="50"/>
+    <w:lsdException w:name="List Table 6 Colorful Accent 6" w:uiPriority="51"/>
+    <w:lsdException w:name="List Table 7 Colorful Accent 6" w:uiPriority="52"/>
   </w:latentStyles>
-  <w:style w:type="paragraph" w:default="1" w:styleId="Standard">
+  <w:style w:type="paragraph" w:default="1" w:styleId="Normal">
     <w:name w:val="Normal"/>
     <w:qFormat/>
   </w:style>
-  <w:style w:type="paragraph" w:styleId="berschrift1">
+  <w:style w:type="paragraph" w:styleId="Heading1">
     <w:name w:val="heading 1"/>
-    <w:basedOn w:val="Standard"/>
-    <w:next w:val="Standard"/>
-    <w:link w:val="berschrift1Zchn"/>
+    <w:basedOn w:val="Normal"/>
+    <w:next w:val="Normal"/>
+    <w:link w:val="Heading1Char"/>
     <w:uiPriority w:val="9"/>
     <w:qFormat/>
     <w:rsid w:val="00604E75"/>
@@ -5882,11 +5667,11 @@
       <w:szCs w:val="32"/>
     </w:rPr>
   </w:style>
-  <w:style w:type="paragraph" w:styleId="berschrift2">
+  <w:style w:type="paragraph" w:styleId="Heading2">
     <w:name w:val="heading 2"/>
-    <w:basedOn w:val="Standard"/>
-    <w:next w:val="Standard"/>
-    <w:link w:val="berschrift2Zchn"/>
+    <w:basedOn w:val="Normal"/>
+    <w:next w:val="Normal"/>
+    <w:link w:val="Heading2Char"/>
     <w:uiPriority w:val="9"/>
     <w:unhideWhenUsed/>
     <w:qFormat/>
@@ -5906,11 +5691,11 @@
       <w:szCs w:val="38"/>
     </w:rPr>
   </w:style>
-  <w:style w:type="paragraph" w:styleId="berschrift3">
+  <w:style w:type="paragraph" w:styleId="Heading3">
     <w:name w:val="heading 3"/>
-    <w:basedOn w:val="Standard"/>
-    <w:next w:val="Standard"/>
-    <w:link w:val="berschrift3Zchn"/>
+    <w:basedOn w:val="Normal"/>
+    <w:next w:val="Normal"/>
+    <w:link w:val="Heading3Char"/>
     <w:uiPriority w:val="9"/>
     <w:unhideWhenUsed/>
     <w:qFormat/>
@@ -5928,11 +5713,11 @@
       <w:color w:val="4F81BD" w:themeColor="accent1"/>
     </w:rPr>
   </w:style>
-  <w:style w:type="paragraph" w:styleId="berschrift4">
+  <w:style w:type="paragraph" w:styleId="Heading4">
     <w:name w:val="heading 4"/>
-    <w:basedOn w:val="Standard"/>
-    <w:next w:val="Standard"/>
-    <w:link w:val="berschrift4Zchn"/>
+    <w:basedOn w:val="Normal"/>
+    <w:next w:val="Normal"/>
+    <w:link w:val="Heading4Char"/>
     <w:uiPriority w:val="9"/>
     <w:unhideWhenUsed/>
     <w:qFormat/>
@@ -5952,11 +5737,11 @@
       <w:color w:val="4F81BD" w:themeColor="accent1"/>
     </w:rPr>
   </w:style>
-  <w:style w:type="paragraph" w:styleId="berschrift5">
+  <w:style w:type="paragraph" w:styleId="Heading5">
     <w:name w:val="heading 5"/>
-    <w:basedOn w:val="Standard"/>
-    <w:next w:val="Standard"/>
-    <w:link w:val="berschrift5Zchn"/>
+    <w:basedOn w:val="Normal"/>
+    <w:next w:val="Normal"/>
+    <w:link w:val="Heading5Char"/>
     <w:uiPriority w:val="9"/>
     <w:unhideWhenUsed/>
     <w:qFormat/>
@@ -5972,13 +5757,13 @@
       <w:color w:val="243F60" w:themeColor="accent1" w:themeShade="7F"/>
     </w:rPr>
   </w:style>
-  <w:style w:type="character" w:default="1" w:styleId="Absatz-Standardschriftart">
+  <w:style w:type="character" w:default="1" w:styleId="DefaultParagraphFont">
     <w:name w:val="Default Paragraph Font"/>
     <w:uiPriority w:val="1"/>
     <w:semiHidden/>
     <w:unhideWhenUsed/>
   </w:style>
-  <w:style w:type="table" w:default="1" w:styleId="NormaleTabelle">
+  <w:style w:type="table" w:default="1" w:styleId="TableNormal">
     <w:name w:val="Normal Table"/>
     <w:uiPriority w:val="99"/>
     <w:semiHidden/>
@@ -5993,16 +5778,16 @@
       </w:tblCellMar>
     </w:tblPr>
   </w:style>
-  <w:style w:type="numbering" w:default="1" w:styleId="KeineListe">
+  <w:style w:type="numbering" w:default="1" w:styleId="NoList">
     <w:name w:val="No List"/>
     <w:uiPriority w:val="99"/>
     <w:semiHidden/>
     <w:unhideWhenUsed/>
   </w:style>
-  <w:style w:type="paragraph" w:styleId="Sprechblasentext">
+  <w:style w:type="paragraph" w:styleId="BalloonText">
     <w:name w:val="Balloon Text"/>
-    <w:basedOn w:val="Standard"/>
-    <w:link w:val="SprechblasentextZchn"/>
+    <w:basedOn w:val="Normal"/>
+    <w:link w:val="BalloonTextChar"/>
     <w:uiPriority w:val="99"/>
     <w:semiHidden/>
     <w:unhideWhenUsed/>
@@ -6013,10 +5798,10 @@
       <w:szCs w:val="18"/>
     </w:rPr>
   </w:style>
-  <w:style w:type="character" w:customStyle="1" w:styleId="SprechblasentextZchn">
-    <w:name w:val="Sprechblasentext Zchn"/>
-    <w:basedOn w:val="Absatz-Standardschriftart"/>
-    <w:link w:val="Sprechblasentext"/>
+  <w:style w:type="character" w:customStyle="1" w:styleId="BalloonTextChar">
+    <w:name w:val="Balloon Text Char"/>
+    <w:basedOn w:val="DefaultParagraphFont"/>
+    <w:link w:val="BalloonText"/>
     <w:uiPriority w:val="99"/>
     <w:semiHidden/>
     <w:rsid w:val="001826A7"/>
@@ -6026,9 +5811,9 @@
       <w:szCs w:val="18"/>
     </w:rPr>
   </w:style>
-  <w:style w:type="paragraph" w:styleId="Listenabsatz">
+  <w:style w:type="paragraph" w:styleId="ListParagraph">
     <w:name w:val="List Paragraph"/>
-    <w:basedOn w:val="Standard"/>
+    <w:basedOn w:val="Normal"/>
     <w:uiPriority w:val="34"/>
     <w:qFormat/>
     <w:rsid w:val="000B24A7"/>
@@ -6037,10 +5822,10 @@
       <w:contextualSpacing/>
     </w:pPr>
   </w:style>
-  <w:style w:type="character" w:customStyle="1" w:styleId="berschrift1Zchn">
-    <w:name w:val="Überschrift 1 Zchn"/>
-    <w:basedOn w:val="Absatz-Standardschriftart"/>
-    <w:link w:val="berschrift1"/>
+  <w:style w:type="character" w:customStyle="1" w:styleId="Heading1Char">
+    <w:name w:val="Heading 1 Char"/>
+    <w:basedOn w:val="DefaultParagraphFont"/>
+    <w:link w:val="Heading1"/>
     <w:uiPriority w:val="9"/>
     <w:rsid w:val="00604E75"/>
     <w:rPr>
@@ -6052,11 +5837,11 @@
       <w:szCs w:val="32"/>
     </w:rPr>
   </w:style>
-  <w:style w:type="paragraph" w:styleId="Titel">
+  <w:style w:type="paragraph" w:styleId="Title">
     <w:name w:val="Title"/>
-    <w:basedOn w:val="Standard"/>
-    <w:next w:val="Standard"/>
-    <w:link w:val="TitelZchn"/>
+    <w:basedOn w:val="Normal"/>
+    <w:next w:val="Normal"/>
+    <w:link w:val="TitleChar"/>
     <w:uiPriority w:val="10"/>
     <w:qFormat/>
     <w:rsid w:val="00604E75"/>
@@ -6076,10 +5861,10 @@
       <w:szCs w:val="52"/>
     </w:rPr>
   </w:style>
-  <w:style w:type="character" w:customStyle="1" w:styleId="TitelZchn">
-    <w:name w:val="Titel Zchn"/>
-    <w:basedOn w:val="Absatz-Standardschriftart"/>
-    <w:link w:val="Titel"/>
+  <w:style w:type="character" w:customStyle="1" w:styleId="TitleChar">
+    <w:name w:val="Title Char"/>
+    <w:basedOn w:val="DefaultParagraphFont"/>
+    <w:link w:val="Title"/>
     <w:uiPriority w:val="10"/>
     <w:rsid w:val="00604E75"/>
     <w:rPr>
@@ -6091,10 +5876,10 @@
       <w:szCs w:val="52"/>
     </w:rPr>
   </w:style>
-  <w:style w:type="paragraph" w:styleId="Kopfzeile">
+  <w:style w:type="paragraph" w:styleId="Header">
     <w:name w:val="header"/>
-    <w:basedOn w:val="Standard"/>
-    <w:link w:val="KopfzeileZchn"/>
+    <w:basedOn w:val="Normal"/>
+    <w:link w:val="HeaderChar"/>
     <w:uiPriority w:val="99"/>
     <w:unhideWhenUsed/>
     <w:rsid w:val="00604E75"/>
@@ -6105,17 +5890,17 @@
       </w:tabs>
     </w:pPr>
   </w:style>
-  <w:style w:type="character" w:customStyle="1" w:styleId="KopfzeileZchn">
-    <w:name w:val="Kopfzeile Zchn"/>
-    <w:basedOn w:val="Absatz-Standardschriftart"/>
-    <w:link w:val="Kopfzeile"/>
+  <w:style w:type="character" w:customStyle="1" w:styleId="HeaderChar">
+    <w:name w:val="Header Char"/>
+    <w:basedOn w:val="DefaultParagraphFont"/>
+    <w:link w:val="Header"/>
     <w:uiPriority w:val="99"/>
     <w:rsid w:val="00604E75"/>
   </w:style>
-  <w:style w:type="paragraph" w:styleId="Fuzeile">
+  <w:style w:type="paragraph" w:styleId="Footer">
     <w:name w:val="footer"/>
-    <w:basedOn w:val="Standard"/>
-    <w:link w:val="FuzeileZchn"/>
+    <w:basedOn w:val="Normal"/>
+    <w:link w:val="FooterChar"/>
     <w:uiPriority w:val="99"/>
     <w:unhideWhenUsed/>
     <w:rsid w:val="00604E75"/>
@@ -6126,16 +5911,16 @@
       </w:tabs>
     </w:pPr>
   </w:style>
-  <w:style w:type="character" w:customStyle="1" w:styleId="FuzeileZchn">
-    <w:name w:val="Fußzeile Zchn"/>
-    <w:basedOn w:val="Absatz-Standardschriftart"/>
-    <w:link w:val="Fuzeile"/>
+  <w:style w:type="character" w:customStyle="1" w:styleId="FooterChar">
+    <w:name w:val="Footer Char"/>
+    <w:basedOn w:val="DefaultParagraphFont"/>
+    <w:link w:val="Footer"/>
     <w:uiPriority w:val="99"/>
     <w:rsid w:val="00604E75"/>
   </w:style>
-  <w:style w:type="table" w:styleId="HelleSchattierung-Akzent1">
+  <w:style w:type="table" w:styleId="LightShading-Accent1">
     <w:name w:val="Light Shading Accent 1"/>
-    <w:basedOn w:val="NormaleTabelle"/>
+    <w:basedOn w:val="TableNormal"/>
     <w:uiPriority w:val="60"/>
     <w:rsid w:val="00604E75"/>
     <w:rPr>
@@ -6235,18 +6020,18 @@
       </w:tcPr>
     </w:tblStylePr>
   </w:style>
-  <w:style w:type="character" w:styleId="Seitenzahl">
+  <w:style w:type="character" w:styleId="PageNumber">
     <w:name w:val="page number"/>
-    <w:basedOn w:val="Absatz-Standardschriftart"/>
+    <w:basedOn w:val="DefaultParagraphFont"/>
     <w:uiPriority w:val="99"/>
     <w:semiHidden/>
     <w:unhideWhenUsed/>
     <w:rsid w:val="00604E75"/>
   </w:style>
-  <w:style w:type="character" w:customStyle="1" w:styleId="berschrift2Zchn">
-    <w:name w:val="Überschrift 2 Zchn"/>
-    <w:basedOn w:val="Absatz-Standardschriftart"/>
-    <w:link w:val="berschrift2"/>
+  <w:style w:type="character" w:customStyle="1" w:styleId="Heading2Char">
+    <w:name w:val="Heading 2 Char"/>
+    <w:basedOn w:val="DefaultParagraphFont"/>
+    <w:link w:val="Heading2"/>
     <w:uiPriority w:val="9"/>
     <w:rsid w:val="00DD7D53"/>
     <w:rPr>
@@ -6258,9 +6043,9 @@
       <w:szCs w:val="38"/>
     </w:rPr>
   </w:style>
-  <w:style w:type="table" w:styleId="Tabellenraster">
+  <w:style w:type="table" w:styleId="TableGrid">
     <w:name w:val="Table Grid"/>
-    <w:basedOn w:val="NormaleTabelle"/>
+    <w:basedOn w:val="TableNormal"/>
     <w:uiPriority w:val="59"/>
     <w:rsid w:val="00F32C91"/>
     <w:tblPr>
@@ -6281,9 +6066,9 @@
       </w:tblCellMar>
     </w:tblPr>
   </w:style>
-  <w:style w:type="table" w:styleId="HelleSchattierung-Akzent3">
+  <w:style w:type="table" w:styleId="LightShading-Accent3">
     <w:name w:val="Light Shading Accent 3"/>
-    <w:basedOn w:val="NormaleTabelle"/>
+    <w:basedOn w:val="TableNormal"/>
     <w:uiPriority w:val="60"/>
     <w:rsid w:val="00C53A3E"/>
     <w:rPr>
@@ -6381,10 +6166,10 @@
       </w:tcPr>
     </w:tblStylePr>
   </w:style>
-  <w:style w:type="character" w:customStyle="1" w:styleId="berschrift3Zchn">
-    <w:name w:val="Überschrift 3 Zchn"/>
-    <w:basedOn w:val="Absatz-Standardschriftart"/>
-    <w:link w:val="berschrift3"/>
+  <w:style w:type="character" w:customStyle="1" w:styleId="Heading3Char">
+    <w:name w:val="Heading 3 Char"/>
+    <w:basedOn w:val="DefaultParagraphFont"/>
+    <w:link w:val="Heading3"/>
     <w:uiPriority w:val="9"/>
     <w:rsid w:val="008800CF"/>
     <w:rPr>
@@ -6394,10 +6179,10 @@
       <w:color w:val="4F81BD" w:themeColor="accent1"/>
     </w:rPr>
   </w:style>
-  <w:style w:type="character" w:customStyle="1" w:styleId="berschrift4Zchn">
-    <w:name w:val="Überschrift 4 Zchn"/>
-    <w:basedOn w:val="Absatz-Standardschriftart"/>
-    <w:link w:val="berschrift4"/>
+  <w:style w:type="character" w:customStyle="1" w:styleId="Heading4Char">
+    <w:name w:val="Heading 4 Char"/>
+    <w:basedOn w:val="DefaultParagraphFont"/>
+    <w:link w:val="Heading4"/>
     <w:uiPriority w:val="9"/>
     <w:rsid w:val="009569CF"/>
     <w:rPr>
@@ -6409,10 +6194,10 @@
       <w:color w:val="4F81BD" w:themeColor="accent1"/>
     </w:rPr>
   </w:style>
-  <w:style w:type="character" w:customStyle="1" w:styleId="berschrift5Zchn">
-    <w:name w:val="Überschrift 5 Zchn"/>
-    <w:basedOn w:val="Absatz-Standardschriftart"/>
-    <w:link w:val="berschrift5"/>
+  <w:style w:type="character" w:customStyle="1" w:styleId="Heading5Char">
+    <w:name w:val="Heading 5 Char"/>
+    <w:basedOn w:val="DefaultParagraphFont"/>
+    <w:link w:val="Heading5"/>
     <w:uiPriority w:val="9"/>
     <w:rsid w:val="00762534"/>
     <w:rPr>
@@ -6434,9 +6219,9 @@
       <w:lang w:val="de-CH"/>
     </w:rPr>
   </w:style>
-  <w:style w:type="table" w:styleId="HelleListe">
+  <w:style w:type="table" w:styleId="LightList">
     <w:name w:val="Light List"/>
-    <w:basedOn w:val="NormaleTabelle"/>
+    <w:basedOn w:val="TableNormal"/>
     <w:uiPriority w:val="61"/>
     <w:rsid w:val="009D09C3"/>
     <w:tblPr>
@@ -6523,9 +6308,9 @@
       </w:tcPr>
     </w:tblStylePr>
   </w:style>
-  <w:style w:type="paragraph" w:styleId="StandardWeb">
+  <w:style w:type="paragraph" w:styleId="NormalWeb">
     <w:name w:val="Normal (Web)"/>
-    <w:basedOn w:val="Standard"/>
+    <w:basedOn w:val="Normal"/>
     <w:uiPriority w:val="99"/>
     <w:unhideWhenUsed/>
     <w:rsid w:val="00967C35"/>
@@ -6540,12 +6325,12 @@
   </w:style>
   <w:style w:type="character" w:customStyle="1" w:styleId="apple-converted-space">
     <w:name w:val="apple-converted-space"/>
-    <w:basedOn w:val="Absatz-Standardschriftart"/>
+    <w:basedOn w:val="DefaultParagraphFont"/>
     <w:rsid w:val="00967C35"/>
   </w:style>
   <w:style w:type="character" w:styleId="Hyperlink">
     <w:name w:val="Hyperlink"/>
-    <w:basedOn w:val="Absatz-Standardschriftart"/>
+    <w:basedOn w:val="DefaultParagraphFont"/>
     <w:uiPriority w:val="99"/>
     <w:unhideWhenUsed/>
     <w:rsid w:val="00A90EE7"/>
@@ -6554,887 +6339,15 @@
       <w:u w:val="single"/>
     </w:rPr>
   </w:style>
-  <w:style w:type="paragraph" w:styleId="KeinLeerraum">
+  <w:style w:type="paragraph" w:styleId="NoSpacing">
     <w:name w:val="No Spacing"/>
     <w:uiPriority w:val="1"/>
     <w:qFormat/>
     <w:rsid w:val="00CA3130"/>
   </w:style>
-  <w:style w:type="character" w:styleId="BesuchterHyperlink">
+  <w:style w:type="character" w:styleId="FollowedHyperlink">
     <w:name w:val="FollowedHyperlink"/>
-    <w:basedOn w:val="Absatz-Standardschriftart"/>
-    <w:uiPriority w:val="99"/>
-    <w:semiHidden/>
-    <w:unhideWhenUsed/>
-    <w:rsid w:val="00A6650D"/>
-    <w:rPr>
-      <w:color w:val="800080" w:themeColor="followedHyperlink"/>
-      <w:u w:val="single"/>
-    </w:rPr>
-  </w:style>
-</w:styles>
-</file>
-
-<file path=word/stylesWithEffects.xml><?xml version="1.0" encoding="utf-8"?>
-<w:styles xmlns:wpc="http://schemas.microsoft.com/office/word/2010/wordprocessingCanvas" xmlns:mc="http://schemas.openxmlformats.org/markup-compatibility/2006" xmlns:o="urn:schemas-microsoft-com:office:office" xmlns:r="http://schemas.openxmlformats.org/officeDocument/2006/relationships" xmlns:m="http://schemas.openxmlformats.org/officeDocument/2006/math" xmlns:v="urn:schemas-microsoft-com:vml" xmlns:wp14="http://schemas.microsoft.com/office/word/2010/wordprocessingDrawing" xmlns:wp="http://schemas.openxmlformats.org/drawingml/2006/wordprocessingDrawing" xmlns:w10="urn:schemas-microsoft-com:office:word" xmlns:w="http://schemas.openxmlformats.org/wordprocessingml/2006/main" xmlns:w14="http://schemas.microsoft.com/office/word/2010/wordml" xmlns:wpg="http://schemas.microsoft.com/office/word/2010/wordprocessingGroup" xmlns:wpi="http://schemas.microsoft.com/office/word/2010/wordprocessingInk" xmlns:wne="http://schemas.microsoft.com/office/word/2006/wordml" xmlns:wps="http://schemas.microsoft.com/office/word/2010/wordprocessingShape" mc:Ignorable="w14 wp14">
-  <w:docDefaults>
-    <w:rPrDefault>
-      <w:rPr>
-        <w:rFonts w:asciiTheme="minorHAnsi" w:eastAsiaTheme="minorEastAsia" w:hAnsiTheme="minorHAnsi" w:cstheme="minorBidi"/>
-        <w:sz w:val="24"/>
-        <w:szCs w:val="24"/>
-        <w:lang w:val="de-DE" w:eastAsia="de-DE" w:bidi="ar-SA"/>
-      </w:rPr>
-    </w:rPrDefault>
-    <w:pPrDefault/>
-  </w:docDefaults>
-  <w:latentStyles w:defLockedState="0" w:defUIPriority="99" w:defSemiHidden="1" w:defUnhideWhenUsed="1" w:defQFormat="0" w:count="267">
-    <w:lsdException w:name="Normal" w:semiHidden="0" w:uiPriority="0" w:unhideWhenUsed="0" w:qFormat="1"/>
-    <w:lsdException w:name="heading 1" w:semiHidden="0" w:uiPriority="9" w:unhideWhenUsed="0" w:qFormat="1"/>
-    <w:lsdException w:name="heading 2" w:uiPriority="9" w:qFormat="1"/>
-    <w:lsdException w:name="heading 3" w:uiPriority="9" w:qFormat="1"/>
-    <w:lsdException w:name="heading 4" w:uiPriority="9" w:qFormat="1"/>
-    <w:lsdException w:name="heading 5" w:uiPriority="9" w:qFormat="1"/>
-    <w:lsdException w:name="heading 6" w:uiPriority="9" w:qFormat="1"/>
-    <w:lsdException w:name="heading 7" w:uiPriority="9" w:qFormat="1"/>
-    <w:lsdException w:name="heading 8" w:uiPriority="9" w:qFormat="1"/>
-    <w:lsdException w:name="heading 9" w:uiPriority="9" w:qFormat="1"/>
-    <w:lsdException w:name="toc 1" w:uiPriority="39"/>
-    <w:lsdException w:name="toc 2" w:uiPriority="39"/>
-    <w:lsdException w:name="toc 3" w:uiPriority="39"/>
-    <w:lsdException w:name="toc 4" w:uiPriority="39"/>
-    <w:lsdException w:name="toc 5" w:uiPriority="39"/>
-    <w:lsdException w:name="toc 6" w:uiPriority="39"/>
-    <w:lsdException w:name="toc 7" w:uiPriority="39"/>
-    <w:lsdException w:name="toc 8" w:uiPriority="39"/>
-    <w:lsdException w:name="toc 9" w:uiPriority="39"/>
-    <w:lsdException w:name="caption" w:uiPriority="35" w:qFormat="1"/>
-    <w:lsdException w:name="Title" w:semiHidden="0" w:uiPriority="10" w:unhideWhenUsed="0" w:qFormat="1"/>
-    <w:lsdException w:name="Default Paragraph Font" w:uiPriority="1"/>
-    <w:lsdException w:name="Subtitle" w:semiHidden="0" w:uiPriority="11" w:unhideWhenUsed="0" w:qFormat="1"/>
-    <w:lsdException w:name="Strong" w:semiHidden="0" w:uiPriority="22" w:unhideWhenUsed="0" w:qFormat="1"/>
-    <w:lsdException w:name="Emphasis" w:semiHidden="0" w:uiPriority="20" w:unhideWhenUsed="0" w:qFormat="1"/>
-    <w:lsdException w:name="Table Grid" w:semiHidden="0" w:uiPriority="59" w:unhideWhenUsed="0"/>
-    <w:lsdException w:name="Placeholder Text" w:unhideWhenUsed="0"/>
-    <w:lsdException w:name="No Spacing" w:semiHidden="0" w:uiPriority="1" w:unhideWhenUsed="0" w:qFormat="1"/>
-    <w:lsdException w:name="Light Shading" w:semiHidden="0" w:uiPriority="60" w:unhideWhenUsed="0"/>
-    <w:lsdException w:name="Light List" w:semiHidden="0" w:uiPriority="61" w:unhideWhenUsed="0"/>
-    <w:lsdException w:name="Light Grid" w:semiHidden="0" w:uiPriority="62" w:unhideWhenUsed="0"/>
-    <w:lsdException w:name="Medium Shading 1" w:semiHidden="0" w:uiPriority="63" w:unhideWhenUsed="0"/>
-    <w:lsdException w:name="Medium Shading 2" w:semiHidden="0" w:uiPriority="64" w:unhideWhenUsed="0"/>
-    <w:lsdException w:name="Medium List 1" w:semiHidden="0" w:uiPriority="65" w:unhideWhenUsed="0"/>
-    <w:lsdException w:name="Medium List 2" w:semiHidden="0" w:uiPriority="66" w:unhideWhenUsed="0"/>
-    <w:lsdException w:name="Medium Grid 1" w:semiHidden="0" w:uiPriority="67" w:unhideWhenUsed="0"/>
-    <w:lsdException w:name="Medium Grid 2" w:semiHidden="0" w:uiPriority="68" w:unhideWhenUsed="0"/>
-    <w:lsdException w:name="Medium Grid 3" w:semiHidden="0" w:uiPriority="69" w:unhideWhenUsed="0"/>
-    <w:lsdException w:name="Dark List" w:semiHidden="0" w:uiPriority="70" w:unhideWhenUsed="0"/>
-    <w:lsdException w:name="Colorful Shading" w:semiHidden="0" w:uiPriority="71" w:unhideWhenUsed="0"/>
-    <w:lsdException w:name="Colorful List" w:semiHidden="0" w:uiPriority="72" w:unhideWhenUsed="0"/>
-    <w:lsdException w:name="Colorful Grid" w:semiHidden="0" w:uiPriority="73" w:unhideWhenUsed="0"/>
-    <w:lsdException w:name="Light Shading Accent 1" w:semiHidden="0" w:uiPriority="60" w:unhideWhenUsed="0"/>
-    <w:lsdException w:name="Light List Accent 1" w:semiHidden="0" w:uiPriority="61" w:unhideWhenUsed="0"/>
-    <w:lsdException w:name="Light Grid Accent 1" w:semiHidden="0" w:uiPriority="62" w:unhideWhenUsed="0"/>
-    <w:lsdException w:name="Medium Shading 1 Accent 1" w:semiHidden="0" w:uiPriority="63" w:unhideWhenUsed="0"/>
-    <w:lsdException w:name="Medium Shading 2 Accent 1" w:semiHidden="0" w:uiPriority="64" w:unhideWhenUsed="0"/>
-    <w:lsdException w:name="Medium List 1 Accent 1" w:semiHidden="0" w:uiPriority="65" w:unhideWhenUsed="0"/>
-    <w:lsdException w:name="Revision" w:unhideWhenUsed="0"/>
-    <w:lsdException w:name="List Paragraph" w:semiHidden="0" w:uiPriority="34" w:unhideWhenUsed="0" w:qFormat="1"/>
-    <w:lsdException w:name="Quote" w:semiHidden="0" w:uiPriority="29" w:unhideWhenUsed="0" w:qFormat="1"/>
-    <w:lsdException w:name="Intense Quote" w:semiHidden="0" w:uiPriority="30" w:unhideWhenUsed="0" w:qFormat="1"/>
-    <w:lsdException w:name="Medium List 2 Accent 1" w:semiHidden="0" w:uiPriority="66" w:unhideWhenUsed="0"/>
-    <w:lsdException w:name="Medium Grid 1 Accent 1" w:semiHidden="0" w:uiPriority="67" w:unhideWhenUsed="0"/>
-    <w:lsdException w:name="Medium Grid 2 Accent 1" w:semiHidden="0" w:uiPriority="68" w:unhideWhenUsed="0"/>
-    <w:lsdException w:name="Medium Grid 3 Accent 1" w:semiHidden="0" w:uiPriority="69" w:unhideWhenUsed="0"/>
-    <w:lsdException w:name="Dark List Accent 1" w:semiHidden="0" w:uiPriority="70" w:unhideWhenUsed="0"/>
-    <w:lsdException w:name="Colorful Shading Accent 1" w:semiHidden="0" w:uiPriority="71" w:unhideWhenUsed="0"/>
-    <w:lsdException w:name="Colorful List Accent 1" w:semiHidden="0" w:uiPriority="72" w:unhideWhenUsed="0"/>
-    <w:lsdException w:name="Colorful Grid Accent 1" w:semiHidden="0" w:uiPriority="73" w:unhideWhenUsed="0"/>
-    <w:lsdException w:name="Light Shading Accent 2" w:semiHidden="0" w:uiPriority="60" w:unhideWhenUsed="0"/>
-    <w:lsdException w:name="Light List Accent 2" w:semiHidden="0" w:uiPriority="61" w:unhideWhenUsed="0"/>
-    <w:lsdException w:name="Light Grid Accent 2" w:semiHidden="0" w:uiPriority="62" w:unhideWhenUsed="0"/>
-    <w:lsdException w:name="Medium Shading 1 Accent 2" w:semiHidden="0" w:uiPriority="63" w:unhideWhenUsed="0"/>
-    <w:lsdException w:name="Medium Shading 2 Accent 2" w:semiHidden="0" w:uiPriority="64" w:unhideWhenUsed="0"/>
-    <w:lsdException w:name="Medium List 1 Accent 2" w:semiHidden="0" w:uiPriority="65" w:unhideWhenUsed="0"/>
-    <w:lsdException w:name="Medium List 2 Accent 2" w:semiHidden="0" w:uiPriority="66" w:unhideWhenUsed="0"/>
-    <w:lsdException w:name="Medium Grid 1 Accent 2" w:semiHidden="0" w:uiPriority="67" w:unhideWhenUsed="0"/>
-    <w:lsdException w:name="Medium Grid 2 Accent 2" w:semiHidden="0" w:uiPriority="68" w:unhideWhenUsed="0"/>
-    <w:lsdException w:name="Medium Grid 3 Accent 2" w:semiHidden="0" w:uiPriority="69" w:unhideWhenUsed="0"/>
-    <w:lsdException w:name="Dark List Accent 2" w:semiHidden="0" w:uiPriority="70" w:unhideWhenUsed="0"/>
-    <w:lsdException w:name="Colorful Shading Accent 2" w:semiHidden="0" w:uiPriority="71" w:unhideWhenUsed="0"/>
-    <w:lsdException w:name="Colorful List Accent 2" w:semiHidden="0" w:uiPriority="72" w:unhideWhenUsed="0"/>
-    <w:lsdException w:name="Colorful Grid Accent 2" w:semiHidden="0" w:uiPriority="73" w:unhideWhenUsed="0"/>
-    <w:lsdException w:name="Light Shading Accent 3" w:semiHidden="0" w:uiPriority="60" w:unhideWhenUsed="0"/>
-    <w:lsdException w:name="Light List Accent 3" w:semiHidden="0" w:uiPriority="61" w:unhideWhenUsed="0"/>
-    <w:lsdException w:name="Light Grid Accent 3" w:semiHidden="0" w:uiPriority="62" w:unhideWhenUsed="0"/>
-    <w:lsdException w:name="Medium Shading 1 Accent 3" w:semiHidden="0" w:uiPriority="63" w:unhideWhenUsed="0"/>
-    <w:lsdException w:name="Medium Shading 2 Accent 3" w:semiHidden="0" w:uiPriority="64" w:unhideWhenUsed="0"/>
-    <w:lsdException w:name="Medium List 1 Accent 3" w:semiHidden="0" w:uiPriority="65" w:unhideWhenUsed="0"/>
-    <w:lsdException w:name="Medium List 2 Accent 3" w:semiHidden="0" w:uiPriority="66" w:unhideWhenUsed="0"/>
-    <w:lsdException w:name="Medium Grid 1 Accent 3" w:semiHidden="0" w:uiPriority="67" w:unhideWhenUsed="0"/>
-    <w:lsdException w:name="Medium Grid 2 Accent 3" w:semiHidden="0" w:uiPriority="68" w:unhideWhenUsed="0"/>
-    <w:lsdException w:name="Medium Grid 3 Accent 3" w:semiHidden="0" w:uiPriority="69" w:unhideWhenUsed="0"/>
-    <w:lsdException w:name="Dark List Accent 3" w:semiHidden="0" w:uiPriority="70" w:unhideWhenUsed="0"/>
-    <w:lsdException w:name="Colorful Shading Accent 3" w:semiHidden="0" w:uiPriority="71" w:unhideWhenUsed="0"/>
-    <w:lsdException w:name="Colorful List Accent 3" w:semiHidden="0" w:uiPriority="72" w:unhideWhenUsed="0"/>
-    <w:lsdException w:name="Colorful Grid Accent 3" w:semiHidden="0" w:uiPriority="73" w:unhideWhenUsed="0"/>
-    <w:lsdException w:name="Light Shading Accent 4" w:semiHidden="0" w:uiPriority="60" w:unhideWhenUsed="0"/>
-    <w:lsdException w:name="Light List Accent 4" w:semiHidden="0" w:uiPriority="61" w:unhideWhenUsed="0"/>
-    <w:lsdException w:name="Light Grid Accent 4" w:semiHidden="0" w:uiPriority="62" w:unhideWhenUsed="0"/>
-    <w:lsdException w:name="Medium Shading 1 Accent 4" w:semiHidden="0" w:uiPriority="63" w:unhideWhenUsed="0"/>
-    <w:lsdException w:name="Medium Shading 2 Accent 4" w:semiHidden="0" w:uiPriority="64" w:unhideWhenUsed="0"/>
-    <w:lsdException w:name="Medium List 1 Accent 4" w:semiHidden="0" w:uiPriority="65" w:unhideWhenUsed="0"/>
-    <w:lsdException w:name="Medium List 2 Accent 4" w:semiHidden="0" w:uiPriority="66" w:unhideWhenUsed="0"/>
-    <w:lsdException w:name="Medium Grid 1 Accent 4" w:semiHidden="0" w:uiPriority="67" w:unhideWhenUsed="0"/>
-    <w:lsdException w:name="Medium Grid 2 Accent 4" w:semiHidden="0" w:uiPriority="68" w:unhideWhenUsed="0"/>
-    <w:lsdException w:name="Medium Grid 3 Accent 4" w:semiHidden="0" w:uiPriority="69" w:unhideWhenUsed="0"/>
-    <w:lsdException w:name="Dark List Accent 4" w:semiHidden="0" w:uiPriority="70" w:unhideWhenUsed="0"/>
-    <w:lsdException w:name="Colorful Shading Accent 4" w:semiHidden="0" w:uiPriority="71" w:unhideWhenUsed="0"/>
-    <w:lsdException w:name="Colorful List Accent 4" w:semiHidden="0" w:uiPriority="72" w:unhideWhenUsed="0"/>
-    <w:lsdException w:name="Colorful Grid Accent 4" w:semiHidden="0" w:uiPriority="73" w:unhideWhenUsed="0"/>
-    <w:lsdException w:name="Light Shading Accent 5" w:semiHidden="0" w:uiPriority="60" w:unhideWhenUsed="0"/>
-    <w:lsdException w:name="Light List Accent 5" w:semiHidden="0" w:uiPriority="61" w:unhideWhenUsed="0"/>
-    <w:lsdException w:name="Light Grid Accent 5" w:semiHidden="0" w:uiPriority="62" w:unhideWhenUsed="0"/>
-    <w:lsdException w:name="Medium Shading 1 Accent 5" w:semiHidden="0" w:uiPriority="63" w:unhideWhenUsed="0"/>
-    <w:lsdException w:name="Medium Shading 2 Accent 5" w:semiHidden="0" w:uiPriority="64" w:unhideWhenUsed="0"/>
-    <w:lsdException w:name="Medium List 1 Accent 5" w:semiHidden="0" w:uiPriority="65" w:unhideWhenUsed="0"/>
-    <w:lsdException w:name="Medium List 2 Accent 5" w:semiHidden="0" w:uiPriority="66" w:unhideWhenUsed="0"/>
-    <w:lsdException w:name="Medium Grid 1 Accent 5" w:semiHidden="0" w:uiPriority="67" w:unhideWhenUsed="0"/>
-    <w:lsdException w:name="Medium Grid 2 Accent 5" w:semiHidden="0" w:uiPriority="68" w:unhideWhenUsed="0"/>
-    <w:lsdException w:name="Medium Grid 3 Accent 5" w:semiHidden="0" w:uiPriority="69" w:unhideWhenUsed="0"/>
-    <w:lsdException w:name="Dark List Accent 5" w:semiHidden="0" w:uiPriority="70" w:unhideWhenUsed="0"/>
-    <w:lsdException w:name="Colorful Shading Accent 5" w:semiHidden="0" w:uiPriority="71" w:unhideWhenUsed="0"/>
-    <w:lsdException w:name="Colorful List Accent 5" w:semiHidden="0" w:uiPriority="72" w:unhideWhenUsed="0"/>
-    <w:lsdException w:name="Colorful Grid Accent 5" w:semiHidden="0" w:uiPriority="73" w:unhideWhenUsed="0"/>
-    <w:lsdException w:name="Light Shading Accent 6" w:semiHidden="0" w:uiPriority="60" w:unhideWhenUsed="0"/>
-    <w:lsdException w:name="Light List Accent 6" w:semiHidden="0" w:uiPriority="61" w:unhideWhenUsed="0"/>
-    <w:lsdException w:name="Light Grid Accent 6" w:semiHidden="0" w:uiPriority="62" w:unhideWhenUsed="0"/>
-    <w:lsdException w:name="Medium Shading 1 Accent 6" w:semiHidden="0" w:uiPriority="63" w:unhideWhenUsed="0"/>
-    <w:lsdException w:name="Medium Shading 2 Accent 6" w:semiHidden="0" w:uiPriority="64" w:unhideWhenUsed="0"/>
-    <w:lsdException w:name="Medium List 1 Accent 6" w:semiHidden="0" w:uiPriority="65" w:unhideWhenUsed="0"/>
-    <w:lsdException w:name="Medium List 2 Accent 6" w:semiHidden="0" w:uiPriority="66" w:unhideWhenUsed="0"/>
-    <w:lsdException w:name="Medium Grid 1 Accent 6" w:semiHidden="0" w:uiPriority="67" w:unhideWhenUsed="0"/>
-    <w:lsdException w:name="Medium Grid 2 Accent 6" w:semiHidden="0" w:uiPriority="68" w:unhideWhenUsed="0"/>
-    <w:lsdException w:name="Medium Grid 3 Accent 6" w:semiHidden="0" w:uiPriority="69" w:unhideWhenUsed="0"/>
-    <w:lsdException w:name="Dark List Accent 6" w:semiHidden="0" w:uiPriority="70" w:unhideWhenUsed="0"/>
-    <w:lsdException w:name="Colorful Shading Accent 6" w:semiHidden="0" w:uiPriority="71" w:unhideWhenUsed="0"/>
-    <w:lsdException w:name="Colorful List Accent 6" w:semiHidden="0" w:uiPriority="72" w:unhideWhenUsed="0"/>
-    <w:lsdException w:name="Colorful Grid Accent 6" w:semiHidden="0" w:uiPriority="73" w:unhideWhenUsed="0"/>
-    <w:lsdException w:name="Subtle Emphasis" w:semiHidden="0" w:uiPriority="19" w:unhideWhenUsed="0" w:qFormat="1"/>
-    <w:lsdException w:name="Intense Emphasis" w:semiHidden="0" w:uiPriority="21" w:unhideWhenUsed="0" w:qFormat="1"/>
-    <w:lsdException w:name="Subtle Reference" w:semiHidden="0" w:uiPriority="31" w:unhideWhenUsed="0" w:qFormat="1"/>
-    <w:lsdException w:name="Intense Reference" w:semiHidden="0" w:uiPriority="32" w:unhideWhenUsed="0" w:qFormat="1"/>
-    <w:lsdException w:name="Book Title" w:semiHidden="0" w:uiPriority="33" w:unhideWhenUsed="0" w:qFormat="1"/>
-    <w:lsdException w:name="Bibliography" w:uiPriority="37"/>
-    <w:lsdException w:name="TOC Heading" w:uiPriority="39" w:qFormat="1"/>
-  </w:latentStyles>
-  <w:style w:type="paragraph" w:default="1" w:styleId="Standard">
-    <w:name w:val="Normal"/>
-    <w:qFormat/>
-  </w:style>
-  <w:style w:type="paragraph" w:styleId="berschrift1">
-    <w:name w:val="heading 1"/>
-    <w:basedOn w:val="Standard"/>
-    <w:next w:val="Standard"/>
-    <w:link w:val="berschrift1Zchn"/>
-    <w:uiPriority w:val="9"/>
-    <w:qFormat/>
-    <w:rsid w:val="00604E75"/>
-    <w:pPr>
-      <w:keepNext/>
-      <w:keepLines/>
-      <w:spacing w:before="480"/>
-      <w:outlineLvl w:val="0"/>
-    </w:pPr>
-    <w:rPr>
-      <w:rFonts w:asciiTheme="majorHAnsi" w:eastAsiaTheme="majorEastAsia" w:hAnsiTheme="majorHAnsi" w:cstheme="majorBidi"/>
-      <w:b/>
-      <w:bCs/>
-      <w:color w:val="345A8A" w:themeColor="accent1" w:themeShade="B5"/>
-      <w:sz w:val="32"/>
-      <w:szCs w:val="32"/>
-    </w:rPr>
-  </w:style>
-  <w:style w:type="paragraph" w:styleId="berschrift2">
-    <w:name w:val="heading 2"/>
-    <w:basedOn w:val="Standard"/>
-    <w:next w:val="Standard"/>
-    <w:link w:val="berschrift2Zchn"/>
-    <w:uiPriority w:val="9"/>
-    <w:unhideWhenUsed/>
-    <w:qFormat/>
-    <w:rsid w:val="00DD7D53"/>
-    <w:pPr>
-      <w:keepNext/>
-      <w:keepLines/>
-      <w:spacing w:before="160"/>
-      <w:outlineLvl w:val="1"/>
-    </w:pPr>
-    <w:rPr>
-      <w:rFonts w:ascii="Helvetica" w:eastAsiaTheme="majorEastAsia" w:hAnsi="Helvetica" w:cs="Helvetica"/>
-      <w:b/>
-      <w:bCs/>
-      <w:color w:val="365F91" w:themeColor="accent1" w:themeShade="BF"/>
-      <w:sz w:val="38"/>
-      <w:szCs w:val="38"/>
-    </w:rPr>
-  </w:style>
-  <w:style w:type="paragraph" w:styleId="berschrift3">
-    <w:name w:val="heading 3"/>
-    <w:basedOn w:val="Standard"/>
-    <w:next w:val="Standard"/>
-    <w:link w:val="berschrift3Zchn"/>
-    <w:uiPriority w:val="9"/>
-    <w:unhideWhenUsed/>
-    <w:qFormat/>
-    <w:rsid w:val="008800CF"/>
-    <w:pPr>
-      <w:keepNext/>
-      <w:keepLines/>
-      <w:spacing w:before="200"/>
-      <w:outlineLvl w:val="2"/>
-    </w:pPr>
-    <w:rPr>
-      <w:rFonts w:asciiTheme="majorHAnsi" w:eastAsiaTheme="majorEastAsia" w:hAnsiTheme="majorHAnsi" w:cstheme="majorBidi"/>
-      <w:b/>
-      <w:bCs/>
-      <w:color w:val="4F81BD" w:themeColor="accent1"/>
-    </w:rPr>
-  </w:style>
-  <w:style w:type="paragraph" w:styleId="berschrift4">
-    <w:name w:val="heading 4"/>
-    <w:basedOn w:val="Standard"/>
-    <w:next w:val="Standard"/>
-    <w:link w:val="berschrift4Zchn"/>
-    <w:uiPriority w:val="9"/>
-    <w:unhideWhenUsed/>
-    <w:qFormat/>
-    <w:rsid w:val="009569CF"/>
-    <w:pPr>
-      <w:keepNext/>
-      <w:keepLines/>
-      <w:spacing w:before="200"/>
-      <w:outlineLvl w:val="3"/>
-    </w:pPr>
-    <w:rPr>
-      <w:rFonts w:asciiTheme="majorHAnsi" w:eastAsiaTheme="majorEastAsia" w:hAnsiTheme="majorHAnsi" w:cstheme="majorBidi"/>
-      <w:b/>
-      <w:bCs/>
-      <w:i/>
-      <w:iCs/>
-      <w:color w:val="4F81BD" w:themeColor="accent1"/>
-    </w:rPr>
-  </w:style>
-  <w:style w:type="paragraph" w:styleId="berschrift5">
-    <w:name w:val="heading 5"/>
-    <w:basedOn w:val="Standard"/>
-    <w:next w:val="Standard"/>
-    <w:link w:val="berschrift5Zchn"/>
-    <w:uiPriority w:val="9"/>
-    <w:unhideWhenUsed/>
-    <w:qFormat/>
-    <w:rsid w:val="00762534"/>
-    <w:pPr>
-      <w:keepNext/>
-      <w:keepLines/>
-      <w:spacing w:before="200"/>
-      <w:outlineLvl w:val="4"/>
-    </w:pPr>
-    <w:rPr>
-      <w:rFonts w:asciiTheme="majorHAnsi" w:eastAsiaTheme="majorEastAsia" w:hAnsiTheme="majorHAnsi" w:cstheme="majorBidi"/>
-      <w:color w:val="243F60" w:themeColor="accent1" w:themeShade="7F"/>
-    </w:rPr>
-  </w:style>
-  <w:style w:type="character" w:default="1" w:styleId="Absatz-Standardschriftart">
-    <w:name w:val="Default Paragraph Font"/>
-    <w:uiPriority w:val="1"/>
-    <w:semiHidden/>
-    <w:unhideWhenUsed/>
-  </w:style>
-  <w:style w:type="table" w:default="1" w:styleId="NormaleTabelle">
-    <w:name w:val="Normal Table"/>
-    <w:uiPriority w:val="99"/>
-    <w:semiHidden/>
-    <w:unhideWhenUsed/>
-    <w:tblPr>
-      <w:tblInd w:w="0" w:type="dxa"/>
-      <w:tblCellMar>
-        <w:top w:w="0" w:type="dxa"/>
-        <w:left w:w="108" w:type="dxa"/>
-        <w:bottom w:w="0" w:type="dxa"/>
-        <w:right w:w="108" w:type="dxa"/>
-      </w:tblCellMar>
-    </w:tblPr>
-  </w:style>
-  <w:style w:type="numbering" w:default="1" w:styleId="KeineListe">
-    <w:name w:val="No List"/>
-    <w:uiPriority w:val="99"/>
-    <w:semiHidden/>
-    <w:unhideWhenUsed/>
-  </w:style>
-  <w:style w:type="paragraph" w:styleId="Sprechblasentext">
-    <w:name w:val="Balloon Text"/>
-    <w:basedOn w:val="Standard"/>
-    <w:link w:val="SprechblasentextZchn"/>
-    <w:uiPriority w:val="99"/>
-    <w:semiHidden/>
-    <w:unhideWhenUsed/>
-    <w:rsid w:val="001826A7"/>
-    <w:rPr>
-      <w:rFonts w:ascii="Lucida Grande" w:hAnsi="Lucida Grande"/>
-      <w:sz w:val="18"/>
-      <w:szCs w:val="18"/>
-    </w:rPr>
-  </w:style>
-  <w:style w:type="character" w:customStyle="1" w:styleId="SprechblasentextZchn">
-    <w:name w:val="Sprechblasentext Zchn"/>
-    <w:basedOn w:val="Absatz-Standardschriftart"/>
-    <w:link w:val="Sprechblasentext"/>
-    <w:uiPriority w:val="99"/>
-    <w:semiHidden/>
-    <w:rsid w:val="001826A7"/>
-    <w:rPr>
-      <w:rFonts w:ascii="Lucida Grande" w:hAnsi="Lucida Grande"/>
-      <w:sz w:val="18"/>
-      <w:szCs w:val="18"/>
-    </w:rPr>
-  </w:style>
-  <w:style w:type="paragraph" w:styleId="Listenabsatz">
-    <w:name w:val="List Paragraph"/>
-    <w:basedOn w:val="Standard"/>
-    <w:uiPriority w:val="34"/>
-    <w:qFormat/>
-    <w:rsid w:val="000B24A7"/>
-    <w:pPr>
-      <w:ind w:left="720"/>
-      <w:contextualSpacing/>
-    </w:pPr>
-  </w:style>
-  <w:style w:type="character" w:customStyle="1" w:styleId="berschrift1Zchn">
-    <w:name w:val="Überschrift 1 Zchn"/>
-    <w:basedOn w:val="Absatz-Standardschriftart"/>
-    <w:link w:val="berschrift1"/>
-    <w:uiPriority w:val="9"/>
-    <w:rsid w:val="00604E75"/>
-    <w:rPr>
-      <w:rFonts w:asciiTheme="majorHAnsi" w:eastAsiaTheme="majorEastAsia" w:hAnsiTheme="majorHAnsi" w:cstheme="majorBidi"/>
-      <w:b/>
-      <w:bCs/>
-      <w:color w:val="345A8A" w:themeColor="accent1" w:themeShade="B5"/>
-      <w:sz w:val="32"/>
-      <w:szCs w:val="32"/>
-    </w:rPr>
-  </w:style>
-  <w:style w:type="paragraph" w:styleId="Titel">
-    <w:name w:val="Title"/>
-    <w:basedOn w:val="Standard"/>
-    <w:next w:val="Standard"/>
-    <w:link w:val="TitelZchn"/>
-    <w:uiPriority w:val="10"/>
-    <w:qFormat/>
-    <w:rsid w:val="00604E75"/>
-    <w:pPr>
-      <w:pBdr>
-        <w:bottom w:val="single" w:sz="8" w:space="4" w:color="4F81BD" w:themeColor="accent1"/>
-      </w:pBdr>
-      <w:spacing w:after="300"/>
-      <w:contextualSpacing/>
-    </w:pPr>
-    <w:rPr>
-      <w:rFonts w:asciiTheme="majorHAnsi" w:eastAsiaTheme="majorEastAsia" w:hAnsiTheme="majorHAnsi" w:cstheme="majorBidi"/>
-      <w:color w:val="17365D" w:themeColor="text2" w:themeShade="BF"/>
-      <w:spacing w:val="5"/>
-      <w:kern w:val="28"/>
-      <w:sz w:val="52"/>
-      <w:szCs w:val="52"/>
-    </w:rPr>
-  </w:style>
-  <w:style w:type="character" w:customStyle="1" w:styleId="TitelZchn">
-    <w:name w:val="Titel Zchn"/>
-    <w:basedOn w:val="Absatz-Standardschriftart"/>
-    <w:link w:val="Titel"/>
-    <w:uiPriority w:val="10"/>
-    <w:rsid w:val="00604E75"/>
-    <w:rPr>
-      <w:rFonts w:asciiTheme="majorHAnsi" w:eastAsiaTheme="majorEastAsia" w:hAnsiTheme="majorHAnsi" w:cstheme="majorBidi"/>
-      <w:color w:val="17365D" w:themeColor="text2" w:themeShade="BF"/>
-      <w:spacing w:val="5"/>
-      <w:kern w:val="28"/>
-      <w:sz w:val="52"/>
-      <w:szCs w:val="52"/>
-    </w:rPr>
-  </w:style>
-  <w:style w:type="paragraph" w:styleId="Kopfzeile">
-    <w:name w:val="header"/>
-    <w:basedOn w:val="Standard"/>
-    <w:link w:val="KopfzeileZchn"/>
-    <w:uiPriority w:val="99"/>
-    <w:unhideWhenUsed/>
-    <w:rsid w:val="00604E75"/>
-    <w:pPr>
-      <w:tabs>
-        <w:tab w:val="center" w:pos="4536"/>
-        <w:tab w:val="right" w:pos="9072"/>
-      </w:tabs>
-    </w:pPr>
-  </w:style>
-  <w:style w:type="character" w:customStyle="1" w:styleId="KopfzeileZchn">
-    <w:name w:val="Kopfzeile Zchn"/>
-    <w:basedOn w:val="Absatz-Standardschriftart"/>
-    <w:link w:val="Kopfzeile"/>
-    <w:uiPriority w:val="99"/>
-    <w:rsid w:val="00604E75"/>
-  </w:style>
-  <w:style w:type="paragraph" w:styleId="Fuzeile">
-    <w:name w:val="footer"/>
-    <w:basedOn w:val="Standard"/>
-    <w:link w:val="FuzeileZchn"/>
-    <w:uiPriority w:val="99"/>
-    <w:unhideWhenUsed/>
-    <w:rsid w:val="00604E75"/>
-    <w:pPr>
-      <w:tabs>
-        <w:tab w:val="center" w:pos="4536"/>
-        <w:tab w:val="right" w:pos="9072"/>
-      </w:tabs>
-    </w:pPr>
-  </w:style>
-  <w:style w:type="character" w:customStyle="1" w:styleId="FuzeileZchn">
-    <w:name w:val="Fußzeile Zchn"/>
-    <w:basedOn w:val="Absatz-Standardschriftart"/>
-    <w:link w:val="Fuzeile"/>
-    <w:uiPriority w:val="99"/>
-    <w:rsid w:val="00604E75"/>
-  </w:style>
-  <w:style w:type="table" w:styleId="HelleSchattierung-Akzent1">
-    <w:name w:val="Light Shading Accent 1"/>
-    <w:basedOn w:val="NormaleTabelle"/>
-    <w:uiPriority w:val="60"/>
-    <w:rsid w:val="00604E75"/>
-    <w:rPr>
-      <w:color w:val="365F91" w:themeColor="accent1" w:themeShade="BF"/>
-      <w:sz w:val="22"/>
-      <w:szCs w:val="22"/>
-    </w:rPr>
-    <w:tblPr>
-      <w:tblStyleRowBandSize w:val="1"/>
-      <w:tblStyleColBandSize w:val="1"/>
-      <w:tblInd w:w="0" w:type="dxa"/>
-      <w:tblBorders>
-        <w:top w:val="single" w:sz="8" w:space="0" w:color="4F81BD" w:themeColor="accent1"/>
-        <w:bottom w:val="single" w:sz="8" w:space="0" w:color="4F81BD" w:themeColor="accent1"/>
-      </w:tblBorders>
-      <w:tblCellMar>
-        <w:top w:w="0" w:type="dxa"/>
-        <w:left w:w="108" w:type="dxa"/>
-        <w:bottom w:w="0" w:type="dxa"/>
-        <w:right w:w="108" w:type="dxa"/>
-      </w:tblCellMar>
-    </w:tblPr>
-    <w:tblStylePr w:type="firstRow">
-      <w:pPr>
-        <w:spacing w:before="0" w:after="0" w:line="240" w:lineRule="auto"/>
-      </w:pPr>
-      <w:rPr>
-        <w:b/>
-        <w:bCs/>
-      </w:rPr>
-      <w:tblPr/>
-      <w:tcPr>
-        <w:tcBorders>
-          <w:top w:val="single" w:sz="8" w:space="0" w:color="4F81BD" w:themeColor="accent1"/>
-          <w:left w:val="nil"/>
-          <w:bottom w:val="single" w:sz="8" w:space="0" w:color="4F81BD" w:themeColor="accent1"/>
-          <w:right w:val="nil"/>
-          <w:insideH w:val="nil"/>
-          <w:insideV w:val="nil"/>
-        </w:tcBorders>
-      </w:tcPr>
-    </w:tblStylePr>
-    <w:tblStylePr w:type="lastRow">
-      <w:pPr>
-        <w:spacing w:before="0" w:after="0" w:line="240" w:lineRule="auto"/>
-      </w:pPr>
-      <w:rPr>
-        <w:b/>
-        <w:bCs/>
-      </w:rPr>
-      <w:tblPr/>
-      <w:tcPr>
-        <w:tcBorders>
-          <w:top w:val="single" w:sz="8" w:space="0" w:color="4F81BD" w:themeColor="accent1"/>
-          <w:left w:val="nil"/>
-          <w:bottom w:val="single" w:sz="8" w:space="0" w:color="4F81BD" w:themeColor="accent1"/>
-          <w:right w:val="nil"/>
-          <w:insideH w:val="nil"/>
-          <w:insideV w:val="nil"/>
-        </w:tcBorders>
-      </w:tcPr>
-    </w:tblStylePr>
-    <w:tblStylePr w:type="firstCol">
-      <w:rPr>
-        <w:b/>
-        <w:bCs/>
-      </w:rPr>
-    </w:tblStylePr>
-    <w:tblStylePr w:type="lastCol">
-      <w:rPr>
-        <w:b/>
-        <w:bCs/>
-      </w:rPr>
-    </w:tblStylePr>
-    <w:tblStylePr w:type="band1Vert">
-      <w:tblPr/>
-      <w:tcPr>
-        <w:tcBorders>
-          <w:left w:val="nil"/>
-          <w:right w:val="nil"/>
-          <w:insideH w:val="nil"/>
-          <w:insideV w:val="nil"/>
-        </w:tcBorders>
-        <w:shd w:val="clear" w:color="auto" w:fill="D3DFEE" w:themeFill="accent1" w:themeFillTint="3F"/>
-      </w:tcPr>
-    </w:tblStylePr>
-    <w:tblStylePr w:type="band1Horz">
-      <w:tblPr/>
-      <w:tcPr>
-        <w:tcBorders>
-          <w:left w:val="nil"/>
-          <w:right w:val="nil"/>
-          <w:insideH w:val="nil"/>
-          <w:insideV w:val="nil"/>
-        </w:tcBorders>
-        <w:shd w:val="clear" w:color="auto" w:fill="D3DFEE" w:themeFill="accent1" w:themeFillTint="3F"/>
-      </w:tcPr>
-    </w:tblStylePr>
-  </w:style>
-  <w:style w:type="character" w:styleId="Seitenzahl">
-    <w:name w:val="page number"/>
-    <w:basedOn w:val="Absatz-Standardschriftart"/>
-    <w:uiPriority w:val="99"/>
-    <w:semiHidden/>
-    <w:unhideWhenUsed/>
-    <w:rsid w:val="00604E75"/>
-  </w:style>
-  <w:style w:type="character" w:customStyle="1" w:styleId="berschrift2Zchn">
-    <w:name w:val="Überschrift 2 Zchn"/>
-    <w:basedOn w:val="Absatz-Standardschriftart"/>
-    <w:link w:val="berschrift2"/>
-    <w:uiPriority w:val="9"/>
-    <w:rsid w:val="00DD7D53"/>
-    <w:rPr>
-      <w:rFonts w:ascii="Helvetica" w:eastAsiaTheme="majorEastAsia" w:hAnsi="Helvetica" w:cs="Helvetica"/>
-      <w:b/>
-      <w:bCs/>
-      <w:color w:val="365F91" w:themeColor="accent1" w:themeShade="BF"/>
-      <w:sz w:val="38"/>
-      <w:szCs w:val="38"/>
-    </w:rPr>
-  </w:style>
-  <w:style w:type="table" w:styleId="Tabellenraster">
-    <w:name w:val="Table Grid"/>
-    <w:basedOn w:val="NormaleTabelle"/>
-    <w:uiPriority w:val="59"/>
-    <w:rsid w:val="00F32C91"/>
-    <w:tblPr>
-      <w:tblInd w:w="0" w:type="dxa"/>
-      <w:tblBorders>
-        <w:top w:val="single" w:sz="4" w:space="0" w:color="auto"/>
-        <w:left w:val="single" w:sz="4" w:space="0" w:color="auto"/>
-        <w:bottom w:val="single" w:sz="4" w:space="0" w:color="auto"/>
-        <w:right w:val="single" w:sz="4" w:space="0" w:color="auto"/>
-        <w:insideH w:val="single" w:sz="4" w:space="0" w:color="auto"/>
-        <w:insideV w:val="single" w:sz="4" w:space="0" w:color="auto"/>
-      </w:tblBorders>
-      <w:tblCellMar>
-        <w:top w:w="0" w:type="dxa"/>
-        <w:left w:w="108" w:type="dxa"/>
-        <w:bottom w:w="0" w:type="dxa"/>
-        <w:right w:w="108" w:type="dxa"/>
-      </w:tblCellMar>
-    </w:tblPr>
-  </w:style>
-  <w:style w:type="table" w:styleId="HelleSchattierung-Akzent3">
-    <w:name w:val="Light Shading Accent 3"/>
-    <w:basedOn w:val="NormaleTabelle"/>
-    <w:uiPriority w:val="60"/>
-    <w:rsid w:val="00C53A3E"/>
-    <w:rPr>
-      <w:color w:val="76923C" w:themeColor="accent3" w:themeShade="BF"/>
-    </w:rPr>
-    <w:tblPr>
-      <w:tblStyleRowBandSize w:val="1"/>
-      <w:tblStyleColBandSize w:val="1"/>
-      <w:tblInd w:w="0" w:type="dxa"/>
-      <w:tblBorders>
-        <w:top w:val="single" w:sz="8" w:space="0" w:color="9BBB59" w:themeColor="accent3"/>
-        <w:bottom w:val="single" w:sz="8" w:space="0" w:color="9BBB59" w:themeColor="accent3"/>
-      </w:tblBorders>
-      <w:tblCellMar>
-        <w:top w:w="0" w:type="dxa"/>
-        <w:left w:w="108" w:type="dxa"/>
-        <w:bottom w:w="0" w:type="dxa"/>
-        <w:right w:w="108" w:type="dxa"/>
-      </w:tblCellMar>
-    </w:tblPr>
-    <w:tblStylePr w:type="firstRow">
-      <w:pPr>
-        <w:spacing w:before="0" w:after="0" w:line="240" w:lineRule="auto"/>
-      </w:pPr>
-      <w:rPr>
-        <w:b/>
-        <w:bCs/>
-      </w:rPr>
-      <w:tblPr/>
-      <w:tcPr>
-        <w:tcBorders>
-          <w:top w:val="single" w:sz="8" w:space="0" w:color="9BBB59" w:themeColor="accent3"/>
-          <w:left w:val="nil"/>
-          <w:bottom w:val="single" w:sz="8" w:space="0" w:color="9BBB59" w:themeColor="accent3"/>
-          <w:right w:val="nil"/>
-          <w:insideH w:val="nil"/>
-          <w:insideV w:val="nil"/>
-        </w:tcBorders>
-      </w:tcPr>
-    </w:tblStylePr>
-    <w:tblStylePr w:type="lastRow">
-      <w:pPr>
-        <w:spacing w:before="0" w:after="0" w:line="240" w:lineRule="auto"/>
-      </w:pPr>
-      <w:rPr>
-        <w:b/>
-        <w:bCs/>
-      </w:rPr>
-      <w:tblPr/>
-      <w:tcPr>
-        <w:tcBorders>
-          <w:top w:val="single" w:sz="8" w:space="0" w:color="9BBB59" w:themeColor="accent3"/>
-          <w:left w:val="nil"/>
-          <w:bottom w:val="single" w:sz="8" w:space="0" w:color="9BBB59" w:themeColor="accent3"/>
-          <w:right w:val="nil"/>
-          <w:insideH w:val="nil"/>
-          <w:insideV w:val="nil"/>
-        </w:tcBorders>
-      </w:tcPr>
-    </w:tblStylePr>
-    <w:tblStylePr w:type="firstCol">
-      <w:rPr>
-        <w:b/>
-        <w:bCs/>
-      </w:rPr>
-    </w:tblStylePr>
-    <w:tblStylePr w:type="lastCol">
-      <w:rPr>
-        <w:b/>
-        <w:bCs/>
-      </w:rPr>
-    </w:tblStylePr>
-    <w:tblStylePr w:type="band1Vert">
-      <w:tblPr/>
-      <w:tcPr>
-        <w:tcBorders>
-          <w:left w:val="nil"/>
-          <w:right w:val="nil"/>
-          <w:insideH w:val="nil"/>
-          <w:insideV w:val="nil"/>
-        </w:tcBorders>
-        <w:shd w:val="clear" w:color="auto" w:fill="E6EED5" w:themeFill="accent3" w:themeFillTint="3F"/>
-      </w:tcPr>
-    </w:tblStylePr>
-    <w:tblStylePr w:type="band1Horz">
-      <w:tblPr/>
-      <w:tcPr>
-        <w:tcBorders>
-          <w:left w:val="nil"/>
-          <w:right w:val="nil"/>
-          <w:insideH w:val="nil"/>
-          <w:insideV w:val="nil"/>
-        </w:tcBorders>
-        <w:shd w:val="clear" w:color="auto" w:fill="E6EED5" w:themeFill="accent3" w:themeFillTint="3F"/>
-      </w:tcPr>
-    </w:tblStylePr>
-  </w:style>
-  <w:style w:type="character" w:customStyle="1" w:styleId="berschrift3Zchn">
-    <w:name w:val="Überschrift 3 Zchn"/>
-    <w:basedOn w:val="Absatz-Standardschriftart"/>
-    <w:link w:val="berschrift3"/>
-    <w:uiPriority w:val="9"/>
-    <w:rsid w:val="008800CF"/>
-    <w:rPr>
-      <w:rFonts w:asciiTheme="majorHAnsi" w:eastAsiaTheme="majorEastAsia" w:hAnsiTheme="majorHAnsi" w:cstheme="majorBidi"/>
-      <w:b/>
-      <w:bCs/>
-      <w:color w:val="4F81BD" w:themeColor="accent1"/>
-    </w:rPr>
-  </w:style>
-  <w:style w:type="character" w:customStyle="1" w:styleId="berschrift4Zchn">
-    <w:name w:val="Überschrift 4 Zchn"/>
-    <w:basedOn w:val="Absatz-Standardschriftart"/>
-    <w:link w:val="berschrift4"/>
-    <w:uiPriority w:val="9"/>
-    <w:rsid w:val="009569CF"/>
-    <w:rPr>
-      <w:rFonts w:asciiTheme="majorHAnsi" w:eastAsiaTheme="majorEastAsia" w:hAnsiTheme="majorHAnsi" w:cstheme="majorBidi"/>
-      <w:b/>
-      <w:bCs/>
-      <w:i/>
-      <w:iCs/>
-      <w:color w:val="4F81BD" w:themeColor="accent1"/>
-    </w:rPr>
-  </w:style>
-  <w:style w:type="character" w:customStyle="1" w:styleId="berschrift5Zchn">
-    <w:name w:val="Überschrift 5 Zchn"/>
-    <w:basedOn w:val="Absatz-Standardschriftart"/>
-    <w:link w:val="berschrift5"/>
-    <w:uiPriority w:val="9"/>
-    <w:rsid w:val="00762534"/>
-    <w:rPr>
-      <w:rFonts w:asciiTheme="majorHAnsi" w:eastAsiaTheme="majorEastAsia" w:hAnsiTheme="majorHAnsi" w:cstheme="majorBidi"/>
-      <w:color w:val="243F60" w:themeColor="accent1" w:themeShade="7F"/>
-    </w:rPr>
-  </w:style>
-  <w:style w:type="paragraph" w:customStyle="1" w:styleId="Default">
-    <w:name w:val="Default"/>
-    <w:rsid w:val="00E968F4"/>
-    <w:pPr>
-      <w:autoSpaceDE w:val="0"/>
-      <w:autoSpaceDN w:val="0"/>
-      <w:adjustRightInd w:val="0"/>
-    </w:pPr>
-    <w:rPr>
-      <w:rFonts w:ascii="Calibri" w:hAnsi="Calibri" w:cs="Calibri"/>
-      <w:color w:val="000000"/>
-      <w:lang w:val="de-CH"/>
-    </w:rPr>
-  </w:style>
-  <w:style w:type="table" w:styleId="HelleListe">
-    <w:name w:val="Light List"/>
-    <w:basedOn w:val="NormaleTabelle"/>
-    <w:uiPriority w:val="61"/>
-    <w:rsid w:val="009D09C3"/>
-    <w:tblPr>
-      <w:tblStyleRowBandSize w:val="1"/>
-      <w:tblStyleColBandSize w:val="1"/>
-      <w:tblInd w:w="0" w:type="dxa"/>
-      <w:tblBorders>
-        <w:top w:val="single" w:sz="8" w:space="0" w:color="000000" w:themeColor="text1"/>
-        <w:left w:val="single" w:sz="8" w:space="0" w:color="000000" w:themeColor="text1"/>
-        <w:bottom w:val="single" w:sz="8" w:space="0" w:color="000000" w:themeColor="text1"/>
-        <w:right w:val="single" w:sz="8" w:space="0" w:color="000000" w:themeColor="text1"/>
-      </w:tblBorders>
-      <w:tblCellMar>
-        <w:top w:w="0" w:type="dxa"/>
-        <w:left w:w="108" w:type="dxa"/>
-        <w:bottom w:w="0" w:type="dxa"/>
-        <w:right w:w="108" w:type="dxa"/>
-      </w:tblCellMar>
-    </w:tblPr>
-    <w:tblStylePr w:type="firstRow">
-      <w:pPr>
-        <w:spacing w:before="0" w:after="0" w:line="240" w:lineRule="auto"/>
-      </w:pPr>
-      <w:rPr>
-        <w:b/>
-        <w:bCs/>
-        <w:color w:val="FFFFFF" w:themeColor="background1"/>
-      </w:rPr>
-      <w:tblPr/>
-      <w:tcPr>
-        <w:shd w:val="clear" w:color="auto" w:fill="000000" w:themeFill="text1"/>
-      </w:tcPr>
-    </w:tblStylePr>
-    <w:tblStylePr w:type="lastRow">
-      <w:pPr>
-        <w:spacing w:before="0" w:after="0" w:line="240" w:lineRule="auto"/>
-      </w:pPr>
-      <w:rPr>
-        <w:b/>
-        <w:bCs/>
-      </w:rPr>
-      <w:tblPr/>
-      <w:tcPr>
-        <w:tcBorders>
-          <w:top w:val="double" w:sz="6" w:space="0" w:color="000000" w:themeColor="text1"/>
-          <w:left w:val="single" w:sz="8" w:space="0" w:color="000000" w:themeColor="text1"/>
-          <w:bottom w:val="single" w:sz="8" w:space="0" w:color="000000" w:themeColor="text1"/>
-          <w:right w:val="single" w:sz="8" w:space="0" w:color="000000" w:themeColor="text1"/>
-        </w:tcBorders>
-      </w:tcPr>
-    </w:tblStylePr>
-    <w:tblStylePr w:type="firstCol">
-      <w:rPr>
-        <w:b/>
-        <w:bCs/>
-      </w:rPr>
-    </w:tblStylePr>
-    <w:tblStylePr w:type="lastCol">
-      <w:rPr>
-        <w:b/>
-        <w:bCs/>
-      </w:rPr>
-    </w:tblStylePr>
-    <w:tblStylePr w:type="band1Vert">
-      <w:tblPr/>
-      <w:tcPr>
-        <w:tcBorders>
-          <w:top w:val="single" w:sz="8" w:space="0" w:color="000000" w:themeColor="text1"/>
-          <w:left w:val="single" w:sz="8" w:space="0" w:color="000000" w:themeColor="text1"/>
-          <w:bottom w:val="single" w:sz="8" w:space="0" w:color="000000" w:themeColor="text1"/>
-          <w:right w:val="single" w:sz="8" w:space="0" w:color="000000" w:themeColor="text1"/>
-        </w:tcBorders>
-      </w:tcPr>
-    </w:tblStylePr>
-    <w:tblStylePr w:type="band1Horz">
-      <w:tblPr/>
-      <w:tcPr>
-        <w:tcBorders>
-          <w:top w:val="single" w:sz="8" w:space="0" w:color="000000" w:themeColor="text1"/>
-          <w:left w:val="single" w:sz="8" w:space="0" w:color="000000" w:themeColor="text1"/>
-          <w:bottom w:val="single" w:sz="8" w:space="0" w:color="000000" w:themeColor="text1"/>
-          <w:right w:val="single" w:sz="8" w:space="0" w:color="000000" w:themeColor="text1"/>
-        </w:tcBorders>
-      </w:tcPr>
-    </w:tblStylePr>
-  </w:style>
-  <w:style w:type="paragraph" w:styleId="StandardWeb">
-    <w:name w:val="Normal (Web)"/>
-    <w:basedOn w:val="Standard"/>
-    <w:uiPriority w:val="99"/>
-    <w:unhideWhenUsed/>
-    <w:rsid w:val="00967C35"/>
-    <w:pPr>
-      <w:spacing w:before="100" w:beforeAutospacing="1" w:after="100" w:afterAutospacing="1"/>
-    </w:pPr>
-    <w:rPr>
-      <w:rFonts w:ascii="Times" w:hAnsi="Times" w:cs="Times New Roman"/>
-      <w:sz w:val="20"/>
-      <w:szCs w:val="20"/>
-    </w:rPr>
-  </w:style>
-  <w:style w:type="character" w:customStyle="1" w:styleId="apple-converted-space">
-    <w:name w:val="apple-converted-space"/>
-    <w:basedOn w:val="Absatz-Standardschriftart"/>
-    <w:rsid w:val="00967C35"/>
-  </w:style>
-  <w:style w:type="character" w:styleId="Hyperlink">
-    <w:name w:val="Hyperlink"/>
-    <w:basedOn w:val="Absatz-Standardschriftart"/>
-    <w:uiPriority w:val="99"/>
-    <w:unhideWhenUsed/>
-    <w:rsid w:val="00A90EE7"/>
-    <w:rPr>
-      <w:color w:val="0000FF" w:themeColor="hyperlink"/>
-      <w:u w:val="single"/>
-    </w:rPr>
-  </w:style>
-  <w:style w:type="paragraph" w:styleId="KeinLeerraum">
-    <w:name w:val="No Spacing"/>
-    <w:uiPriority w:val="1"/>
-    <w:qFormat/>
-    <w:rsid w:val="00CA3130"/>
-  </w:style>
-  <w:style w:type="character" w:styleId="BesuchterHyperlink">
-    <w:name w:val="FollowedHyperlink"/>
-    <w:basedOn w:val="Absatz-Standardschriftart"/>
+    <w:basedOn w:val="DefaultParagraphFont"/>
     <w:uiPriority w:val="99"/>
     <w:semiHidden/>
     <w:unhideWhenUsed/>
@@ -7791,7 +6704,7 @@
 </file>
 
 <file path=customXml/itemProps2.xml><?xml version="1.0" encoding="utf-8"?>
-<ds:datastoreItem xmlns:ds="http://schemas.openxmlformats.org/officeDocument/2006/customXml" ds:itemID="{70B84B8F-83AD-4C4A-90DA-B04A5B69EC90}">
+<ds:datastoreItem xmlns:ds="http://schemas.openxmlformats.org/officeDocument/2006/customXml" ds:itemID="{979D70D4-8003-45D6-89A4-40C367D004DC}">
   <ds:schemaRefs>
     <ds:schemaRef ds:uri="http://schemas.openxmlformats.org/officeDocument/2006/bibliography"/>
   </ds:schemaRefs>

</xml_diff>

<commit_message>
Referenzen auf CD angepasst
</commit_message>
<xml_diff>
--- a/Planung/04_Resultate/Bedienungsanleitung/Bedienungsanleitung_necaREx.docx
+++ b/Planung/04_Resultate/Bedienungsanleitung/Bedienungsanleitung_necaREx.docx
@@ -99,7 +99,7 @@
                   </wp:anchor>
                 </w:drawing>
               </mc:Choice>
-              <mc:Fallback xmlns:mo="http://schemas.microsoft.com/office/mac/office/2008/main" xmlns:mv="urn:schemas-microsoft-com:mac:vml">
+              <mc:Fallback xmlns:mv="urn:schemas-microsoft-com:mac:vml" xmlns:mo="http://schemas.microsoft.com/office/mac/office/2008/main">
                 <w:pict>
                   <v:rect id="Rectangle 4" o:spid="_x0000_s1026" style="position:absolute;margin-left:21.75pt;margin-top:36pt;width:552.25pt;height:17.3pt;z-index:251662336;visibility:visible;mso-wrap-style:square;mso-width-percent:0;mso-height-percent:0;mso-wrap-distance-left:9pt;mso-wrap-distance-top:0;mso-wrap-distance-right:9pt;mso-wrap-distance-bottom:0;mso-position-horizontal:absolute;mso-position-horizontal-relative:page;mso-position-vertical:absolute;mso-position-vertical-relative:page;mso-width-percent:0;mso-height-percent:0;mso-width-relative:page;mso-height-relative:page;v-text-anchor:top" o:gfxdata="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" o:allowincell="f" fillcolor="#8db3e2 [1311]" stroked="f" strokecolor="#4a7ebb" strokeweight="1.5pt">
                     <v:shadow opacity="22938f" offset="0"/>
@@ -207,8 +207,19 @@
                                         <w:sz w:val="56"/>
                                         <w:szCs w:val="56"/>
                                       </w:rPr>
-                                      <w:t>Bedienungsanleitung necaREx</w:t>
+                                      <w:t xml:space="preserve">Bedienungsanleitung </w:t>
                                     </w:r>
+                                    <w:proofErr w:type="spellStart"/>
+                                    <w:r>
+                                      <w:rPr>
+                                        <w:rFonts w:asciiTheme="majorHAnsi" w:hAnsiTheme="majorHAnsi"/>
+                                        <w:color w:val="808080" w:themeColor="background1" w:themeShade="80"/>
+                                        <w:sz w:val="56"/>
+                                        <w:szCs w:val="56"/>
+                                      </w:rPr>
+                                      <w:t>necaREx</w:t>
+                                    </w:r>
+                                    <w:proofErr w:type="spellEnd"/>
                                   </w:p>
                                 </w:sdtContent>
                               </w:sdt>
@@ -238,6 +249,7 @@
                                         <w:szCs w:val="32"/>
                                       </w:rPr>
                                     </w:pPr>
+                                    <w:proofErr w:type="spellStart"/>
                                     <w:r>
                                       <w:rPr>
                                         <w:rFonts w:asciiTheme="majorHAnsi" w:hAnsiTheme="majorHAnsi"/>
@@ -245,7 +257,57 @@
                                         <w:sz w:val="32"/>
                                         <w:szCs w:val="32"/>
                                       </w:rPr>
-                                      <w:t>Nadri Mamuti, Florian Bosshard, Sebastian Sprenger, Benjamin Hohl Gruppe 2</w:t>
+                                      <w:t>Nadri</w:t>
+                                    </w:r>
+                                    <w:proofErr w:type="spellEnd"/>
+                                    <w:r>
+                                      <w:rPr>
+                                        <w:rFonts w:asciiTheme="majorHAnsi" w:hAnsiTheme="majorHAnsi"/>
+                                        <w:color w:val="808080" w:themeColor="background1" w:themeShade="80"/>
+                                        <w:sz w:val="32"/>
+                                        <w:szCs w:val="32"/>
+                                      </w:rPr>
+                                      <w:t xml:space="preserve"> </w:t>
+                                    </w:r>
+                                    <w:proofErr w:type="spellStart"/>
+                                    <w:r>
+                                      <w:rPr>
+                                        <w:rFonts w:asciiTheme="majorHAnsi" w:hAnsiTheme="majorHAnsi"/>
+                                        <w:color w:val="808080" w:themeColor="background1" w:themeShade="80"/>
+                                        <w:sz w:val="32"/>
+                                        <w:szCs w:val="32"/>
+                                      </w:rPr>
+                                      <w:t>Mamuti</w:t>
+                                    </w:r>
+                                    <w:proofErr w:type="spellEnd"/>
+                                    <w:r>
+                                      <w:rPr>
+                                        <w:rFonts w:asciiTheme="majorHAnsi" w:hAnsiTheme="majorHAnsi"/>
+                                        <w:color w:val="808080" w:themeColor="background1" w:themeShade="80"/>
+                                        <w:sz w:val="32"/>
+                                        <w:szCs w:val="32"/>
+                                      </w:rPr>
+                                      <w:t xml:space="preserve">, Florian </w:t>
+                                    </w:r>
+                                    <w:proofErr w:type="spellStart"/>
+                                    <w:r>
+                                      <w:rPr>
+                                        <w:rFonts w:asciiTheme="majorHAnsi" w:hAnsiTheme="majorHAnsi"/>
+                                        <w:color w:val="808080" w:themeColor="background1" w:themeShade="80"/>
+                                        <w:sz w:val="32"/>
+                                        <w:szCs w:val="32"/>
+                                      </w:rPr>
+                                      <w:t>Bosshard</w:t>
+                                    </w:r>
+                                    <w:proofErr w:type="spellEnd"/>
+                                    <w:r>
+                                      <w:rPr>
+                                        <w:rFonts w:asciiTheme="majorHAnsi" w:hAnsiTheme="majorHAnsi"/>
+                                        <w:color w:val="808080" w:themeColor="background1" w:themeShade="80"/>
+                                        <w:sz w:val="32"/>
+                                        <w:szCs w:val="32"/>
+                                      </w:rPr>
+                                      <w:t>, Sebastian Sprenger, Benjamin Hohl Gruppe 2</w:t>
                                     </w:r>
                                   </w:p>
                                 </w:sdtContent>
@@ -337,8 +399,19 @@
                                   <w:sz w:val="56"/>
                                   <w:szCs w:val="56"/>
                                 </w:rPr>
-                                <w:t>Bedienungsanleitung necaREx</w:t>
+                                <w:t xml:space="preserve">Bedienungsanleitung </w:t>
                               </w:r>
+                              <w:proofErr w:type="spellStart"/>
+                              <w:r>
+                                <w:rPr>
+                                  <w:rFonts w:asciiTheme="majorHAnsi" w:hAnsiTheme="majorHAnsi"/>
+                                  <w:color w:val="808080" w:themeColor="background1" w:themeShade="80"/>
+                                  <w:sz w:val="56"/>
+                                  <w:szCs w:val="56"/>
+                                </w:rPr>
+                                <w:t>necaREx</w:t>
+                              </w:r>
+                              <w:proofErr w:type="spellEnd"/>
                             </w:p>
                           </w:sdtContent>
                         </w:sdt>
@@ -368,6 +441,7 @@
                                   <w:szCs w:val="32"/>
                                 </w:rPr>
                               </w:pPr>
+                              <w:proofErr w:type="spellStart"/>
                               <w:r>
                                 <w:rPr>
                                   <w:rFonts w:asciiTheme="majorHAnsi" w:hAnsiTheme="majorHAnsi"/>
@@ -375,7 +449,57 @@
                                   <w:sz w:val="32"/>
                                   <w:szCs w:val="32"/>
                                 </w:rPr>
-                                <w:t>Nadri Mamuti, Florian Bosshard, Sebastian Sprenger, Benjamin Hohl Gruppe 2</w:t>
+                                <w:t>Nadri</w:t>
+                              </w:r>
+                              <w:proofErr w:type="spellEnd"/>
+                              <w:r>
+                                <w:rPr>
+                                  <w:rFonts w:asciiTheme="majorHAnsi" w:hAnsiTheme="majorHAnsi"/>
+                                  <w:color w:val="808080" w:themeColor="background1" w:themeShade="80"/>
+                                  <w:sz w:val="32"/>
+                                  <w:szCs w:val="32"/>
+                                </w:rPr>
+                                <w:t xml:space="preserve"> </w:t>
+                              </w:r>
+                              <w:proofErr w:type="spellStart"/>
+                              <w:r>
+                                <w:rPr>
+                                  <w:rFonts w:asciiTheme="majorHAnsi" w:hAnsiTheme="majorHAnsi"/>
+                                  <w:color w:val="808080" w:themeColor="background1" w:themeShade="80"/>
+                                  <w:sz w:val="32"/>
+                                  <w:szCs w:val="32"/>
+                                </w:rPr>
+                                <w:t>Mamuti</w:t>
+                              </w:r>
+                              <w:proofErr w:type="spellEnd"/>
+                              <w:r>
+                                <w:rPr>
+                                  <w:rFonts w:asciiTheme="majorHAnsi" w:hAnsiTheme="majorHAnsi"/>
+                                  <w:color w:val="808080" w:themeColor="background1" w:themeShade="80"/>
+                                  <w:sz w:val="32"/>
+                                  <w:szCs w:val="32"/>
+                                </w:rPr>
+                                <w:t xml:space="preserve">, Florian </w:t>
+                              </w:r>
+                              <w:proofErr w:type="spellStart"/>
+                              <w:r>
+                                <w:rPr>
+                                  <w:rFonts w:asciiTheme="majorHAnsi" w:hAnsiTheme="majorHAnsi"/>
+                                  <w:color w:val="808080" w:themeColor="background1" w:themeShade="80"/>
+                                  <w:sz w:val="32"/>
+                                  <w:szCs w:val="32"/>
+                                </w:rPr>
+                                <w:t>Bosshard</w:t>
+                              </w:r>
+                              <w:proofErr w:type="spellEnd"/>
+                              <w:r>
+                                <w:rPr>
+                                  <w:rFonts w:asciiTheme="majorHAnsi" w:hAnsiTheme="majorHAnsi"/>
+                                  <w:color w:val="808080" w:themeColor="background1" w:themeShade="80"/>
+                                  <w:sz w:val="32"/>
+                                  <w:szCs w:val="32"/>
+                                </w:rPr>
+                                <w:t>, Sebastian Sprenger, Benjamin Hohl Gruppe 2</w:t>
                               </w:r>
                             </w:p>
                           </w:sdtContent>
@@ -543,7 +667,35 @@
                                     <w:szCs w:val="20"/>
                                     <w:lang w:val="en-US"/>
                                   </w:rPr>
-                                  <w:t xml:space="preserve">                             Dozierende:  </w:t>
+                                  <w:t xml:space="preserve">                             </w:t>
+                                </w:r>
+                                <w:proofErr w:type="spellStart"/>
+                                <w:r>
+                                  <w:rPr>
+                                    <w:rFonts w:asciiTheme="majorHAnsi" w:hAnsiTheme="majorHAnsi"/>
+                                    <w:b/>
+                                    <w:bCs/>
+                                    <w:color w:val="548DD4" w:themeColor="text2" w:themeTint="99"/>
+                                    <w:spacing w:val="60"/>
+                                    <w:sz w:val="20"/>
+                                    <w:szCs w:val="20"/>
+                                    <w:lang w:val="en-US"/>
+                                  </w:rPr>
+                                  <w:t>Dozierende</w:t>
+                                </w:r>
+                                <w:proofErr w:type="spellEnd"/>
+                                <w:r>
+                                  <w:rPr>
+                                    <w:rFonts w:asciiTheme="majorHAnsi" w:hAnsiTheme="majorHAnsi"/>
+                                    <w:b/>
+                                    <w:bCs/>
+                                    <w:color w:val="548DD4" w:themeColor="text2" w:themeTint="99"/>
+                                    <w:spacing w:val="60"/>
+                                    <w:sz w:val="20"/>
+                                    <w:szCs w:val="20"/>
+                                    <w:lang w:val="en-US"/>
+                                  </w:rPr>
+                                  <w:t xml:space="preserve">:  </w:t>
                                 </w:r>
                                 <w:r>
                                   <w:rPr>
@@ -557,8 +709,23 @@
                                     <w:lang w:val="en-US"/>
                                   </w:rPr>
                                   <w:tab/>
-                                  <w:t>Bettina Furrer</w:t>
+                                  <w:t xml:space="preserve">Bettina </w:t>
                                 </w:r>
+                                <w:proofErr w:type="spellStart"/>
+                                <w:r>
+                                  <w:rPr>
+                                    <w:rFonts w:asciiTheme="majorHAnsi" w:hAnsiTheme="majorHAnsi"/>
+                                    <w:b/>
+                                    <w:bCs/>
+                                    <w:color w:val="548DD4" w:themeColor="text2" w:themeTint="99"/>
+                                    <w:spacing w:val="60"/>
+                                    <w:sz w:val="20"/>
+                                    <w:szCs w:val="20"/>
+                                    <w:lang w:val="en-US"/>
+                                  </w:rPr>
+                                  <w:t>Furrer</w:t>
+                                </w:r>
+                                <w:proofErr w:type="spellEnd"/>
                               </w:p>
                               <w:p>
                                 <w:pPr>
@@ -599,8 +766,50 @@
                                     <w:lang w:val="en-US"/>
                                   </w:rPr>
                                   <w:tab/>
-                                  <w:t>Reto Ferri</w:t>
                                 </w:r>
+                                <w:proofErr w:type="spellStart"/>
+                                <w:r>
+                                  <w:rPr>
+                                    <w:rFonts w:asciiTheme="majorHAnsi" w:hAnsiTheme="majorHAnsi"/>
+                                    <w:b/>
+                                    <w:bCs/>
+                                    <w:color w:val="548DD4" w:themeColor="text2" w:themeTint="99"/>
+                                    <w:spacing w:val="60"/>
+                                    <w:sz w:val="20"/>
+                                    <w:szCs w:val="20"/>
+                                    <w:lang w:val="en-US"/>
+                                  </w:rPr>
+                                  <w:t>Reto</w:t>
+                                </w:r>
+                                <w:proofErr w:type="spellEnd"/>
+                                <w:r>
+                                  <w:rPr>
+                                    <w:rFonts w:asciiTheme="majorHAnsi" w:hAnsiTheme="majorHAnsi"/>
+                                    <w:b/>
+                                    <w:bCs/>
+                                    <w:color w:val="548DD4" w:themeColor="text2" w:themeTint="99"/>
+                                    <w:spacing w:val="60"/>
+                                    <w:sz w:val="20"/>
+                                    <w:szCs w:val="20"/>
+                                    <w:lang w:val="en-US"/>
+                                  </w:rPr>
+                                  <w:t xml:space="preserve"> </w:t>
+                                </w:r>
+                                <w:proofErr w:type="spellStart"/>
+                                <w:r>
+                                  <w:rPr>
+                                    <w:rFonts w:asciiTheme="majorHAnsi" w:hAnsiTheme="majorHAnsi"/>
+                                    <w:b/>
+                                    <w:bCs/>
+                                    <w:color w:val="548DD4" w:themeColor="text2" w:themeTint="99"/>
+                                    <w:spacing w:val="60"/>
+                                    <w:sz w:val="20"/>
+                                    <w:szCs w:val="20"/>
+                                    <w:lang w:val="en-US"/>
+                                  </w:rPr>
+                                  <w:t>Ferri</w:t>
+                                </w:r>
+                                <w:proofErr w:type="spellEnd"/>
                               </w:p>
                             </w:txbxContent>
                           </wps:txbx>
@@ -683,7 +892,35 @@
                               <w:szCs w:val="20"/>
                               <w:lang w:val="en-US"/>
                             </w:rPr>
-                            <w:t xml:space="preserve">                             Dozierende:  </w:t>
+                            <w:t xml:space="preserve">                             </w:t>
+                          </w:r>
+                          <w:proofErr w:type="spellStart"/>
+                          <w:r>
+                            <w:rPr>
+                              <w:rFonts w:asciiTheme="majorHAnsi" w:hAnsiTheme="majorHAnsi"/>
+                              <w:b/>
+                              <w:bCs/>
+                              <w:color w:val="548DD4" w:themeColor="text2" w:themeTint="99"/>
+                              <w:spacing w:val="60"/>
+                              <w:sz w:val="20"/>
+                              <w:szCs w:val="20"/>
+                              <w:lang w:val="en-US"/>
+                            </w:rPr>
+                            <w:t>Dozierende</w:t>
+                          </w:r>
+                          <w:proofErr w:type="spellEnd"/>
+                          <w:r>
+                            <w:rPr>
+                              <w:rFonts w:asciiTheme="majorHAnsi" w:hAnsiTheme="majorHAnsi"/>
+                              <w:b/>
+                              <w:bCs/>
+                              <w:color w:val="548DD4" w:themeColor="text2" w:themeTint="99"/>
+                              <w:spacing w:val="60"/>
+                              <w:sz w:val="20"/>
+                              <w:szCs w:val="20"/>
+                              <w:lang w:val="en-US"/>
+                            </w:rPr>
+                            <w:t xml:space="preserve">:  </w:t>
                           </w:r>
                           <w:r>
                             <w:rPr>
@@ -697,8 +934,23 @@
                               <w:lang w:val="en-US"/>
                             </w:rPr>
                             <w:tab/>
-                            <w:t>Bettina Furrer</w:t>
+                            <w:t xml:space="preserve">Bettina </w:t>
                           </w:r>
+                          <w:proofErr w:type="spellStart"/>
+                          <w:r>
+                            <w:rPr>
+                              <w:rFonts w:asciiTheme="majorHAnsi" w:hAnsiTheme="majorHAnsi"/>
+                              <w:b/>
+                              <w:bCs/>
+                              <w:color w:val="548DD4" w:themeColor="text2" w:themeTint="99"/>
+                              <w:spacing w:val="60"/>
+                              <w:sz w:val="20"/>
+                              <w:szCs w:val="20"/>
+                              <w:lang w:val="en-US"/>
+                            </w:rPr>
+                            <w:t>Furrer</w:t>
+                          </w:r>
+                          <w:proofErr w:type="spellEnd"/>
                         </w:p>
                         <w:p>
                           <w:pPr>
@@ -739,8 +991,50 @@
                               <w:lang w:val="en-US"/>
                             </w:rPr>
                             <w:tab/>
-                            <w:t>Reto Ferri</w:t>
                           </w:r>
+                          <w:proofErr w:type="spellStart"/>
+                          <w:r>
+                            <w:rPr>
+                              <w:rFonts w:asciiTheme="majorHAnsi" w:hAnsiTheme="majorHAnsi"/>
+                              <w:b/>
+                              <w:bCs/>
+                              <w:color w:val="548DD4" w:themeColor="text2" w:themeTint="99"/>
+                              <w:spacing w:val="60"/>
+                              <w:sz w:val="20"/>
+                              <w:szCs w:val="20"/>
+                              <w:lang w:val="en-US"/>
+                            </w:rPr>
+                            <w:t>Reto</w:t>
+                          </w:r>
+                          <w:proofErr w:type="spellEnd"/>
+                          <w:r>
+                            <w:rPr>
+                              <w:rFonts w:asciiTheme="majorHAnsi" w:hAnsiTheme="majorHAnsi"/>
+                              <w:b/>
+                              <w:bCs/>
+                              <w:color w:val="548DD4" w:themeColor="text2" w:themeTint="99"/>
+                              <w:spacing w:val="60"/>
+                              <w:sz w:val="20"/>
+                              <w:szCs w:val="20"/>
+                              <w:lang w:val="en-US"/>
+                            </w:rPr>
+                            <w:t xml:space="preserve"> </w:t>
+                          </w:r>
+                          <w:proofErr w:type="spellStart"/>
+                          <w:r>
+                            <w:rPr>
+                              <w:rFonts w:asciiTheme="majorHAnsi" w:hAnsiTheme="majorHAnsi"/>
+                              <w:b/>
+                              <w:bCs/>
+                              <w:color w:val="548DD4" w:themeColor="text2" w:themeTint="99"/>
+                              <w:spacing w:val="60"/>
+                              <w:sz w:val="20"/>
+                              <w:szCs w:val="20"/>
+                              <w:lang w:val="en-US"/>
+                            </w:rPr>
+                            <w:t>Ferri</w:t>
+                          </w:r>
+                          <w:proofErr w:type="spellEnd"/>
                         </w:p>
                       </w:txbxContent>
                     </v:textbox>
@@ -864,7 +1158,7 @@
                   </wp:anchor>
                 </w:drawing>
               </mc:Choice>
-              <mc:Fallback xmlns:mo="http://schemas.microsoft.com/office/mac/office/2008/main" xmlns:mv="urn:schemas-microsoft-com:mac:vml">
+              <mc:Fallback xmlns:mv="urn:schemas-microsoft-com:mac:vml" xmlns:mo="http://schemas.microsoft.com/office/mac/office/2008/main">
                 <w:pict>
                   <v:group id="Group 9" o:spid="_x0000_s1026" style="position:absolute;margin-left:21.75pt;margin-top:751.5pt;width:552.25pt;height:54pt;z-index:-251657216;mso-position-horizontal-relative:page;mso-position-vertical-relative:page" coordorigin="432,13608" coordsize="11376,1081" o:gfxdata="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" o:allowincell="f">
                     <v:shapetype id="_x0000_t32" coordsize="21600,21600" o:spt="32" o:oned="t" path="m0,0l21600,21600e" filled="f">
@@ -938,7 +1232,7 @@
                         </a:ln>
                         <a:extLst>
                           <a:ext uri="{FAA26D3D-D897-4be2-8F04-BA451C77F1D7}">
-                            <ma14:placeholderFlag xmlns="" xmlns:mo="http://schemas.microsoft.com/office/mac/office/2008/main" xmlns:mv="urn:schemas-microsoft-com:mac:vml" xmlns:o="urn:schemas-microsoft-com:office:office" xmlns:v="urn:schemas-microsoft-com:vml" xmlns:w10="urn:schemas-microsoft-com:office:word" xmlns:w="http://schemas.openxmlformats.org/wordprocessingml/2006/main" xmlns:ma14="http://schemas.microsoft.com/office/mac/drawingml/2011/main"/>
+                            <ma14:placeholderFlag xmlns:ma14="http://schemas.microsoft.com/office/mac/drawingml/2011/main" xmlns:w="http://schemas.openxmlformats.org/wordprocessingml/2006/main" xmlns:w10="urn:schemas-microsoft-com:office:word" xmlns:v="urn:schemas-microsoft-com:vml" xmlns:o="urn:schemas-microsoft-com:office:office" xmlns:mv="urn:schemas-microsoft-com:mac:vml" xmlns:mo="http://schemas.microsoft.com/office/mac/office/2008/main" xmlns=""/>
                           </a:ext>
                         </a:extLst>
                       </pic:spPr>
@@ -982,7 +1276,15 @@
     </w:p>
     <w:p>
       <w:r>
-        <w:t>Um „necaREx“ auf Ihrem Computer zu installieren, benötigen Sie</w:t>
+        <w:t>Um „</w:t>
+      </w:r>
+      <w:proofErr w:type="spellStart"/>
+      <w:r>
+        <w:t>necaREx</w:t>
+      </w:r>
+      <w:proofErr w:type="spellEnd"/>
+      <w:r>
+        <w:t>“ auf Ihrem Computer zu installieren, benötigen Sie</w:t>
       </w:r>
       <w:r>
         <w:t xml:space="preserve"> min</w:t>
@@ -1000,12 +1302,26 @@
         <w:rPr>
           <w:b/>
         </w:rPr>
-        <w:t>Java Runtime Environment</w:t>
-      </w:r>
+        <w:t xml:space="preserve">Java </w:t>
+      </w:r>
+      <w:proofErr w:type="spellStart"/>
       <w:r>
         <w:rPr>
           <w:b/>
         </w:rPr>
+        <w:t>Runtime</w:t>
+      </w:r>
+      <w:proofErr w:type="spellEnd"/>
+      <w:r>
+        <w:rPr>
+          <w:b/>
+        </w:rPr>
+        <w:t xml:space="preserve"> Environment</w:t>
+      </w:r>
+      <w:r>
+        <w:rPr>
+          <w:b/>
+        </w:rPr>
         <w:t xml:space="preserve"> 1.6</w:t>
       </w:r>
       <w:r>
@@ -1018,7 +1334,13 @@
         <w:t>.</w:t>
       </w:r>
       <w:r>
-        <w:t xml:space="preserve"> Falls Sie nicht wissen, welche Java Version installiert ist, fragen Sie Ihre Systemadministrator.</w:t>
+        <w:t xml:space="preserve"> Falls Sie nicht wissen, welche Java Version installiert ist, fragen Sie Ihre</w:t>
+      </w:r>
+      <w:r>
+        <w:t>n</w:t>
+      </w:r>
+      <w:r>
+        <w:t xml:space="preserve"> Systemadministrator.</w:t>
       </w:r>
     </w:p>
     <w:p>
@@ -1027,8 +1349,6 @@
           <w:rStyle w:val="Hyperlink"/>
         </w:rPr>
       </w:pPr>
-      <w:bookmarkStart w:id="0" w:name="_GoBack"/>
-      <w:bookmarkEnd w:id="0"/>
       <w:r>
         <w:br/>
       </w:r>
@@ -1229,12 +1549,34 @@
       </w:pPr>
       <w:r>
         <w:lastRenderedPageBreak/>
-        <w:t>Installation der „necaREx“ Anwendung</w:t>
+        <w:t>Installation der „</w:t>
+      </w:r>
+      <w:proofErr w:type="spellStart"/>
+      <w:r>
+        <w:t>necaREx</w:t>
+      </w:r>
+      <w:proofErr w:type="spellEnd"/>
+      <w:r>
+        <w:t>“ Anwendung</w:t>
       </w:r>
     </w:p>
     <w:p>
       <w:r>
-        <w:t xml:space="preserve">Kopieren Sie die auf der Installations-CD enthaltene Datei </w:t>
+        <w:t xml:space="preserve">Kopieren Sie die auf der Installations-CD </w:t>
+      </w:r>
+      <w:r>
+        <w:t>im Ordner „</w:t>
+      </w:r>
+      <w:proofErr w:type="spellStart"/>
+      <w:r>
+        <w:t>Build</w:t>
+      </w:r>
+      <w:proofErr w:type="spellEnd"/>
+      <w:r>
+        <w:t xml:space="preserve">“ </w:t>
+      </w:r>
+      <w:r>
+        <w:t xml:space="preserve">enthaltene Datei </w:t>
       </w:r>
       <w:r>
         <w:t>necare</w:t>
@@ -1254,6 +1596,8 @@
       <w:r>
         <w:t xml:space="preserve"> die</w:t>
       </w:r>
+      <w:bookmarkStart w:id="0" w:name="_GoBack"/>
+      <w:bookmarkEnd w:id="0"/>
       <w:r>
         <w:t xml:space="preserve"> Datei aus, um das Spiel zu starten.</w:t>
       </w:r>
@@ -1330,9 +1674,11 @@
       <w:r>
         <w:t>„</w:t>
       </w:r>
+      <w:proofErr w:type="spellStart"/>
       <w:r>
         <w:t>necaREx</w:t>
       </w:r>
+      <w:proofErr w:type="spellEnd"/>
       <w:r>
         <w:t>“</w:t>
       </w:r>
@@ -1361,9 +1707,11 @@
       <w:r>
         <w:t>„</w:t>
       </w:r>
+      <w:proofErr w:type="spellStart"/>
       <w:r>
         <w:t>necaREx</w:t>
       </w:r>
+      <w:proofErr w:type="spellEnd"/>
       <w:r>
         <w:t>“</w:t>
       </w:r>
@@ -1374,7 +1722,15 @@
         <w:t>welches in Schachvereinen und Schachkursen als effiziente Lernsoftware eingesetzt werden kann</w:t>
       </w:r>
       <w:r>
-        <w:t>. Durch das schlichte und intuitive Design ist „necaREx“ einfach und schnell zu erlernen. Dank der übersichtlichen Benutzeroberfläche kann der Spieler zu jeder Zeit wichtige Informationen dem Spiel entnehmen.</w:t>
+        <w:t>. Durch das schlichte und intuitive Design ist „</w:t>
+      </w:r>
+      <w:proofErr w:type="spellStart"/>
+      <w:r>
+        <w:t>necaREx</w:t>
+      </w:r>
+      <w:proofErr w:type="spellEnd"/>
+      <w:r>
+        <w:t>“ einfach und schnell zu erlernen. Dank der übersichtlichen Benutzeroberfläche kann der Spieler zu jeder Zeit wichtige Informationen dem Spiel entnehmen.</w:t>
       </w:r>
     </w:p>
     <w:p>
@@ -1455,7 +1811,7 @@
                         <a14:shadowObscured xmlns:a14="http://schemas.microsoft.com/office/drawing/2010/main"/>
                       </a:ext>
                       <a:ext uri="{FAA26D3D-D897-4be2-8F04-BA451C77F1D7}">
-                        <ma14:placeholderFlag xmlns="" xmlns:mo="http://schemas.microsoft.com/office/mac/office/2008/main" xmlns:mv="urn:schemas-microsoft-com:mac:vml" xmlns:o="urn:schemas-microsoft-com:office:office" xmlns:v="urn:schemas-microsoft-com:vml" xmlns:w10="urn:schemas-microsoft-com:office:word" xmlns:w="http://schemas.openxmlformats.org/wordprocessingml/2006/main" xmlns:ma14="http://schemas.microsoft.com/office/mac/drawingml/2011/main"/>
+                        <ma14:placeholderFlag xmlns:ma14="http://schemas.microsoft.com/office/mac/drawingml/2011/main" xmlns:w="http://schemas.openxmlformats.org/wordprocessingml/2006/main" xmlns:w10="urn:schemas-microsoft-com:office:word" xmlns:v="urn:schemas-microsoft-com:vml" xmlns:o="urn:schemas-microsoft-com:office:office" xmlns:mv="urn:schemas-microsoft-com:mac:vml" xmlns:mo="http://schemas.microsoft.com/office/mac/office/2008/main" xmlns=""/>
                       </a:ext>
                     </a:extLst>
                   </pic:spPr>
@@ -1472,7 +1828,15 @@
         </w:drawing>
       </w:r>
       <w:r>
-        <w:t>Im Zentrum des „necaREx“ Schach</w:t>
+        <w:t>Im Zentrum des „</w:t>
+      </w:r>
+      <w:proofErr w:type="spellStart"/>
+      <w:r>
+        <w:t>necaREx</w:t>
+      </w:r>
+      <w:proofErr w:type="spellEnd"/>
+      <w:r>
+        <w:t>“ Schach</w:t>
       </w:r>
       <w:r>
         <w:t>programms ist das Schachbrett mit</w:t>
@@ -1492,7 +1856,15 @@
         <w:pStyle w:val="NoSpacing"/>
       </w:pPr>
       <w:r>
-        <w:t>Die Spielfiguren des Spielers mit der Bezeichnung „Weiss“ sind gräulich gefärbt, die des Spielers mit der Bezeichnung „Schwarz“ sind bräunlich gefärbt. Dies aus dem Grund um das ganze Spiel auch für die Augen etwas angenehmer zu gestaltet.</w:t>
+        <w:t>Die Spielfiguren des Spielers mit der Bezeichnung „</w:t>
+      </w:r>
+      <w:proofErr w:type="spellStart"/>
+      <w:r>
+        <w:t>Weiss</w:t>
+      </w:r>
+      <w:proofErr w:type="spellEnd"/>
+      <w:r>
+        <w:t>“ sind gräulich gefärbt, die des Spielers mit der Bezeichnung „Schwarz“ sind bräunlich gefärbt. Dies aus dem Grund um das ganze Spiel auch für die Augen etwas angenehmer zu gestaltet.</w:t>
       </w:r>
     </w:p>
     <w:p>
@@ -1601,7 +1973,7 @@
               </wp:anchor>
             </w:drawing>
           </mc:Choice>
-          <mc:Fallback xmlns:mo="http://schemas.microsoft.com/office/mac/office/2008/main" xmlns:mv="urn:schemas-microsoft-com:mac:vml">
+          <mc:Fallback xmlns:mv="urn:schemas-microsoft-com:mac:vml" xmlns:mo="http://schemas.microsoft.com/office/mac/office/2008/main">
             <w:pict>
               <v:shapetype id="_x0000_t32" coordsize="21600,21600" o:spt="32" o:oned="t" path="m0,0l21600,21600e" filled="f">
                 <v:path arrowok="t" fillok="f" o:connecttype="none"/>
@@ -1681,7 +2053,7 @@
               </wp:anchor>
             </w:drawing>
           </mc:Choice>
-          <mc:Fallback xmlns:mo="http://schemas.microsoft.com/office/mac/office/2008/main" xmlns:mv="urn:schemas-microsoft-com:mac:vml">
+          <mc:Fallback xmlns:mv="urn:schemas-microsoft-com:mac:vml" xmlns:mo="http://schemas.microsoft.com/office/mac/office/2008/main">
             <w:pict>
               <v:shapetype id="_x0000_t34" coordsize="21600,21600" o:spt="34" o:oned="t" adj="10800" path="m0,0l@0,0@0,21600,21600,21600e" filled="f">
                 <v:stroke joinstyle="miter"/>
@@ -1760,7 +2132,7 @@
                         <a14:shadowObscured xmlns:a14="http://schemas.microsoft.com/office/drawing/2010/main"/>
                       </a:ext>
                       <a:ext uri="{FAA26D3D-D897-4be2-8F04-BA451C77F1D7}">
-                        <ma14:placeholderFlag xmlns="" xmlns:mo="http://schemas.microsoft.com/office/mac/office/2008/main" xmlns:mv="urn:schemas-microsoft-com:mac:vml" xmlns:o="urn:schemas-microsoft-com:office:office" xmlns:v="urn:schemas-microsoft-com:vml" xmlns:w10="urn:schemas-microsoft-com:office:word" xmlns:w="http://schemas.openxmlformats.org/wordprocessingml/2006/main" xmlns:ma14="http://schemas.microsoft.com/office/mac/drawingml/2011/main"/>
+                        <ma14:placeholderFlag xmlns:ma14="http://schemas.microsoft.com/office/mac/drawingml/2011/main" xmlns:w="http://schemas.openxmlformats.org/wordprocessingml/2006/main" xmlns:w10="urn:schemas-microsoft-com:office:word" xmlns:v="urn:schemas-microsoft-com:vml" xmlns:o="urn:schemas-microsoft-com:office:office" xmlns:mv="urn:schemas-microsoft-com:mac:vml" xmlns:mo="http://schemas.microsoft.com/office/mac/office/2008/main" xmlns=""/>
                       </a:ext>
                     </a:extLst>
                   </pic:spPr>
@@ -1780,7 +2152,15 @@
         <w:t xml:space="preserve">Auf der rechten Seite des </w:t>
       </w:r>
       <w:r>
-        <w:t>„necaREx“ Schach</w:t>
+        <w:t>„</w:t>
+      </w:r>
+      <w:proofErr w:type="spellStart"/>
+      <w:r>
+        <w:t>necaREx</w:t>
+      </w:r>
+      <w:proofErr w:type="spellEnd"/>
+      <w:r>
+        <w:t>“ Schach</w:t>
       </w:r>
       <w:r>
         <w:t xml:space="preserve">programms sind die Einstellungen und Spielinformationen abgebildet. </w:t>
@@ -1882,7 +2262,15 @@
         <w:t xml:space="preserve">Zu beachten ist, dass der Wechsel </w:t>
       </w:r>
       <w:r>
-        <w:t>vor dem weissen Zug durchgeführt werden muss</w:t>
+        <w:t xml:space="preserve">vor dem </w:t>
+      </w:r>
+      <w:proofErr w:type="spellStart"/>
+      <w:r>
+        <w:t>weissen</w:t>
+      </w:r>
+      <w:proofErr w:type="spellEnd"/>
+      <w:r>
+        <w:t xml:space="preserve"> Zug durchgeführt werden muss</w:t>
       </w:r>
       <w:r>
         <w:t>.</w:t>
@@ -1994,7 +2382,7 @@
               </wp:anchor>
             </w:drawing>
           </mc:Choice>
-          <mc:Fallback xmlns:mo="http://schemas.microsoft.com/office/mac/office/2008/main" xmlns:mv="urn:schemas-microsoft-com:mac:vml">
+          <mc:Fallback xmlns:mv="urn:schemas-microsoft-com:mac:vml" xmlns:mo="http://schemas.microsoft.com/office/mac/office/2008/main">
             <w:pict>
               <v:shape id="Gerade Verbindung mit Pfeil 23" o:spid="_x0000_s1026" type="#_x0000_t32" style="position:absolute;margin-left:-35.95pt;margin-top:83.45pt;width:63pt;height:9pt;z-index:251673600;visibility:visible;mso-wrap-style:square;mso-wrap-distance-left:9pt;mso-wrap-distance-top:0;mso-wrap-distance-right:9pt;mso-wrap-distance-bottom:0;mso-position-horizontal:absolute;mso-position-horizontal-relative:text;mso-position-vertical:absolute;mso-position-vertical-relative:text" o:gfxdata="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" strokecolor="#4f81bd [3204]" strokeweight="2pt">
                 <v:stroke endarrow="open"/>
@@ -2070,7 +2458,7 @@
               </wp:anchor>
             </w:drawing>
           </mc:Choice>
-          <mc:Fallback xmlns:mo="http://schemas.microsoft.com/office/mac/office/2008/main" xmlns:mv="urn:schemas-microsoft-com:mac:vml">
+          <mc:Fallback xmlns:mv="urn:schemas-microsoft-com:mac:vml" xmlns:mo="http://schemas.microsoft.com/office/mac/office/2008/main">
             <w:pict>
               <v:shape id="Gerade Verbindung mit Pfeil 21" o:spid="_x0000_s1026" type="#_x0000_t32" style="position:absolute;margin-left:-53.95pt;margin-top:20.45pt;width:81pt;height:18pt;flip:y;z-index:251672576;visibility:visible;mso-wrap-style:square;mso-wrap-distance-left:9pt;mso-wrap-distance-top:0;mso-wrap-distance-right:9pt;mso-wrap-distance-bottom:0;mso-position-horizontal:absolute;mso-position-horizontal-relative:text;mso-position-vertical:absolute;mso-position-vertical-relative:text" o:gfxdata="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" strokecolor="#4f81bd [3204]" strokeweight="2pt">
                 <v:stroke endarrow="open"/>
@@ -2269,7 +2657,7 @@
               </wp:anchor>
             </w:drawing>
           </mc:Choice>
-          <mc:Fallback xmlns:mo="http://schemas.microsoft.com/office/mac/office/2008/main" xmlns:mv="urn:schemas-microsoft-com:mac:vml">
+          <mc:Fallback xmlns:mv="urn:schemas-microsoft-com:mac:vml" xmlns:mo="http://schemas.microsoft.com/office/mac/office/2008/main">
             <w:pict>
               <v:shape id="Gewinkelte Verbindung 24" o:spid="_x0000_s1026" type="#_x0000_t34" style="position:absolute;margin-left:-44.95pt;margin-top:43.6pt;width:1in;height:36pt;z-index:251674624;visibility:visible;mso-wrap-style:square;mso-width-percent:0;mso-height-percent:0;mso-wrap-distance-left:9pt;mso-wrap-distance-top:0;mso-wrap-distance-right:9pt;mso-wrap-distance-bottom:0;mso-position-horizontal:absolute;mso-position-horizontal-relative:text;mso-position-vertical:absolute;mso-position-vertical-relative:text;mso-width-percent:0;mso-height-percent:0;mso-width-relative:margin;mso-height-relative:margin" o:gfxdata="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" adj="14079" strokecolor="#4f81bd [3204]" strokeweight="2pt">
                 <v:stroke endarrow="open"/>
@@ -2299,26 +2687,44 @@
           <w:sz w:val="24"/>
           <w:szCs w:val="24"/>
         </w:rPr>
-        <w:t>Unter dem Informationspunkt „Anzahl Zuege“ sieht man wie viele Züge in dieser Partie getätigt worden sind. Diese Zahl dient rein zur Visualisierung und hat</w:t>
-      </w:r>
+        <w:t xml:space="preserve">Unter dem Informationspunkt „Anzahl </w:t>
+      </w:r>
+      <w:proofErr w:type="spellStart"/>
       <w:r>
         <w:rPr>
           <w:rFonts w:asciiTheme="minorHAnsi" w:hAnsiTheme="minorHAnsi" w:cstheme="minorBidi"/>
           <w:sz w:val="24"/>
           <w:szCs w:val="24"/>
         </w:rPr>
-        <w:t xml:space="preserve"> keinen Einfluss auf das Spiel.</w:t>
-      </w:r>
-    </w:p>
-    <w:p>
-      <w:pPr>
-        <w:pStyle w:val="NormalWeb"/>
-        <w:ind w:left="2268"/>
+        <w:t>Zuege</w:t>
+      </w:r>
+      <w:proofErr w:type="spellEnd"/>
+      <w:r>
         <w:rPr>
           <w:rFonts w:asciiTheme="minorHAnsi" w:hAnsiTheme="minorHAnsi" w:cstheme="minorBidi"/>
           <w:sz w:val="24"/>
           <w:szCs w:val="24"/>
         </w:rPr>
+        <w:t>“ sieht man wie viele Züge in dieser Partie getätigt worden sind. Diese Zahl dient rein zur Visualisierung und hat</w:t>
+      </w:r>
+      <w:r>
+        <w:rPr>
+          <w:rFonts w:asciiTheme="minorHAnsi" w:hAnsiTheme="minorHAnsi" w:cstheme="minorBidi"/>
+          <w:sz w:val="24"/>
+          <w:szCs w:val="24"/>
+        </w:rPr>
+        <w:t xml:space="preserve"> keinen Einfluss auf das Spiel.</w:t>
+      </w:r>
+    </w:p>
+    <w:p>
+      <w:pPr>
+        <w:pStyle w:val="NormalWeb"/>
+        <w:ind w:left="2268"/>
+        <w:rPr>
+          <w:rFonts w:asciiTheme="minorHAnsi" w:hAnsiTheme="minorHAnsi" w:cstheme="minorBidi"/>
+          <w:sz w:val="24"/>
+          <w:szCs w:val="24"/>
+        </w:rPr>
       </w:pPr>
       <w:r>
         <w:rPr>
@@ -2358,44 +2764,62 @@
           <w:sz w:val="24"/>
           <w:szCs w:val="24"/>
         </w:rPr>
-        <w:t xml:space="preserve"> „Schwarz“ bzw. „Weiss“</w:t>
-      </w:r>
+        <w:t xml:space="preserve"> „Schwarz“ bzw. „</w:t>
+      </w:r>
+      <w:proofErr w:type="spellStart"/>
       <w:r>
         <w:rPr>
           <w:rFonts w:asciiTheme="minorHAnsi" w:hAnsiTheme="minorHAnsi" w:cstheme="minorBidi"/>
           <w:sz w:val="24"/>
           <w:szCs w:val="24"/>
         </w:rPr>
-        <w:t>. S</w:t>
-      </w:r>
+        <w:t>Weiss</w:t>
+      </w:r>
+      <w:proofErr w:type="spellEnd"/>
       <w:r>
         <w:rPr>
           <w:rFonts w:asciiTheme="minorHAnsi" w:hAnsiTheme="minorHAnsi" w:cstheme="minorBidi"/>
           <w:sz w:val="24"/>
           <w:szCs w:val="24"/>
         </w:rPr>
-        <w:t>olange die Partie noch läuft und noch kein Gewinner fest steht wird ein „-“ angezeigt. Die Partie gewonnen hat der Spieler, der den König des Gegners schlägt.</w:t>
-      </w:r>
-    </w:p>
-    <w:p>
-      <w:pPr>
-        <w:pStyle w:val="NormalWeb"/>
-        <w:ind w:left="2268"/>
+        <w:t>“</w:t>
+      </w:r>
+      <w:r>
         <w:rPr>
           <w:rFonts w:asciiTheme="minorHAnsi" w:hAnsiTheme="minorHAnsi" w:cstheme="minorBidi"/>
           <w:sz w:val="24"/>
           <w:szCs w:val="24"/>
         </w:rPr>
-      </w:pPr>
-    </w:p>
-    <w:p>
-      <w:pPr>
-        <w:pStyle w:val="NormalWeb"/>
+        <w:t>. S</w:t>
+      </w:r>
+      <w:r>
         <w:rPr>
           <w:rFonts w:asciiTheme="minorHAnsi" w:hAnsiTheme="minorHAnsi" w:cstheme="minorBidi"/>
           <w:sz w:val="24"/>
           <w:szCs w:val="24"/>
         </w:rPr>
+        <w:t>olange die Partie noch läuft und noch kein Gewinner fest steht wird ein „-“ angezeigt. Die Partie gewonnen hat der Spieler, der den König des Gegners schlägt.</w:t>
+      </w:r>
+    </w:p>
+    <w:p>
+      <w:pPr>
+        <w:pStyle w:val="NormalWeb"/>
+        <w:ind w:left="2268"/>
+        <w:rPr>
+          <w:rFonts w:asciiTheme="minorHAnsi" w:hAnsiTheme="minorHAnsi" w:cstheme="minorBidi"/>
+          <w:sz w:val="24"/>
+          <w:szCs w:val="24"/>
+        </w:rPr>
+      </w:pPr>
+    </w:p>
+    <w:p>
+      <w:pPr>
+        <w:pStyle w:val="NormalWeb"/>
+        <w:rPr>
+          <w:rFonts w:asciiTheme="minorHAnsi" w:hAnsiTheme="minorHAnsi" w:cstheme="minorBidi"/>
+          <w:sz w:val="24"/>
+          <w:szCs w:val="24"/>
+        </w:rPr>
       </w:pPr>
     </w:p>
     <w:p/>
@@ -2418,7 +2842,15 @@
     </w:p>
     <w:p>
       <w:r>
-        <w:t>Sobald das Programm necarex.jar ausgeführt wird startet das Spiel automatisch und es erscheint das „necaREx“ Fenster.</w:t>
+        <w:t>Sobald das Programm necarex.jar ausgeführt wird startet das Spiel automatisch und es erscheint das „</w:t>
+      </w:r>
+      <w:proofErr w:type="spellStart"/>
+      <w:r>
+        <w:t>necaREx</w:t>
+      </w:r>
+      <w:proofErr w:type="spellEnd"/>
+      <w:r>
+        <w:t>“ Fenster.</w:t>
       </w:r>
     </w:p>
     <w:p/>
@@ -3054,20 +3486,76 @@
         <w:lang w:val="en-US"/>
       </w:rPr>
     </w:pPr>
+    <w:proofErr w:type="spellStart"/>
     <w:r>
       <w:rPr>
         <w:sz w:val="16"/>
         <w:szCs w:val="16"/>
         <w:lang w:val="en-US"/>
       </w:rPr>
-      <w:t>Nadri Mamuti, Florian Bosshard, Sebastian Sprenger</w:t>
+      <w:t>Nadri</w:t>
     </w:r>
+    <w:proofErr w:type="spellEnd"/>
     <w:r>
       <w:rPr>
         <w:sz w:val="16"/>
         <w:szCs w:val="16"/>
         <w:lang w:val="en-US"/>
       </w:rPr>
+      <w:t xml:space="preserve"> </w:t>
+    </w:r>
+    <w:proofErr w:type="spellStart"/>
+    <w:r>
+      <w:rPr>
+        <w:sz w:val="16"/>
+        <w:szCs w:val="16"/>
+        <w:lang w:val="en-US"/>
+      </w:rPr>
+      <w:t>Mamuti</w:t>
+    </w:r>
+    <w:proofErr w:type="spellEnd"/>
+    <w:r>
+      <w:rPr>
+        <w:sz w:val="16"/>
+        <w:szCs w:val="16"/>
+        <w:lang w:val="en-US"/>
+      </w:rPr>
+      <w:t xml:space="preserve">, Florian </w:t>
+    </w:r>
+    <w:proofErr w:type="spellStart"/>
+    <w:r>
+      <w:rPr>
+        <w:sz w:val="16"/>
+        <w:szCs w:val="16"/>
+        <w:lang w:val="en-US"/>
+      </w:rPr>
+      <w:t>Bosshard</w:t>
+    </w:r>
+    <w:proofErr w:type="spellEnd"/>
+    <w:r>
+      <w:rPr>
+        <w:sz w:val="16"/>
+        <w:szCs w:val="16"/>
+        <w:lang w:val="en-US"/>
+      </w:rPr>
+      <w:t xml:space="preserve">, Sebastian </w:t>
+    </w:r>
+    <w:proofErr w:type="spellStart"/>
+    <w:r>
+      <w:rPr>
+        <w:sz w:val="16"/>
+        <w:szCs w:val="16"/>
+        <w:lang w:val="en-US"/>
+      </w:rPr>
+      <w:t>Sprenger</w:t>
+    </w:r>
+    <w:proofErr w:type="spellEnd"/>
+    <w:r>
+      <w:rPr>
+        <w:sz w:val="16"/>
+        <w:szCs w:val="16"/>
+        <w:lang w:val="en-US"/>
+      </w:rPr>
       <w:t xml:space="preserve">, </w:t>
     </w:r>
     <w:r>
@@ -3076,8 +3564,18 @@
         <w:szCs w:val="16"/>
         <w:lang w:val="en-US"/>
       </w:rPr>
-      <w:t>Benjamin Hohl</w:t>
+      <w:t xml:space="preserve">Benjamin </w:t>
     </w:r>
+    <w:proofErr w:type="spellStart"/>
+    <w:r>
+      <w:rPr>
+        <w:sz w:val="16"/>
+        <w:szCs w:val="16"/>
+        <w:lang w:val="en-US"/>
+      </w:rPr>
+      <w:t>Hohl</w:t>
+    </w:r>
+    <w:proofErr w:type="spellEnd"/>
     <w:r>
       <w:rPr>
         <w:lang w:val="en-US"/>
@@ -3109,7 +3607,7 @@
         <w:noProof/>
         <w:lang w:val="en-US"/>
       </w:rPr>
-      <w:t>2</w:t>
+      <w:t>7</w:t>
     </w:r>
     <w:r>
       <w:rPr>
@@ -6704,7 +7202,7 @@
 </file>
 
 <file path=customXml/itemProps2.xml><?xml version="1.0" encoding="utf-8"?>
-<ds:datastoreItem xmlns:ds="http://schemas.openxmlformats.org/officeDocument/2006/customXml" ds:itemID="{979D70D4-8003-45D6-89A4-40C367D004DC}">
+<ds:datastoreItem xmlns:ds="http://schemas.openxmlformats.org/officeDocument/2006/customXml" ds:itemID="{358AEE0D-80FE-4776-AE96-287B18111611}">
   <ds:schemaRefs>
     <ds:schemaRef ds:uri="http://schemas.openxmlformats.org/officeDocument/2006/bibliography"/>
   </ds:schemaRefs>

</xml_diff>